<commit_message>
We don't need to modify the AppPool
</commit_message>
<xml_diff>
--- a/doc/environment/Development IIS Setup.docx
+++ b/doc/environment/Development IIS Setup.docx
@@ -742,16 +742,546 @@
       <w:pPr>
         <w:pStyle w:val="Heading2"/>
       </w:pPr>
-      <w:r>
-        <w:t>Modify Application Pool</w:t>
-      </w:r>
-    </w:p>
-    <w:p>
-      <w:pPr>
-        <w:pStyle w:val="ListParagraph"/>
-        <w:numPr>
-          <w:ilvl w:val="0"/>
-          <w:numId w:val="4"/>
+      <w:bookmarkStart w:id="0" w:name="_GoBack"/>
+      <w:bookmarkEnd w:id="0"/>
+      <w:r>
+        <w:t>Modify IIS Configuration</w:t>
+      </w:r>
+    </w:p>
+    <w:p>
+      <w:pPr>
+        <w:pStyle w:val="ListParagraph"/>
+        <w:numPr>
+          <w:ilvl w:val="0"/>
+          <w:numId w:val="21"/>
+        </w:numPr>
+      </w:pPr>
+      <w:r>
+        <w:t xml:space="preserve">Select the </w:t>
+      </w:r>
+      <w:r>
+        <w:rPr>
+          <w:b/>
+        </w:rPr>
+        <w:t>Blueprint</w:t>
+      </w:r>
+      <w:r>
+        <w:t xml:space="preserve"> web site</w:t>
+      </w:r>
+    </w:p>
+    <w:p>
+      <w:pPr>
+        <w:pStyle w:val="ListParagraph"/>
+        <w:numPr>
+          <w:ilvl w:val="0"/>
+          <w:numId w:val="21"/>
+        </w:numPr>
+      </w:pPr>
+      <w:r>
+        <w:t xml:space="preserve">Select the </w:t>
+      </w:r>
+      <w:r>
+        <w:rPr>
+          <w:b/>
+        </w:rPr>
+        <w:t>Configuration Editor</w:t>
+      </w:r>
+      <w:r>
+        <w:rPr>
+          <w:b/>
+        </w:rPr>
+        <w:br/>
+      </w:r>
+    </w:p>
+    <w:p>
+      <w:pPr>
+        <w:pStyle w:val="ListParagraph"/>
+        <w:numPr>
+          <w:ilvl w:val="0"/>
+          <w:numId w:val="21"/>
+        </w:numPr>
+      </w:pPr>
+      <w:r>
+        <w:t xml:space="preserve">From the Section dropdown select: </w:t>
+      </w:r>
+      <w:r>
+        <w:br/>
+      </w:r>
+      <w:proofErr w:type="spellStart"/>
+      <w:r>
+        <w:rPr>
+          <w:b/>
+        </w:rPr>
+        <w:t>system.webServer</w:t>
+      </w:r>
+      <w:proofErr w:type="spellEnd"/>
+      <w:r>
+        <w:rPr>
+          <w:b/>
+        </w:rPr>
+        <w:t>/</w:t>
+      </w:r>
+      <w:proofErr w:type="spellStart"/>
+      <w:r>
+        <w:rPr>
+          <w:b/>
+        </w:rPr>
+        <w:t>serverRuntime</w:t>
+      </w:r>
+      <w:proofErr w:type="spellEnd"/>
+      <w:r>
+        <w:t xml:space="preserve"> </w:t>
+      </w:r>
+    </w:p>
+    <w:p>
+      <w:pPr>
+        <w:pStyle w:val="ListParagraph"/>
+        <w:numPr>
+          <w:ilvl w:val="0"/>
+          <w:numId w:val="21"/>
+        </w:numPr>
+      </w:pPr>
+      <w:r>
+        <w:t>Click Ok for the error dialog</w:t>
+      </w:r>
+    </w:p>
+    <w:p>
+      <w:pPr>
+        <w:pStyle w:val="ListParagraph"/>
+        <w:numPr>
+          <w:ilvl w:val="0"/>
+          <w:numId w:val="21"/>
+        </w:numPr>
+      </w:pPr>
+      <w:r>
+        <w:t xml:space="preserve">From the From dropdown select: </w:t>
+      </w:r>
+      <w:proofErr w:type="spellStart"/>
+      <w:r>
+        <w:rPr>
+          <w:b/>
+        </w:rPr>
+        <w:t>ApplicationHost.config</w:t>
+      </w:r>
+      <w:proofErr w:type="spellEnd"/>
+    </w:p>
+    <w:p>
+      <w:pPr>
+        <w:pStyle w:val="ListParagraph"/>
+        <w:numPr>
+          <w:ilvl w:val="0"/>
+          <w:numId w:val="21"/>
+        </w:numPr>
+      </w:pPr>
+      <w:r>
+        <w:t xml:space="preserve">From the Actions pane click </w:t>
+      </w:r>
+      <w:r>
+        <w:rPr>
+          <w:b/>
+        </w:rPr>
+        <w:t>Unlock Section</w:t>
+      </w:r>
+      <w:r>
+        <w:rPr>
+          <w:b/>
+        </w:rPr>
+        <w:br/>
+      </w:r>
+    </w:p>
+    <w:p>
+      <w:pPr>
+        <w:pStyle w:val="ListParagraph"/>
+        <w:numPr>
+          <w:ilvl w:val="0"/>
+          <w:numId w:val="21"/>
+        </w:numPr>
+      </w:pPr>
+      <w:r>
+        <w:t xml:space="preserve">From the Section dropdown select: </w:t>
+      </w:r>
+      <w:r>
+        <w:br/>
+      </w:r>
+      <w:proofErr w:type="spellStart"/>
+      <w:r>
+        <w:rPr>
+          <w:b/>
+        </w:rPr>
+        <w:t>system.webServer</w:t>
+      </w:r>
+      <w:proofErr w:type="spellEnd"/>
+      <w:r>
+        <w:rPr>
+          <w:b/>
+        </w:rPr>
+        <w:t>/security/authentication/</w:t>
+      </w:r>
+      <w:proofErr w:type="spellStart"/>
+      <w:r>
+        <w:rPr>
+          <w:b/>
+        </w:rPr>
+        <w:t>anonymousAuthentication</w:t>
+      </w:r>
+      <w:proofErr w:type="spellEnd"/>
+      <w:r>
+        <w:t xml:space="preserve"> </w:t>
+      </w:r>
+    </w:p>
+    <w:p>
+      <w:pPr>
+        <w:pStyle w:val="ListParagraph"/>
+        <w:numPr>
+          <w:ilvl w:val="0"/>
+          <w:numId w:val="21"/>
+        </w:numPr>
+      </w:pPr>
+      <w:r>
+        <w:t>Click Ok for the error dialog</w:t>
+      </w:r>
+    </w:p>
+    <w:p>
+      <w:pPr>
+        <w:pStyle w:val="ListParagraph"/>
+        <w:numPr>
+          <w:ilvl w:val="0"/>
+          <w:numId w:val="21"/>
+        </w:numPr>
+      </w:pPr>
+      <w:r>
+        <w:t xml:space="preserve">From the From dropdown select: </w:t>
+      </w:r>
+      <w:proofErr w:type="spellStart"/>
+      <w:r>
+        <w:rPr>
+          <w:b/>
+        </w:rPr>
+        <w:t>ApplicationHost.config</w:t>
+      </w:r>
+      <w:proofErr w:type="spellEnd"/>
+    </w:p>
+    <w:p>
+      <w:pPr>
+        <w:pStyle w:val="ListParagraph"/>
+        <w:numPr>
+          <w:ilvl w:val="0"/>
+          <w:numId w:val="21"/>
+        </w:numPr>
+      </w:pPr>
+      <w:r>
+        <w:t xml:space="preserve">From the Actions pane click </w:t>
+      </w:r>
+      <w:r>
+        <w:rPr>
+          <w:b/>
+        </w:rPr>
+        <w:t>Unlock Section</w:t>
+      </w:r>
+      <w:r>
+        <w:rPr>
+          <w:b/>
+        </w:rPr>
+        <w:br/>
+      </w:r>
+    </w:p>
+    <w:p>
+      <w:pPr>
+        <w:pStyle w:val="ListParagraph"/>
+        <w:numPr>
+          <w:ilvl w:val="0"/>
+          <w:numId w:val="21"/>
+        </w:numPr>
+      </w:pPr>
+      <w:r>
+        <w:lastRenderedPageBreak/>
+        <w:t xml:space="preserve">From the Section dropdown select: </w:t>
+      </w:r>
+      <w:proofErr w:type="spellStart"/>
+      <w:r>
+        <w:rPr>
+          <w:b/>
+        </w:rPr>
+        <w:t>system.webServer</w:t>
+      </w:r>
+      <w:proofErr w:type="spellEnd"/>
+      <w:r>
+        <w:rPr>
+          <w:b/>
+        </w:rPr>
+        <w:t>/security/authentication/</w:t>
+      </w:r>
+      <w:proofErr w:type="spellStart"/>
+      <w:r>
+        <w:rPr>
+          <w:b/>
+        </w:rPr>
+        <w:t>basic</w:t>
+      </w:r>
+      <w:r>
+        <w:rPr>
+          <w:b/>
+        </w:rPr>
+        <w:t>Authentication</w:t>
+      </w:r>
+      <w:proofErr w:type="spellEnd"/>
+    </w:p>
+    <w:p>
+      <w:pPr>
+        <w:pStyle w:val="ListParagraph"/>
+        <w:numPr>
+          <w:ilvl w:val="0"/>
+          <w:numId w:val="21"/>
+        </w:numPr>
+      </w:pPr>
+      <w:r>
+        <w:t>Click Ok for the error dialog</w:t>
+      </w:r>
+    </w:p>
+    <w:p>
+      <w:pPr>
+        <w:pStyle w:val="ListParagraph"/>
+        <w:numPr>
+          <w:ilvl w:val="0"/>
+          <w:numId w:val="21"/>
+        </w:numPr>
+      </w:pPr>
+      <w:r>
+        <w:t xml:space="preserve">From the From dropdown select: </w:t>
+      </w:r>
+      <w:proofErr w:type="spellStart"/>
+      <w:r>
+        <w:rPr>
+          <w:b/>
+        </w:rPr>
+        <w:t>ApplicationHost.config</w:t>
+      </w:r>
+      <w:proofErr w:type="spellEnd"/>
+    </w:p>
+    <w:p>
+      <w:pPr>
+        <w:pStyle w:val="ListParagraph"/>
+        <w:numPr>
+          <w:ilvl w:val="0"/>
+          <w:numId w:val="21"/>
+        </w:numPr>
+      </w:pPr>
+      <w:r>
+        <w:t xml:space="preserve">From the Actions pane click </w:t>
+      </w:r>
+      <w:r>
+        <w:rPr>
+          <w:b/>
+        </w:rPr>
+        <w:t>Unlock Section</w:t>
+      </w:r>
+      <w:r>
+        <w:rPr>
+          <w:b/>
+        </w:rPr>
+        <w:br/>
+      </w:r>
+    </w:p>
+    <w:p>
+      <w:pPr>
+        <w:pStyle w:val="ListParagraph"/>
+        <w:numPr>
+          <w:ilvl w:val="0"/>
+          <w:numId w:val="21"/>
+        </w:numPr>
+      </w:pPr>
+      <w:r>
+        <w:t xml:space="preserve">From the Section dropdown select: </w:t>
+      </w:r>
+      <w:proofErr w:type="spellStart"/>
+      <w:r>
+        <w:rPr>
+          <w:b/>
+        </w:rPr>
+        <w:t>system.webServer</w:t>
+      </w:r>
+      <w:proofErr w:type="spellEnd"/>
+      <w:r>
+        <w:rPr>
+          <w:b/>
+        </w:rPr>
+        <w:t>/security/authentication/</w:t>
+      </w:r>
+      <w:proofErr w:type="spellStart"/>
+      <w:r>
+        <w:rPr>
+          <w:b/>
+        </w:rPr>
+        <w:t>digest</w:t>
+      </w:r>
+      <w:r>
+        <w:rPr>
+          <w:b/>
+        </w:rPr>
+        <w:t>Authentication</w:t>
+      </w:r>
+      <w:proofErr w:type="spellEnd"/>
+    </w:p>
+    <w:p>
+      <w:pPr>
+        <w:pStyle w:val="ListParagraph"/>
+        <w:numPr>
+          <w:ilvl w:val="0"/>
+          <w:numId w:val="21"/>
+        </w:numPr>
+      </w:pPr>
+      <w:r>
+        <w:t>Click Ok for the error dialog</w:t>
+      </w:r>
+    </w:p>
+    <w:p>
+      <w:pPr>
+        <w:pStyle w:val="ListParagraph"/>
+        <w:numPr>
+          <w:ilvl w:val="0"/>
+          <w:numId w:val="21"/>
+        </w:numPr>
+      </w:pPr>
+      <w:r>
+        <w:t xml:space="preserve">From the From dropdown select: </w:t>
+      </w:r>
+      <w:proofErr w:type="spellStart"/>
+      <w:r>
+        <w:rPr>
+          <w:b/>
+        </w:rPr>
+        <w:t>ApplicationHost.config</w:t>
+      </w:r>
+      <w:proofErr w:type="spellEnd"/>
+    </w:p>
+    <w:p>
+      <w:pPr>
+        <w:pStyle w:val="ListParagraph"/>
+        <w:numPr>
+          <w:ilvl w:val="0"/>
+          <w:numId w:val="21"/>
+        </w:numPr>
+      </w:pPr>
+      <w:r>
+        <w:t xml:space="preserve">From the Actions pane click </w:t>
+      </w:r>
+      <w:r>
+        <w:rPr>
+          <w:b/>
+        </w:rPr>
+        <w:t>Unlock Section</w:t>
+      </w:r>
+      <w:r>
+        <w:rPr>
+          <w:b/>
+        </w:rPr>
+        <w:br/>
+      </w:r>
+    </w:p>
+    <w:p>
+      <w:pPr>
+        <w:pStyle w:val="ListParagraph"/>
+        <w:numPr>
+          <w:ilvl w:val="0"/>
+          <w:numId w:val="21"/>
+        </w:numPr>
+      </w:pPr>
+      <w:r>
+        <w:t xml:space="preserve">From the Section dropdown select: </w:t>
+      </w:r>
+      <w:r>
+        <w:br/>
+      </w:r>
+      <w:proofErr w:type="spellStart"/>
+      <w:r>
+        <w:rPr>
+          <w:b/>
+        </w:rPr>
+        <w:t>system.webServer</w:t>
+      </w:r>
+      <w:proofErr w:type="spellEnd"/>
+      <w:r>
+        <w:rPr>
+          <w:b/>
+        </w:rPr>
+        <w:t>/security/authentication/</w:t>
+      </w:r>
+      <w:proofErr w:type="spellStart"/>
+      <w:r>
+        <w:rPr>
+          <w:b/>
+        </w:rPr>
+        <w:t>windowsAuthentication</w:t>
+      </w:r>
+      <w:proofErr w:type="spellEnd"/>
+      <w:r>
+        <w:t xml:space="preserve"> </w:t>
+      </w:r>
+    </w:p>
+    <w:p>
+      <w:pPr>
+        <w:pStyle w:val="ListParagraph"/>
+        <w:numPr>
+          <w:ilvl w:val="0"/>
+          <w:numId w:val="21"/>
+        </w:numPr>
+      </w:pPr>
+      <w:r>
+        <w:t>Click Ok for the error dialog</w:t>
+      </w:r>
+    </w:p>
+    <w:p>
+      <w:pPr>
+        <w:pStyle w:val="ListParagraph"/>
+        <w:numPr>
+          <w:ilvl w:val="0"/>
+          <w:numId w:val="21"/>
+        </w:numPr>
+      </w:pPr>
+      <w:r>
+        <w:t xml:space="preserve">From the From dropdown select: </w:t>
+      </w:r>
+      <w:proofErr w:type="spellStart"/>
+      <w:r>
+        <w:rPr>
+          <w:b/>
+        </w:rPr>
+        <w:t>ApplicationHost.config</w:t>
+      </w:r>
+      <w:proofErr w:type="spellEnd"/>
+    </w:p>
+    <w:p>
+      <w:pPr>
+        <w:pStyle w:val="ListParagraph"/>
+        <w:numPr>
+          <w:ilvl w:val="0"/>
+          <w:numId w:val="21"/>
+        </w:numPr>
+      </w:pPr>
+      <w:r>
+        <w:t xml:space="preserve">From the Actions pane click </w:t>
+      </w:r>
+      <w:r>
+        <w:rPr>
+          <w:b/>
+        </w:rPr>
+        <w:t>Unlock Section</w:t>
+      </w:r>
+    </w:p>
+    <w:p>
+      <w:pPr>
+        <w:pStyle w:val="Heading2"/>
+      </w:pPr>
+      <w:r>
+        <w:t>Create Application Pool for Web Services</w:t>
+      </w:r>
+    </w:p>
+    <w:p>
+      <w:pPr>
+        <w:pStyle w:val="ListParagraph"/>
+        <w:numPr>
+          <w:ilvl w:val="0"/>
+          <w:numId w:val="11"/>
         </w:numPr>
       </w:pPr>
       <w:r>
@@ -763,11 +1293,107 @@
         <w:pStyle w:val="ListParagraph"/>
         <w:numPr>
           <w:ilvl w:val="0"/>
-          <w:numId w:val="4"/>
-        </w:numPr>
-      </w:pPr>
-      <w:r>
-        <w:t xml:space="preserve">Select </w:t>
+          <w:numId w:val="11"/>
+        </w:numPr>
+      </w:pPr>
+      <w:r>
+        <w:t>Right mouse click on Application Pools and select Add Application Pool</w:t>
+      </w:r>
+    </w:p>
+    <w:p>
+      <w:pPr>
+        <w:pStyle w:val="ListParagraph"/>
+        <w:numPr>
+          <w:ilvl w:val="0"/>
+          <w:numId w:val="11"/>
+        </w:numPr>
+      </w:pPr>
+      <w:r>
+        <w:t xml:space="preserve">Name: </w:t>
+      </w:r>
+      <w:proofErr w:type="spellStart"/>
+      <w:r>
+        <w:rPr>
+          <w:b/>
+        </w:rPr>
+        <w:t>Blueprint_Services</w:t>
+      </w:r>
+      <w:proofErr w:type="spellEnd"/>
+    </w:p>
+    <w:p>
+      <w:pPr>
+        <w:pStyle w:val="ListParagraph"/>
+        <w:numPr>
+          <w:ilvl w:val="0"/>
+          <w:numId w:val="11"/>
+        </w:numPr>
+      </w:pPr>
+      <w:r>
+        <w:t xml:space="preserve">.NET CLR version: </w:t>
+      </w:r>
+      <w:r>
+        <w:rPr>
+          <w:b/>
+        </w:rPr>
+        <w:t>.NET CLR Version v4.0.30319</w:t>
+      </w:r>
+    </w:p>
+    <w:p>
+      <w:pPr>
+        <w:pStyle w:val="ListParagraph"/>
+        <w:numPr>
+          <w:ilvl w:val="0"/>
+          <w:numId w:val="11"/>
+        </w:numPr>
+      </w:pPr>
+      <w:r>
+        <w:t xml:space="preserve">Managed pipeline mode: </w:t>
+      </w:r>
+      <w:r>
+        <w:rPr>
+          <w:b/>
+        </w:rPr>
+        <w:t>Integrated</w:t>
+      </w:r>
+    </w:p>
+    <w:p>
+      <w:pPr>
+        <w:pStyle w:val="ListParagraph"/>
+        <w:numPr>
+          <w:ilvl w:val="0"/>
+          <w:numId w:val="11"/>
+        </w:numPr>
+      </w:pPr>
+      <w:r>
+        <w:t>Click Ok</w:t>
+      </w:r>
+    </w:p>
+    <w:p>
+      <w:pPr>
+        <w:pStyle w:val="Heading2"/>
+      </w:pPr>
+      <w:r>
+        <w:t xml:space="preserve">Configure </w:t>
+      </w:r>
+      <w:proofErr w:type="spellStart"/>
+      <w:r>
+        <w:t>AdminStore</w:t>
+      </w:r>
+      <w:proofErr w:type="spellEnd"/>
+      <w:r>
+        <w:t xml:space="preserve"> Service</w:t>
+      </w:r>
+    </w:p>
+    <w:p>
+      <w:pPr>
+        <w:pStyle w:val="ListParagraph"/>
+        <w:numPr>
+          <w:ilvl w:val="0"/>
+          <w:numId w:val="7"/>
+        </w:numPr>
+      </w:pPr>
+      <w:r>
+        <w:t xml:space="preserve">Expand </w:t>
       </w:r>
       <w:r>
         <w:rPr>
@@ -775,43 +1401,83 @@
         </w:rPr>
         <w:t>Blueprint</w:t>
       </w:r>
-    </w:p>
-    <w:p>
-      <w:pPr>
-        <w:pStyle w:val="ListParagraph"/>
-        <w:numPr>
-          <w:ilvl w:val="0"/>
-          <w:numId w:val="4"/>
-        </w:numPr>
-      </w:pPr>
-      <w:r>
-        <w:t>Select Advanced Settings</w:t>
-      </w:r>
-    </w:p>
-    <w:p>
-      <w:pPr>
-        <w:pStyle w:val="ListParagraph"/>
-        <w:numPr>
-          <w:ilvl w:val="0"/>
-          <w:numId w:val="4"/>
-        </w:numPr>
-      </w:pPr>
-      <w:r>
-        <w:t xml:space="preserve">Enable 32-Bit Applications: </w:t>
-      </w:r>
-      <w:r>
-        <w:rPr>
-          <w:b/>
-        </w:rPr>
-        <w:t>True</w:t>
-      </w:r>
-    </w:p>
-    <w:p>
-      <w:pPr>
-        <w:pStyle w:val="ListParagraph"/>
-        <w:numPr>
-          <w:ilvl w:val="0"/>
-          <w:numId w:val="4"/>
+      <w:r>
+        <w:t xml:space="preserve"> Website</w:t>
+      </w:r>
+    </w:p>
+    <w:p>
+      <w:pPr>
+        <w:pStyle w:val="ListParagraph"/>
+        <w:numPr>
+          <w:ilvl w:val="0"/>
+          <w:numId w:val="7"/>
+        </w:numPr>
+      </w:pPr>
+      <w:r>
+        <w:t>Right mouse click on SVC folder, select Add Application</w:t>
+      </w:r>
+    </w:p>
+    <w:p>
+      <w:pPr>
+        <w:pStyle w:val="ListParagraph"/>
+        <w:numPr>
+          <w:ilvl w:val="0"/>
+          <w:numId w:val="7"/>
+        </w:numPr>
+      </w:pPr>
+      <w:r>
+        <w:t xml:space="preserve">Alias: </w:t>
+      </w:r>
+      <w:proofErr w:type="spellStart"/>
+      <w:r>
+        <w:rPr>
+          <w:b/>
+        </w:rPr>
+        <w:t>AdminStore</w:t>
+      </w:r>
+      <w:proofErr w:type="spellEnd"/>
+    </w:p>
+    <w:p>
+      <w:pPr>
+        <w:pStyle w:val="ListParagraph"/>
+        <w:numPr>
+          <w:ilvl w:val="0"/>
+          <w:numId w:val="7"/>
+        </w:numPr>
+      </w:pPr>
+      <w:r>
+        <w:t>Click</w:t>
+      </w:r>
+      <w:r>
+        <w:t xml:space="preserve"> Select…</w:t>
+      </w:r>
+    </w:p>
+    <w:p>
+      <w:pPr>
+        <w:pStyle w:val="ListParagraph"/>
+        <w:numPr>
+          <w:ilvl w:val="0"/>
+          <w:numId w:val="7"/>
+        </w:numPr>
+      </w:pPr>
+      <w:r>
+        <w:t xml:space="preserve">Application Pool: </w:t>
+      </w:r>
+      <w:proofErr w:type="spellStart"/>
+      <w:r>
+        <w:rPr>
+          <w:b/>
+        </w:rPr>
+        <w:t>Blueprint_Services</w:t>
+      </w:r>
+      <w:proofErr w:type="spellEnd"/>
+    </w:p>
+    <w:p>
+      <w:pPr>
+        <w:pStyle w:val="ListParagraph"/>
+        <w:numPr>
+          <w:ilvl w:val="0"/>
+          <w:numId w:val="7"/>
         </w:numPr>
       </w:pPr>
       <w:r>
@@ -820,574 +1486,146 @@
     </w:p>
     <w:p>
       <w:pPr>
+        <w:pStyle w:val="ListParagraph"/>
+        <w:numPr>
+          <w:ilvl w:val="0"/>
+          <w:numId w:val="7"/>
+        </w:numPr>
+      </w:pPr>
+      <w:r>
+        <w:t xml:space="preserve">Physical Path: </w:t>
+      </w:r>
+      <w:r>
+        <w:rPr>
+          <w:b/>
+        </w:rPr>
+        <w:t>C:\...\blueprint\svc\AdminStore</w:t>
+      </w:r>
+    </w:p>
+    <w:p>
+      <w:pPr>
+        <w:pStyle w:val="ListParagraph"/>
+        <w:numPr>
+          <w:ilvl w:val="0"/>
+          <w:numId w:val="7"/>
+        </w:numPr>
+      </w:pPr>
+      <w:r>
+        <w:t>Click Ok</w:t>
+      </w:r>
+    </w:p>
+    <w:p>
+      <w:pPr>
         <w:pStyle w:val="Heading2"/>
       </w:pPr>
       <w:r>
-        <w:t>Modify IIS Configuration</w:t>
-      </w:r>
-    </w:p>
-    <w:p>
-      <w:pPr>
-        <w:pStyle w:val="ListParagraph"/>
-        <w:numPr>
-          <w:ilvl w:val="0"/>
-          <w:numId w:val="21"/>
-        </w:numPr>
-      </w:pPr>
-      <w:r>
-        <w:t xml:space="preserve">Select the </w:t>
-      </w:r>
-      <w:r>
-        <w:rPr>
-          <w:b/>
-        </w:rPr>
-        <w:t>Blueprint</w:t>
-      </w:r>
-      <w:r>
-        <w:t xml:space="preserve"> web site</w:t>
-      </w:r>
-    </w:p>
-    <w:p>
-      <w:pPr>
-        <w:pStyle w:val="ListParagraph"/>
-        <w:numPr>
-          <w:ilvl w:val="0"/>
-          <w:numId w:val="21"/>
-        </w:numPr>
-      </w:pPr>
-      <w:r>
-        <w:t xml:space="preserve">Select the </w:t>
-      </w:r>
-      <w:r>
-        <w:rPr>
-          <w:b/>
-        </w:rPr>
-        <w:t>Configuration Editor</w:t>
-      </w:r>
-      <w:r>
-        <w:rPr>
-          <w:b/>
-        </w:rPr>
-        <w:br/>
-      </w:r>
-    </w:p>
-    <w:p>
-      <w:pPr>
-        <w:pStyle w:val="ListParagraph"/>
-        <w:numPr>
-          <w:ilvl w:val="0"/>
-          <w:numId w:val="21"/>
-        </w:numPr>
-      </w:pPr>
-      <w:r>
-        <w:t xml:space="preserve">From the Section dropdown select: </w:t>
-      </w:r>
-      <w:r>
-        <w:br/>
-      </w:r>
-      <w:proofErr w:type="spellStart"/>
-      <w:r>
-        <w:rPr>
-          <w:b/>
-        </w:rPr>
-        <w:t>system.webServer</w:t>
-      </w:r>
-      <w:proofErr w:type="spellEnd"/>
-      <w:r>
-        <w:rPr>
-          <w:b/>
-        </w:rPr>
-        <w:t>/</w:t>
-      </w:r>
-      <w:proofErr w:type="spellStart"/>
-      <w:r>
-        <w:rPr>
-          <w:b/>
-        </w:rPr>
-        <w:t>serverRuntime</w:t>
-      </w:r>
-      <w:proofErr w:type="spellEnd"/>
-      <w:r>
-        <w:t xml:space="preserve"> </w:t>
-      </w:r>
-    </w:p>
-    <w:p>
-      <w:pPr>
-        <w:pStyle w:val="ListParagraph"/>
-        <w:numPr>
-          <w:ilvl w:val="0"/>
-          <w:numId w:val="21"/>
-        </w:numPr>
-      </w:pPr>
-      <w:r>
-        <w:t>Click Ok for the error dialog</w:t>
-      </w:r>
-    </w:p>
-    <w:p>
-      <w:pPr>
-        <w:pStyle w:val="ListParagraph"/>
-        <w:numPr>
-          <w:ilvl w:val="0"/>
-          <w:numId w:val="21"/>
-        </w:numPr>
-      </w:pPr>
-      <w:r>
-        <w:t xml:space="preserve">From the From dropdown select: </w:t>
-      </w:r>
-      <w:proofErr w:type="spellStart"/>
-      <w:r>
-        <w:rPr>
-          <w:b/>
-        </w:rPr>
-        <w:t>ApplicationHost.config</w:t>
-      </w:r>
-      <w:proofErr w:type="spellEnd"/>
-    </w:p>
-    <w:p>
-      <w:pPr>
-        <w:pStyle w:val="ListParagraph"/>
-        <w:numPr>
-          <w:ilvl w:val="0"/>
-          <w:numId w:val="21"/>
-        </w:numPr>
-      </w:pPr>
-      <w:r>
-        <w:lastRenderedPageBreak/>
-        <w:t xml:space="preserve">From the Actions pane click </w:t>
-      </w:r>
-      <w:r>
-        <w:rPr>
-          <w:b/>
-        </w:rPr>
-        <w:t>Unlock Section</w:t>
-      </w:r>
-      <w:r>
-        <w:rPr>
-          <w:b/>
-        </w:rPr>
-        <w:br/>
-      </w:r>
-    </w:p>
-    <w:p>
-      <w:pPr>
-        <w:pStyle w:val="ListParagraph"/>
-        <w:numPr>
-          <w:ilvl w:val="0"/>
-          <w:numId w:val="21"/>
-        </w:numPr>
-      </w:pPr>
-      <w:r>
-        <w:t xml:space="preserve">From the Section dropdown select: </w:t>
-      </w:r>
-      <w:r>
-        <w:br/>
-      </w:r>
-      <w:proofErr w:type="spellStart"/>
-      <w:r>
-        <w:rPr>
-          <w:b/>
-        </w:rPr>
-        <w:t>system.webServer</w:t>
-      </w:r>
-      <w:proofErr w:type="spellEnd"/>
-      <w:r>
-        <w:rPr>
-          <w:b/>
-        </w:rPr>
-        <w:t>/security/authentication/</w:t>
-      </w:r>
-      <w:proofErr w:type="spellStart"/>
-      <w:r>
-        <w:rPr>
-          <w:b/>
-        </w:rPr>
-        <w:t>anonymousAuthentication</w:t>
-      </w:r>
-      <w:proofErr w:type="spellEnd"/>
-      <w:r>
-        <w:t xml:space="preserve"> </w:t>
-      </w:r>
-    </w:p>
-    <w:p>
-      <w:pPr>
-        <w:pStyle w:val="ListParagraph"/>
-        <w:numPr>
-          <w:ilvl w:val="0"/>
-          <w:numId w:val="21"/>
-        </w:numPr>
-      </w:pPr>
-      <w:r>
-        <w:t>Click Ok for the error dialog</w:t>
-      </w:r>
-    </w:p>
-    <w:p>
-      <w:pPr>
-        <w:pStyle w:val="ListParagraph"/>
-        <w:numPr>
-          <w:ilvl w:val="0"/>
-          <w:numId w:val="21"/>
-        </w:numPr>
-      </w:pPr>
-      <w:r>
-        <w:t xml:space="preserve">From the From dropdown select: </w:t>
-      </w:r>
-      <w:proofErr w:type="spellStart"/>
-      <w:r>
-        <w:rPr>
-          <w:b/>
-        </w:rPr>
-        <w:t>ApplicationHost.config</w:t>
-      </w:r>
-      <w:proofErr w:type="spellEnd"/>
-    </w:p>
-    <w:p>
-      <w:pPr>
-        <w:pStyle w:val="ListParagraph"/>
-        <w:numPr>
-          <w:ilvl w:val="0"/>
-          <w:numId w:val="21"/>
-        </w:numPr>
-      </w:pPr>
-      <w:r>
-        <w:t xml:space="preserve">From the Actions pane click </w:t>
-      </w:r>
-      <w:r>
-        <w:rPr>
-          <w:b/>
-        </w:rPr>
-        <w:t>Unlock Section</w:t>
-      </w:r>
-      <w:r>
-        <w:rPr>
-          <w:b/>
-        </w:rPr>
-        <w:br/>
-      </w:r>
-    </w:p>
-    <w:p>
-      <w:pPr>
-        <w:pStyle w:val="ListParagraph"/>
-        <w:numPr>
-          <w:ilvl w:val="0"/>
-          <w:numId w:val="21"/>
-        </w:numPr>
-      </w:pPr>
-      <w:r>
-        <w:t xml:space="preserve">From the Section dropdown select: </w:t>
-      </w:r>
-      <w:proofErr w:type="spellStart"/>
-      <w:r>
-        <w:rPr>
-          <w:b/>
-        </w:rPr>
-        <w:t>system.webServer</w:t>
-      </w:r>
-      <w:proofErr w:type="spellEnd"/>
-      <w:r>
-        <w:rPr>
-          <w:b/>
-        </w:rPr>
-        <w:t>/security/authentication/</w:t>
-      </w:r>
-      <w:proofErr w:type="spellStart"/>
-      <w:r>
-        <w:rPr>
-          <w:b/>
-        </w:rPr>
-        <w:t>basic</w:t>
-      </w:r>
-      <w:r>
-        <w:rPr>
-          <w:b/>
-        </w:rPr>
-        <w:t>Authentication</w:t>
-      </w:r>
-      <w:proofErr w:type="spellEnd"/>
-    </w:p>
-    <w:p>
-      <w:pPr>
-        <w:pStyle w:val="ListParagraph"/>
-        <w:numPr>
-          <w:ilvl w:val="0"/>
-          <w:numId w:val="21"/>
-        </w:numPr>
-      </w:pPr>
-      <w:r>
-        <w:t>Click Ok for the error dialog</w:t>
-      </w:r>
-    </w:p>
-    <w:p>
-      <w:pPr>
-        <w:pStyle w:val="ListParagraph"/>
-        <w:numPr>
-          <w:ilvl w:val="0"/>
-          <w:numId w:val="21"/>
-        </w:numPr>
-      </w:pPr>
-      <w:r>
-        <w:t xml:space="preserve">From the From dropdown select: </w:t>
-      </w:r>
-      <w:proofErr w:type="spellStart"/>
-      <w:r>
-        <w:rPr>
-          <w:b/>
-        </w:rPr>
-        <w:t>ApplicationHost.config</w:t>
-      </w:r>
-      <w:proofErr w:type="spellEnd"/>
-    </w:p>
-    <w:p>
-      <w:pPr>
-        <w:pStyle w:val="ListParagraph"/>
-        <w:numPr>
-          <w:ilvl w:val="0"/>
-          <w:numId w:val="21"/>
-        </w:numPr>
-      </w:pPr>
-      <w:r>
-        <w:t xml:space="preserve">From the Actions pane click </w:t>
-      </w:r>
-      <w:r>
-        <w:rPr>
-          <w:b/>
-        </w:rPr>
-        <w:t>Unlock Section</w:t>
-      </w:r>
-      <w:r>
-        <w:rPr>
-          <w:b/>
-        </w:rPr>
-        <w:br/>
-      </w:r>
-    </w:p>
-    <w:p>
-      <w:pPr>
-        <w:pStyle w:val="ListParagraph"/>
-        <w:numPr>
-          <w:ilvl w:val="0"/>
-          <w:numId w:val="21"/>
-        </w:numPr>
-      </w:pPr>
-      <w:r>
-        <w:t xml:space="preserve">From the Section dropdown select: </w:t>
-      </w:r>
-      <w:proofErr w:type="spellStart"/>
-      <w:r>
-        <w:rPr>
-          <w:b/>
-        </w:rPr>
-        <w:t>system.webServer</w:t>
-      </w:r>
-      <w:proofErr w:type="spellEnd"/>
-      <w:r>
-        <w:rPr>
-          <w:b/>
-        </w:rPr>
-        <w:t>/security/authentication/</w:t>
-      </w:r>
-      <w:proofErr w:type="spellStart"/>
-      <w:r>
-        <w:rPr>
-          <w:b/>
-        </w:rPr>
-        <w:t>digest</w:t>
-      </w:r>
-      <w:r>
-        <w:rPr>
-          <w:b/>
-        </w:rPr>
-        <w:t>Authentication</w:t>
-      </w:r>
-      <w:proofErr w:type="spellEnd"/>
-    </w:p>
-    <w:p>
-      <w:pPr>
-        <w:pStyle w:val="ListParagraph"/>
-        <w:numPr>
-          <w:ilvl w:val="0"/>
-          <w:numId w:val="21"/>
-        </w:numPr>
-      </w:pPr>
-      <w:r>
-        <w:t>Click Ok for the error dialog</w:t>
-      </w:r>
-    </w:p>
-    <w:p>
-      <w:pPr>
-        <w:pStyle w:val="ListParagraph"/>
-        <w:numPr>
-          <w:ilvl w:val="0"/>
-          <w:numId w:val="21"/>
-        </w:numPr>
-      </w:pPr>
-      <w:r>
-        <w:t xml:space="preserve">From the From dropdown select: </w:t>
-      </w:r>
-      <w:proofErr w:type="spellStart"/>
-      <w:r>
-        <w:rPr>
-          <w:b/>
-        </w:rPr>
-        <w:t>ApplicationHost.config</w:t>
-      </w:r>
-      <w:proofErr w:type="spellEnd"/>
-    </w:p>
-    <w:p>
-      <w:pPr>
-        <w:pStyle w:val="ListParagraph"/>
-        <w:numPr>
-          <w:ilvl w:val="0"/>
-          <w:numId w:val="21"/>
-        </w:numPr>
-      </w:pPr>
-      <w:r>
-        <w:t xml:space="preserve">From the Actions pane click </w:t>
-      </w:r>
-      <w:r>
-        <w:rPr>
-          <w:b/>
-        </w:rPr>
-        <w:t>Unlock Section</w:t>
-      </w:r>
-      <w:r>
-        <w:rPr>
-          <w:b/>
-        </w:rPr>
-        <w:br/>
-      </w:r>
-    </w:p>
-    <w:p>
-      <w:pPr>
-        <w:pStyle w:val="ListParagraph"/>
-        <w:numPr>
-          <w:ilvl w:val="0"/>
-          <w:numId w:val="21"/>
-        </w:numPr>
-      </w:pPr>
-      <w:r>
-        <w:t xml:space="preserve">From the Section dropdown select: </w:t>
-      </w:r>
-      <w:r>
-        <w:br/>
-      </w:r>
-      <w:proofErr w:type="spellStart"/>
-      <w:r>
-        <w:rPr>
-          <w:b/>
-        </w:rPr>
-        <w:t>system.webServer</w:t>
-      </w:r>
-      <w:proofErr w:type="spellEnd"/>
-      <w:r>
-        <w:rPr>
-          <w:b/>
-        </w:rPr>
-        <w:t>/security/authentication/</w:t>
-      </w:r>
-      <w:proofErr w:type="spellStart"/>
-      <w:r>
-        <w:rPr>
-          <w:b/>
-        </w:rPr>
-        <w:t>windowsAuthentication</w:t>
-      </w:r>
-      <w:proofErr w:type="spellEnd"/>
-      <w:r>
-        <w:t xml:space="preserve"> </w:t>
-      </w:r>
-    </w:p>
-    <w:p>
-      <w:pPr>
-        <w:pStyle w:val="ListParagraph"/>
-        <w:numPr>
-          <w:ilvl w:val="0"/>
-          <w:numId w:val="21"/>
-        </w:numPr>
-      </w:pPr>
-      <w:r>
-        <w:t>Click Ok for the error dialog</w:t>
-      </w:r>
-    </w:p>
-    <w:p>
-      <w:pPr>
-        <w:pStyle w:val="ListParagraph"/>
-        <w:numPr>
-          <w:ilvl w:val="0"/>
-          <w:numId w:val="21"/>
-        </w:numPr>
-      </w:pPr>
-      <w:r>
-        <w:t xml:space="preserve">From the From dropdown select: </w:t>
-      </w:r>
-      <w:proofErr w:type="spellStart"/>
-      <w:r>
-        <w:rPr>
-          <w:b/>
-        </w:rPr>
-        <w:t>ApplicationHost.config</w:t>
-      </w:r>
-      <w:proofErr w:type="spellEnd"/>
-    </w:p>
-    <w:p>
-      <w:pPr>
-        <w:pStyle w:val="ListParagraph"/>
-        <w:numPr>
-          <w:ilvl w:val="0"/>
-          <w:numId w:val="21"/>
-        </w:numPr>
-      </w:pPr>
-      <w:r>
-        <w:t xml:space="preserve">From the Actions pane click </w:t>
-      </w:r>
-      <w:r>
-        <w:rPr>
-          <w:b/>
-        </w:rPr>
-        <w:t>Unlock Section</w:t>
-      </w:r>
-    </w:p>
-    <w:p>
-      <w:pPr>
-        <w:pStyle w:val="Heading2"/>
-      </w:pPr>
-      <w:r>
-        <w:t>Create Application Pool for Web Services</w:t>
-      </w:r>
-    </w:p>
-    <w:p>
-      <w:pPr>
-        <w:pStyle w:val="ListParagraph"/>
-        <w:numPr>
-          <w:ilvl w:val="0"/>
-          <w:numId w:val="11"/>
-        </w:numPr>
-      </w:pPr>
-      <w:r>
-        <w:t>Click on Application Pools</w:t>
-      </w:r>
-    </w:p>
-    <w:p>
-      <w:pPr>
-        <w:pStyle w:val="ListParagraph"/>
-        <w:numPr>
-          <w:ilvl w:val="0"/>
-          <w:numId w:val="11"/>
-        </w:numPr>
-      </w:pPr>
-      <w:r>
-        <w:t>Right mouse click on Application Pools and select Add Application Pool</w:t>
-      </w:r>
-    </w:p>
-    <w:p>
-      <w:pPr>
-        <w:pStyle w:val="ListParagraph"/>
-        <w:numPr>
-          <w:ilvl w:val="0"/>
-          <w:numId w:val="11"/>
-        </w:numPr>
-      </w:pPr>
-      <w:r>
-        <w:t xml:space="preserve">Name: </w:t>
+        <w:t xml:space="preserve">Configure </w:t>
+      </w:r>
+      <w:proofErr w:type="spellStart"/>
+      <w:r>
+        <w:t>ArtifactStore</w:t>
+      </w:r>
+      <w:proofErr w:type="spellEnd"/>
+      <w:r>
+        <w:t xml:space="preserve"> Service</w:t>
+      </w:r>
+    </w:p>
+    <w:p>
+      <w:pPr>
+        <w:pStyle w:val="ListParagraph"/>
+        <w:numPr>
+          <w:ilvl w:val="0"/>
+          <w:numId w:val="9"/>
+        </w:numPr>
+      </w:pPr>
+      <w:r>
+        <w:t xml:space="preserve">Expand </w:t>
+      </w:r>
+      <w:r>
+        <w:rPr>
+          <w:b/>
+        </w:rPr>
+        <w:t>Bl</w:t>
+      </w:r>
+      <w:r>
+        <w:rPr>
+          <w:b/>
+        </w:rPr>
+        <w:t>u</w:t>
+      </w:r>
+      <w:r>
+        <w:rPr>
+          <w:b/>
+        </w:rPr>
+        <w:t>eprint</w:t>
+      </w:r>
+      <w:r>
+        <w:t xml:space="preserve"> Website</w:t>
+      </w:r>
+    </w:p>
+    <w:p>
+      <w:pPr>
+        <w:pStyle w:val="ListParagraph"/>
+        <w:numPr>
+          <w:ilvl w:val="0"/>
+          <w:numId w:val="9"/>
+        </w:numPr>
+      </w:pPr>
+      <w:r>
+        <w:t>Right mouse click on SVC folder, select Add Application</w:t>
+      </w:r>
+    </w:p>
+    <w:p>
+      <w:pPr>
+        <w:pStyle w:val="ListParagraph"/>
+        <w:numPr>
+          <w:ilvl w:val="0"/>
+          <w:numId w:val="9"/>
+        </w:numPr>
+      </w:pPr>
+      <w:r>
+        <w:t xml:space="preserve">Alias: </w:t>
+      </w:r>
+      <w:proofErr w:type="spellStart"/>
+      <w:r>
+        <w:rPr>
+          <w:b/>
+        </w:rPr>
+        <w:t>Artifact</w:t>
+      </w:r>
+      <w:r>
+        <w:rPr>
+          <w:b/>
+        </w:rPr>
+        <w:t>Store</w:t>
+      </w:r>
+      <w:proofErr w:type="spellEnd"/>
+    </w:p>
+    <w:p>
+      <w:pPr>
+        <w:pStyle w:val="ListParagraph"/>
+        <w:numPr>
+          <w:ilvl w:val="0"/>
+          <w:numId w:val="9"/>
+        </w:numPr>
+      </w:pPr>
+      <w:r>
+        <w:t>Click</w:t>
+      </w:r>
+      <w:r>
+        <w:t xml:space="preserve"> Select…</w:t>
+      </w:r>
+    </w:p>
+    <w:p>
+      <w:pPr>
+        <w:pStyle w:val="ListParagraph"/>
+        <w:numPr>
+          <w:ilvl w:val="0"/>
+          <w:numId w:val="9"/>
+        </w:numPr>
+      </w:pPr>
+      <w:r>
+        <w:t xml:space="preserve">Application Pool: </w:t>
       </w:r>
       <w:proofErr w:type="spellStart"/>
       <w:r>
@@ -1403,43 +1641,7 @@
         <w:pStyle w:val="ListParagraph"/>
         <w:numPr>
           <w:ilvl w:val="0"/>
-          <w:numId w:val="11"/>
-        </w:numPr>
-      </w:pPr>
-      <w:r>
-        <w:t xml:space="preserve">.NET CLR version: </w:t>
-      </w:r>
-      <w:r>
-        <w:rPr>
-          <w:b/>
-        </w:rPr>
-        <w:t>.NET CLR Version v4.0.30319</w:t>
-      </w:r>
-    </w:p>
-    <w:p>
-      <w:pPr>
-        <w:pStyle w:val="ListParagraph"/>
-        <w:numPr>
-          <w:ilvl w:val="0"/>
-          <w:numId w:val="11"/>
-        </w:numPr>
-      </w:pPr>
-      <w:r>
-        <w:t xml:space="preserve">Managed pipeline mode: </w:t>
-      </w:r>
-      <w:r>
-        <w:rPr>
-          <w:b/>
-        </w:rPr>
-        <w:t>Integrated</w:t>
-      </w:r>
-    </w:p>
-    <w:p>
-      <w:pPr>
-        <w:pStyle w:val="ListParagraph"/>
-        <w:numPr>
-          <w:ilvl w:val="0"/>
-          <w:numId w:val="11"/>
+          <w:numId w:val="9"/>
         </w:numPr>
       </w:pPr>
       <w:r>
@@ -1448,126 +1650,10 @@
     </w:p>
     <w:p>
       <w:pPr>
-        <w:pStyle w:val="Heading2"/>
-      </w:pPr>
-      <w:r>
-        <w:t xml:space="preserve">Configure </w:t>
-      </w:r>
-      <w:proofErr w:type="spellStart"/>
-      <w:r>
-        <w:t>AdminStore</w:t>
-      </w:r>
-      <w:proofErr w:type="spellEnd"/>
-      <w:r>
-        <w:t xml:space="preserve"> Service</w:t>
-      </w:r>
-    </w:p>
-    <w:p>
-      <w:pPr>
-        <w:pStyle w:val="ListParagraph"/>
-        <w:numPr>
-          <w:ilvl w:val="0"/>
-          <w:numId w:val="7"/>
-        </w:numPr>
-      </w:pPr>
-      <w:r>
-        <w:t xml:space="preserve">Expand </w:t>
-      </w:r>
-      <w:r>
-        <w:rPr>
-          <w:b/>
-        </w:rPr>
-        <w:t>Blueprint</w:t>
-      </w:r>
-      <w:r>
-        <w:t xml:space="preserve"> Website</w:t>
-      </w:r>
-    </w:p>
-    <w:p>
-      <w:pPr>
-        <w:pStyle w:val="ListParagraph"/>
-        <w:numPr>
-          <w:ilvl w:val="0"/>
-          <w:numId w:val="7"/>
-        </w:numPr>
-      </w:pPr>
-      <w:r>
-        <w:t>Right mouse click on SVC folder, select Add Application</w:t>
-      </w:r>
-    </w:p>
-    <w:p>
-      <w:pPr>
-        <w:pStyle w:val="ListParagraph"/>
-        <w:numPr>
-          <w:ilvl w:val="0"/>
-          <w:numId w:val="7"/>
-        </w:numPr>
-      </w:pPr>
-      <w:r>
-        <w:t xml:space="preserve">Alias: </w:t>
-      </w:r>
-      <w:proofErr w:type="spellStart"/>
-      <w:r>
-        <w:rPr>
-          <w:b/>
-        </w:rPr>
-        <w:t>AdminStore</w:t>
-      </w:r>
-      <w:proofErr w:type="spellEnd"/>
-    </w:p>
-    <w:p>
-      <w:pPr>
-        <w:pStyle w:val="ListParagraph"/>
-        <w:numPr>
-          <w:ilvl w:val="0"/>
-          <w:numId w:val="7"/>
-        </w:numPr>
-      </w:pPr>
-      <w:r>
-        <w:t>Click</w:t>
-      </w:r>
-      <w:r>
-        <w:t xml:space="preserve"> Select…</w:t>
-      </w:r>
-    </w:p>
-    <w:p>
-      <w:pPr>
-        <w:pStyle w:val="ListParagraph"/>
-        <w:numPr>
-          <w:ilvl w:val="0"/>
-          <w:numId w:val="7"/>
-        </w:numPr>
-      </w:pPr>
-      <w:r>
-        <w:t xml:space="preserve">Application Pool: </w:t>
-      </w:r>
-      <w:proofErr w:type="spellStart"/>
-      <w:r>
-        <w:rPr>
-          <w:b/>
-        </w:rPr>
-        <w:t>Blueprint_Services</w:t>
-      </w:r>
-      <w:proofErr w:type="spellEnd"/>
-    </w:p>
-    <w:p>
-      <w:pPr>
-        <w:pStyle w:val="ListParagraph"/>
-        <w:numPr>
-          <w:ilvl w:val="0"/>
-          <w:numId w:val="7"/>
-        </w:numPr>
-      </w:pPr>
-      <w:r>
-        <w:t>Click Ok</w:t>
-      </w:r>
-    </w:p>
-    <w:p>
-      <w:pPr>
-        <w:pStyle w:val="ListParagraph"/>
-        <w:numPr>
-          <w:ilvl w:val="0"/>
-          <w:numId w:val="7"/>
+        <w:pStyle w:val="ListParagraph"/>
+        <w:numPr>
+          <w:ilvl w:val="0"/>
+          <w:numId w:val="9"/>
         </w:numPr>
       </w:pPr>
       <w:r>
@@ -1577,15 +1663,27 @@
         <w:rPr>
           <w:b/>
         </w:rPr>
-        <w:t>C:\...\blueprint\svc\AdminStore</w:t>
-      </w:r>
-    </w:p>
-    <w:p>
-      <w:pPr>
-        <w:pStyle w:val="ListParagraph"/>
-        <w:numPr>
-          <w:ilvl w:val="0"/>
-          <w:numId w:val="7"/>
+        <w:t>C:\...</w:t>
+      </w:r>
+      <w:r>
+        <w:rPr>
+          <w:b/>
+        </w:rPr>
+        <w:t>\blueprint\svc\Artifact</w:t>
+      </w:r>
+      <w:r>
+        <w:rPr>
+          <w:b/>
+        </w:rPr>
+        <w:t>Store</w:t>
+      </w:r>
+    </w:p>
+    <w:p>
+      <w:pPr>
+        <w:pStyle w:val="ListParagraph"/>
+        <w:numPr>
+          <w:ilvl w:val="0"/>
+          <w:numId w:val="9"/>
         </w:numPr>
       </w:pPr>
       <w:r>
@@ -1602,7 +1700,7 @@
       </w:r>
       <w:proofErr w:type="spellStart"/>
       <w:r>
-        <w:t>ArtifactStore</w:t>
+        <w:t>FileStore</w:t>
       </w:r>
       <w:proofErr w:type="spellEnd"/>
       <w:r>
@@ -1614,7 +1712,7 @@
         <w:pStyle w:val="ListParagraph"/>
         <w:numPr>
           <w:ilvl w:val="0"/>
-          <w:numId w:val="9"/>
+          <w:numId w:val="8"/>
         </w:numPr>
       </w:pPr>
       <w:r>
@@ -1624,19 +1722,7 @@
         <w:rPr>
           <w:b/>
         </w:rPr>
-        <w:t>Bl</w:t>
-      </w:r>
-      <w:r>
-        <w:rPr>
-          <w:b/>
-        </w:rPr>
-        <w:t>u</w:t>
-      </w:r>
-      <w:r>
-        <w:rPr>
-          <w:b/>
-        </w:rPr>
-        <w:t>eprint</w:t>
+        <w:t>Blueprint</w:t>
       </w:r>
       <w:r>
         <w:t xml:space="preserve"> Website</w:t>
@@ -1647,7 +1733,7 @@
         <w:pStyle w:val="ListParagraph"/>
         <w:numPr>
           <w:ilvl w:val="0"/>
-          <w:numId w:val="9"/>
+          <w:numId w:val="8"/>
         </w:numPr>
       </w:pPr>
       <w:r>
@@ -1659,7 +1745,7 @@
         <w:pStyle w:val="ListParagraph"/>
         <w:numPr>
           <w:ilvl w:val="0"/>
-          <w:numId w:val="9"/>
+          <w:numId w:val="8"/>
         </w:numPr>
       </w:pPr>
       <w:r>
@@ -1670,667 +1756,878 @@
         <w:rPr>
           <w:b/>
         </w:rPr>
+        <w:t>FileStore</w:t>
+      </w:r>
+      <w:proofErr w:type="spellEnd"/>
+    </w:p>
+    <w:p>
+      <w:pPr>
+        <w:pStyle w:val="ListParagraph"/>
+        <w:numPr>
+          <w:ilvl w:val="0"/>
+          <w:numId w:val="8"/>
+        </w:numPr>
+      </w:pPr>
+      <w:r>
+        <w:t>Click</w:t>
+      </w:r>
+      <w:r>
+        <w:t xml:space="preserve"> Select…</w:t>
+      </w:r>
+    </w:p>
+    <w:p>
+      <w:pPr>
+        <w:pStyle w:val="ListParagraph"/>
+        <w:numPr>
+          <w:ilvl w:val="0"/>
+          <w:numId w:val="8"/>
+        </w:numPr>
+      </w:pPr>
+      <w:r>
+        <w:t xml:space="preserve">Application Pool: </w:t>
+      </w:r>
+      <w:proofErr w:type="spellStart"/>
+      <w:r>
+        <w:rPr>
+          <w:b/>
+        </w:rPr>
+        <w:t>Blueprint_Services</w:t>
+      </w:r>
+      <w:proofErr w:type="spellEnd"/>
+    </w:p>
+    <w:p>
+      <w:pPr>
+        <w:pStyle w:val="ListParagraph"/>
+        <w:numPr>
+          <w:ilvl w:val="0"/>
+          <w:numId w:val="8"/>
+        </w:numPr>
+      </w:pPr>
+      <w:r>
+        <w:t>Click Ok</w:t>
+      </w:r>
+    </w:p>
+    <w:p>
+      <w:pPr>
+        <w:pStyle w:val="ListParagraph"/>
+        <w:numPr>
+          <w:ilvl w:val="0"/>
+          <w:numId w:val="8"/>
+        </w:numPr>
+      </w:pPr>
+      <w:r>
+        <w:t xml:space="preserve">Physical Path: </w:t>
+      </w:r>
+      <w:r>
+        <w:rPr>
+          <w:b/>
+        </w:rPr>
+        <w:t>C:\...\blueprint\svc\FileStore</w:t>
+      </w:r>
+    </w:p>
+    <w:p>
+      <w:pPr>
+        <w:pStyle w:val="ListParagraph"/>
+        <w:numPr>
+          <w:ilvl w:val="0"/>
+          <w:numId w:val="8"/>
+        </w:numPr>
+      </w:pPr>
+      <w:r>
+        <w:t>Click Ok</w:t>
+      </w:r>
+    </w:p>
+    <w:p>
+      <w:pPr>
+        <w:pStyle w:val="Heading1"/>
+      </w:pPr>
+      <w:r>
+        <w:t xml:space="preserve">Configure </w:t>
+      </w:r>
+      <w:r>
+        <w:t>Blueprint Admin Services</w:t>
+      </w:r>
+    </w:p>
+    <w:p>
+      <w:pPr>
+        <w:pStyle w:val="Heading2"/>
+      </w:pPr>
+      <w:r>
+        <w:t>Configure the Blueprint Admin Services Website</w:t>
+      </w:r>
+    </w:p>
+    <w:p>
+      <w:pPr>
+        <w:pStyle w:val="ListParagraph"/>
+        <w:numPr>
+          <w:ilvl w:val="0"/>
+          <w:numId w:val="12"/>
+        </w:numPr>
+      </w:pPr>
+      <w:r>
+        <w:t>Right mouse click on Sites and select Add Website</w:t>
+      </w:r>
+    </w:p>
+    <w:p>
+      <w:pPr>
+        <w:pStyle w:val="ListParagraph"/>
+        <w:numPr>
+          <w:ilvl w:val="0"/>
+          <w:numId w:val="12"/>
+        </w:numPr>
+      </w:pPr>
+      <w:r>
+        <w:t xml:space="preserve">Site Name: </w:t>
+      </w:r>
+      <w:proofErr w:type="spellStart"/>
+      <w:r>
+        <w:rPr>
+          <w:b/>
+        </w:rPr>
+        <w:t>Blueprint</w:t>
+      </w:r>
+      <w:r>
+        <w:rPr>
+          <w:b/>
+        </w:rPr>
+        <w:t>_Admin</w:t>
+      </w:r>
+      <w:proofErr w:type="spellEnd"/>
+    </w:p>
+    <w:p>
+      <w:pPr>
+        <w:pStyle w:val="ListParagraph"/>
+        <w:numPr>
+          <w:ilvl w:val="0"/>
+          <w:numId w:val="12"/>
+        </w:numPr>
+      </w:pPr>
+      <w:r>
+        <w:t>Click</w:t>
+      </w:r>
+      <w:r>
+        <w:t xml:space="preserve"> Select…</w:t>
+      </w:r>
+    </w:p>
+    <w:p>
+      <w:pPr>
+        <w:pStyle w:val="ListParagraph"/>
+        <w:numPr>
+          <w:ilvl w:val="0"/>
+          <w:numId w:val="12"/>
+        </w:numPr>
+      </w:pPr>
+      <w:r>
+        <w:t xml:space="preserve">Application Pool: </w:t>
+      </w:r>
+      <w:proofErr w:type="spellStart"/>
+      <w:r>
+        <w:rPr>
+          <w:b/>
+        </w:rPr>
+        <w:t>Blueprint_Services</w:t>
+      </w:r>
+      <w:proofErr w:type="spellEnd"/>
+    </w:p>
+    <w:p>
+      <w:pPr>
+        <w:pStyle w:val="ListParagraph"/>
+        <w:numPr>
+          <w:ilvl w:val="0"/>
+          <w:numId w:val="12"/>
+        </w:numPr>
+      </w:pPr>
+      <w:r>
+        <w:t xml:space="preserve">Click Ok </w:t>
+      </w:r>
+    </w:p>
+    <w:p>
+      <w:pPr>
+        <w:pStyle w:val="ListParagraph"/>
+        <w:numPr>
+          <w:ilvl w:val="0"/>
+          <w:numId w:val="12"/>
+        </w:numPr>
+      </w:pPr>
+      <w:r>
+        <w:t xml:space="preserve">Physical Path: </w:t>
+      </w:r>
+      <w:r>
+        <w:rPr>
+          <w:b/>
+        </w:rPr>
+        <w:t>C:\...\blueprint</w:t>
+      </w:r>
+    </w:p>
+    <w:p>
+      <w:pPr>
+        <w:pStyle w:val="ListParagraph"/>
+        <w:numPr>
+          <w:ilvl w:val="0"/>
+          <w:numId w:val="12"/>
+        </w:numPr>
+      </w:pPr>
+      <w:r>
+        <w:t xml:space="preserve">Port: </w:t>
+      </w:r>
+      <w:r>
+        <w:rPr>
+          <w:b/>
+        </w:rPr>
+        <w:t>9101</w:t>
+      </w:r>
+    </w:p>
+    <w:p>
+      <w:pPr>
+        <w:pStyle w:val="ListParagraph"/>
+        <w:numPr>
+          <w:ilvl w:val="0"/>
+          <w:numId w:val="12"/>
+        </w:numPr>
+      </w:pPr>
+      <w:r>
+        <w:t>Click Ok</w:t>
+      </w:r>
+    </w:p>
+    <w:p>
+      <w:pPr>
+        <w:pStyle w:val="Heading2"/>
+      </w:pPr>
+      <w:r>
+        <w:t xml:space="preserve">Configure the Access Control </w:t>
+      </w:r>
+      <w:r>
+        <w:t>Service</w:t>
+      </w:r>
+    </w:p>
+    <w:p>
+      <w:pPr>
+        <w:pStyle w:val="ListParagraph"/>
+        <w:numPr>
+          <w:ilvl w:val="0"/>
+          <w:numId w:val="13"/>
+        </w:numPr>
+      </w:pPr>
+      <w:r>
+        <w:t xml:space="preserve">Expand </w:t>
+      </w:r>
+      <w:proofErr w:type="spellStart"/>
+      <w:r>
+        <w:rPr>
+          <w:b/>
+        </w:rPr>
+        <w:t>Blueprint_Admin</w:t>
+      </w:r>
+      <w:proofErr w:type="spellEnd"/>
+      <w:r>
+        <w:t xml:space="preserve"> site</w:t>
+      </w:r>
+    </w:p>
+    <w:p>
+      <w:pPr>
+        <w:pStyle w:val="ListParagraph"/>
+        <w:numPr>
+          <w:ilvl w:val="0"/>
+          <w:numId w:val="13"/>
+        </w:numPr>
+      </w:pPr>
+      <w:r>
+        <w:t xml:space="preserve">Expand </w:t>
+      </w:r>
+      <w:r>
+        <w:rPr>
+          <w:b/>
+        </w:rPr>
+        <w:t>svc</w:t>
+      </w:r>
+      <w:r>
+        <w:t xml:space="preserve"> folder</w:t>
+      </w:r>
+    </w:p>
+    <w:p>
+      <w:pPr>
+        <w:pStyle w:val="ListParagraph"/>
+        <w:numPr>
+          <w:ilvl w:val="0"/>
+          <w:numId w:val="13"/>
+        </w:numPr>
+      </w:pPr>
+      <w:r>
+        <w:t xml:space="preserve">Right mouse click on </w:t>
+      </w:r>
+      <w:proofErr w:type="spellStart"/>
+      <w:r>
+        <w:rPr>
+          <w:b/>
+        </w:rPr>
+        <w:t>AccessControl</w:t>
+      </w:r>
+      <w:proofErr w:type="spellEnd"/>
+      <w:r>
+        <w:t xml:space="preserve">, select </w:t>
+      </w:r>
+      <w:r>
+        <w:rPr>
+          <w:b/>
+        </w:rPr>
+        <w:t>Convert to Application</w:t>
+      </w:r>
+    </w:p>
+    <w:p>
+      <w:pPr>
+        <w:pStyle w:val="ListParagraph"/>
+        <w:numPr>
+          <w:ilvl w:val="0"/>
+          <w:numId w:val="13"/>
+        </w:numPr>
+      </w:pPr>
+      <w:r>
+        <w:t>Click Ok</w:t>
+      </w:r>
+    </w:p>
+    <w:p>
+      <w:pPr>
+        <w:pStyle w:val="Heading2"/>
+      </w:pPr>
+      <w:r>
+        <w:t xml:space="preserve">Configure the </w:t>
+      </w:r>
+      <w:proofErr w:type="spellStart"/>
+      <w:r>
+        <w:t>Config</w:t>
+      </w:r>
+      <w:proofErr w:type="spellEnd"/>
+      <w:r>
+        <w:t xml:space="preserve"> Control Service</w:t>
+      </w:r>
+    </w:p>
+    <w:p>
+      <w:pPr>
+        <w:pStyle w:val="ListParagraph"/>
+        <w:numPr>
+          <w:ilvl w:val="0"/>
+          <w:numId w:val="14"/>
+        </w:numPr>
+      </w:pPr>
+      <w:r>
+        <w:t xml:space="preserve">Expand </w:t>
+      </w:r>
+      <w:proofErr w:type="spellStart"/>
+      <w:r>
+        <w:rPr>
+          <w:b/>
+        </w:rPr>
+        <w:t>Blueprint_Admin</w:t>
+      </w:r>
+      <w:proofErr w:type="spellEnd"/>
+      <w:r>
+        <w:t xml:space="preserve"> site</w:t>
+      </w:r>
+    </w:p>
+    <w:p>
+      <w:pPr>
+        <w:pStyle w:val="ListParagraph"/>
+        <w:numPr>
+          <w:ilvl w:val="0"/>
+          <w:numId w:val="14"/>
+        </w:numPr>
+      </w:pPr>
+      <w:r>
+        <w:t xml:space="preserve">Expand </w:t>
+      </w:r>
+      <w:r>
+        <w:rPr>
+          <w:b/>
+        </w:rPr>
+        <w:t>svc</w:t>
+      </w:r>
+      <w:r>
+        <w:t xml:space="preserve"> folder</w:t>
+      </w:r>
+    </w:p>
+    <w:p>
+      <w:pPr>
+        <w:pStyle w:val="ListParagraph"/>
+        <w:numPr>
+          <w:ilvl w:val="0"/>
+          <w:numId w:val="14"/>
+        </w:numPr>
+      </w:pPr>
+      <w:r>
+        <w:t xml:space="preserve">Right mouse click on </w:t>
+      </w:r>
+      <w:proofErr w:type="spellStart"/>
+      <w:r>
+        <w:rPr>
+          <w:b/>
+        </w:rPr>
+        <w:t>Config</w:t>
+      </w:r>
+      <w:r>
+        <w:rPr>
+          <w:b/>
+        </w:rPr>
+        <w:t>Control</w:t>
+      </w:r>
+      <w:proofErr w:type="spellEnd"/>
+      <w:r>
+        <w:t xml:space="preserve">, select </w:t>
+      </w:r>
+      <w:r>
+        <w:rPr>
+          <w:b/>
+        </w:rPr>
+        <w:t>Convert to Application</w:t>
+      </w:r>
+    </w:p>
+    <w:p>
+      <w:pPr>
+        <w:pStyle w:val="ListParagraph"/>
+        <w:numPr>
+          <w:ilvl w:val="0"/>
+          <w:numId w:val="14"/>
+        </w:numPr>
+      </w:pPr>
+      <w:r>
+        <w:t>Click Ok</w:t>
+      </w:r>
+    </w:p>
+    <w:p>
+      <w:pPr>
+        <w:pStyle w:val="Heading1"/>
+      </w:pPr>
+      <w:r>
+        <w:t>Create Blueprint Databases</w:t>
+      </w:r>
+    </w:p>
+    <w:p>
+      <w:pPr>
+        <w:pStyle w:val="Heading2"/>
+      </w:pPr>
+      <w:r>
+        <w:t>Blueprint</w:t>
+      </w:r>
+      <w:r>
+        <w:t xml:space="preserve"> (Raptor)</w:t>
+      </w:r>
+      <w:r>
+        <w:t xml:space="preserve"> Database</w:t>
+      </w:r>
+    </w:p>
+    <w:p>
+      <w:pPr>
+        <w:pStyle w:val="ListParagraph"/>
+        <w:numPr>
+          <w:ilvl w:val="0"/>
+          <w:numId w:val="16"/>
+        </w:numPr>
+      </w:pPr>
+      <w:r>
+        <w:t xml:space="preserve">From </w:t>
+      </w:r>
+      <w:proofErr w:type="spellStart"/>
+      <w:r>
+        <w:t>BluePrintSys.RC.Data.EntityModel</w:t>
+      </w:r>
+      <w:proofErr w:type="spellEnd"/>
+      <w:r>
+        <w:t xml:space="preserve"> project (</w:t>
+      </w:r>
+      <w:r>
+        <w:t>C:\</w:t>
+      </w:r>
+      <w:r>
+        <w:t>...</w:t>
+      </w:r>
+      <w:r>
+        <w:t>\blueprint-current\Source\BluePrintSys.RC.Data.EntityModel\</w:t>
+      </w:r>
+      <w:r>
+        <w:t>)</w:t>
+      </w:r>
+    </w:p>
+    <w:p>
+      <w:pPr>
+        <w:pStyle w:val="ListParagraph"/>
+        <w:numPr>
+          <w:ilvl w:val="0"/>
+          <w:numId w:val="16"/>
+        </w:numPr>
+      </w:pPr>
+      <w:r>
+        <w:t xml:space="preserve">Execute </w:t>
+      </w:r>
+      <w:proofErr w:type="spellStart"/>
+      <w:r>
+        <w:t>RecreateRaptor</w:t>
+      </w:r>
+      <w:r>
+        <w:t>.sql</w:t>
+      </w:r>
+      <w:proofErr w:type="spellEnd"/>
+    </w:p>
+    <w:p>
+      <w:pPr>
+        <w:pStyle w:val="ListParagraph"/>
+        <w:numPr>
+          <w:ilvl w:val="0"/>
+          <w:numId w:val="16"/>
+        </w:numPr>
+      </w:pPr>
+      <w:r>
+        <w:t xml:space="preserve">Execute </w:t>
+      </w:r>
+      <w:proofErr w:type="spellStart"/>
+      <w:r>
+        <w:t>Instance.sql</w:t>
+      </w:r>
+      <w:proofErr w:type="spellEnd"/>
+    </w:p>
+    <w:p>
+      <w:pPr>
+        <w:pStyle w:val="ListParagraph"/>
+        <w:numPr>
+          <w:ilvl w:val="0"/>
+          <w:numId w:val="16"/>
+        </w:numPr>
+      </w:pPr>
+      <w:r>
+        <w:t xml:space="preserve">Execute </w:t>
+      </w:r>
+      <w:r>
+        <w:t>InitRaptorDBSecurity.sql</w:t>
+      </w:r>
+    </w:p>
+    <w:p>
+      <w:pPr>
+        <w:pStyle w:val="Heading2"/>
+      </w:pPr>
+      <w:proofErr w:type="spellStart"/>
+      <w:r>
+        <w:t>AdminStorage</w:t>
+      </w:r>
+      <w:proofErr w:type="spellEnd"/>
+      <w:r>
+        <w:t xml:space="preserve"> Database</w:t>
+      </w:r>
+    </w:p>
+    <w:p>
+      <w:pPr>
+        <w:pStyle w:val="ListParagraph"/>
+        <w:numPr>
+          <w:ilvl w:val="0"/>
+          <w:numId w:val="16"/>
+        </w:numPr>
+      </w:pPr>
+      <w:r>
+        <w:t xml:space="preserve">From </w:t>
+      </w:r>
+      <w:proofErr w:type="spellStart"/>
+      <w:r>
+        <w:t>AdminStorage</w:t>
+      </w:r>
+      <w:proofErr w:type="spellEnd"/>
+      <w:r>
+        <w:t xml:space="preserve"> project (</w:t>
+      </w:r>
+      <w:r>
+        <w:t>C:\</w:t>
+      </w:r>
+      <w:r>
+        <w:t>...</w:t>
+      </w:r>
+      <w:r>
+        <w:t>\blueprint\svc\</w:t>
+      </w:r>
+      <w:proofErr w:type="spellStart"/>
+      <w:r>
+        <w:t>db</w:t>
+      </w:r>
+      <w:proofErr w:type="spellEnd"/>
+      <w:r>
+        <w:t>\</w:t>
+      </w:r>
+      <w:proofErr w:type="spellStart"/>
+      <w:r>
+        <w:t>AdminStorage</w:t>
+      </w:r>
+      <w:proofErr w:type="spellEnd"/>
+      <w:r>
+        <w:t>\</w:t>
+      </w:r>
+      <w:r>
+        <w:t>)</w:t>
+      </w:r>
+    </w:p>
+    <w:p>
+      <w:pPr>
+        <w:pStyle w:val="ListParagraph"/>
+        <w:numPr>
+          <w:ilvl w:val="0"/>
+          <w:numId w:val="16"/>
+        </w:numPr>
+      </w:pPr>
+      <w:r>
+        <w:t xml:space="preserve">Execute </w:t>
+      </w:r>
+      <w:proofErr w:type="spellStart"/>
+      <w:r>
+        <w:t>RecreateAdminStorage.sql</w:t>
+      </w:r>
+      <w:proofErr w:type="spellEnd"/>
+    </w:p>
+    <w:p>
+      <w:pPr>
+        <w:pStyle w:val="ListParagraph"/>
+        <w:numPr>
+          <w:ilvl w:val="0"/>
+          <w:numId w:val="16"/>
+        </w:numPr>
+      </w:pPr>
+      <w:r>
+        <w:lastRenderedPageBreak/>
+        <w:t xml:space="preserve">Execute </w:t>
+      </w:r>
+      <w:proofErr w:type="spellStart"/>
+      <w:r>
+        <w:t>AdminStorage_Instance.sql</w:t>
+      </w:r>
+      <w:proofErr w:type="spellEnd"/>
+    </w:p>
+    <w:p>
+      <w:pPr>
+        <w:pStyle w:val="Heading2"/>
+      </w:pPr>
+      <w:proofErr w:type="spellStart"/>
+      <w:r>
+        <w:t>ArtifactStorage</w:t>
+      </w:r>
+      <w:proofErr w:type="spellEnd"/>
+      <w:r>
+        <w:t xml:space="preserve"> Database</w:t>
+      </w:r>
+    </w:p>
+    <w:p>
+      <w:pPr>
+        <w:pStyle w:val="ListParagraph"/>
+        <w:numPr>
+          <w:ilvl w:val="0"/>
+          <w:numId w:val="17"/>
+        </w:numPr>
+      </w:pPr>
+      <w:r>
+        <w:t xml:space="preserve">From </w:t>
+      </w:r>
+      <w:proofErr w:type="spellStart"/>
+      <w:r>
+        <w:t>ArtifactStorage</w:t>
+      </w:r>
+      <w:proofErr w:type="spellEnd"/>
+      <w:r>
+        <w:t xml:space="preserve"> project (</w:t>
+      </w:r>
+      <w:r>
+        <w:t>C:\</w:t>
+      </w:r>
+      <w:r>
+        <w:t>...</w:t>
+      </w:r>
+      <w:r>
+        <w:t>\blueprint\svc\</w:t>
+      </w:r>
+      <w:proofErr w:type="spellStart"/>
+      <w:r>
+        <w:t>db</w:t>
+      </w:r>
+      <w:proofErr w:type="spellEnd"/>
+      <w:r>
+        <w:t>\</w:t>
+      </w:r>
+      <w:proofErr w:type="spellStart"/>
+      <w:r>
+        <w:t>AdminStorage</w:t>
+      </w:r>
+      <w:proofErr w:type="spellEnd"/>
+      <w:r>
+        <w:t>\</w:t>
+      </w:r>
+      <w:r>
+        <w:t>)</w:t>
+      </w:r>
+    </w:p>
+    <w:p>
+      <w:pPr>
+        <w:pStyle w:val="ListParagraph"/>
+        <w:numPr>
+          <w:ilvl w:val="0"/>
+          <w:numId w:val="17"/>
+        </w:numPr>
+      </w:pPr>
+      <w:r>
+        <w:t xml:space="preserve">Execute </w:t>
+      </w:r>
+      <w:proofErr w:type="spellStart"/>
+      <w:r>
+        <w:t>Recreate</w:t>
+      </w:r>
+      <w:r>
         <w:t>Artifact</w:t>
       </w:r>
       <w:r>
-        <w:rPr>
-          <w:b/>
-        </w:rPr>
-        <w:t>Store</w:t>
-      </w:r>
-      <w:proofErr w:type="spellEnd"/>
-    </w:p>
-    <w:p>
-      <w:pPr>
-        <w:pStyle w:val="ListParagraph"/>
-        <w:numPr>
-          <w:ilvl w:val="0"/>
-          <w:numId w:val="9"/>
-        </w:numPr>
-      </w:pPr>
-      <w:r>
-        <w:t>Click</w:t>
-      </w:r>
-      <w:r>
-        <w:t xml:space="preserve"> Select…</w:t>
-      </w:r>
-    </w:p>
-    <w:p>
-      <w:pPr>
-        <w:pStyle w:val="ListParagraph"/>
-        <w:numPr>
-          <w:ilvl w:val="0"/>
-          <w:numId w:val="9"/>
-        </w:numPr>
-      </w:pPr>
-      <w:r>
-        <w:t xml:space="preserve">Application Pool: </w:t>
-      </w:r>
-      <w:proofErr w:type="spellStart"/>
-      <w:r>
-        <w:rPr>
-          <w:b/>
-        </w:rPr>
-        <w:t>Blueprint_Services</w:t>
-      </w:r>
-      <w:proofErr w:type="spellEnd"/>
-    </w:p>
-    <w:p>
-      <w:pPr>
-        <w:pStyle w:val="ListParagraph"/>
-        <w:numPr>
-          <w:ilvl w:val="0"/>
-          <w:numId w:val="9"/>
-        </w:numPr>
-      </w:pPr>
-      <w:r>
-        <w:t>Click Ok</w:t>
-      </w:r>
-    </w:p>
-    <w:p>
-      <w:pPr>
-        <w:pStyle w:val="ListParagraph"/>
-        <w:numPr>
-          <w:ilvl w:val="0"/>
-          <w:numId w:val="9"/>
-        </w:numPr>
-      </w:pPr>
-      <w:r>
-        <w:t xml:space="preserve">Physical Path: </w:t>
-      </w:r>
-      <w:r>
-        <w:rPr>
-          <w:b/>
-        </w:rPr>
-        <w:t>C:\...</w:t>
-      </w:r>
-      <w:r>
-        <w:rPr>
-          <w:b/>
-        </w:rPr>
-        <w:t>\blueprint\svc\Artifact</w:t>
-      </w:r>
-      <w:r>
-        <w:rPr>
-          <w:b/>
-        </w:rPr>
-        <w:t>Store</w:t>
-      </w:r>
-    </w:p>
-    <w:p>
-      <w:pPr>
-        <w:pStyle w:val="ListParagraph"/>
-        <w:numPr>
-          <w:ilvl w:val="0"/>
-          <w:numId w:val="9"/>
-        </w:numPr>
-      </w:pPr>
-      <w:r>
-        <w:t>Click Ok</w:t>
-      </w:r>
+        <w:t>Storage.sql</w:t>
+      </w:r>
+      <w:proofErr w:type="spellEnd"/>
+    </w:p>
+    <w:p>
+      <w:pPr>
+        <w:pStyle w:val="ListParagraph"/>
+        <w:numPr>
+          <w:ilvl w:val="0"/>
+          <w:numId w:val="17"/>
+        </w:numPr>
+      </w:pPr>
+      <w:r>
+        <w:t xml:space="preserve">Execute </w:t>
+      </w:r>
+      <w:proofErr w:type="spellStart"/>
+      <w:r>
+        <w:t>Artifact</w:t>
+      </w:r>
+      <w:r>
+        <w:t>Storage_Instance.sql</w:t>
+      </w:r>
+      <w:proofErr w:type="spellEnd"/>
     </w:p>
     <w:p>
       <w:pPr>
         <w:pStyle w:val="Heading2"/>
       </w:pPr>
-      <w:r>
-        <w:t xml:space="preserve">Configure </w:t>
-      </w:r>
-      <w:proofErr w:type="spellStart"/>
-      <w:r>
-        <w:t>FileStore</w:t>
-      </w:r>
-      <w:proofErr w:type="spellEnd"/>
-      <w:r>
-        <w:t xml:space="preserve"> Service</w:t>
-      </w:r>
-    </w:p>
-    <w:p>
-      <w:pPr>
-        <w:pStyle w:val="ListParagraph"/>
-        <w:numPr>
-          <w:ilvl w:val="0"/>
-          <w:numId w:val="8"/>
-        </w:numPr>
-      </w:pPr>
-      <w:r>
-        <w:t xml:space="preserve">Expand </w:t>
-      </w:r>
-      <w:r>
-        <w:rPr>
-          <w:b/>
-        </w:rPr>
-        <w:t>Blueprint</w:t>
-      </w:r>
-      <w:r>
-        <w:t xml:space="preserve"> Website</w:t>
-      </w:r>
-    </w:p>
-    <w:p>
-      <w:pPr>
-        <w:pStyle w:val="ListParagraph"/>
-        <w:numPr>
-          <w:ilvl w:val="0"/>
-          <w:numId w:val="8"/>
-        </w:numPr>
-      </w:pPr>
-      <w:r>
-        <w:t>Right mouse click on SVC folder, select Add Application</w:t>
-      </w:r>
-    </w:p>
-    <w:p>
-      <w:pPr>
-        <w:pStyle w:val="ListParagraph"/>
-        <w:numPr>
-          <w:ilvl w:val="0"/>
-          <w:numId w:val="8"/>
-        </w:numPr>
-      </w:pPr>
-      <w:r>
-        <w:t xml:space="preserve">Alias: </w:t>
-      </w:r>
-      <w:proofErr w:type="spellStart"/>
-      <w:r>
-        <w:rPr>
-          <w:b/>
-        </w:rPr>
-        <w:t>FileStore</w:t>
-      </w:r>
-      <w:proofErr w:type="spellEnd"/>
-    </w:p>
-    <w:p>
-      <w:pPr>
-        <w:pStyle w:val="ListParagraph"/>
-        <w:numPr>
-          <w:ilvl w:val="0"/>
-          <w:numId w:val="8"/>
-        </w:numPr>
-      </w:pPr>
-      <w:r>
-        <w:t>Click</w:t>
-      </w:r>
-      <w:r>
-        <w:t xml:space="preserve"> Select…</w:t>
-      </w:r>
-    </w:p>
-    <w:p>
-      <w:pPr>
-        <w:pStyle w:val="ListParagraph"/>
-        <w:numPr>
-          <w:ilvl w:val="0"/>
-          <w:numId w:val="8"/>
-        </w:numPr>
-      </w:pPr>
-      <w:r>
-        <w:t xml:space="preserve">Application Pool: </w:t>
-      </w:r>
-      <w:proofErr w:type="spellStart"/>
-      <w:r>
-        <w:rPr>
-          <w:b/>
-        </w:rPr>
-        <w:t>Blueprint_Services</w:t>
-      </w:r>
-      <w:proofErr w:type="spellEnd"/>
-    </w:p>
-    <w:p>
-      <w:pPr>
-        <w:pStyle w:val="ListParagraph"/>
-        <w:numPr>
-          <w:ilvl w:val="0"/>
-          <w:numId w:val="8"/>
-        </w:numPr>
-      </w:pPr>
-      <w:r>
-        <w:t>Click Ok</w:t>
-      </w:r>
-    </w:p>
-    <w:p>
-      <w:pPr>
-        <w:pStyle w:val="ListParagraph"/>
-        <w:numPr>
-          <w:ilvl w:val="0"/>
-          <w:numId w:val="8"/>
-        </w:numPr>
-      </w:pPr>
-      <w:r>
-        <w:t xml:space="preserve">Physical Path: </w:t>
-      </w:r>
-      <w:r>
-        <w:rPr>
-          <w:b/>
-        </w:rPr>
-        <w:t>C:\...\blueprint\svc\FileStore</w:t>
-      </w:r>
-    </w:p>
-    <w:p>
-      <w:pPr>
-        <w:pStyle w:val="ListParagraph"/>
-        <w:numPr>
-          <w:ilvl w:val="0"/>
-          <w:numId w:val="8"/>
-        </w:numPr>
-      </w:pPr>
-      <w:r>
-        <w:t>Click Ok</w:t>
-      </w:r>
+      <w:proofErr w:type="spellStart"/>
+      <w:r>
+        <w:t>FileStorage</w:t>
+      </w:r>
+      <w:proofErr w:type="spellEnd"/>
+      <w:r>
+        <w:t xml:space="preserve"> Database</w:t>
+      </w:r>
+    </w:p>
+    <w:p>
+      <w:pPr>
+        <w:pStyle w:val="ListParagraph"/>
+        <w:numPr>
+          <w:ilvl w:val="0"/>
+          <w:numId w:val="18"/>
+        </w:numPr>
+      </w:pPr>
+      <w:r>
+        <w:t xml:space="preserve">From </w:t>
+      </w:r>
+      <w:proofErr w:type="spellStart"/>
+      <w:r>
+        <w:t>FileStorage</w:t>
+      </w:r>
+      <w:proofErr w:type="spellEnd"/>
+      <w:r>
+        <w:t xml:space="preserve"> project (</w:t>
+      </w:r>
+      <w:r>
+        <w:t>C:\</w:t>
+      </w:r>
+      <w:r>
+        <w:t>...</w:t>
+      </w:r>
+      <w:r>
+        <w:t>\blueprint\svc\</w:t>
+      </w:r>
+      <w:proofErr w:type="spellStart"/>
+      <w:r>
+        <w:t>db</w:t>
+      </w:r>
+      <w:proofErr w:type="spellEnd"/>
+      <w:r>
+        <w:t>\</w:t>
+      </w:r>
+      <w:proofErr w:type="spellStart"/>
+      <w:r>
+        <w:t>AdminStorage</w:t>
+      </w:r>
+      <w:proofErr w:type="spellEnd"/>
+      <w:r>
+        <w:t>\</w:t>
+      </w:r>
+      <w:r>
+        <w:t>)</w:t>
+      </w:r>
+    </w:p>
+    <w:p>
+      <w:pPr>
+        <w:pStyle w:val="ListParagraph"/>
+        <w:numPr>
+          <w:ilvl w:val="0"/>
+          <w:numId w:val="18"/>
+        </w:numPr>
+      </w:pPr>
+      <w:r>
+        <w:t xml:space="preserve">Execute </w:t>
+      </w:r>
+      <w:proofErr w:type="spellStart"/>
+      <w:r>
+        <w:t>Recreate</w:t>
+      </w:r>
+      <w:r>
+        <w:t>File</w:t>
+      </w:r>
+      <w:r>
+        <w:t>Storage.sql</w:t>
+      </w:r>
+      <w:proofErr w:type="spellEnd"/>
+    </w:p>
+    <w:p>
+      <w:pPr>
+        <w:pStyle w:val="ListParagraph"/>
+        <w:numPr>
+          <w:ilvl w:val="0"/>
+          <w:numId w:val="18"/>
+        </w:numPr>
+      </w:pPr>
+      <w:r>
+        <w:t xml:space="preserve">Execute </w:t>
+      </w:r>
+      <w:proofErr w:type="spellStart"/>
+      <w:r>
+        <w:t>File</w:t>
+      </w:r>
+      <w:r>
+        <w:t>Storage_Instance.sql</w:t>
+      </w:r>
+      <w:proofErr w:type="spellEnd"/>
     </w:p>
     <w:p>
       <w:pPr>
         <w:pStyle w:val="Heading1"/>
       </w:pPr>
       <w:r>
-        <w:t xml:space="preserve">Configure </w:t>
-      </w:r>
-      <w:r>
-        <w:t>Blueprint Admin Services</w:t>
-      </w:r>
-    </w:p>
-    <w:p>
-      <w:pPr>
-        <w:pStyle w:val="Heading2"/>
-      </w:pPr>
-      <w:r>
-        <w:t>Configure the Blueprint Admin Services Website</w:t>
-      </w:r>
-    </w:p>
-    <w:p>
-      <w:pPr>
-        <w:pStyle w:val="ListParagraph"/>
-        <w:numPr>
-          <w:ilvl w:val="0"/>
-          <w:numId w:val="12"/>
-        </w:numPr>
-      </w:pPr>
-      <w:r>
-        <w:t>Right mouse click on Sites and select Add Website</w:t>
-      </w:r>
-    </w:p>
-    <w:p>
-      <w:pPr>
-        <w:pStyle w:val="ListParagraph"/>
-        <w:numPr>
-          <w:ilvl w:val="0"/>
-          <w:numId w:val="12"/>
-        </w:numPr>
-      </w:pPr>
-      <w:r>
-        <w:t xml:space="preserve">Site Name: </w:t>
-      </w:r>
-      <w:proofErr w:type="spellStart"/>
-      <w:r>
-        <w:rPr>
-          <w:b/>
-        </w:rPr>
-        <w:t>Blueprint</w:t>
-      </w:r>
-      <w:r>
-        <w:rPr>
-          <w:b/>
-        </w:rPr>
-        <w:t>_Admin</w:t>
-      </w:r>
-      <w:proofErr w:type="spellEnd"/>
-    </w:p>
-    <w:p>
-      <w:pPr>
-        <w:pStyle w:val="ListParagraph"/>
-        <w:numPr>
-          <w:ilvl w:val="0"/>
-          <w:numId w:val="12"/>
-        </w:numPr>
-      </w:pPr>
-      <w:r>
-        <w:t>Click</w:t>
-      </w:r>
-      <w:r>
-        <w:t xml:space="preserve"> Select…</w:t>
-      </w:r>
-    </w:p>
-    <w:p>
-      <w:pPr>
-        <w:pStyle w:val="ListParagraph"/>
-        <w:numPr>
-          <w:ilvl w:val="0"/>
-          <w:numId w:val="12"/>
-        </w:numPr>
-      </w:pPr>
-      <w:r>
-        <w:t xml:space="preserve">Application Pool: </w:t>
-      </w:r>
-      <w:proofErr w:type="spellStart"/>
-      <w:r>
-        <w:rPr>
-          <w:b/>
-        </w:rPr>
-        <w:t>Blueprint_Services</w:t>
-      </w:r>
-      <w:proofErr w:type="spellEnd"/>
-    </w:p>
-    <w:p>
-      <w:pPr>
-        <w:pStyle w:val="ListParagraph"/>
-        <w:numPr>
-          <w:ilvl w:val="0"/>
-          <w:numId w:val="12"/>
-        </w:numPr>
-      </w:pPr>
-      <w:r>
-        <w:t xml:space="preserve">Click Ok </w:t>
-      </w:r>
-    </w:p>
-    <w:p>
-      <w:pPr>
-        <w:pStyle w:val="ListParagraph"/>
-        <w:numPr>
-          <w:ilvl w:val="0"/>
-          <w:numId w:val="12"/>
-        </w:numPr>
-      </w:pPr>
-      <w:r>
-        <w:t xml:space="preserve">Physical Path: </w:t>
-      </w:r>
-      <w:r>
-        <w:rPr>
-          <w:b/>
-        </w:rPr>
-        <w:t>C:\...\blueprint</w:t>
-      </w:r>
-    </w:p>
-    <w:p>
-      <w:pPr>
-        <w:pStyle w:val="ListParagraph"/>
-        <w:numPr>
-          <w:ilvl w:val="0"/>
-          <w:numId w:val="12"/>
-        </w:numPr>
-      </w:pPr>
-      <w:r>
-        <w:t xml:space="preserve">Port: </w:t>
-      </w:r>
-      <w:r>
-        <w:rPr>
-          <w:b/>
-        </w:rPr>
-        <w:t>9101</w:t>
-      </w:r>
-    </w:p>
-    <w:p>
-      <w:pPr>
-        <w:pStyle w:val="ListParagraph"/>
-        <w:numPr>
-          <w:ilvl w:val="0"/>
-          <w:numId w:val="12"/>
-        </w:numPr>
-      </w:pPr>
-      <w:r>
-        <w:t>Click Ok</w:t>
-      </w:r>
-    </w:p>
-    <w:p>
-      <w:pPr>
-        <w:pStyle w:val="Heading2"/>
-      </w:pPr>
-      <w:r>
-        <w:t xml:space="preserve">Configure the Access Control </w:t>
-      </w:r>
-      <w:r>
-        <w:t>Service</w:t>
-      </w:r>
-    </w:p>
-    <w:p>
-      <w:pPr>
-        <w:pStyle w:val="ListParagraph"/>
-        <w:numPr>
-          <w:ilvl w:val="0"/>
-          <w:numId w:val="13"/>
-        </w:numPr>
-      </w:pPr>
-      <w:r>
-        <w:t xml:space="preserve">Expand </w:t>
-      </w:r>
-      <w:proofErr w:type="spellStart"/>
-      <w:r>
-        <w:rPr>
-          <w:b/>
-        </w:rPr>
-        <w:t>Blueprint_Admin</w:t>
-      </w:r>
-      <w:proofErr w:type="spellEnd"/>
-      <w:r>
-        <w:t xml:space="preserve"> site</w:t>
-      </w:r>
-    </w:p>
-    <w:p>
-      <w:pPr>
-        <w:pStyle w:val="ListParagraph"/>
-        <w:numPr>
-          <w:ilvl w:val="0"/>
-          <w:numId w:val="13"/>
-        </w:numPr>
-      </w:pPr>
-      <w:r>
-        <w:t xml:space="preserve">Expand </w:t>
-      </w:r>
-      <w:r>
-        <w:rPr>
-          <w:b/>
-        </w:rPr>
-        <w:t>svc</w:t>
-      </w:r>
-      <w:r>
-        <w:t xml:space="preserve"> folder</w:t>
-      </w:r>
-    </w:p>
-    <w:p>
-      <w:pPr>
-        <w:pStyle w:val="ListParagraph"/>
-        <w:numPr>
-          <w:ilvl w:val="0"/>
-          <w:numId w:val="13"/>
-        </w:numPr>
-      </w:pPr>
-      <w:r>
-        <w:t xml:space="preserve">Right mouse click on </w:t>
-      </w:r>
-      <w:proofErr w:type="spellStart"/>
-      <w:r>
-        <w:rPr>
-          <w:b/>
-        </w:rPr>
-        <w:t>AccessControl</w:t>
-      </w:r>
-      <w:proofErr w:type="spellEnd"/>
-      <w:r>
-        <w:t xml:space="preserve">, select </w:t>
-      </w:r>
-      <w:r>
-        <w:rPr>
-          <w:b/>
-        </w:rPr>
-        <w:t>Convert to Application</w:t>
-      </w:r>
-    </w:p>
-    <w:p>
-      <w:pPr>
-        <w:pStyle w:val="ListParagraph"/>
-        <w:numPr>
-          <w:ilvl w:val="0"/>
-          <w:numId w:val="13"/>
-        </w:numPr>
-      </w:pPr>
-      <w:r>
-        <w:t>Click Ok</w:t>
-      </w:r>
-    </w:p>
-    <w:p>
-      <w:pPr>
-        <w:pStyle w:val="Heading2"/>
-      </w:pPr>
-      <w:r>
-        <w:t xml:space="preserve">Configure the </w:t>
-      </w:r>
-      <w:proofErr w:type="spellStart"/>
-      <w:r>
-        <w:t>Config</w:t>
-      </w:r>
-      <w:proofErr w:type="spellEnd"/>
-      <w:r>
-        <w:t xml:space="preserve"> Control Service</w:t>
-      </w:r>
-    </w:p>
-    <w:p>
-      <w:pPr>
-        <w:pStyle w:val="ListParagraph"/>
-        <w:numPr>
-          <w:ilvl w:val="0"/>
-          <w:numId w:val="14"/>
-        </w:numPr>
-      </w:pPr>
-      <w:r>
-        <w:t xml:space="preserve">Expand </w:t>
-      </w:r>
-      <w:proofErr w:type="spellStart"/>
-      <w:r>
-        <w:rPr>
-          <w:b/>
-        </w:rPr>
-        <w:t>Blueprint_Admin</w:t>
-      </w:r>
-      <w:proofErr w:type="spellEnd"/>
-      <w:r>
-        <w:t xml:space="preserve"> site</w:t>
-      </w:r>
-    </w:p>
-    <w:p>
-      <w:pPr>
-        <w:pStyle w:val="ListParagraph"/>
-        <w:numPr>
-          <w:ilvl w:val="0"/>
-          <w:numId w:val="14"/>
-        </w:numPr>
-      </w:pPr>
-      <w:r>
-        <w:t xml:space="preserve">Expand </w:t>
-      </w:r>
-      <w:r>
-        <w:rPr>
-          <w:b/>
-        </w:rPr>
-        <w:t>svc</w:t>
-      </w:r>
-      <w:r>
-        <w:t xml:space="preserve"> folder</w:t>
-      </w:r>
-    </w:p>
-    <w:p>
-      <w:pPr>
-        <w:pStyle w:val="ListParagraph"/>
-        <w:numPr>
-          <w:ilvl w:val="0"/>
-          <w:numId w:val="14"/>
-        </w:numPr>
-      </w:pPr>
-      <w:r>
-        <w:t xml:space="preserve">Right mouse click on </w:t>
-      </w:r>
-      <w:proofErr w:type="spellStart"/>
-      <w:r>
-        <w:rPr>
-          <w:b/>
-        </w:rPr>
-        <w:t>Config</w:t>
-      </w:r>
-      <w:r>
-        <w:rPr>
-          <w:b/>
-        </w:rPr>
-        <w:t>Control</w:t>
-      </w:r>
-      <w:proofErr w:type="spellEnd"/>
-      <w:r>
-        <w:t xml:space="preserve">, select </w:t>
-      </w:r>
-      <w:r>
-        <w:rPr>
-          <w:b/>
-        </w:rPr>
-        <w:t>Convert to Application</w:t>
-      </w:r>
-    </w:p>
-    <w:p>
-      <w:pPr>
-        <w:pStyle w:val="ListParagraph"/>
-        <w:numPr>
-          <w:ilvl w:val="0"/>
-          <w:numId w:val="14"/>
-        </w:numPr>
-      </w:pPr>
-      <w:r>
-        <w:t>Click Ok</w:t>
-      </w:r>
-    </w:p>
-    <w:p>
-      <w:pPr>
-        <w:pStyle w:val="Heading1"/>
-      </w:pPr>
-      <w:r>
-        <w:lastRenderedPageBreak/>
-        <w:t>Create Blueprint Databases</w:t>
-      </w:r>
-    </w:p>
-    <w:p>
-      <w:pPr>
-        <w:pStyle w:val="Heading2"/>
-      </w:pPr>
-      <w:r>
-        <w:t>Blueprint</w:t>
-      </w:r>
-      <w:r>
-        <w:t xml:space="preserve"> (Raptor)</w:t>
-      </w:r>
-      <w:r>
-        <w:t xml:space="preserve"> Database</w:t>
-      </w:r>
-    </w:p>
-    <w:p>
-      <w:pPr>
-        <w:pStyle w:val="ListParagraph"/>
-        <w:numPr>
-          <w:ilvl w:val="0"/>
-          <w:numId w:val="16"/>
-        </w:numPr>
-      </w:pPr>
-      <w:r>
-        <w:t xml:space="preserve">From </w:t>
-      </w:r>
-      <w:proofErr w:type="spellStart"/>
-      <w:r>
-        <w:t>BluePrintSys.RC.Data.EntityModel</w:t>
-      </w:r>
-      <w:proofErr w:type="spellEnd"/>
-      <w:r>
-        <w:t xml:space="preserve"> project (</w:t>
-      </w:r>
-      <w:r>
-        <w:t>C:\</w:t>
-      </w:r>
-      <w:r>
-        <w:t>...</w:t>
-      </w:r>
-      <w:r>
-        <w:t>\blueprint-current\Source\BluePrintSys.RC.Data.EntityModel\</w:t>
-      </w:r>
-      <w:r>
-        <w:t>)</w:t>
-      </w:r>
-    </w:p>
-    <w:p>
-      <w:pPr>
-        <w:pStyle w:val="ListParagraph"/>
-        <w:numPr>
-          <w:ilvl w:val="0"/>
-          <w:numId w:val="16"/>
+        <w:t>Configure Database Security</w:t>
+      </w:r>
+    </w:p>
+    <w:p>
+      <w:pPr>
+        <w:pStyle w:val="ListParagraph"/>
+        <w:numPr>
+          <w:ilvl w:val="0"/>
+          <w:numId w:val="15"/>
+        </w:numPr>
+      </w:pPr>
+      <w:r>
+        <w:t>Open SQL Server Management Studio</w:t>
+      </w:r>
+    </w:p>
+    <w:p>
+      <w:pPr>
+        <w:pStyle w:val="ListParagraph"/>
+        <w:numPr>
+          <w:ilvl w:val="0"/>
+          <w:numId w:val="15"/>
         </w:numPr>
       </w:pPr>
       <w:r>
@@ -2338,19 +2635,16 @@
       </w:r>
       <w:proofErr w:type="spellStart"/>
       <w:r>
-        <w:t>RecreateRaptor</w:t>
-      </w:r>
-      <w:r>
-        <w:t>.sql</w:t>
-      </w:r>
-      <w:proofErr w:type="spellEnd"/>
-    </w:p>
-    <w:p>
-      <w:pPr>
-        <w:pStyle w:val="ListParagraph"/>
-        <w:numPr>
-          <w:ilvl w:val="0"/>
-          <w:numId w:val="16"/>
+        <w:t>CreateBlueprintAppPoolLoginForDev.sql</w:t>
+      </w:r>
+      <w:proofErr w:type="spellEnd"/>
+    </w:p>
+    <w:p>
+      <w:pPr>
+        <w:pStyle w:val="ListParagraph"/>
+        <w:numPr>
+          <w:ilvl w:val="0"/>
+          <w:numId w:val="15"/>
         </w:numPr>
       </w:pPr>
       <w:r>
@@ -2358,378 +2652,6 @@
       </w:r>
       <w:proofErr w:type="spellStart"/>
       <w:r>
-        <w:t>Instance.sql</w:t>
-      </w:r>
-      <w:proofErr w:type="spellEnd"/>
-    </w:p>
-    <w:p>
-      <w:pPr>
-        <w:pStyle w:val="ListParagraph"/>
-        <w:numPr>
-          <w:ilvl w:val="0"/>
-          <w:numId w:val="16"/>
-        </w:numPr>
-      </w:pPr>
-      <w:r>
-        <w:t xml:space="preserve">Execute </w:t>
-      </w:r>
-      <w:r>
-        <w:t>InitRaptorDBSecurity.sql</w:t>
-      </w:r>
-    </w:p>
-    <w:p>
-      <w:pPr>
-        <w:pStyle w:val="Heading2"/>
-      </w:pPr>
-      <w:proofErr w:type="spellStart"/>
-      <w:r>
-        <w:t>AdminStorage</w:t>
-      </w:r>
-      <w:proofErr w:type="spellEnd"/>
-      <w:r>
-        <w:t xml:space="preserve"> Database</w:t>
-      </w:r>
-    </w:p>
-    <w:p>
-      <w:pPr>
-        <w:pStyle w:val="ListParagraph"/>
-        <w:numPr>
-          <w:ilvl w:val="0"/>
-          <w:numId w:val="16"/>
-        </w:numPr>
-      </w:pPr>
-      <w:r>
-        <w:t xml:space="preserve">From </w:t>
-      </w:r>
-      <w:proofErr w:type="spellStart"/>
-      <w:r>
-        <w:t>AdminStorage</w:t>
-      </w:r>
-      <w:proofErr w:type="spellEnd"/>
-      <w:r>
-        <w:t xml:space="preserve"> project (</w:t>
-      </w:r>
-      <w:r>
-        <w:t>C:\</w:t>
-      </w:r>
-      <w:r>
-        <w:t>...</w:t>
-      </w:r>
-      <w:r>
-        <w:t>\blueprint\svc\</w:t>
-      </w:r>
-      <w:proofErr w:type="spellStart"/>
-      <w:r>
-        <w:t>db</w:t>
-      </w:r>
-      <w:proofErr w:type="spellEnd"/>
-      <w:r>
-        <w:t>\</w:t>
-      </w:r>
-      <w:proofErr w:type="spellStart"/>
-      <w:r>
-        <w:t>AdminStorage</w:t>
-      </w:r>
-      <w:proofErr w:type="spellEnd"/>
-      <w:r>
-        <w:t>\</w:t>
-      </w:r>
-      <w:r>
-        <w:t>)</w:t>
-      </w:r>
-    </w:p>
-    <w:p>
-      <w:pPr>
-        <w:pStyle w:val="ListParagraph"/>
-        <w:numPr>
-          <w:ilvl w:val="0"/>
-          <w:numId w:val="16"/>
-        </w:numPr>
-      </w:pPr>
-      <w:r>
-        <w:t xml:space="preserve">Execute </w:t>
-      </w:r>
-      <w:proofErr w:type="spellStart"/>
-      <w:r>
-        <w:t>RecreateAdminStorage.sql</w:t>
-      </w:r>
-      <w:proofErr w:type="spellEnd"/>
-    </w:p>
-    <w:p>
-      <w:pPr>
-        <w:pStyle w:val="ListParagraph"/>
-        <w:numPr>
-          <w:ilvl w:val="0"/>
-          <w:numId w:val="16"/>
-        </w:numPr>
-      </w:pPr>
-      <w:r>
-        <w:t xml:space="preserve">Execute </w:t>
-      </w:r>
-      <w:proofErr w:type="spellStart"/>
-      <w:r>
-        <w:t>AdminStorage_Instance.sql</w:t>
-      </w:r>
-      <w:proofErr w:type="spellEnd"/>
-    </w:p>
-    <w:p>
-      <w:pPr>
-        <w:pStyle w:val="Heading2"/>
-      </w:pPr>
-      <w:proofErr w:type="spellStart"/>
-      <w:r>
-        <w:t>ArtifactStorage</w:t>
-      </w:r>
-      <w:proofErr w:type="spellEnd"/>
-      <w:r>
-        <w:t xml:space="preserve"> Database</w:t>
-      </w:r>
-    </w:p>
-    <w:p>
-      <w:pPr>
-        <w:pStyle w:val="ListParagraph"/>
-        <w:numPr>
-          <w:ilvl w:val="0"/>
-          <w:numId w:val="17"/>
-        </w:numPr>
-      </w:pPr>
-      <w:r>
-        <w:t xml:space="preserve">From </w:t>
-      </w:r>
-      <w:proofErr w:type="spellStart"/>
-      <w:r>
-        <w:t>ArtifactStorage</w:t>
-      </w:r>
-      <w:proofErr w:type="spellEnd"/>
-      <w:r>
-        <w:t xml:space="preserve"> project (</w:t>
-      </w:r>
-      <w:r>
-        <w:t>C:\</w:t>
-      </w:r>
-      <w:r>
-        <w:t>...</w:t>
-      </w:r>
-      <w:r>
-        <w:t>\blueprint\svc\</w:t>
-      </w:r>
-      <w:proofErr w:type="spellStart"/>
-      <w:r>
-        <w:t>db</w:t>
-      </w:r>
-      <w:proofErr w:type="spellEnd"/>
-      <w:r>
-        <w:t>\</w:t>
-      </w:r>
-      <w:proofErr w:type="spellStart"/>
-      <w:r>
-        <w:t>AdminStorage</w:t>
-      </w:r>
-      <w:proofErr w:type="spellEnd"/>
-      <w:r>
-        <w:t>\</w:t>
-      </w:r>
-      <w:r>
-        <w:t>)</w:t>
-      </w:r>
-    </w:p>
-    <w:p>
-      <w:pPr>
-        <w:pStyle w:val="ListParagraph"/>
-        <w:numPr>
-          <w:ilvl w:val="0"/>
-          <w:numId w:val="17"/>
-        </w:numPr>
-      </w:pPr>
-      <w:r>
-        <w:t xml:space="preserve">Execute </w:t>
-      </w:r>
-      <w:proofErr w:type="spellStart"/>
-      <w:r>
-        <w:t>Recreate</w:t>
-      </w:r>
-      <w:r>
-        <w:t>Artifact</w:t>
-      </w:r>
-      <w:r>
-        <w:t>Storage.sql</w:t>
-      </w:r>
-      <w:proofErr w:type="spellEnd"/>
-    </w:p>
-    <w:p>
-      <w:pPr>
-        <w:pStyle w:val="ListParagraph"/>
-        <w:numPr>
-          <w:ilvl w:val="0"/>
-          <w:numId w:val="17"/>
-        </w:numPr>
-      </w:pPr>
-      <w:r>
-        <w:t xml:space="preserve">Execute </w:t>
-      </w:r>
-      <w:proofErr w:type="spellStart"/>
-      <w:r>
-        <w:t>Artifact</w:t>
-      </w:r>
-      <w:r>
-        <w:t>Storage_Instance.sql</w:t>
-      </w:r>
-      <w:proofErr w:type="spellEnd"/>
-    </w:p>
-    <w:p>
-      <w:pPr>
-        <w:pStyle w:val="Heading2"/>
-      </w:pPr>
-      <w:proofErr w:type="spellStart"/>
-      <w:r>
-        <w:t>FileStorage</w:t>
-      </w:r>
-      <w:proofErr w:type="spellEnd"/>
-      <w:r>
-        <w:t xml:space="preserve"> Database</w:t>
-      </w:r>
-    </w:p>
-    <w:p>
-      <w:pPr>
-        <w:pStyle w:val="ListParagraph"/>
-        <w:numPr>
-          <w:ilvl w:val="0"/>
-          <w:numId w:val="18"/>
-        </w:numPr>
-      </w:pPr>
-      <w:r>
-        <w:t xml:space="preserve">From </w:t>
-      </w:r>
-      <w:proofErr w:type="spellStart"/>
-      <w:r>
-        <w:t>FileStorage</w:t>
-      </w:r>
-      <w:proofErr w:type="spellEnd"/>
-      <w:r>
-        <w:t xml:space="preserve"> project (</w:t>
-      </w:r>
-      <w:r>
-        <w:t>C:\</w:t>
-      </w:r>
-      <w:r>
-        <w:t>...</w:t>
-      </w:r>
-      <w:r>
-        <w:t>\blueprint\svc\</w:t>
-      </w:r>
-      <w:proofErr w:type="spellStart"/>
-      <w:r>
-        <w:t>db</w:t>
-      </w:r>
-      <w:proofErr w:type="spellEnd"/>
-      <w:r>
-        <w:t>\</w:t>
-      </w:r>
-      <w:proofErr w:type="spellStart"/>
-      <w:r>
-        <w:t>AdminStorage</w:t>
-      </w:r>
-      <w:proofErr w:type="spellEnd"/>
-      <w:r>
-        <w:t>\</w:t>
-      </w:r>
-      <w:r>
-        <w:t>)</w:t>
-      </w:r>
-    </w:p>
-    <w:p>
-      <w:pPr>
-        <w:pStyle w:val="ListParagraph"/>
-        <w:numPr>
-          <w:ilvl w:val="0"/>
-          <w:numId w:val="18"/>
-        </w:numPr>
-      </w:pPr>
-      <w:r>
-        <w:t xml:space="preserve">Execute </w:t>
-      </w:r>
-      <w:proofErr w:type="spellStart"/>
-      <w:r>
-        <w:t>Recreate</w:t>
-      </w:r>
-      <w:r>
-        <w:t>File</w:t>
-      </w:r>
-      <w:r>
-        <w:t>Storage.sql</w:t>
-      </w:r>
-      <w:proofErr w:type="spellEnd"/>
-    </w:p>
-    <w:p>
-      <w:pPr>
-        <w:pStyle w:val="ListParagraph"/>
-        <w:numPr>
-          <w:ilvl w:val="0"/>
-          <w:numId w:val="18"/>
-        </w:numPr>
-      </w:pPr>
-      <w:r>
-        <w:t xml:space="preserve">Execute </w:t>
-      </w:r>
-      <w:proofErr w:type="spellStart"/>
-      <w:r>
-        <w:t>File</w:t>
-      </w:r>
-      <w:r>
-        <w:t>Storage_Instance.sql</w:t>
-      </w:r>
-      <w:proofErr w:type="spellEnd"/>
-    </w:p>
-    <w:p>
-      <w:pPr>
-        <w:pStyle w:val="Heading1"/>
-      </w:pPr>
-      <w:r>
-        <w:t>Configure Database Security</w:t>
-      </w:r>
-    </w:p>
-    <w:p>
-      <w:pPr>
-        <w:pStyle w:val="ListParagraph"/>
-        <w:numPr>
-          <w:ilvl w:val="0"/>
-          <w:numId w:val="15"/>
-        </w:numPr>
-      </w:pPr>
-      <w:r>
-        <w:t>Open SQL Server Management Studio</w:t>
-      </w:r>
-    </w:p>
-    <w:p>
-      <w:pPr>
-        <w:pStyle w:val="ListParagraph"/>
-        <w:numPr>
-          <w:ilvl w:val="0"/>
-          <w:numId w:val="15"/>
-        </w:numPr>
-      </w:pPr>
-      <w:r>
-        <w:t xml:space="preserve">Execute </w:t>
-      </w:r>
-      <w:proofErr w:type="spellStart"/>
-      <w:r>
-        <w:t>CreateBlueprintAppPoolLoginForDev.sql</w:t>
-      </w:r>
-      <w:proofErr w:type="spellEnd"/>
-    </w:p>
-    <w:p>
-      <w:pPr>
-        <w:pStyle w:val="ListParagraph"/>
-        <w:numPr>
-          <w:ilvl w:val="0"/>
-          <w:numId w:val="15"/>
-        </w:numPr>
-      </w:pPr>
-      <w:r>
-        <w:t xml:space="preserve">Execute </w:t>
-      </w:r>
-      <w:proofErr w:type="spellStart"/>
-      <w:r>
         <w:t>CreateBlueprint</w:t>
       </w:r>
       <w:r>
@@ -2741,10 +2663,7 @@
       <w:proofErr w:type="spellEnd"/>
     </w:p>
     <w:p/>
-    <w:p>
-      <w:bookmarkStart w:id="0" w:name="_GoBack"/>
-      <w:bookmarkEnd w:id="0"/>
-    </w:p>
+    <w:p/>
     <w:sectPr>
       <w:pgSz w:w="12240" w:h="15840"/>
       <w:pgMar w:top="1440" w:right="1440" w:bottom="1440" w:left="1440" w:header="720" w:footer="720" w:gutter="0"/>

</xml_diff>

<commit_message>
Modify Blueprint Application Pool
</commit_message>
<xml_diff>
--- a/doc/environment/Development IIS Setup.docx
+++ b/doc/environment/Development IIS Setup.docx
@@ -645,105 +645,167 @@
       <w:r>
         <w:t>Open IIS Manager</w:t>
       </w:r>
-    </w:p>
-    <w:p>
-      <w:pPr>
-        <w:pStyle w:val="Heading2"/>
-      </w:pPr>
-      <w:r>
-        <w:t xml:space="preserve">Configure the </w:t>
-      </w:r>
-      <w:r>
-        <w:t xml:space="preserve">Blueprint </w:t>
-      </w:r>
-      <w:r>
-        <w:t>Website</w:t>
-      </w:r>
-    </w:p>
-    <w:p>
-      <w:pPr>
-        <w:pStyle w:val="ListParagraph"/>
-        <w:numPr>
-          <w:ilvl w:val="0"/>
-          <w:numId w:val="3"/>
-        </w:numPr>
-      </w:pPr>
-      <w:r>
-        <w:t>Right mouse click on Sites and select Add Website</w:t>
-      </w:r>
-    </w:p>
-    <w:p>
-      <w:pPr>
-        <w:pStyle w:val="ListParagraph"/>
-        <w:numPr>
-          <w:ilvl w:val="0"/>
-          <w:numId w:val="3"/>
-        </w:numPr>
-      </w:pPr>
-      <w:r>
-        <w:t xml:space="preserve">Site Name: </w:t>
-      </w:r>
-      <w:r>
-        <w:rPr>
-          <w:b/>
-        </w:rPr>
-        <w:t>Blueprint</w:t>
-      </w:r>
-    </w:p>
-    <w:p>
-      <w:pPr>
-        <w:pStyle w:val="ListParagraph"/>
-        <w:numPr>
-          <w:ilvl w:val="0"/>
-          <w:numId w:val="3"/>
-        </w:numPr>
-      </w:pPr>
-      <w:r>
-        <w:t xml:space="preserve">Physical Path: </w:t>
-      </w:r>
-      <w:r>
-        <w:rPr>
-          <w:b/>
-        </w:rPr>
-        <w:t>C:\...\blueprint-current\Source\RequirementsCenter.Web</w:t>
-      </w:r>
-    </w:p>
-    <w:p>
-      <w:pPr>
-        <w:pStyle w:val="ListParagraph"/>
-        <w:numPr>
-          <w:ilvl w:val="0"/>
-          <w:numId w:val="3"/>
-        </w:numPr>
-      </w:pPr>
-      <w:r>
-        <w:t xml:space="preserve">Port: </w:t>
-      </w:r>
-      <w:r>
-        <w:rPr>
-          <w:b/>
-        </w:rPr>
-        <w:t>9801</w:t>
-      </w:r>
-    </w:p>
-    <w:p>
-      <w:pPr>
-        <w:pStyle w:val="ListParagraph"/>
-        <w:numPr>
-          <w:ilvl w:val="0"/>
-          <w:numId w:val="3"/>
-        </w:numPr>
-      </w:pPr>
-      <w:r>
-        <w:t>Click Ok</w:t>
-      </w:r>
-    </w:p>
-    <w:p>
-      <w:pPr>
-        <w:pStyle w:val="Heading2"/>
-      </w:pPr>
       <w:bookmarkStart w:id="0" w:name="_GoBack"/>
       <w:bookmarkEnd w:id="0"/>
+    </w:p>
+    <w:p>
+      <w:pPr>
+        <w:pStyle w:val="Heading2"/>
+      </w:pPr>
+      <w:r>
+        <w:t xml:space="preserve">Configure the </w:t>
+      </w:r>
+      <w:r>
+        <w:t xml:space="preserve">Blueprint </w:t>
+      </w:r>
+      <w:r>
+        <w:t>Website</w:t>
+      </w:r>
+    </w:p>
+    <w:p>
+      <w:pPr>
+        <w:pStyle w:val="ListParagraph"/>
+        <w:numPr>
+          <w:ilvl w:val="0"/>
+          <w:numId w:val="3"/>
+        </w:numPr>
+      </w:pPr>
+      <w:r>
+        <w:t>Right mouse click on Sites and select Add Website</w:t>
+      </w:r>
+    </w:p>
+    <w:p>
+      <w:pPr>
+        <w:pStyle w:val="ListParagraph"/>
+        <w:numPr>
+          <w:ilvl w:val="0"/>
+          <w:numId w:val="3"/>
+        </w:numPr>
+      </w:pPr>
+      <w:r>
+        <w:t xml:space="preserve">Site Name: </w:t>
+      </w:r>
+      <w:r>
+        <w:rPr>
+          <w:b/>
+        </w:rPr>
+        <w:t>Blueprint</w:t>
+      </w:r>
+    </w:p>
+    <w:p>
+      <w:pPr>
+        <w:pStyle w:val="ListParagraph"/>
+        <w:numPr>
+          <w:ilvl w:val="0"/>
+          <w:numId w:val="3"/>
+        </w:numPr>
+      </w:pPr>
+      <w:r>
+        <w:t xml:space="preserve">Physical Path: </w:t>
+      </w:r>
+      <w:r>
+        <w:rPr>
+          <w:b/>
+        </w:rPr>
+        <w:t>C:\...\blueprint-current\Source\RequirementsCenter.Web</w:t>
+      </w:r>
+    </w:p>
+    <w:p>
+      <w:pPr>
+        <w:pStyle w:val="ListParagraph"/>
+        <w:numPr>
+          <w:ilvl w:val="0"/>
+          <w:numId w:val="3"/>
+        </w:numPr>
+      </w:pPr>
+      <w:r>
+        <w:t xml:space="preserve">Port: </w:t>
+      </w:r>
+      <w:r>
+        <w:rPr>
+          <w:b/>
+        </w:rPr>
+        <w:t>9801</w:t>
+      </w:r>
+    </w:p>
+    <w:p>
+      <w:pPr>
+        <w:pStyle w:val="ListParagraph"/>
+        <w:numPr>
+          <w:ilvl w:val="0"/>
+          <w:numId w:val="3"/>
+        </w:numPr>
+      </w:pPr>
+      <w:r>
+        <w:t>Click Ok</w:t>
+      </w:r>
+    </w:p>
+    <w:p>
+      <w:pPr>
+        <w:pStyle w:val="Heading2"/>
+      </w:pPr>
+      <w:r>
+        <w:t>Modify Blueprint Application Pool</w:t>
+      </w:r>
+    </w:p>
+    <w:p>
+      <w:pPr>
+        <w:pStyle w:val="ListParagraph"/>
+        <w:numPr>
+          <w:ilvl w:val="0"/>
+          <w:numId w:val="22"/>
+        </w:numPr>
+      </w:pPr>
+      <w:r>
+        <w:t>Select Application Pools</w:t>
+      </w:r>
+    </w:p>
+    <w:p>
+      <w:pPr>
+        <w:pStyle w:val="ListParagraph"/>
+        <w:numPr>
+          <w:ilvl w:val="0"/>
+          <w:numId w:val="22"/>
+        </w:numPr>
+      </w:pPr>
+      <w:r>
+        <w:t>Select Blueprint, Select Advanced settings</w:t>
+      </w:r>
+    </w:p>
+    <w:p>
+      <w:pPr>
+        <w:pStyle w:val="ListParagraph"/>
+        <w:numPr>
+          <w:ilvl w:val="0"/>
+          <w:numId w:val="22"/>
+        </w:numPr>
+      </w:pPr>
+      <w:r>
+        <w:t xml:space="preserve">Enable 32-Bit Applications: </w:t>
+      </w:r>
+      <w:r>
+        <w:rPr>
+          <w:b/>
+        </w:rPr>
+        <w:t>True</w:t>
+      </w:r>
+    </w:p>
+    <w:p>
+      <w:pPr>
+        <w:pStyle w:val="ListParagraph"/>
+        <w:numPr>
+          <w:ilvl w:val="0"/>
+          <w:numId w:val="22"/>
+        </w:numPr>
+      </w:pPr>
+      <w:r>
+        <w:t>Click Ok</w:t>
+      </w:r>
+    </w:p>
+    <w:p>
+      <w:pPr>
+        <w:pStyle w:val="Heading2"/>
+      </w:pPr>
       <w:r>
         <w:t>Modify IIS Configuration</w:t>
       </w:r>
@@ -827,102 +889,6 @@
           <w:b/>
         </w:rPr>
         <w:t>serverRuntime</w:t>
-      </w:r>
-      <w:proofErr w:type="spellEnd"/>
-      <w:r>
-        <w:t xml:space="preserve"> </w:t>
-      </w:r>
-    </w:p>
-    <w:p>
-      <w:pPr>
-        <w:pStyle w:val="ListParagraph"/>
-        <w:numPr>
-          <w:ilvl w:val="0"/>
-          <w:numId w:val="21"/>
-        </w:numPr>
-      </w:pPr>
-      <w:r>
-        <w:t>Click Ok for the error dialog</w:t>
-      </w:r>
-    </w:p>
-    <w:p>
-      <w:pPr>
-        <w:pStyle w:val="ListParagraph"/>
-        <w:numPr>
-          <w:ilvl w:val="0"/>
-          <w:numId w:val="21"/>
-        </w:numPr>
-      </w:pPr>
-      <w:r>
-        <w:t xml:space="preserve">From the From dropdown select: </w:t>
-      </w:r>
-      <w:proofErr w:type="spellStart"/>
-      <w:r>
-        <w:rPr>
-          <w:b/>
-        </w:rPr>
-        <w:t>ApplicationHost.config</w:t>
-      </w:r>
-      <w:proofErr w:type="spellEnd"/>
-    </w:p>
-    <w:p>
-      <w:pPr>
-        <w:pStyle w:val="ListParagraph"/>
-        <w:numPr>
-          <w:ilvl w:val="0"/>
-          <w:numId w:val="21"/>
-        </w:numPr>
-      </w:pPr>
-      <w:r>
-        <w:t xml:space="preserve">From the Actions pane click </w:t>
-      </w:r>
-      <w:r>
-        <w:rPr>
-          <w:b/>
-        </w:rPr>
-        <w:t>Unlock Section</w:t>
-      </w:r>
-      <w:r>
-        <w:rPr>
-          <w:b/>
-        </w:rPr>
-        <w:br/>
-      </w:r>
-    </w:p>
-    <w:p>
-      <w:pPr>
-        <w:pStyle w:val="ListParagraph"/>
-        <w:numPr>
-          <w:ilvl w:val="0"/>
-          <w:numId w:val="21"/>
-        </w:numPr>
-      </w:pPr>
-      <w:r>
-        <w:t xml:space="preserve">From the Section dropdown select: </w:t>
-      </w:r>
-      <w:r>
-        <w:br/>
-      </w:r>
-      <w:proofErr w:type="spellStart"/>
-      <w:r>
-        <w:rPr>
-          <w:b/>
-        </w:rPr>
-        <w:t>system.webServer</w:t>
-      </w:r>
-      <w:proofErr w:type="spellEnd"/>
-      <w:r>
-        <w:rPr>
-          <w:b/>
-        </w:rPr>
-        <w:t>/security/authentication/</w:t>
-      </w:r>
-      <w:proofErr w:type="spellStart"/>
-      <w:r>
-        <w:rPr>
-          <w:b/>
-        </w:rPr>
-        <w:t>anonymousAuthentication</w:t>
       </w:r>
       <w:proofErr w:type="spellEnd"/>
       <w:r>
@@ -997,6 +963,9 @@
         <w:lastRenderedPageBreak/>
         <w:t xml:space="preserve">From the Section dropdown select: </w:t>
       </w:r>
+      <w:r>
+        <w:br/>
+      </w:r>
       <w:proofErr w:type="spellStart"/>
       <w:r>
         <w:rPr>
@@ -1016,6 +985,99 @@
         <w:rPr>
           <w:b/>
         </w:rPr>
+        <w:t>anonymousAuthentication</w:t>
+      </w:r>
+      <w:proofErr w:type="spellEnd"/>
+      <w:r>
+        <w:t xml:space="preserve"> </w:t>
+      </w:r>
+    </w:p>
+    <w:p>
+      <w:pPr>
+        <w:pStyle w:val="ListParagraph"/>
+        <w:numPr>
+          <w:ilvl w:val="0"/>
+          <w:numId w:val="21"/>
+        </w:numPr>
+      </w:pPr>
+      <w:r>
+        <w:t>Click Ok for the error dialog</w:t>
+      </w:r>
+    </w:p>
+    <w:p>
+      <w:pPr>
+        <w:pStyle w:val="ListParagraph"/>
+        <w:numPr>
+          <w:ilvl w:val="0"/>
+          <w:numId w:val="21"/>
+        </w:numPr>
+      </w:pPr>
+      <w:r>
+        <w:t xml:space="preserve">From the From dropdown select: </w:t>
+      </w:r>
+      <w:proofErr w:type="spellStart"/>
+      <w:r>
+        <w:rPr>
+          <w:b/>
+        </w:rPr>
+        <w:t>ApplicationHost.config</w:t>
+      </w:r>
+      <w:proofErr w:type="spellEnd"/>
+    </w:p>
+    <w:p>
+      <w:pPr>
+        <w:pStyle w:val="ListParagraph"/>
+        <w:numPr>
+          <w:ilvl w:val="0"/>
+          <w:numId w:val="21"/>
+        </w:numPr>
+      </w:pPr>
+      <w:r>
+        <w:t xml:space="preserve">From the Actions pane click </w:t>
+      </w:r>
+      <w:r>
+        <w:rPr>
+          <w:b/>
+        </w:rPr>
+        <w:t>Unlock Section</w:t>
+      </w:r>
+      <w:r>
+        <w:rPr>
+          <w:b/>
+        </w:rPr>
+        <w:br/>
+      </w:r>
+    </w:p>
+    <w:p>
+      <w:pPr>
+        <w:pStyle w:val="ListParagraph"/>
+        <w:numPr>
+          <w:ilvl w:val="0"/>
+          <w:numId w:val="21"/>
+        </w:numPr>
+      </w:pPr>
+      <w:r>
+        <w:t xml:space="preserve">From the Section dropdown select: </w:t>
+      </w:r>
+      <w:proofErr w:type="spellStart"/>
+      <w:r>
+        <w:rPr>
+          <w:b/>
+        </w:rPr>
+        <w:t>system.webServer</w:t>
+      </w:r>
+      <w:proofErr w:type="spellEnd"/>
+      <w:r>
+        <w:rPr>
+          <w:b/>
+        </w:rPr>
+        <w:t>/security/authentication/</w:t>
+      </w:r>
+      <w:proofErr w:type="spellStart"/>
+      <w:r>
+        <w:rPr>
+          <w:b/>
+        </w:rPr>
         <w:t>basic</w:t>
       </w:r>
       <w:r>
@@ -1584,6 +1646,7 @@
         </w:numPr>
       </w:pPr>
       <w:r>
+        <w:lastRenderedPageBreak/>
         <w:t xml:space="preserve">Alias: </w:t>
       </w:r>
       <w:proofErr w:type="spellStart"/>
@@ -1695,68 +1758,591 @@
         <w:pStyle w:val="Heading2"/>
       </w:pPr>
       <w:r>
+        <w:t xml:space="preserve">Configure </w:t>
+      </w:r>
+      <w:proofErr w:type="spellStart"/>
+      <w:r>
+        <w:t>FileStore</w:t>
+      </w:r>
+      <w:proofErr w:type="spellEnd"/>
+      <w:r>
+        <w:t xml:space="preserve"> Service</w:t>
+      </w:r>
+    </w:p>
+    <w:p>
+      <w:pPr>
+        <w:pStyle w:val="ListParagraph"/>
+        <w:numPr>
+          <w:ilvl w:val="0"/>
+          <w:numId w:val="8"/>
+        </w:numPr>
+      </w:pPr>
+      <w:r>
+        <w:t xml:space="preserve">Expand </w:t>
+      </w:r>
+      <w:r>
+        <w:rPr>
+          <w:b/>
+        </w:rPr>
+        <w:t>Blueprint</w:t>
+      </w:r>
+      <w:r>
+        <w:t xml:space="preserve"> Website</w:t>
+      </w:r>
+    </w:p>
+    <w:p>
+      <w:pPr>
+        <w:pStyle w:val="ListParagraph"/>
+        <w:numPr>
+          <w:ilvl w:val="0"/>
+          <w:numId w:val="8"/>
+        </w:numPr>
+      </w:pPr>
+      <w:r>
+        <w:t>Right mouse click on SVC folder, select Add Application</w:t>
+      </w:r>
+    </w:p>
+    <w:p>
+      <w:pPr>
+        <w:pStyle w:val="ListParagraph"/>
+        <w:numPr>
+          <w:ilvl w:val="0"/>
+          <w:numId w:val="8"/>
+        </w:numPr>
+      </w:pPr>
+      <w:r>
+        <w:t xml:space="preserve">Alias: </w:t>
+      </w:r>
+      <w:proofErr w:type="spellStart"/>
+      <w:r>
+        <w:rPr>
+          <w:b/>
+        </w:rPr>
+        <w:t>FileStore</w:t>
+      </w:r>
+      <w:proofErr w:type="spellEnd"/>
+    </w:p>
+    <w:p>
+      <w:pPr>
+        <w:pStyle w:val="ListParagraph"/>
+        <w:numPr>
+          <w:ilvl w:val="0"/>
+          <w:numId w:val="8"/>
+        </w:numPr>
+      </w:pPr>
+      <w:r>
+        <w:t>Click</w:t>
+      </w:r>
+      <w:r>
+        <w:t xml:space="preserve"> Select…</w:t>
+      </w:r>
+    </w:p>
+    <w:p>
+      <w:pPr>
+        <w:pStyle w:val="ListParagraph"/>
+        <w:numPr>
+          <w:ilvl w:val="0"/>
+          <w:numId w:val="8"/>
+        </w:numPr>
+      </w:pPr>
+      <w:r>
+        <w:t xml:space="preserve">Application Pool: </w:t>
+      </w:r>
+      <w:proofErr w:type="spellStart"/>
+      <w:r>
+        <w:rPr>
+          <w:b/>
+        </w:rPr>
+        <w:t>Blueprint_Services</w:t>
+      </w:r>
+      <w:proofErr w:type="spellEnd"/>
+    </w:p>
+    <w:p>
+      <w:pPr>
+        <w:pStyle w:val="ListParagraph"/>
+        <w:numPr>
+          <w:ilvl w:val="0"/>
+          <w:numId w:val="8"/>
+        </w:numPr>
+      </w:pPr>
+      <w:r>
+        <w:t>Click Ok</w:t>
+      </w:r>
+    </w:p>
+    <w:p>
+      <w:pPr>
+        <w:pStyle w:val="ListParagraph"/>
+        <w:numPr>
+          <w:ilvl w:val="0"/>
+          <w:numId w:val="8"/>
+        </w:numPr>
+      </w:pPr>
+      <w:r>
+        <w:t xml:space="preserve">Physical Path: </w:t>
+      </w:r>
+      <w:r>
+        <w:rPr>
+          <w:b/>
+        </w:rPr>
+        <w:t>C:\...\blueprint\svc\FileStore</w:t>
+      </w:r>
+    </w:p>
+    <w:p>
+      <w:pPr>
+        <w:pStyle w:val="ListParagraph"/>
+        <w:numPr>
+          <w:ilvl w:val="0"/>
+          <w:numId w:val="8"/>
+        </w:numPr>
+      </w:pPr>
+      <w:r>
+        <w:t>Click Ok</w:t>
+      </w:r>
+    </w:p>
+    <w:p>
+      <w:pPr>
+        <w:pStyle w:val="Heading1"/>
+      </w:pPr>
+      <w:r>
+        <w:t xml:space="preserve">Configure </w:t>
+      </w:r>
+      <w:r>
+        <w:t>Blueprint Admin Services</w:t>
+      </w:r>
+    </w:p>
+    <w:p>
+      <w:pPr>
+        <w:pStyle w:val="Heading2"/>
+      </w:pPr>
+      <w:r>
+        <w:t>Configure the Blueprint Admin Services Website</w:t>
+      </w:r>
+    </w:p>
+    <w:p>
+      <w:pPr>
+        <w:pStyle w:val="ListParagraph"/>
+        <w:numPr>
+          <w:ilvl w:val="0"/>
+          <w:numId w:val="12"/>
+        </w:numPr>
+      </w:pPr>
+      <w:r>
+        <w:t>Right mouse click on Sites and select Add Website</w:t>
+      </w:r>
+    </w:p>
+    <w:p>
+      <w:pPr>
+        <w:pStyle w:val="ListParagraph"/>
+        <w:numPr>
+          <w:ilvl w:val="0"/>
+          <w:numId w:val="12"/>
+        </w:numPr>
+      </w:pPr>
+      <w:r>
+        <w:t xml:space="preserve">Site Name: </w:t>
+      </w:r>
+      <w:proofErr w:type="spellStart"/>
+      <w:r>
+        <w:rPr>
+          <w:b/>
+        </w:rPr>
+        <w:t>Blueprint</w:t>
+      </w:r>
+      <w:r>
+        <w:rPr>
+          <w:b/>
+        </w:rPr>
+        <w:t>_Admin</w:t>
+      </w:r>
+      <w:proofErr w:type="spellEnd"/>
+    </w:p>
+    <w:p>
+      <w:pPr>
+        <w:pStyle w:val="ListParagraph"/>
+        <w:numPr>
+          <w:ilvl w:val="0"/>
+          <w:numId w:val="12"/>
+        </w:numPr>
+      </w:pPr>
+      <w:r>
+        <w:t>Click</w:t>
+      </w:r>
+      <w:r>
+        <w:t xml:space="preserve"> Select…</w:t>
+      </w:r>
+    </w:p>
+    <w:p>
+      <w:pPr>
+        <w:pStyle w:val="ListParagraph"/>
+        <w:numPr>
+          <w:ilvl w:val="0"/>
+          <w:numId w:val="12"/>
+        </w:numPr>
+      </w:pPr>
+      <w:r>
+        <w:t xml:space="preserve">Application Pool: </w:t>
+      </w:r>
+      <w:proofErr w:type="spellStart"/>
+      <w:r>
+        <w:rPr>
+          <w:b/>
+        </w:rPr>
+        <w:t>Blueprint_Services</w:t>
+      </w:r>
+      <w:proofErr w:type="spellEnd"/>
+    </w:p>
+    <w:p>
+      <w:pPr>
+        <w:pStyle w:val="ListParagraph"/>
+        <w:numPr>
+          <w:ilvl w:val="0"/>
+          <w:numId w:val="12"/>
+        </w:numPr>
+      </w:pPr>
+      <w:r>
+        <w:t xml:space="preserve">Click Ok </w:t>
+      </w:r>
+    </w:p>
+    <w:p>
+      <w:pPr>
+        <w:pStyle w:val="ListParagraph"/>
+        <w:numPr>
+          <w:ilvl w:val="0"/>
+          <w:numId w:val="12"/>
+        </w:numPr>
+      </w:pPr>
+      <w:r>
+        <w:t xml:space="preserve">Physical Path: </w:t>
+      </w:r>
+      <w:r>
+        <w:rPr>
+          <w:b/>
+        </w:rPr>
+        <w:t>C:\...\blueprint</w:t>
+      </w:r>
+    </w:p>
+    <w:p>
+      <w:pPr>
+        <w:pStyle w:val="ListParagraph"/>
+        <w:numPr>
+          <w:ilvl w:val="0"/>
+          <w:numId w:val="12"/>
+        </w:numPr>
+      </w:pPr>
+      <w:r>
+        <w:t xml:space="preserve">Port: </w:t>
+      </w:r>
+      <w:r>
+        <w:rPr>
+          <w:b/>
+        </w:rPr>
+        <w:t>9101</w:t>
+      </w:r>
+    </w:p>
+    <w:p>
+      <w:pPr>
+        <w:pStyle w:val="ListParagraph"/>
+        <w:numPr>
+          <w:ilvl w:val="0"/>
+          <w:numId w:val="12"/>
+        </w:numPr>
+      </w:pPr>
+      <w:r>
+        <w:t>Click Ok</w:t>
+      </w:r>
+    </w:p>
+    <w:p>
+      <w:pPr>
+        <w:pStyle w:val="Heading2"/>
+      </w:pPr>
+      <w:r>
+        <w:t xml:space="preserve">Configure the Access Control </w:t>
+      </w:r>
+      <w:r>
+        <w:t>Service</w:t>
+      </w:r>
+    </w:p>
+    <w:p>
+      <w:pPr>
+        <w:pStyle w:val="ListParagraph"/>
+        <w:numPr>
+          <w:ilvl w:val="0"/>
+          <w:numId w:val="13"/>
+        </w:numPr>
+      </w:pPr>
+      <w:r>
+        <w:t xml:space="preserve">Expand </w:t>
+      </w:r>
+      <w:proofErr w:type="spellStart"/>
+      <w:r>
+        <w:rPr>
+          <w:b/>
+        </w:rPr>
+        <w:t>Blueprint_Admin</w:t>
+      </w:r>
+      <w:proofErr w:type="spellEnd"/>
+      <w:r>
+        <w:t xml:space="preserve"> site</w:t>
+      </w:r>
+    </w:p>
+    <w:p>
+      <w:pPr>
+        <w:pStyle w:val="ListParagraph"/>
+        <w:numPr>
+          <w:ilvl w:val="0"/>
+          <w:numId w:val="13"/>
+        </w:numPr>
+      </w:pPr>
+      <w:r>
+        <w:t xml:space="preserve">Expand </w:t>
+      </w:r>
+      <w:r>
+        <w:rPr>
+          <w:b/>
+        </w:rPr>
+        <w:t>svc</w:t>
+      </w:r>
+      <w:r>
+        <w:t xml:space="preserve"> folder</w:t>
+      </w:r>
+    </w:p>
+    <w:p>
+      <w:pPr>
+        <w:pStyle w:val="ListParagraph"/>
+        <w:numPr>
+          <w:ilvl w:val="0"/>
+          <w:numId w:val="13"/>
+        </w:numPr>
+      </w:pPr>
+      <w:r>
+        <w:t xml:space="preserve">Right mouse click on </w:t>
+      </w:r>
+      <w:proofErr w:type="spellStart"/>
+      <w:r>
+        <w:rPr>
+          <w:b/>
+        </w:rPr>
+        <w:t>AccessControl</w:t>
+      </w:r>
+      <w:proofErr w:type="spellEnd"/>
+      <w:r>
+        <w:t xml:space="preserve">, select </w:t>
+      </w:r>
+      <w:r>
+        <w:rPr>
+          <w:b/>
+        </w:rPr>
+        <w:t>Convert to Application</w:t>
+      </w:r>
+    </w:p>
+    <w:p>
+      <w:pPr>
+        <w:pStyle w:val="ListParagraph"/>
+        <w:numPr>
+          <w:ilvl w:val="0"/>
+          <w:numId w:val="13"/>
+        </w:numPr>
+      </w:pPr>
+      <w:r>
+        <w:t>Click Ok</w:t>
+      </w:r>
+    </w:p>
+    <w:p>
+      <w:pPr>
+        <w:pStyle w:val="Heading2"/>
+      </w:pPr>
+      <w:r>
+        <w:t xml:space="preserve">Configure the </w:t>
+      </w:r>
+      <w:proofErr w:type="spellStart"/>
+      <w:r>
+        <w:t>Config</w:t>
+      </w:r>
+      <w:proofErr w:type="spellEnd"/>
+      <w:r>
+        <w:t xml:space="preserve"> Control Service</w:t>
+      </w:r>
+    </w:p>
+    <w:p>
+      <w:pPr>
+        <w:pStyle w:val="ListParagraph"/>
+        <w:numPr>
+          <w:ilvl w:val="0"/>
+          <w:numId w:val="14"/>
+        </w:numPr>
+      </w:pPr>
+      <w:r>
+        <w:t xml:space="preserve">Expand </w:t>
+      </w:r>
+      <w:proofErr w:type="spellStart"/>
+      <w:r>
+        <w:rPr>
+          <w:b/>
+        </w:rPr>
+        <w:t>Blueprint_Admin</w:t>
+      </w:r>
+      <w:proofErr w:type="spellEnd"/>
+      <w:r>
+        <w:t xml:space="preserve"> site</w:t>
+      </w:r>
+    </w:p>
+    <w:p>
+      <w:pPr>
+        <w:pStyle w:val="ListParagraph"/>
+        <w:numPr>
+          <w:ilvl w:val="0"/>
+          <w:numId w:val="14"/>
+        </w:numPr>
+      </w:pPr>
+      <w:r>
+        <w:t xml:space="preserve">Expand </w:t>
+      </w:r>
+      <w:r>
+        <w:rPr>
+          <w:b/>
+        </w:rPr>
+        <w:t>svc</w:t>
+      </w:r>
+      <w:r>
+        <w:t xml:space="preserve"> folder</w:t>
+      </w:r>
+    </w:p>
+    <w:p>
+      <w:pPr>
+        <w:pStyle w:val="ListParagraph"/>
+        <w:numPr>
+          <w:ilvl w:val="0"/>
+          <w:numId w:val="14"/>
+        </w:numPr>
+      </w:pPr>
+      <w:r>
+        <w:t xml:space="preserve">Right mouse click on </w:t>
+      </w:r>
+      <w:proofErr w:type="spellStart"/>
+      <w:r>
+        <w:rPr>
+          <w:b/>
+        </w:rPr>
+        <w:t>Config</w:t>
+      </w:r>
+      <w:r>
+        <w:rPr>
+          <w:b/>
+        </w:rPr>
+        <w:t>Control</w:t>
+      </w:r>
+      <w:proofErr w:type="spellEnd"/>
+      <w:r>
+        <w:t xml:space="preserve">, select </w:t>
+      </w:r>
+      <w:r>
+        <w:rPr>
+          <w:b/>
+        </w:rPr>
+        <w:t>Convert to Application</w:t>
+      </w:r>
+    </w:p>
+    <w:p>
+      <w:pPr>
+        <w:pStyle w:val="ListParagraph"/>
+        <w:numPr>
+          <w:ilvl w:val="0"/>
+          <w:numId w:val="14"/>
+        </w:numPr>
+      </w:pPr>
+      <w:r>
+        <w:t>Click Ok</w:t>
+      </w:r>
+    </w:p>
+    <w:p>
+      <w:pPr>
+        <w:pStyle w:val="Heading1"/>
+      </w:pPr>
+      <w:r>
+        <w:t>Create Blueprint Databases</w:t>
+      </w:r>
+    </w:p>
+    <w:p>
+      <w:pPr>
+        <w:pStyle w:val="Heading2"/>
+      </w:pPr>
+      <w:r>
+        <w:t>Blueprint</w:t>
+      </w:r>
+      <w:r>
+        <w:t xml:space="preserve"> (Raptor)</w:t>
+      </w:r>
+      <w:r>
+        <w:t xml:space="preserve"> Database</w:t>
+      </w:r>
+    </w:p>
+    <w:p>
+      <w:pPr>
+        <w:pStyle w:val="ListParagraph"/>
+        <w:numPr>
+          <w:ilvl w:val="0"/>
+          <w:numId w:val="16"/>
+        </w:numPr>
+      </w:pPr>
+      <w:r>
+        <w:t xml:space="preserve">From </w:t>
+      </w:r>
+      <w:proofErr w:type="spellStart"/>
+      <w:r>
+        <w:t>BluePrintSys.RC.Data.EntityModel</w:t>
+      </w:r>
+      <w:proofErr w:type="spellEnd"/>
+      <w:r>
+        <w:t xml:space="preserve"> project (</w:t>
+      </w:r>
+      <w:r>
+        <w:t>C:\</w:t>
+      </w:r>
+      <w:r>
+        <w:t>...</w:t>
+      </w:r>
+      <w:r>
+        <w:t>\blueprint-current\Source\BluePrintSys.RC.Data.EntityModel\</w:t>
+      </w:r>
+      <w:r>
+        <w:t>)</w:t>
+      </w:r>
+    </w:p>
+    <w:p>
+      <w:pPr>
+        <w:pStyle w:val="ListParagraph"/>
+        <w:numPr>
+          <w:ilvl w:val="0"/>
+          <w:numId w:val="16"/>
+        </w:numPr>
+      </w:pPr>
+      <w:r>
         <w:lastRenderedPageBreak/>
-        <w:t xml:space="preserve">Configure </w:t>
+        <w:t xml:space="preserve">Execute </w:t>
       </w:r>
       <w:proofErr w:type="spellStart"/>
       <w:r>
-        <w:t>FileStore</w:t>
+        <w:t>RecreateRaptor</w:t>
+      </w:r>
+      <w:r>
+        <w:t>.sql</w:t>
       </w:r>
       <w:proofErr w:type="spellEnd"/>
-      <w:r>
-        <w:t xml:space="preserve"> Service</w:t>
-      </w:r>
-    </w:p>
-    <w:p>
-      <w:pPr>
-        <w:pStyle w:val="ListParagraph"/>
-        <w:numPr>
-          <w:ilvl w:val="0"/>
-          <w:numId w:val="8"/>
-        </w:numPr>
-      </w:pPr>
-      <w:r>
-        <w:t xml:space="preserve">Expand </w:t>
-      </w:r>
-      <w:r>
-        <w:rPr>
-          <w:b/>
-        </w:rPr>
-        <w:t>Blueprint</w:t>
-      </w:r>
-      <w:r>
-        <w:t xml:space="preserve"> Website</w:t>
-      </w:r>
-    </w:p>
-    <w:p>
-      <w:pPr>
-        <w:pStyle w:val="ListParagraph"/>
-        <w:numPr>
-          <w:ilvl w:val="0"/>
-          <w:numId w:val="8"/>
-        </w:numPr>
-      </w:pPr>
-      <w:r>
-        <w:t>Right mouse click on SVC folder, select Add Application</w:t>
-      </w:r>
-    </w:p>
-    <w:p>
-      <w:pPr>
-        <w:pStyle w:val="ListParagraph"/>
-        <w:numPr>
-          <w:ilvl w:val="0"/>
-          <w:numId w:val="8"/>
-        </w:numPr>
-      </w:pPr>
-      <w:r>
-        <w:t xml:space="preserve">Alias: </w:t>
+    </w:p>
+    <w:p>
+      <w:pPr>
+        <w:pStyle w:val="ListParagraph"/>
+        <w:numPr>
+          <w:ilvl w:val="0"/>
+          <w:numId w:val="16"/>
+        </w:numPr>
+      </w:pPr>
+      <w:r>
+        <w:t xml:space="preserve">Execute </w:t>
       </w:r>
       <w:proofErr w:type="spellStart"/>
       <w:r>
-        <w:rPr>
-          <w:b/>
-        </w:rPr>
-        <w:t>FileStore</w:t>
+        <w:t>Instance.sql</w:t>
       </w:r>
       <w:proofErr w:type="spellEnd"/>
     </w:p>
@@ -1765,454 +2351,93 @@
         <w:pStyle w:val="ListParagraph"/>
         <w:numPr>
           <w:ilvl w:val="0"/>
-          <w:numId w:val="8"/>
-        </w:numPr>
-      </w:pPr>
-      <w:r>
-        <w:t>Click</w:t>
-      </w:r>
-      <w:r>
-        <w:t xml:space="preserve"> Select…</w:t>
-      </w:r>
-    </w:p>
-    <w:p>
-      <w:pPr>
-        <w:pStyle w:val="ListParagraph"/>
-        <w:numPr>
-          <w:ilvl w:val="0"/>
-          <w:numId w:val="8"/>
-        </w:numPr>
-      </w:pPr>
-      <w:r>
-        <w:t xml:space="preserve">Application Pool: </w:t>
-      </w:r>
+          <w:numId w:val="16"/>
+        </w:numPr>
+      </w:pPr>
+      <w:r>
+        <w:t xml:space="preserve">Execute </w:t>
+      </w:r>
+      <w:r>
+        <w:t>InitRaptorDBSecurity.sql</w:t>
+      </w:r>
+    </w:p>
+    <w:p>
+      <w:pPr>
+        <w:pStyle w:val="Heading2"/>
+      </w:pPr>
       <w:proofErr w:type="spellStart"/>
       <w:r>
-        <w:rPr>
-          <w:b/>
-        </w:rPr>
-        <w:t>Blueprint_Services</w:t>
+        <w:t>AdminStorage</w:t>
       </w:r>
       <w:proofErr w:type="spellEnd"/>
-    </w:p>
-    <w:p>
-      <w:pPr>
-        <w:pStyle w:val="ListParagraph"/>
-        <w:numPr>
-          <w:ilvl w:val="0"/>
-          <w:numId w:val="8"/>
-        </w:numPr>
-      </w:pPr>
-      <w:r>
-        <w:t>Click Ok</w:t>
-      </w:r>
-    </w:p>
-    <w:p>
-      <w:pPr>
-        <w:pStyle w:val="ListParagraph"/>
-        <w:numPr>
-          <w:ilvl w:val="0"/>
-          <w:numId w:val="8"/>
-        </w:numPr>
-      </w:pPr>
-      <w:r>
-        <w:t xml:space="preserve">Physical Path: </w:t>
-      </w:r>
-      <w:r>
-        <w:rPr>
-          <w:b/>
-        </w:rPr>
-        <w:t>C:\...\blueprint\svc\FileStore</w:t>
-      </w:r>
-    </w:p>
-    <w:p>
-      <w:pPr>
-        <w:pStyle w:val="ListParagraph"/>
-        <w:numPr>
-          <w:ilvl w:val="0"/>
-          <w:numId w:val="8"/>
-        </w:numPr>
-      </w:pPr>
-      <w:r>
-        <w:t>Click Ok</w:t>
-      </w:r>
-    </w:p>
-    <w:p>
-      <w:pPr>
-        <w:pStyle w:val="Heading1"/>
-      </w:pPr>
-      <w:r>
-        <w:t xml:space="preserve">Configure </w:t>
-      </w:r>
-      <w:r>
-        <w:t>Blueprint Admin Services</w:t>
-      </w:r>
-    </w:p>
-    <w:p>
-      <w:pPr>
-        <w:pStyle w:val="Heading2"/>
-      </w:pPr>
-      <w:r>
-        <w:t>Configure the Blueprint Admin Services Website</w:t>
-      </w:r>
-    </w:p>
-    <w:p>
-      <w:pPr>
-        <w:pStyle w:val="ListParagraph"/>
-        <w:numPr>
-          <w:ilvl w:val="0"/>
-          <w:numId w:val="12"/>
-        </w:numPr>
-      </w:pPr>
-      <w:r>
-        <w:t>Right mouse click on Sites and select Add Website</w:t>
-      </w:r>
-    </w:p>
-    <w:p>
-      <w:pPr>
-        <w:pStyle w:val="ListParagraph"/>
-        <w:numPr>
-          <w:ilvl w:val="0"/>
-          <w:numId w:val="12"/>
-        </w:numPr>
-      </w:pPr>
-      <w:r>
-        <w:t xml:space="preserve">Site Name: </w:t>
+      <w:r>
+        <w:t xml:space="preserve"> Database</w:t>
+      </w:r>
+    </w:p>
+    <w:p>
+      <w:pPr>
+        <w:pStyle w:val="ListParagraph"/>
+        <w:numPr>
+          <w:ilvl w:val="0"/>
+          <w:numId w:val="16"/>
+        </w:numPr>
+      </w:pPr>
+      <w:r>
+        <w:t xml:space="preserve">From </w:t>
       </w:r>
       <w:proofErr w:type="spellStart"/>
       <w:r>
-        <w:rPr>
-          <w:b/>
-        </w:rPr>
-        <w:t>Blueprint</w:t>
-      </w:r>
-      <w:r>
-        <w:rPr>
-          <w:b/>
-        </w:rPr>
-        <w:t>_Admin</w:t>
+        <w:t>AdminStorage</w:t>
       </w:r>
       <w:proofErr w:type="spellEnd"/>
-    </w:p>
-    <w:p>
-      <w:pPr>
-        <w:pStyle w:val="ListParagraph"/>
-        <w:numPr>
-          <w:ilvl w:val="0"/>
-          <w:numId w:val="12"/>
-        </w:numPr>
-      </w:pPr>
-      <w:r>
-        <w:t>Click</w:t>
-      </w:r>
-      <w:r>
-        <w:t xml:space="preserve"> Select…</w:t>
-      </w:r>
-    </w:p>
-    <w:p>
-      <w:pPr>
-        <w:pStyle w:val="ListParagraph"/>
-        <w:numPr>
-          <w:ilvl w:val="0"/>
-          <w:numId w:val="12"/>
-        </w:numPr>
-      </w:pPr>
-      <w:r>
-        <w:t xml:space="preserve">Application Pool: </w:t>
+      <w:r>
+        <w:t xml:space="preserve"> project (</w:t>
+      </w:r>
+      <w:r>
+        <w:t>C:\</w:t>
+      </w:r>
+      <w:r>
+        <w:t>...</w:t>
+      </w:r>
+      <w:r>
+        <w:t>\blueprint\svc\</w:t>
       </w:r>
       <w:proofErr w:type="spellStart"/>
       <w:r>
-        <w:rPr>
-          <w:b/>
-        </w:rPr>
-        <w:t>Blueprint_Services</w:t>
+        <w:t>db</w:t>
       </w:r>
       <w:proofErr w:type="spellEnd"/>
-    </w:p>
-    <w:p>
-      <w:pPr>
-        <w:pStyle w:val="ListParagraph"/>
-        <w:numPr>
-          <w:ilvl w:val="0"/>
-          <w:numId w:val="12"/>
-        </w:numPr>
-      </w:pPr>
-      <w:r>
-        <w:t xml:space="preserve">Click Ok </w:t>
-      </w:r>
-    </w:p>
-    <w:p>
-      <w:pPr>
-        <w:pStyle w:val="ListParagraph"/>
-        <w:numPr>
-          <w:ilvl w:val="0"/>
-          <w:numId w:val="12"/>
-        </w:numPr>
-      </w:pPr>
-      <w:r>
-        <w:t xml:space="preserve">Physical Path: </w:t>
-      </w:r>
-      <w:r>
-        <w:rPr>
-          <w:b/>
-        </w:rPr>
-        <w:t>C:\...\blueprint</w:t>
-      </w:r>
-    </w:p>
-    <w:p>
-      <w:pPr>
-        <w:pStyle w:val="ListParagraph"/>
-        <w:numPr>
-          <w:ilvl w:val="0"/>
-          <w:numId w:val="12"/>
-        </w:numPr>
-      </w:pPr>
-      <w:r>
-        <w:t xml:space="preserve">Port: </w:t>
-      </w:r>
-      <w:r>
-        <w:rPr>
-          <w:b/>
-        </w:rPr>
-        <w:t>9101</w:t>
-      </w:r>
-    </w:p>
-    <w:p>
-      <w:pPr>
-        <w:pStyle w:val="ListParagraph"/>
-        <w:numPr>
-          <w:ilvl w:val="0"/>
-          <w:numId w:val="12"/>
-        </w:numPr>
-      </w:pPr>
-      <w:r>
-        <w:t>Click Ok</w:t>
-      </w:r>
-    </w:p>
-    <w:p>
-      <w:pPr>
-        <w:pStyle w:val="Heading2"/>
-      </w:pPr>
-      <w:r>
-        <w:t xml:space="preserve">Configure the Access Control </w:t>
-      </w:r>
-      <w:r>
-        <w:t>Service</w:t>
-      </w:r>
-    </w:p>
-    <w:p>
-      <w:pPr>
-        <w:pStyle w:val="ListParagraph"/>
-        <w:numPr>
-          <w:ilvl w:val="0"/>
-          <w:numId w:val="13"/>
-        </w:numPr>
-      </w:pPr>
-      <w:r>
-        <w:t xml:space="preserve">Expand </w:t>
+      <w:r>
+        <w:t>\</w:t>
       </w:r>
       <w:proofErr w:type="spellStart"/>
       <w:r>
-        <w:rPr>
-          <w:b/>
-        </w:rPr>
-        <w:t>Blueprint_Admin</w:t>
+        <w:t>AdminStorage</w:t>
       </w:r>
       <w:proofErr w:type="spellEnd"/>
       <w:r>
-        <w:t xml:space="preserve"> site</w:t>
-      </w:r>
-    </w:p>
-    <w:p>
-      <w:pPr>
-        <w:pStyle w:val="ListParagraph"/>
-        <w:numPr>
-          <w:ilvl w:val="0"/>
-          <w:numId w:val="13"/>
-        </w:numPr>
-      </w:pPr>
-      <w:r>
-        <w:t xml:space="preserve">Expand </w:t>
-      </w:r>
-      <w:r>
-        <w:rPr>
-          <w:b/>
-        </w:rPr>
-        <w:t>svc</w:t>
-      </w:r>
-      <w:r>
-        <w:t xml:space="preserve"> folder</w:t>
-      </w:r>
-    </w:p>
-    <w:p>
-      <w:pPr>
-        <w:pStyle w:val="ListParagraph"/>
-        <w:numPr>
-          <w:ilvl w:val="0"/>
-          <w:numId w:val="13"/>
-        </w:numPr>
-      </w:pPr>
-      <w:r>
-        <w:t xml:space="preserve">Right mouse click on </w:t>
+        <w:t>\</w:t>
+      </w:r>
+      <w:r>
+        <w:t>)</w:t>
+      </w:r>
+    </w:p>
+    <w:p>
+      <w:pPr>
+        <w:pStyle w:val="ListParagraph"/>
+        <w:numPr>
+          <w:ilvl w:val="0"/>
+          <w:numId w:val="16"/>
+        </w:numPr>
+      </w:pPr>
+      <w:r>
+        <w:t xml:space="preserve">Execute </w:t>
       </w:r>
       <w:proofErr w:type="spellStart"/>
       <w:r>
-        <w:rPr>
-          <w:b/>
-        </w:rPr>
-        <w:t>AccessControl</w:t>
+        <w:t>RecreateAdminStorage.sql</w:t>
       </w:r>
       <w:proofErr w:type="spellEnd"/>
-      <w:r>
-        <w:t xml:space="preserve">, select </w:t>
-      </w:r>
-      <w:r>
-        <w:rPr>
-          <w:b/>
-        </w:rPr>
-        <w:t>Convert to Application</w:t>
-      </w:r>
-    </w:p>
-    <w:p>
-      <w:pPr>
-        <w:pStyle w:val="ListParagraph"/>
-        <w:numPr>
-          <w:ilvl w:val="0"/>
-          <w:numId w:val="13"/>
-        </w:numPr>
-      </w:pPr>
-      <w:r>
-        <w:t>Click Ok</w:t>
-      </w:r>
-    </w:p>
-    <w:p>
-      <w:pPr>
-        <w:pStyle w:val="Heading2"/>
-      </w:pPr>
-      <w:r>
-        <w:t xml:space="preserve">Configure the </w:t>
-      </w:r>
-      <w:proofErr w:type="spellStart"/>
-      <w:r>
-        <w:t>Config</w:t>
-      </w:r>
-      <w:proofErr w:type="spellEnd"/>
-      <w:r>
-        <w:t xml:space="preserve"> Control Service</w:t>
-      </w:r>
-    </w:p>
-    <w:p>
-      <w:pPr>
-        <w:pStyle w:val="ListParagraph"/>
-        <w:numPr>
-          <w:ilvl w:val="0"/>
-          <w:numId w:val="14"/>
-        </w:numPr>
-      </w:pPr>
-      <w:r>
-        <w:t xml:space="preserve">Expand </w:t>
-      </w:r>
-      <w:proofErr w:type="spellStart"/>
-      <w:r>
-        <w:rPr>
-          <w:b/>
-        </w:rPr>
-        <w:t>Blueprint_Admin</w:t>
-      </w:r>
-      <w:proofErr w:type="spellEnd"/>
-      <w:r>
-        <w:t xml:space="preserve"> site</w:t>
-      </w:r>
-    </w:p>
-    <w:p>
-      <w:pPr>
-        <w:pStyle w:val="ListParagraph"/>
-        <w:numPr>
-          <w:ilvl w:val="0"/>
-          <w:numId w:val="14"/>
-        </w:numPr>
-      </w:pPr>
-      <w:r>
-        <w:t xml:space="preserve">Expand </w:t>
-      </w:r>
-      <w:r>
-        <w:rPr>
-          <w:b/>
-        </w:rPr>
-        <w:t>svc</w:t>
-      </w:r>
-      <w:r>
-        <w:t xml:space="preserve"> folder</w:t>
-      </w:r>
-    </w:p>
-    <w:p>
-      <w:pPr>
-        <w:pStyle w:val="ListParagraph"/>
-        <w:numPr>
-          <w:ilvl w:val="0"/>
-          <w:numId w:val="14"/>
-        </w:numPr>
-      </w:pPr>
-      <w:r>
-        <w:t xml:space="preserve">Right mouse click on </w:t>
-      </w:r>
-      <w:proofErr w:type="spellStart"/>
-      <w:r>
-        <w:rPr>
-          <w:b/>
-        </w:rPr>
-        <w:t>Config</w:t>
-      </w:r>
-      <w:r>
-        <w:rPr>
-          <w:b/>
-        </w:rPr>
-        <w:t>Control</w:t>
-      </w:r>
-      <w:proofErr w:type="spellEnd"/>
-      <w:r>
-        <w:t xml:space="preserve">, select </w:t>
-      </w:r>
-      <w:r>
-        <w:rPr>
-          <w:b/>
-        </w:rPr>
-        <w:t>Convert to Application</w:t>
-      </w:r>
-    </w:p>
-    <w:p>
-      <w:pPr>
-        <w:pStyle w:val="ListParagraph"/>
-        <w:numPr>
-          <w:ilvl w:val="0"/>
-          <w:numId w:val="14"/>
-        </w:numPr>
-      </w:pPr>
-      <w:r>
-        <w:t>Click Ok</w:t>
-      </w:r>
-    </w:p>
-    <w:p>
-      <w:pPr>
-        <w:pStyle w:val="Heading1"/>
-      </w:pPr>
-      <w:r>
-        <w:t>Create Blueprint Databases</w:t>
-      </w:r>
-    </w:p>
-    <w:p>
-      <w:pPr>
-        <w:pStyle w:val="Heading2"/>
-      </w:pPr>
-      <w:r>
-        <w:t>Blueprint</w:t>
-      </w:r>
-      <w:r>
-        <w:t xml:space="preserve"> (Raptor)</w:t>
-      </w:r>
-      <w:r>
-        <w:t xml:space="preserve"> Database</w:t>
-      </w:r>
     </w:p>
     <w:p>
       <w:pPr>
@@ -2223,169 +2448,6 @@
         </w:numPr>
       </w:pPr>
       <w:r>
-        <w:t xml:space="preserve">From </w:t>
-      </w:r>
-      <w:proofErr w:type="spellStart"/>
-      <w:r>
-        <w:t>BluePrintSys.RC.Data.EntityModel</w:t>
-      </w:r>
-      <w:proofErr w:type="spellEnd"/>
-      <w:r>
-        <w:t xml:space="preserve"> project (</w:t>
-      </w:r>
-      <w:r>
-        <w:t>C:\</w:t>
-      </w:r>
-      <w:r>
-        <w:t>...</w:t>
-      </w:r>
-      <w:r>
-        <w:t>\blueprint-current\Source\BluePrintSys.RC.Data.EntityModel\</w:t>
-      </w:r>
-      <w:r>
-        <w:t>)</w:t>
-      </w:r>
-    </w:p>
-    <w:p>
-      <w:pPr>
-        <w:pStyle w:val="ListParagraph"/>
-        <w:numPr>
-          <w:ilvl w:val="0"/>
-          <w:numId w:val="16"/>
-        </w:numPr>
-      </w:pPr>
-      <w:r>
-        <w:t xml:space="preserve">Execute </w:t>
-      </w:r>
-      <w:proofErr w:type="spellStart"/>
-      <w:r>
-        <w:t>RecreateRaptor</w:t>
-      </w:r>
-      <w:r>
-        <w:t>.sql</w:t>
-      </w:r>
-      <w:proofErr w:type="spellEnd"/>
-    </w:p>
-    <w:p>
-      <w:pPr>
-        <w:pStyle w:val="ListParagraph"/>
-        <w:numPr>
-          <w:ilvl w:val="0"/>
-          <w:numId w:val="16"/>
-        </w:numPr>
-      </w:pPr>
-      <w:r>
-        <w:t xml:space="preserve">Execute </w:t>
-      </w:r>
-      <w:proofErr w:type="spellStart"/>
-      <w:r>
-        <w:t>Instance.sql</w:t>
-      </w:r>
-      <w:proofErr w:type="spellEnd"/>
-    </w:p>
-    <w:p>
-      <w:pPr>
-        <w:pStyle w:val="ListParagraph"/>
-        <w:numPr>
-          <w:ilvl w:val="0"/>
-          <w:numId w:val="16"/>
-        </w:numPr>
-      </w:pPr>
-      <w:r>
-        <w:t xml:space="preserve">Execute </w:t>
-      </w:r>
-      <w:r>
-        <w:t>InitRaptorDBSecurity.sql</w:t>
-      </w:r>
-    </w:p>
-    <w:p>
-      <w:pPr>
-        <w:pStyle w:val="Heading2"/>
-      </w:pPr>
-      <w:proofErr w:type="spellStart"/>
-      <w:r>
-        <w:t>AdminStorage</w:t>
-      </w:r>
-      <w:proofErr w:type="spellEnd"/>
-      <w:r>
-        <w:t xml:space="preserve"> Database</w:t>
-      </w:r>
-    </w:p>
-    <w:p>
-      <w:pPr>
-        <w:pStyle w:val="ListParagraph"/>
-        <w:numPr>
-          <w:ilvl w:val="0"/>
-          <w:numId w:val="16"/>
-        </w:numPr>
-      </w:pPr>
-      <w:r>
-        <w:t xml:space="preserve">From </w:t>
-      </w:r>
-      <w:proofErr w:type="spellStart"/>
-      <w:r>
-        <w:t>AdminStorage</w:t>
-      </w:r>
-      <w:proofErr w:type="spellEnd"/>
-      <w:r>
-        <w:t xml:space="preserve"> project (</w:t>
-      </w:r>
-      <w:r>
-        <w:t>C:\</w:t>
-      </w:r>
-      <w:r>
-        <w:t>...</w:t>
-      </w:r>
-      <w:r>
-        <w:t>\blueprint\svc\</w:t>
-      </w:r>
-      <w:proofErr w:type="spellStart"/>
-      <w:r>
-        <w:t>db</w:t>
-      </w:r>
-      <w:proofErr w:type="spellEnd"/>
-      <w:r>
-        <w:t>\</w:t>
-      </w:r>
-      <w:proofErr w:type="spellStart"/>
-      <w:r>
-        <w:t>AdminStorage</w:t>
-      </w:r>
-      <w:proofErr w:type="spellEnd"/>
-      <w:r>
-        <w:t>\</w:t>
-      </w:r>
-      <w:r>
-        <w:t>)</w:t>
-      </w:r>
-    </w:p>
-    <w:p>
-      <w:pPr>
-        <w:pStyle w:val="ListParagraph"/>
-        <w:numPr>
-          <w:ilvl w:val="0"/>
-          <w:numId w:val="16"/>
-        </w:numPr>
-      </w:pPr>
-      <w:r>
-        <w:t xml:space="preserve">Execute </w:t>
-      </w:r>
-      <w:proofErr w:type="spellStart"/>
-      <w:r>
-        <w:t>RecreateAdminStorage.sql</w:t>
-      </w:r>
-      <w:proofErr w:type="spellEnd"/>
-    </w:p>
-    <w:p>
-      <w:pPr>
-        <w:pStyle w:val="ListParagraph"/>
-        <w:numPr>
-          <w:ilvl w:val="0"/>
-          <w:numId w:val="16"/>
-        </w:numPr>
-      </w:pPr>
-      <w:r>
-        <w:lastRenderedPageBreak/>
         <w:t xml:space="preserve">Execute </w:t>
       </w:r>
       <w:proofErr w:type="spellStart"/>
@@ -3107,6 +3169,92 @@
     </w:lvl>
   </w:abstractNum>
   <w:abstractNum w:abstractNumId="5" w15:restartNumberingAfterBreak="0">
+    <w:nsid w:val="19A913CB"/>
+    <w:multiLevelType w:val="hybridMultilevel"/>
+    <w:tmpl w:val="EC864F04"/>
+    <w:lvl w:ilvl="0" w:tplc="0409000F">
+      <w:start w:val="1"/>
+      <w:numFmt w:val="decimal"/>
+      <w:lvlText w:val="%1."/>
+      <w:lvlJc w:val="left"/>
+      <w:pPr>
+        <w:ind w:left="360" w:hanging="360"/>
+      </w:pPr>
+    </w:lvl>
+    <w:lvl w:ilvl="1" w:tplc="04090019" w:tentative="1">
+      <w:start w:val="1"/>
+      <w:numFmt w:val="lowerLetter"/>
+      <w:lvlText w:val="%2."/>
+      <w:lvlJc w:val="left"/>
+      <w:pPr>
+        <w:ind w:left="1080" w:hanging="360"/>
+      </w:pPr>
+    </w:lvl>
+    <w:lvl w:ilvl="2" w:tplc="0409001B" w:tentative="1">
+      <w:start w:val="1"/>
+      <w:numFmt w:val="lowerRoman"/>
+      <w:lvlText w:val="%3."/>
+      <w:lvlJc w:val="right"/>
+      <w:pPr>
+        <w:ind w:left="1800" w:hanging="180"/>
+      </w:pPr>
+    </w:lvl>
+    <w:lvl w:ilvl="3" w:tplc="0409000F" w:tentative="1">
+      <w:start w:val="1"/>
+      <w:numFmt w:val="decimal"/>
+      <w:lvlText w:val="%4."/>
+      <w:lvlJc w:val="left"/>
+      <w:pPr>
+        <w:ind w:left="2520" w:hanging="360"/>
+      </w:pPr>
+    </w:lvl>
+    <w:lvl w:ilvl="4" w:tplc="04090019" w:tentative="1">
+      <w:start w:val="1"/>
+      <w:numFmt w:val="lowerLetter"/>
+      <w:lvlText w:val="%5."/>
+      <w:lvlJc w:val="left"/>
+      <w:pPr>
+        <w:ind w:left="3240" w:hanging="360"/>
+      </w:pPr>
+    </w:lvl>
+    <w:lvl w:ilvl="5" w:tplc="0409001B" w:tentative="1">
+      <w:start w:val="1"/>
+      <w:numFmt w:val="lowerRoman"/>
+      <w:lvlText w:val="%6."/>
+      <w:lvlJc w:val="right"/>
+      <w:pPr>
+        <w:ind w:left="3960" w:hanging="180"/>
+      </w:pPr>
+    </w:lvl>
+    <w:lvl w:ilvl="6" w:tplc="0409000F" w:tentative="1">
+      <w:start w:val="1"/>
+      <w:numFmt w:val="decimal"/>
+      <w:lvlText w:val="%7."/>
+      <w:lvlJc w:val="left"/>
+      <w:pPr>
+        <w:ind w:left="4680" w:hanging="360"/>
+      </w:pPr>
+    </w:lvl>
+    <w:lvl w:ilvl="7" w:tplc="04090019" w:tentative="1">
+      <w:start w:val="1"/>
+      <w:numFmt w:val="lowerLetter"/>
+      <w:lvlText w:val="%8."/>
+      <w:lvlJc w:val="left"/>
+      <w:pPr>
+        <w:ind w:left="5400" w:hanging="360"/>
+      </w:pPr>
+    </w:lvl>
+    <w:lvl w:ilvl="8" w:tplc="0409001B" w:tentative="1">
+      <w:start w:val="1"/>
+      <w:numFmt w:val="lowerRoman"/>
+      <w:lvlText w:val="%9."/>
+      <w:lvlJc w:val="right"/>
+      <w:pPr>
+        <w:ind w:left="6120" w:hanging="180"/>
+      </w:pPr>
+    </w:lvl>
+  </w:abstractNum>
+  <w:abstractNum w:abstractNumId="6" w15:restartNumberingAfterBreak="0">
     <w:nsid w:val="22431690"/>
     <w:multiLevelType w:val="hybridMultilevel"/>
     <w:tmpl w:val="A828A766"/>
@@ -3192,7 +3340,7 @@
       </w:pPr>
     </w:lvl>
   </w:abstractNum>
-  <w:abstractNum w:abstractNumId="6" w15:restartNumberingAfterBreak="0">
+  <w:abstractNum w:abstractNumId="7" w15:restartNumberingAfterBreak="0">
     <w:nsid w:val="242A1ADF"/>
     <w:multiLevelType w:val="hybridMultilevel"/>
     <w:tmpl w:val="42E6E926"/>
@@ -3278,7 +3426,7 @@
       </w:pPr>
     </w:lvl>
   </w:abstractNum>
-  <w:abstractNum w:abstractNumId="7" w15:restartNumberingAfterBreak="0">
+  <w:abstractNum w:abstractNumId="8" w15:restartNumberingAfterBreak="0">
     <w:nsid w:val="25380480"/>
     <w:multiLevelType w:val="hybridMultilevel"/>
     <w:tmpl w:val="C4FEC74C"/>
@@ -3364,7 +3512,7 @@
       </w:pPr>
     </w:lvl>
   </w:abstractNum>
-  <w:abstractNum w:abstractNumId="8" w15:restartNumberingAfterBreak="0">
+  <w:abstractNum w:abstractNumId="9" w15:restartNumberingAfterBreak="0">
     <w:nsid w:val="257D75D6"/>
     <w:multiLevelType w:val="hybridMultilevel"/>
     <w:tmpl w:val="AA305F7C"/>
@@ -3450,7 +3598,7 @@
       </w:pPr>
     </w:lvl>
   </w:abstractNum>
-  <w:abstractNum w:abstractNumId="9" w15:restartNumberingAfterBreak="0">
+  <w:abstractNum w:abstractNumId="10" w15:restartNumberingAfterBreak="0">
     <w:nsid w:val="27A92EA2"/>
     <w:multiLevelType w:val="hybridMultilevel"/>
     <w:tmpl w:val="60A06D82"/>
@@ -3536,7 +3684,7 @@
       </w:pPr>
     </w:lvl>
   </w:abstractNum>
-  <w:abstractNum w:abstractNumId="10" w15:restartNumberingAfterBreak="0">
+  <w:abstractNum w:abstractNumId="11" w15:restartNumberingAfterBreak="0">
     <w:nsid w:val="2A234E05"/>
     <w:multiLevelType w:val="hybridMultilevel"/>
     <w:tmpl w:val="C526C188"/>
@@ -3622,7 +3770,7 @@
       </w:pPr>
     </w:lvl>
   </w:abstractNum>
-  <w:abstractNum w:abstractNumId="11" w15:restartNumberingAfterBreak="0">
+  <w:abstractNum w:abstractNumId="12" w15:restartNumberingAfterBreak="0">
     <w:nsid w:val="386071B6"/>
     <w:multiLevelType w:val="hybridMultilevel"/>
     <w:tmpl w:val="4D1233E4"/>
@@ -3708,7 +3856,7 @@
       </w:pPr>
     </w:lvl>
   </w:abstractNum>
-  <w:abstractNum w:abstractNumId="12" w15:restartNumberingAfterBreak="0">
+  <w:abstractNum w:abstractNumId="13" w15:restartNumberingAfterBreak="0">
     <w:nsid w:val="3BCD6198"/>
     <w:multiLevelType w:val="hybridMultilevel"/>
     <w:tmpl w:val="82C4267A"/>
@@ -3794,7 +3942,7 @@
       </w:pPr>
     </w:lvl>
   </w:abstractNum>
-  <w:abstractNum w:abstractNumId="13" w15:restartNumberingAfterBreak="0">
+  <w:abstractNum w:abstractNumId="14" w15:restartNumberingAfterBreak="0">
     <w:nsid w:val="3D5E6FA8"/>
     <w:multiLevelType w:val="hybridMultilevel"/>
     <w:tmpl w:val="AE521722"/>
@@ -3880,7 +4028,7 @@
       </w:pPr>
     </w:lvl>
   </w:abstractNum>
-  <w:abstractNum w:abstractNumId="14" w15:restartNumberingAfterBreak="0">
+  <w:abstractNum w:abstractNumId="15" w15:restartNumberingAfterBreak="0">
     <w:nsid w:val="3FE9036A"/>
     <w:multiLevelType w:val="hybridMultilevel"/>
     <w:tmpl w:val="69AEB94C"/>
@@ -3966,7 +4114,7 @@
       </w:pPr>
     </w:lvl>
   </w:abstractNum>
-  <w:abstractNum w:abstractNumId="15" w15:restartNumberingAfterBreak="0">
+  <w:abstractNum w:abstractNumId="16" w15:restartNumberingAfterBreak="0">
     <w:nsid w:val="51FD2CC4"/>
     <w:multiLevelType w:val="hybridMultilevel"/>
     <w:tmpl w:val="20CEF286"/>
@@ -4052,7 +4200,7 @@
       </w:pPr>
     </w:lvl>
   </w:abstractNum>
-  <w:abstractNum w:abstractNumId="16" w15:restartNumberingAfterBreak="0">
+  <w:abstractNum w:abstractNumId="17" w15:restartNumberingAfterBreak="0">
     <w:nsid w:val="5AE312D9"/>
     <w:multiLevelType w:val="hybridMultilevel"/>
     <w:tmpl w:val="811EE426"/>
@@ -4138,7 +4286,7 @@
       </w:pPr>
     </w:lvl>
   </w:abstractNum>
-  <w:abstractNum w:abstractNumId="17" w15:restartNumberingAfterBreak="0">
+  <w:abstractNum w:abstractNumId="18" w15:restartNumberingAfterBreak="0">
     <w:nsid w:val="637B1FCC"/>
     <w:multiLevelType w:val="hybridMultilevel"/>
     <w:tmpl w:val="FE825C82"/>
@@ -4251,7 +4399,7 @@
       </w:rPr>
     </w:lvl>
   </w:abstractNum>
-  <w:abstractNum w:abstractNumId="18" w15:restartNumberingAfterBreak="0">
+  <w:abstractNum w:abstractNumId="19" w15:restartNumberingAfterBreak="0">
     <w:nsid w:val="6E0F73F5"/>
     <w:multiLevelType w:val="hybridMultilevel"/>
     <w:tmpl w:val="9D3A4DAA"/>
@@ -4337,7 +4485,7 @@
       </w:pPr>
     </w:lvl>
   </w:abstractNum>
-  <w:abstractNum w:abstractNumId="19" w15:restartNumberingAfterBreak="0">
+  <w:abstractNum w:abstractNumId="20" w15:restartNumberingAfterBreak="0">
     <w:nsid w:val="777F188E"/>
     <w:multiLevelType w:val="hybridMultilevel"/>
     <w:tmpl w:val="8A9CFB9E"/>
@@ -4423,7 +4571,7 @@
       </w:pPr>
     </w:lvl>
   </w:abstractNum>
-  <w:abstractNum w:abstractNumId="20" w15:restartNumberingAfterBreak="0">
+  <w:abstractNum w:abstractNumId="21" w15:restartNumberingAfterBreak="0">
     <w:nsid w:val="7C826B53"/>
     <w:multiLevelType w:val="hybridMultilevel"/>
     <w:tmpl w:val="43EC4A20"/>
@@ -4510,34 +4658,34 @@
     </w:lvl>
   </w:abstractNum>
   <w:num w:numId="1">
+    <w:abstractNumId w:val="18"/>
+  </w:num>
+  <w:num w:numId="2">
+    <w:abstractNumId w:val="14"/>
+  </w:num>
+  <w:num w:numId="3">
     <w:abstractNumId w:val="17"/>
   </w:num>
-  <w:num w:numId="2">
+  <w:num w:numId="4">
+    <w:abstractNumId w:val="20"/>
+  </w:num>
+  <w:num w:numId="5">
     <w:abstractNumId w:val="13"/>
   </w:num>
-  <w:num w:numId="3">
-    <w:abstractNumId w:val="16"/>
-  </w:num>
-  <w:num w:numId="4">
-    <w:abstractNumId w:val="19"/>
-  </w:num>
-  <w:num w:numId="5">
-    <w:abstractNumId w:val="12"/>
-  </w:num>
   <w:num w:numId="6">
-    <w:abstractNumId w:val="14"/>
+    <w:abstractNumId w:val="15"/>
   </w:num>
   <w:num w:numId="7">
-    <w:abstractNumId w:val="7"/>
+    <w:abstractNumId w:val="8"/>
   </w:num>
   <w:num w:numId="8">
-    <w:abstractNumId w:val="5"/>
+    <w:abstractNumId w:val="6"/>
   </w:num>
   <w:num w:numId="9">
-    <w:abstractNumId w:val="10"/>
+    <w:abstractNumId w:val="11"/>
   </w:num>
   <w:num w:numId="10">
-    <w:abstractNumId w:val="15"/>
+    <w:abstractNumId w:val="16"/>
   </w:num>
   <w:num w:numId="11">
     <w:abstractNumId w:val="2"/>
@@ -4549,28 +4697,31 @@
     <w:abstractNumId w:val="1"/>
   </w:num>
   <w:num w:numId="14">
-    <w:abstractNumId w:val="11"/>
+    <w:abstractNumId w:val="12"/>
   </w:num>
   <w:num w:numId="15">
-    <w:abstractNumId w:val="18"/>
+    <w:abstractNumId w:val="19"/>
   </w:num>
   <w:num w:numId="16">
-    <w:abstractNumId w:val="6"/>
+    <w:abstractNumId w:val="7"/>
   </w:num>
   <w:num w:numId="17">
     <w:abstractNumId w:val="4"/>
   </w:num>
   <w:num w:numId="18">
-    <w:abstractNumId w:val="20"/>
+    <w:abstractNumId w:val="21"/>
   </w:num>
   <w:num w:numId="19">
     <w:abstractNumId w:val="3"/>
   </w:num>
   <w:num w:numId="20">
-    <w:abstractNumId w:val="8"/>
+    <w:abstractNumId w:val="9"/>
   </w:num>
   <w:num w:numId="21">
-    <w:abstractNumId w:val="9"/>
+    <w:abstractNumId w:val="10"/>
+  </w:num>
+  <w:num w:numId="22">
+    <w:abstractNumId w:val="5"/>
   </w:num>
 </w:numbering>
 </file>

</xml_diff>

<commit_message>
Revert "Modify Blueprint Application Pool"
This reverts commit 027eb125afb4fb022ea921f363b9f8992447ec90.
</commit_message>
<xml_diff>
--- a/doc/environment/Development IIS Setup.docx
+++ b/doc/environment/Development IIS Setup.docx
@@ -645,45 +645,119 @@
       <w:r>
         <w:t>Open IIS Manager</w:t>
       </w:r>
+    </w:p>
+    <w:p>
+      <w:pPr>
+        <w:pStyle w:val="Heading2"/>
+      </w:pPr>
+      <w:r>
+        <w:t xml:space="preserve">Configure the </w:t>
+      </w:r>
+      <w:r>
+        <w:t xml:space="preserve">Blueprint </w:t>
+      </w:r>
+      <w:r>
+        <w:t>Website</w:t>
+      </w:r>
+    </w:p>
+    <w:p>
+      <w:pPr>
+        <w:pStyle w:val="ListParagraph"/>
+        <w:numPr>
+          <w:ilvl w:val="0"/>
+          <w:numId w:val="3"/>
+        </w:numPr>
+      </w:pPr>
+      <w:r>
+        <w:t>Right mouse click on Sites and select Add Website</w:t>
+      </w:r>
+    </w:p>
+    <w:p>
+      <w:pPr>
+        <w:pStyle w:val="ListParagraph"/>
+        <w:numPr>
+          <w:ilvl w:val="0"/>
+          <w:numId w:val="3"/>
+        </w:numPr>
+      </w:pPr>
+      <w:r>
+        <w:t xml:space="preserve">Site Name: </w:t>
+      </w:r>
+      <w:r>
+        <w:rPr>
+          <w:b/>
+        </w:rPr>
+        <w:t>Blueprint</w:t>
+      </w:r>
+    </w:p>
+    <w:p>
+      <w:pPr>
+        <w:pStyle w:val="ListParagraph"/>
+        <w:numPr>
+          <w:ilvl w:val="0"/>
+          <w:numId w:val="3"/>
+        </w:numPr>
+      </w:pPr>
+      <w:r>
+        <w:t xml:space="preserve">Physical Path: </w:t>
+      </w:r>
+      <w:r>
+        <w:rPr>
+          <w:b/>
+        </w:rPr>
+        <w:t>C:\...\blueprint-current\Source\RequirementsCenter.Web</w:t>
+      </w:r>
+    </w:p>
+    <w:p>
+      <w:pPr>
+        <w:pStyle w:val="ListParagraph"/>
+        <w:numPr>
+          <w:ilvl w:val="0"/>
+          <w:numId w:val="3"/>
+        </w:numPr>
+      </w:pPr>
+      <w:r>
+        <w:t xml:space="preserve">Port: </w:t>
+      </w:r>
+      <w:r>
+        <w:rPr>
+          <w:b/>
+        </w:rPr>
+        <w:t>9801</w:t>
+      </w:r>
+    </w:p>
+    <w:p>
+      <w:pPr>
+        <w:pStyle w:val="ListParagraph"/>
+        <w:numPr>
+          <w:ilvl w:val="0"/>
+          <w:numId w:val="3"/>
+        </w:numPr>
+      </w:pPr>
+      <w:r>
+        <w:t>Click Ok</w:t>
+      </w:r>
+    </w:p>
+    <w:p>
+      <w:pPr>
+        <w:pStyle w:val="Heading2"/>
+      </w:pPr>
       <w:bookmarkStart w:id="0" w:name="_GoBack"/>
       <w:bookmarkEnd w:id="0"/>
-    </w:p>
-    <w:p>
-      <w:pPr>
-        <w:pStyle w:val="Heading2"/>
-      </w:pPr>
-      <w:r>
-        <w:t xml:space="preserve">Configure the </w:t>
-      </w:r>
-      <w:r>
-        <w:t xml:space="preserve">Blueprint </w:t>
-      </w:r>
-      <w:r>
-        <w:t>Website</w:t>
-      </w:r>
-    </w:p>
-    <w:p>
-      <w:pPr>
-        <w:pStyle w:val="ListParagraph"/>
-        <w:numPr>
-          <w:ilvl w:val="0"/>
-          <w:numId w:val="3"/>
-        </w:numPr>
-      </w:pPr>
-      <w:r>
-        <w:t>Right mouse click on Sites and select Add Website</w:t>
-      </w:r>
-    </w:p>
-    <w:p>
-      <w:pPr>
-        <w:pStyle w:val="ListParagraph"/>
-        <w:numPr>
-          <w:ilvl w:val="0"/>
-          <w:numId w:val="3"/>
-        </w:numPr>
-      </w:pPr>
-      <w:r>
-        <w:t xml:space="preserve">Site Name: </w:t>
+      <w:r>
+        <w:t>Modify IIS Configuration</w:t>
+      </w:r>
+    </w:p>
+    <w:p>
+      <w:pPr>
+        <w:pStyle w:val="ListParagraph"/>
+        <w:numPr>
+          <w:ilvl w:val="0"/>
+          <w:numId w:val="21"/>
+        </w:numPr>
+      </w:pPr>
+      <w:r>
+        <w:t xml:space="preserve">Select the </w:t>
       </w:r>
       <w:r>
         <w:rPr>
@@ -691,123 +765,8 @@
         </w:rPr>
         <w:t>Blueprint</w:t>
       </w:r>
-    </w:p>
-    <w:p>
-      <w:pPr>
-        <w:pStyle w:val="ListParagraph"/>
-        <w:numPr>
-          <w:ilvl w:val="0"/>
-          <w:numId w:val="3"/>
-        </w:numPr>
-      </w:pPr>
-      <w:r>
-        <w:t xml:space="preserve">Physical Path: </w:t>
-      </w:r>
-      <w:r>
-        <w:rPr>
-          <w:b/>
-        </w:rPr>
-        <w:t>C:\...\blueprint-current\Source\RequirementsCenter.Web</w:t>
-      </w:r>
-    </w:p>
-    <w:p>
-      <w:pPr>
-        <w:pStyle w:val="ListParagraph"/>
-        <w:numPr>
-          <w:ilvl w:val="0"/>
-          <w:numId w:val="3"/>
-        </w:numPr>
-      </w:pPr>
-      <w:r>
-        <w:t xml:space="preserve">Port: </w:t>
-      </w:r>
-      <w:r>
-        <w:rPr>
-          <w:b/>
-        </w:rPr>
-        <w:t>9801</w:t>
-      </w:r>
-    </w:p>
-    <w:p>
-      <w:pPr>
-        <w:pStyle w:val="ListParagraph"/>
-        <w:numPr>
-          <w:ilvl w:val="0"/>
-          <w:numId w:val="3"/>
-        </w:numPr>
-      </w:pPr>
-      <w:r>
-        <w:t>Click Ok</w:t>
-      </w:r>
-    </w:p>
-    <w:p>
-      <w:pPr>
-        <w:pStyle w:val="Heading2"/>
-      </w:pPr>
-      <w:r>
-        <w:t>Modify Blueprint Application Pool</w:t>
-      </w:r>
-    </w:p>
-    <w:p>
-      <w:pPr>
-        <w:pStyle w:val="ListParagraph"/>
-        <w:numPr>
-          <w:ilvl w:val="0"/>
-          <w:numId w:val="22"/>
-        </w:numPr>
-      </w:pPr>
-      <w:r>
-        <w:t>Select Application Pools</w:t>
-      </w:r>
-    </w:p>
-    <w:p>
-      <w:pPr>
-        <w:pStyle w:val="ListParagraph"/>
-        <w:numPr>
-          <w:ilvl w:val="0"/>
-          <w:numId w:val="22"/>
-        </w:numPr>
-      </w:pPr>
-      <w:r>
-        <w:t>Select Blueprint, Select Advanced settings</w:t>
-      </w:r>
-    </w:p>
-    <w:p>
-      <w:pPr>
-        <w:pStyle w:val="ListParagraph"/>
-        <w:numPr>
-          <w:ilvl w:val="0"/>
-          <w:numId w:val="22"/>
-        </w:numPr>
-      </w:pPr>
-      <w:r>
-        <w:t xml:space="preserve">Enable 32-Bit Applications: </w:t>
-      </w:r>
-      <w:r>
-        <w:rPr>
-          <w:b/>
-        </w:rPr>
-        <w:t>True</w:t>
-      </w:r>
-    </w:p>
-    <w:p>
-      <w:pPr>
-        <w:pStyle w:val="ListParagraph"/>
-        <w:numPr>
-          <w:ilvl w:val="0"/>
-          <w:numId w:val="22"/>
-        </w:numPr>
-      </w:pPr>
-      <w:r>
-        <w:t>Click Ok</w:t>
-      </w:r>
-    </w:p>
-    <w:p>
-      <w:pPr>
-        <w:pStyle w:val="Heading2"/>
-      </w:pPr>
-      <w:r>
-        <w:t>Modify IIS Configuration</w:t>
+      <w:r>
+        <w:t xml:space="preserve"> web site</w:t>
       </w:r>
     </w:p>
     <w:p>
@@ -825,10 +784,13 @@
         <w:rPr>
           <w:b/>
         </w:rPr>
-        <w:t>Blueprint</w:t>
-      </w:r>
-      <w:r>
-        <w:t xml:space="preserve"> web site</w:t>
+        <w:t>Configuration Editor</w:t>
+      </w:r>
+      <w:r>
+        <w:rPr>
+          <w:b/>
+        </w:rPr>
+        <w:br/>
       </w:r>
     </w:p>
     <w:p>
@@ -840,20 +802,36 @@
         </w:numPr>
       </w:pPr>
       <w:r>
-        <w:t xml:space="preserve">Select the </w:t>
-      </w:r>
-      <w:r>
-        <w:rPr>
-          <w:b/>
-        </w:rPr>
-        <w:t>Configuration Editor</w:t>
-      </w:r>
-      <w:r>
-        <w:rPr>
-          <w:b/>
-        </w:rPr>
+        <w:t xml:space="preserve">From the Section dropdown select: </w:t>
+      </w:r>
+      <w:r>
         <w:br/>
       </w:r>
+      <w:proofErr w:type="spellStart"/>
+      <w:r>
+        <w:rPr>
+          <w:b/>
+        </w:rPr>
+        <w:t>system.webServer</w:t>
+      </w:r>
+      <w:proofErr w:type="spellEnd"/>
+      <w:r>
+        <w:rPr>
+          <w:b/>
+        </w:rPr>
+        <w:t>/</w:t>
+      </w:r>
+      <w:proofErr w:type="spellStart"/>
+      <w:r>
+        <w:rPr>
+          <w:b/>
+        </w:rPr>
+        <w:t>serverRuntime</w:t>
+      </w:r>
+      <w:proofErr w:type="spellEnd"/>
+      <w:r>
+        <w:t xml:space="preserve"> </w:t>
+      </w:r>
     </w:p>
     <w:p>
       <w:pPr>
@@ -864,6 +842,62 @@
         </w:numPr>
       </w:pPr>
       <w:r>
+        <w:t>Click Ok for the error dialog</w:t>
+      </w:r>
+    </w:p>
+    <w:p>
+      <w:pPr>
+        <w:pStyle w:val="ListParagraph"/>
+        <w:numPr>
+          <w:ilvl w:val="0"/>
+          <w:numId w:val="21"/>
+        </w:numPr>
+      </w:pPr>
+      <w:r>
+        <w:t xml:space="preserve">From the From dropdown select: </w:t>
+      </w:r>
+      <w:proofErr w:type="spellStart"/>
+      <w:r>
+        <w:rPr>
+          <w:b/>
+        </w:rPr>
+        <w:t>ApplicationHost.config</w:t>
+      </w:r>
+      <w:proofErr w:type="spellEnd"/>
+    </w:p>
+    <w:p>
+      <w:pPr>
+        <w:pStyle w:val="ListParagraph"/>
+        <w:numPr>
+          <w:ilvl w:val="0"/>
+          <w:numId w:val="21"/>
+        </w:numPr>
+      </w:pPr>
+      <w:r>
+        <w:t xml:space="preserve">From the Actions pane click </w:t>
+      </w:r>
+      <w:r>
+        <w:rPr>
+          <w:b/>
+        </w:rPr>
+        <w:t>Unlock Section</w:t>
+      </w:r>
+      <w:r>
+        <w:rPr>
+          <w:b/>
+        </w:rPr>
+        <w:br/>
+      </w:r>
+    </w:p>
+    <w:p>
+      <w:pPr>
+        <w:pStyle w:val="ListParagraph"/>
+        <w:numPr>
+          <w:ilvl w:val="0"/>
+          <w:numId w:val="21"/>
+        </w:numPr>
+      </w:pPr>
+      <w:r>
         <w:t xml:space="preserve">From the Section dropdown select: </w:t>
       </w:r>
       <w:r>
@@ -881,14 +915,14 @@
         <w:rPr>
           <w:b/>
         </w:rPr>
-        <w:t>/</w:t>
-      </w:r>
-      <w:proofErr w:type="spellStart"/>
-      <w:r>
-        <w:rPr>
-          <w:b/>
-        </w:rPr>
-        <w:t>serverRuntime</w:t>
+        <w:t>/security/authentication/</w:t>
+      </w:r>
+      <w:proofErr w:type="spellStart"/>
+      <w:r>
+        <w:rPr>
+          <w:b/>
+        </w:rPr>
+        <w:t>anonymousAuthentication</w:t>
       </w:r>
       <w:proofErr w:type="spellEnd"/>
       <w:r>
@@ -963,9 +997,102 @@
         <w:lastRenderedPageBreak/>
         <w:t xml:space="preserve">From the Section dropdown select: </w:t>
       </w:r>
-      <w:r>
+      <w:proofErr w:type="spellStart"/>
+      <w:r>
+        <w:rPr>
+          <w:b/>
+        </w:rPr>
+        <w:t>system.webServer</w:t>
+      </w:r>
+      <w:proofErr w:type="spellEnd"/>
+      <w:r>
+        <w:rPr>
+          <w:b/>
+        </w:rPr>
+        <w:t>/security/authentication/</w:t>
+      </w:r>
+      <w:proofErr w:type="spellStart"/>
+      <w:r>
+        <w:rPr>
+          <w:b/>
+        </w:rPr>
+        <w:t>basic</w:t>
+      </w:r>
+      <w:r>
+        <w:rPr>
+          <w:b/>
+        </w:rPr>
+        <w:t>Authentication</w:t>
+      </w:r>
+      <w:proofErr w:type="spellEnd"/>
+    </w:p>
+    <w:p>
+      <w:pPr>
+        <w:pStyle w:val="ListParagraph"/>
+        <w:numPr>
+          <w:ilvl w:val="0"/>
+          <w:numId w:val="21"/>
+        </w:numPr>
+      </w:pPr>
+      <w:r>
+        <w:t>Click Ok for the error dialog</w:t>
+      </w:r>
+    </w:p>
+    <w:p>
+      <w:pPr>
+        <w:pStyle w:val="ListParagraph"/>
+        <w:numPr>
+          <w:ilvl w:val="0"/>
+          <w:numId w:val="21"/>
+        </w:numPr>
+      </w:pPr>
+      <w:r>
+        <w:t xml:space="preserve">From the From dropdown select: </w:t>
+      </w:r>
+      <w:proofErr w:type="spellStart"/>
+      <w:r>
+        <w:rPr>
+          <w:b/>
+        </w:rPr>
+        <w:t>ApplicationHost.config</w:t>
+      </w:r>
+      <w:proofErr w:type="spellEnd"/>
+    </w:p>
+    <w:p>
+      <w:pPr>
+        <w:pStyle w:val="ListParagraph"/>
+        <w:numPr>
+          <w:ilvl w:val="0"/>
+          <w:numId w:val="21"/>
+        </w:numPr>
+      </w:pPr>
+      <w:r>
+        <w:t xml:space="preserve">From the Actions pane click </w:t>
+      </w:r>
+      <w:r>
+        <w:rPr>
+          <w:b/>
+        </w:rPr>
+        <w:t>Unlock Section</w:t>
+      </w:r>
+      <w:r>
+        <w:rPr>
+          <w:b/>
+        </w:rPr>
         <w:br/>
       </w:r>
+    </w:p>
+    <w:p>
+      <w:pPr>
+        <w:pStyle w:val="ListParagraph"/>
+        <w:numPr>
+          <w:ilvl w:val="0"/>
+          <w:numId w:val="21"/>
+        </w:numPr>
+      </w:pPr>
+      <w:r>
+        <w:t xml:space="preserve">From the Section dropdown select: </w:t>
+      </w:r>
       <w:proofErr w:type="spellStart"/>
       <w:r>
         <w:rPr>
@@ -985,7 +1112,106 @@
         <w:rPr>
           <w:b/>
         </w:rPr>
-        <w:t>anonymousAuthentication</w:t>
+        <w:t>digest</w:t>
+      </w:r>
+      <w:r>
+        <w:rPr>
+          <w:b/>
+        </w:rPr>
+        <w:t>Authentication</w:t>
+      </w:r>
+      <w:proofErr w:type="spellEnd"/>
+    </w:p>
+    <w:p>
+      <w:pPr>
+        <w:pStyle w:val="ListParagraph"/>
+        <w:numPr>
+          <w:ilvl w:val="0"/>
+          <w:numId w:val="21"/>
+        </w:numPr>
+      </w:pPr>
+      <w:r>
+        <w:t>Click Ok for the error dialog</w:t>
+      </w:r>
+    </w:p>
+    <w:p>
+      <w:pPr>
+        <w:pStyle w:val="ListParagraph"/>
+        <w:numPr>
+          <w:ilvl w:val="0"/>
+          <w:numId w:val="21"/>
+        </w:numPr>
+      </w:pPr>
+      <w:r>
+        <w:t xml:space="preserve">From the From dropdown select: </w:t>
+      </w:r>
+      <w:proofErr w:type="spellStart"/>
+      <w:r>
+        <w:rPr>
+          <w:b/>
+        </w:rPr>
+        <w:t>ApplicationHost.config</w:t>
+      </w:r>
+      <w:proofErr w:type="spellEnd"/>
+    </w:p>
+    <w:p>
+      <w:pPr>
+        <w:pStyle w:val="ListParagraph"/>
+        <w:numPr>
+          <w:ilvl w:val="0"/>
+          <w:numId w:val="21"/>
+        </w:numPr>
+      </w:pPr>
+      <w:r>
+        <w:t xml:space="preserve">From the Actions pane click </w:t>
+      </w:r>
+      <w:r>
+        <w:rPr>
+          <w:b/>
+        </w:rPr>
+        <w:t>Unlock Section</w:t>
+      </w:r>
+      <w:r>
+        <w:rPr>
+          <w:b/>
+        </w:rPr>
+        <w:br/>
+      </w:r>
+    </w:p>
+    <w:p>
+      <w:pPr>
+        <w:pStyle w:val="ListParagraph"/>
+        <w:numPr>
+          <w:ilvl w:val="0"/>
+          <w:numId w:val="21"/>
+        </w:numPr>
+      </w:pPr>
+      <w:r>
+        <w:t xml:space="preserve">From the Section dropdown select: </w:t>
+      </w:r>
+      <w:r>
+        <w:br/>
+      </w:r>
+      <w:proofErr w:type="spellStart"/>
+      <w:r>
+        <w:rPr>
+          <w:b/>
+        </w:rPr>
+        <w:t>system.webServer</w:t>
+      </w:r>
+      <w:proofErr w:type="spellEnd"/>
+      <w:r>
+        <w:rPr>
+          <w:b/>
+        </w:rPr>
+        <w:t>/security/authentication/</w:t>
+      </w:r>
+      <w:proofErr w:type="spellStart"/>
+      <w:r>
+        <w:rPr>
+          <w:b/>
+        </w:rPr>
+        <w:t>windowsAuthentication</w:t>
       </w:r>
       <w:proofErr w:type="spellEnd"/>
       <w:r>
@@ -1041,294 +1267,6 @@
         </w:rPr>
         <w:t>Unlock Section</w:t>
       </w:r>
-      <w:r>
-        <w:rPr>
-          <w:b/>
-        </w:rPr>
-        <w:br/>
-      </w:r>
-    </w:p>
-    <w:p>
-      <w:pPr>
-        <w:pStyle w:val="ListParagraph"/>
-        <w:numPr>
-          <w:ilvl w:val="0"/>
-          <w:numId w:val="21"/>
-        </w:numPr>
-      </w:pPr>
-      <w:r>
-        <w:t xml:space="preserve">From the Section dropdown select: </w:t>
-      </w:r>
-      <w:proofErr w:type="spellStart"/>
-      <w:r>
-        <w:rPr>
-          <w:b/>
-        </w:rPr>
-        <w:t>system.webServer</w:t>
-      </w:r>
-      <w:proofErr w:type="spellEnd"/>
-      <w:r>
-        <w:rPr>
-          <w:b/>
-        </w:rPr>
-        <w:t>/security/authentication/</w:t>
-      </w:r>
-      <w:proofErr w:type="spellStart"/>
-      <w:r>
-        <w:rPr>
-          <w:b/>
-        </w:rPr>
-        <w:t>basic</w:t>
-      </w:r>
-      <w:r>
-        <w:rPr>
-          <w:b/>
-        </w:rPr>
-        <w:t>Authentication</w:t>
-      </w:r>
-      <w:proofErr w:type="spellEnd"/>
-    </w:p>
-    <w:p>
-      <w:pPr>
-        <w:pStyle w:val="ListParagraph"/>
-        <w:numPr>
-          <w:ilvl w:val="0"/>
-          <w:numId w:val="21"/>
-        </w:numPr>
-      </w:pPr>
-      <w:r>
-        <w:t>Click Ok for the error dialog</w:t>
-      </w:r>
-    </w:p>
-    <w:p>
-      <w:pPr>
-        <w:pStyle w:val="ListParagraph"/>
-        <w:numPr>
-          <w:ilvl w:val="0"/>
-          <w:numId w:val="21"/>
-        </w:numPr>
-      </w:pPr>
-      <w:r>
-        <w:t xml:space="preserve">From the From dropdown select: </w:t>
-      </w:r>
-      <w:proofErr w:type="spellStart"/>
-      <w:r>
-        <w:rPr>
-          <w:b/>
-        </w:rPr>
-        <w:t>ApplicationHost.config</w:t>
-      </w:r>
-      <w:proofErr w:type="spellEnd"/>
-    </w:p>
-    <w:p>
-      <w:pPr>
-        <w:pStyle w:val="ListParagraph"/>
-        <w:numPr>
-          <w:ilvl w:val="0"/>
-          <w:numId w:val="21"/>
-        </w:numPr>
-      </w:pPr>
-      <w:r>
-        <w:t xml:space="preserve">From the Actions pane click </w:t>
-      </w:r>
-      <w:r>
-        <w:rPr>
-          <w:b/>
-        </w:rPr>
-        <w:t>Unlock Section</w:t>
-      </w:r>
-      <w:r>
-        <w:rPr>
-          <w:b/>
-        </w:rPr>
-        <w:br/>
-      </w:r>
-    </w:p>
-    <w:p>
-      <w:pPr>
-        <w:pStyle w:val="ListParagraph"/>
-        <w:numPr>
-          <w:ilvl w:val="0"/>
-          <w:numId w:val="21"/>
-        </w:numPr>
-      </w:pPr>
-      <w:r>
-        <w:t xml:space="preserve">From the Section dropdown select: </w:t>
-      </w:r>
-      <w:proofErr w:type="spellStart"/>
-      <w:r>
-        <w:rPr>
-          <w:b/>
-        </w:rPr>
-        <w:t>system.webServer</w:t>
-      </w:r>
-      <w:proofErr w:type="spellEnd"/>
-      <w:r>
-        <w:rPr>
-          <w:b/>
-        </w:rPr>
-        <w:t>/security/authentication/</w:t>
-      </w:r>
-      <w:proofErr w:type="spellStart"/>
-      <w:r>
-        <w:rPr>
-          <w:b/>
-        </w:rPr>
-        <w:t>digest</w:t>
-      </w:r>
-      <w:r>
-        <w:rPr>
-          <w:b/>
-        </w:rPr>
-        <w:t>Authentication</w:t>
-      </w:r>
-      <w:proofErr w:type="spellEnd"/>
-    </w:p>
-    <w:p>
-      <w:pPr>
-        <w:pStyle w:val="ListParagraph"/>
-        <w:numPr>
-          <w:ilvl w:val="0"/>
-          <w:numId w:val="21"/>
-        </w:numPr>
-      </w:pPr>
-      <w:r>
-        <w:t>Click Ok for the error dialog</w:t>
-      </w:r>
-    </w:p>
-    <w:p>
-      <w:pPr>
-        <w:pStyle w:val="ListParagraph"/>
-        <w:numPr>
-          <w:ilvl w:val="0"/>
-          <w:numId w:val="21"/>
-        </w:numPr>
-      </w:pPr>
-      <w:r>
-        <w:t xml:space="preserve">From the From dropdown select: </w:t>
-      </w:r>
-      <w:proofErr w:type="spellStart"/>
-      <w:r>
-        <w:rPr>
-          <w:b/>
-        </w:rPr>
-        <w:t>ApplicationHost.config</w:t>
-      </w:r>
-      <w:proofErr w:type="spellEnd"/>
-    </w:p>
-    <w:p>
-      <w:pPr>
-        <w:pStyle w:val="ListParagraph"/>
-        <w:numPr>
-          <w:ilvl w:val="0"/>
-          <w:numId w:val="21"/>
-        </w:numPr>
-      </w:pPr>
-      <w:r>
-        <w:t xml:space="preserve">From the Actions pane click </w:t>
-      </w:r>
-      <w:r>
-        <w:rPr>
-          <w:b/>
-        </w:rPr>
-        <w:t>Unlock Section</w:t>
-      </w:r>
-      <w:r>
-        <w:rPr>
-          <w:b/>
-        </w:rPr>
-        <w:br/>
-      </w:r>
-    </w:p>
-    <w:p>
-      <w:pPr>
-        <w:pStyle w:val="ListParagraph"/>
-        <w:numPr>
-          <w:ilvl w:val="0"/>
-          <w:numId w:val="21"/>
-        </w:numPr>
-      </w:pPr>
-      <w:r>
-        <w:t xml:space="preserve">From the Section dropdown select: </w:t>
-      </w:r>
-      <w:r>
-        <w:br/>
-      </w:r>
-      <w:proofErr w:type="spellStart"/>
-      <w:r>
-        <w:rPr>
-          <w:b/>
-        </w:rPr>
-        <w:t>system.webServer</w:t>
-      </w:r>
-      <w:proofErr w:type="spellEnd"/>
-      <w:r>
-        <w:rPr>
-          <w:b/>
-        </w:rPr>
-        <w:t>/security/authentication/</w:t>
-      </w:r>
-      <w:proofErr w:type="spellStart"/>
-      <w:r>
-        <w:rPr>
-          <w:b/>
-        </w:rPr>
-        <w:t>windowsAuthentication</w:t>
-      </w:r>
-      <w:proofErr w:type="spellEnd"/>
-      <w:r>
-        <w:t xml:space="preserve"> </w:t>
-      </w:r>
-    </w:p>
-    <w:p>
-      <w:pPr>
-        <w:pStyle w:val="ListParagraph"/>
-        <w:numPr>
-          <w:ilvl w:val="0"/>
-          <w:numId w:val="21"/>
-        </w:numPr>
-      </w:pPr>
-      <w:r>
-        <w:t>Click Ok for the error dialog</w:t>
-      </w:r>
-    </w:p>
-    <w:p>
-      <w:pPr>
-        <w:pStyle w:val="ListParagraph"/>
-        <w:numPr>
-          <w:ilvl w:val="0"/>
-          <w:numId w:val="21"/>
-        </w:numPr>
-      </w:pPr>
-      <w:r>
-        <w:t xml:space="preserve">From the From dropdown select: </w:t>
-      </w:r>
-      <w:proofErr w:type="spellStart"/>
-      <w:r>
-        <w:rPr>
-          <w:b/>
-        </w:rPr>
-        <w:t>ApplicationHost.config</w:t>
-      </w:r>
-      <w:proofErr w:type="spellEnd"/>
-    </w:p>
-    <w:p>
-      <w:pPr>
-        <w:pStyle w:val="ListParagraph"/>
-        <w:numPr>
-          <w:ilvl w:val="0"/>
-          <w:numId w:val="21"/>
-        </w:numPr>
-      </w:pPr>
-      <w:r>
-        <w:t xml:space="preserve">From the Actions pane click </w:t>
-      </w:r>
-      <w:r>
-        <w:rPr>
-          <w:b/>
-        </w:rPr>
-        <w:t>Unlock Section</w:t>
-      </w:r>
     </w:p>
     <w:p>
       <w:pPr>
@@ -1646,7 +1584,171 @@
         </w:numPr>
       </w:pPr>
       <w:r>
+        <w:t xml:space="preserve">Alias: </w:t>
+      </w:r>
+      <w:proofErr w:type="spellStart"/>
+      <w:r>
+        <w:rPr>
+          <w:b/>
+        </w:rPr>
+        <w:t>Artifact</w:t>
+      </w:r>
+      <w:r>
+        <w:rPr>
+          <w:b/>
+        </w:rPr>
+        <w:t>Store</w:t>
+      </w:r>
+      <w:proofErr w:type="spellEnd"/>
+    </w:p>
+    <w:p>
+      <w:pPr>
+        <w:pStyle w:val="ListParagraph"/>
+        <w:numPr>
+          <w:ilvl w:val="0"/>
+          <w:numId w:val="9"/>
+        </w:numPr>
+      </w:pPr>
+      <w:r>
+        <w:t>Click</w:t>
+      </w:r>
+      <w:r>
+        <w:t xml:space="preserve"> Select…</w:t>
+      </w:r>
+    </w:p>
+    <w:p>
+      <w:pPr>
+        <w:pStyle w:val="ListParagraph"/>
+        <w:numPr>
+          <w:ilvl w:val="0"/>
+          <w:numId w:val="9"/>
+        </w:numPr>
+      </w:pPr>
+      <w:r>
+        <w:t xml:space="preserve">Application Pool: </w:t>
+      </w:r>
+      <w:proofErr w:type="spellStart"/>
+      <w:r>
+        <w:rPr>
+          <w:b/>
+        </w:rPr>
+        <w:t>Blueprint_Services</w:t>
+      </w:r>
+      <w:proofErr w:type="spellEnd"/>
+    </w:p>
+    <w:p>
+      <w:pPr>
+        <w:pStyle w:val="ListParagraph"/>
+        <w:numPr>
+          <w:ilvl w:val="0"/>
+          <w:numId w:val="9"/>
+        </w:numPr>
+      </w:pPr>
+      <w:r>
+        <w:t>Click Ok</w:t>
+      </w:r>
+    </w:p>
+    <w:p>
+      <w:pPr>
+        <w:pStyle w:val="ListParagraph"/>
+        <w:numPr>
+          <w:ilvl w:val="0"/>
+          <w:numId w:val="9"/>
+        </w:numPr>
+      </w:pPr>
+      <w:r>
+        <w:t xml:space="preserve">Physical Path: </w:t>
+      </w:r>
+      <w:r>
+        <w:rPr>
+          <w:b/>
+        </w:rPr>
+        <w:t>C:\...</w:t>
+      </w:r>
+      <w:r>
+        <w:rPr>
+          <w:b/>
+        </w:rPr>
+        <w:t>\blueprint\svc\Artifact</w:t>
+      </w:r>
+      <w:r>
+        <w:rPr>
+          <w:b/>
+        </w:rPr>
+        <w:t>Store</w:t>
+      </w:r>
+    </w:p>
+    <w:p>
+      <w:pPr>
+        <w:pStyle w:val="ListParagraph"/>
+        <w:numPr>
+          <w:ilvl w:val="0"/>
+          <w:numId w:val="9"/>
+        </w:numPr>
+      </w:pPr>
+      <w:r>
+        <w:t>Click Ok</w:t>
+      </w:r>
+    </w:p>
+    <w:p>
+      <w:pPr>
+        <w:pStyle w:val="Heading2"/>
+      </w:pPr>
+      <w:r>
         <w:lastRenderedPageBreak/>
+        <w:t xml:space="preserve">Configure </w:t>
+      </w:r>
+      <w:proofErr w:type="spellStart"/>
+      <w:r>
+        <w:t>FileStore</w:t>
+      </w:r>
+      <w:proofErr w:type="spellEnd"/>
+      <w:r>
+        <w:t xml:space="preserve"> Service</w:t>
+      </w:r>
+    </w:p>
+    <w:p>
+      <w:pPr>
+        <w:pStyle w:val="ListParagraph"/>
+        <w:numPr>
+          <w:ilvl w:val="0"/>
+          <w:numId w:val="8"/>
+        </w:numPr>
+      </w:pPr>
+      <w:r>
+        <w:t xml:space="preserve">Expand </w:t>
+      </w:r>
+      <w:r>
+        <w:rPr>
+          <w:b/>
+        </w:rPr>
+        <w:t>Blueprint</w:t>
+      </w:r>
+      <w:r>
+        <w:t xml:space="preserve"> Website</w:t>
+      </w:r>
+    </w:p>
+    <w:p>
+      <w:pPr>
+        <w:pStyle w:val="ListParagraph"/>
+        <w:numPr>
+          <w:ilvl w:val="0"/>
+          <w:numId w:val="8"/>
+        </w:numPr>
+      </w:pPr>
+      <w:r>
+        <w:t>Right mouse click on SVC folder, select Add Application</w:t>
+      </w:r>
+    </w:p>
+    <w:p>
+      <w:pPr>
+        <w:pStyle w:val="ListParagraph"/>
+        <w:numPr>
+          <w:ilvl w:val="0"/>
+          <w:numId w:val="8"/>
+        </w:numPr>
+      </w:pPr>
+      <w:r>
         <w:t xml:space="preserve">Alias: </w:t>
       </w:r>
       <w:proofErr w:type="spellStart"/>
@@ -1654,22 +1756,16 @@
         <w:rPr>
           <w:b/>
         </w:rPr>
-        <w:t>Artifact</w:t>
-      </w:r>
-      <w:r>
-        <w:rPr>
-          <w:b/>
-        </w:rPr>
-        <w:t>Store</w:t>
-      </w:r>
-      <w:proofErr w:type="spellEnd"/>
-    </w:p>
-    <w:p>
-      <w:pPr>
-        <w:pStyle w:val="ListParagraph"/>
-        <w:numPr>
-          <w:ilvl w:val="0"/>
-          <w:numId w:val="9"/>
+        <w:t>FileStore</w:t>
+      </w:r>
+      <w:proofErr w:type="spellEnd"/>
+    </w:p>
+    <w:p>
+      <w:pPr>
+        <w:pStyle w:val="ListParagraph"/>
+        <w:numPr>
+          <w:ilvl w:val="0"/>
+          <w:numId w:val="8"/>
         </w:numPr>
       </w:pPr>
       <w:r>
@@ -1684,7 +1780,7 @@
         <w:pStyle w:val="ListParagraph"/>
         <w:numPr>
           <w:ilvl w:val="0"/>
-          <w:numId w:val="9"/>
+          <w:numId w:val="8"/>
         </w:numPr>
       </w:pPr>
       <w:r>
@@ -1704,7 +1800,7 @@
         <w:pStyle w:val="ListParagraph"/>
         <w:numPr>
           <w:ilvl w:val="0"/>
-          <w:numId w:val="9"/>
+          <w:numId w:val="8"/>
         </w:numPr>
       </w:pPr>
       <w:r>
@@ -1716,7 +1812,7 @@
         <w:pStyle w:val="ListParagraph"/>
         <w:numPr>
           <w:ilvl w:val="0"/>
-          <w:numId w:val="9"/>
+          <w:numId w:val="8"/>
         </w:numPr>
       </w:pPr>
       <w:r>
@@ -1726,27 +1822,15 @@
         <w:rPr>
           <w:b/>
         </w:rPr>
-        <w:t>C:\...</w:t>
-      </w:r>
-      <w:r>
-        <w:rPr>
-          <w:b/>
-        </w:rPr>
-        <w:t>\blueprint\svc\Artifact</w:t>
-      </w:r>
-      <w:r>
-        <w:rPr>
-          <w:b/>
-        </w:rPr>
-        <w:t>Store</w:t>
-      </w:r>
-    </w:p>
-    <w:p>
-      <w:pPr>
-        <w:pStyle w:val="ListParagraph"/>
-        <w:numPr>
-          <w:ilvl w:val="0"/>
-          <w:numId w:val="9"/>
+        <w:t>C:\...\blueprint\svc\FileStore</w:t>
+      </w:r>
+    </w:p>
+    <w:p>
+      <w:pPr>
+        <w:pStyle w:val="ListParagraph"/>
+        <w:numPr>
+          <w:ilvl w:val="0"/>
+          <w:numId w:val="8"/>
         </w:numPr>
       </w:pPr>
       <w:r>
@@ -1755,523 +1839,474 @@
     </w:p>
     <w:p>
       <w:pPr>
+        <w:pStyle w:val="Heading1"/>
+      </w:pPr>
+      <w:r>
+        <w:t xml:space="preserve">Configure </w:t>
+      </w:r>
+      <w:r>
+        <w:t>Blueprint Admin Services</w:t>
+      </w:r>
+    </w:p>
+    <w:p>
+      <w:pPr>
         <w:pStyle w:val="Heading2"/>
       </w:pPr>
       <w:r>
-        <w:t xml:space="preserve">Configure </w:t>
-      </w:r>
-      <w:proofErr w:type="spellStart"/>
-      <w:r>
-        <w:t>FileStore</w:t>
-      </w:r>
-      <w:proofErr w:type="spellEnd"/>
-      <w:r>
-        <w:t xml:space="preserve"> Service</w:t>
-      </w:r>
-    </w:p>
-    <w:p>
-      <w:pPr>
-        <w:pStyle w:val="ListParagraph"/>
-        <w:numPr>
-          <w:ilvl w:val="0"/>
-          <w:numId w:val="8"/>
+        <w:t>Configure the Blueprint Admin Services Website</w:t>
+      </w:r>
+    </w:p>
+    <w:p>
+      <w:pPr>
+        <w:pStyle w:val="ListParagraph"/>
+        <w:numPr>
+          <w:ilvl w:val="0"/>
+          <w:numId w:val="12"/>
+        </w:numPr>
+      </w:pPr>
+      <w:r>
+        <w:t>Right mouse click on Sites and select Add Website</w:t>
+      </w:r>
+    </w:p>
+    <w:p>
+      <w:pPr>
+        <w:pStyle w:val="ListParagraph"/>
+        <w:numPr>
+          <w:ilvl w:val="0"/>
+          <w:numId w:val="12"/>
+        </w:numPr>
+      </w:pPr>
+      <w:r>
+        <w:t xml:space="preserve">Site Name: </w:t>
+      </w:r>
+      <w:proofErr w:type="spellStart"/>
+      <w:r>
+        <w:rPr>
+          <w:b/>
+        </w:rPr>
+        <w:t>Blueprint</w:t>
+      </w:r>
+      <w:r>
+        <w:rPr>
+          <w:b/>
+        </w:rPr>
+        <w:t>_Admin</w:t>
+      </w:r>
+      <w:proofErr w:type="spellEnd"/>
+    </w:p>
+    <w:p>
+      <w:pPr>
+        <w:pStyle w:val="ListParagraph"/>
+        <w:numPr>
+          <w:ilvl w:val="0"/>
+          <w:numId w:val="12"/>
+        </w:numPr>
+      </w:pPr>
+      <w:r>
+        <w:t>Click</w:t>
+      </w:r>
+      <w:r>
+        <w:t xml:space="preserve"> Select…</w:t>
+      </w:r>
+    </w:p>
+    <w:p>
+      <w:pPr>
+        <w:pStyle w:val="ListParagraph"/>
+        <w:numPr>
+          <w:ilvl w:val="0"/>
+          <w:numId w:val="12"/>
+        </w:numPr>
+      </w:pPr>
+      <w:r>
+        <w:t xml:space="preserve">Application Pool: </w:t>
+      </w:r>
+      <w:proofErr w:type="spellStart"/>
+      <w:r>
+        <w:rPr>
+          <w:b/>
+        </w:rPr>
+        <w:t>Blueprint_Services</w:t>
+      </w:r>
+      <w:proofErr w:type="spellEnd"/>
+    </w:p>
+    <w:p>
+      <w:pPr>
+        <w:pStyle w:val="ListParagraph"/>
+        <w:numPr>
+          <w:ilvl w:val="0"/>
+          <w:numId w:val="12"/>
+        </w:numPr>
+      </w:pPr>
+      <w:r>
+        <w:t xml:space="preserve">Click Ok </w:t>
+      </w:r>
+    </w:p>
+    <w:p>
+      <w:pPr>
+        <w:pStyle w:val="ListParagraph"/>
+        <w:numPr>
+          <w:ilvl w:val="0"/>
+          <w:numId w:val="12"/>
+        </w:numPr>
+      </w:pPr>
+      <w:r>
+        <w:t xml:space="preserve">Physical Path: </w:t>
+      </w:r>
+      <w:r>
+        <w:rPr>
+          <w:b/>
+        </w:rPr>
+        <w:t>C:\...\blueprint</w:t>
+      </w:r>
+    </w:p>
+    <w:p>
+      <w:pPr>
+        <w:pStyle w:val="ListParagraph"/>
+        <w:numPr>
+          <w:ilvl w:val="0"/>
+          <w:numId w:val="12"/>
+        </w:numPr>
+      </w:pPr>
+      <w:r>
+        <w:t xml:space="preserve">Port: </w:t>
+      </w:r>
+      <w:r>
+        <w:rPr>
+          <w:b/>
+        </w:rPr>
+        <w:t>9101</w:t>
+      </w:r>
+    </w:p>
+    <w:p>
+      <w:pPr>
+        <w:pStyle w:val="ListParagraph"/>
+        <w:numPr>
+          <w:ilvl w:val="0"/>
+          <w:numId w:val="12"/>
+        </w:numPr>
+      </w:pPr>
+      <w:r>
+        <w:t>Click Ok</w:t>
+      </w:r>
+    </w:p>
+    <w:p>
+      <w:pPr>
+        <w:pStyle w:val="Heading2"/>
+      </w:pPr>
+      <w:r>
+        <w:t xml:space="preserve">Configure the Access Control </w:t>
+      </w:r>
+      <w:r>
+        <w:t>Service</w:t>
+      </w:r>
+    </w:p>
+    <w:p>
+      <w:pPr>
+        <w:pStyle w:val="ListParagraph"/>
+        <w:numPr>
+          <w:ilvl w:val="0"/>
+          <w:numId w:val="13"/>
         </w:numPr>
       </w:pPr>
       <w:r>
         <w:t xml:space="preserve">Expand </w:t>
       </w:r>
-      <w:r>
-        <w:rPr>
-          <w:b/>
-        </w:rPr>
+      <w:proofErr w:type="spellStart"/>
+      <w:r>
+        <w:rPr>
+          <w:b/>
+        </w:rPr>
+        <w:t>Blueprint_Admin</w:t>
+      </w:r>
+      <w:proofErr w:type="spellEnd"/>
+      <w:r>
+        <w:t xml:space="preserve"> site</w:t>
+      </w:r>
+    </w:p>
+    <w:p>
+      <w:pPr>
+        <w:pStyle w:val="ListParagraph"/>
+        <w:numPr>
+          <w:ilvl w:val="0"/>
+          <w:numId w:val="13"/>
+        </w:numPr>
+      </w:pPr>
+      <w:r>
+        <w:t xml:space="preserve">Expand </w:t>
+      </w:r>
+      <w:r>
+        <w:rPr>
+          <w:b/>
+        </w:rPr>
+        <w:t>svc</w:t>
+      </w:r>
+      <w:r>
+        <w:t xml:space="preserve"> folder</w:t>
+      </w:r>
+    </w:p>
+    <w:p>
+      <w:pPr>
+        <w:pStyle w:val="ListParagraph"/>
+        <w:numPr>
+          <w:ilvl w:val="0"/>
+          <w:numId w:val="13"/>
+        </w:numPr>
+      </w:pPr>
+      <w:r>
+        <w:t xml:space="preserve">Right mouse click on </w:t>
+      </w:r>
+      <w:proofErr w:type="spellStart"/>
+      <w:r>
+        <w:rPr>
+          <w:b/>
+        </w:rPr>
+        <w:t>AccessControl</w:t>
+      </w:r>
+      <w:proofErr w:type="spellEnd"/>
+      <w:r>
+        <w:t xml:space="preserve">, select </w:t>
+      </w:r>
+      <w:r>
+        <w:rPr>
+          <w:b/>
+        </w:rPr>
+        <w:t>Convert to Application</w:t>
+      </w:r>
+    </w:p>
+    <w:p>
+      <w:pPr>
+        <w:pStyle w:val="ListParagraph"/>
+        <w:numPr>
+          <w:ilvl w:val="0"/>
+          <w:numId w:val="13"/>
+        </w:numPr>
+      </w:pPr>
+      <w:r>
+        <w:t>Click Ok</w:t>
+      </w:r>
+    </w:p>
+    <w:p>
+      <w:pPr>
+        <w:pStyle w:val="Heading2"/>
+      </w:pPr>
+      <w:r>
+        <w:t xml:space="preserve">Configure the </w:t>
+      </w:r>
+      <w:proofErr w:type="spellStart"/>
+      <w:r>
+        <w:t>Config</w:t>
+      </w:r>
+      <w:proofErr w:type="spellEnd"/>
+      <w:r>
+        <w:t xml:space="preserve"> Control Service</w:t>
+      </w:r>
+    </w:p>
+    <w:p>
+      <w:pPr>
+        <w:pStyle w:val="ListParagraph"/>
+        <w:numPr>
+          <w:ilvl w:val="0"/>
+          <w:numId w:val="14"/>
+        </w:numPr>
+      </w:pPr>
+      <w:r>
+        <w:t xml:space="preserve">Expand </w:t>
+      </w:r>
+      <w:proofErr w:type="spellStart"/>
+      <w:r>
+        <w:rPr>
+          <w:b/>
+        </w:rPr>
+        <w:t>Blueprint_Admin</w:t>
+      </w:r>
+      <w:proofErr w:type="spellEnd"/>
+      <w:r>
+        <w:t xml:space="preserve"> site</w:t>
+      </w:r>
+    </w:p>
+    <w:p>
+      <w:pPr>
+        <w:pStyle w:val="ListParagraph"/>
+        <w:numPr>
+          <w:ilvl w:val="0"/>
+          <w:numId w:val="14"/>
+        </w:numPr>
+      </w:pPr>
+      <w:r>
+        <w:t xml:space="preserve">Expand </w:t>
+      </w:r>
+      <w:r>
+        <w:rPr>
+          <w:b/>
+        </w:rPr>
+        <w:t>svc</w:t>
+      </w:r>
+      <w:r>
+        <w:t xml:space="preserve"> folder</w:t>
+      </w:r>
+    </w:p>
+    <w:p>
+      <w:pPr>
+        <w:pStyle w:val="ListParagraph"/>
+        <w:numPr>
+          <w:ilvl w:val="0"/>
+          <w:numId w:val="14"/>
+        </w:numPr>
+      </w:pPr>
+      <w:r>
+        <w:t xml:space="preserve">Right mouse click on </w:t>
+      </w:r>
+      <w:proofErr w:type="spellStart"/>
+      <w:r>
+        <w:rPr>
+          <w:b/>
+        </w:rPr>
+        <w:t>Config</w:t>
+      </w:r>
+      <w:r>
+        <w:rPr>
+          <w:b/>
+        </w:rPr>
+        <w:t>Control</w:t>
+      </w:r>
+      <w:proofErr w:type="spellEnd"/>
+      <w:r>
+        <w:t xml:space="preserve">, select </w:t>
+      </w:r>
+      <w:r>
+        <w:rPr>
+          <w:b/>
+        </w:rPr>
+        <w:t>Convert to Application</w:t>
+      </w:r>
+    </w:p>
+    <w:p>
+      <w:pPr>
+        <w:pStyle w:val="ListParagraph"/>
+        <w:numPr>
+          <w:ilvl w:val="0"/>
+          <w:numId w:val="14"/>
+        </w:numPr>
+      </w:pPr>
+      <w:r>
+        <w:t>Click Ok</w:t>
+      </w:r>
+    </w:p>
+    <w:p>
+      <w:pPr>
+        <w:pStyle w:val="Heading1"/>
+      </w:pPr>
+      <w:r>
+        <w:t>Create Blueprint Databases</w:t>
+      </w:r>
+    </w:p>
+    <w:p>
+      <w:pPr>
+        <w:pStyle w:val="Heading2"/>
+      </w:pPr>
+      <w:r>
         <w:t>Blueprint</w:t>
       </w:r>
       <w:r>
-        <w:t xml:space="preserve"> Website</w:t>
-      </w:r>
-    </w:p>
-    <w:p>
-      <w:pPr>
-        <w:pStyle w:val="ListParagraph"/>
-        <w:numPr>
-          <w:ilvl w:val="0"/>
-          <w:numId w:val="8"/>
-        </w:numPr>
-      </w:pPr>
-      <w:r>
-        <w:t>Right mouse click on SVC folder, select Add Application</w:t>
-      </w:r>
-    </w:p>
-    <w:p>
-      <w:pPr>
-        <w:pStyle w:val="ListParagraph"/>
-        <w:numPr>
-          <w:ilvl w:val="0"/>
-          <w:numId w:val="8"/>
-        </w:numPr>
-      </w:pPr>
-      <w:r>
-        <w:t xml:space="preserve">Alias: </w:t>
-      </w:r>
-      <w:proofErr w:type="spellStart"/>
-      <w:r>
-        <w:rPr>
-          <w:b/>
-        </w:rPr>
-        <w:t>FileStore</w:t>
-      </w:r>
-      <w:proofErr w:type="spellEnd"/>
-    </w:p>
-    <w:p>
-      <w:pPr>
-        <w:pStyle w:val="ListParagraph"/>
-        <w:numPr>
-          <w:ilvl w:val="0"/>
-          <w:numId w:val="8"/>
-        </w:numPr>
-      </w:pPr>
-      <w:r>
-        <w:t>Click</w:t>
-      </w:r>
-      <w:r>
-        <w:t xml:space="preserve"> Select…</w:t>
-      </w:r>
-    </w:p>
-    <w:p>
-      <w:pPr>
-        <w:pStyle w:val="ListParagraph"/>
-        <w:numPr>
-          <w:ilvl w:val="0"/>
-          <w:numId w:val="8"/>
-        </w:numPr>
-      </w:pPr>
-      <w:r>
-        <w:t xml:space="preserve">Application Pool: </w:t>
-      </w:r>
-      <w:proofErr w:type="spellStart"/>
-      <w:r>
-        <w:rPr>
-          <w:b/>
-        </w:rPr>
-        <w:t>Blueprint_Services</w:t>
-      </w:r>
-      <w:proofErr w:type="spellEnd"/>
-    </w:p>
-    <w:p>
-      <w:pPr>
-        <w:pStyle w:val="ListParagraph"/>
-        <w:numPr>
-          <w:ilvl w:val="0"/>
-          <w:numId w:val="8"/>
-        </w:numPr>
-      </w:pPr>
-      <w:r>
-        <w:t>Click Ok</w:t>
-      </w:r>
-    </w:p>
-    <w:p>
-      <w:pPr>
-        <w:pStyle w:val="ListParagraph"/>
-        <w:numPr>
-          <w:ilvl w:val="0"/>
-          <w:numId w:val="8"/>
-        </w:numPr>
-      </w:pPr>
-      <w:r>
-        <w:t xml:space="preserve">Physical Path: </w:t>
-      </w:r>
-      <w:r>
-        <w:rPr>
-          <w:b/>
-        </w:rPr>
-        <w:t>C:\...\blueprint\svc\FileStore</w:t>
-      </w:r>
-    </w:p>
-    <w:p>
-      <w:pPr>
-        <w:pStyle w:val="ListParagraph"/>
-        <w:numPr>
-          <w:ilvl w:val="0"/>
-          <w:numId w:val="8"/>
-        </w:numPr>
-      </w:pPr>
-      <w:r>
-        <w:t>Click Ok</w:t>
-      </w:r>
-    </w:p>
-    <w:p>
-      <w:pPr>
-        <w:pStyle w:val="Heading1"/>
-      </w:pPr>
-      <w:r>
-        <w:t xml:space="preserve">Configure </w:t>
-      </w:r>
-      <w:r>
-        <w:t>Blueprint Admin Services</w:t>
+        <w:t xml:space="preserve"> (Raptor)</w:t>
+      </w:r>
+      <w:r>
+        <w:t xml:space="preserve"> Database</w:t>
+      </w:r>
+    </w:p>
+    <w:p>
+      <w:pPr>
+        <w:pStyle w:val="ListParagraph"/>
+        <w:numPr>
+          <w:ilvl w:val="0"/>
+          <w:numId w:val="16"/>
+        </w:numPr>
+      </w:pPr>
+      <w:r>
+        <w:t xml:space="preserve">From </w:t>
+      </w:r>
+      <w:proofErr w:type="spellStart"/>
+      <w:r>
+        <w:t>BluePrintSys.RC.Data.EntityModel</w:t>
+      </w:r>
+      <w:proofErr w:type="spellEnd"/>
+      <w:r>
+        <w:t xml:space="preserve"> project (</w:t>
+      </w:r>
+      <w:r>
+        <w:t>C:\</w:t>
+      </w:r>
+      <w:r>
+        <w:t>...</w:t>
+      </w:r>
+      <w:r>
+        <w:t>\blueprint-current\Source\BluePrintSys.RC.Data.EntityModel\</w:t>
+      </w:r>
+      <w:r>
+        <w:t>)</w:t>
+      </w:r>
+    </w:p>
+    <w:p>
+      <w:pPr>
+        <w:pStyle w:val="ListParagraph"/>
+        <w:numPr>
+          <w:ilvl w:val="0"/>
+          <w:numId w:val="16"/>
+        </w:numPr>
+      </w:pPr>
+      <w:r>
+        <w:t xml:space="preserve">Execute </w:t>
+      </w:r>
+      <w:proofErr w:type="spellStart"/>
+      <w:r>
+        <w:t>RecreateRaptor</w:t>
+      </w:r>
+      <w:r>
+        <w:t>.sql</w:t>
+      </w:r>
+      <w:proofErr w:type="spellEnd"/>
+    </w:p>
+    <w:p>
+      <w:pPr>
+        <w:pStyle w:val="ListParagraph"/>
+        <w:numPr>
+          <w:ilvl w:val="0"/>
+          <w:numId w:val="16"/>
+        </w:numPr>
+      </w:pPr>
+      <w:r>
+        <w:t xml:space="preserve">Execute </w:t>
+      </w:r>
+      <w:proofErr w:type="spellStart"/>
+      <w:r>
+        <w:t>Instance.sql</w:t>
+      </w:r>
+      <w:proofErr w:type="spellEnd"/>
+    </w:p>
+    <w:p>
+      <w:pPr>
+        <w:pStyle w:val="ListParagraph"/>
+        <w:numPr>
+          <w:ilvl w:val="0"/>
+          <w:numId w:val="16"/>
+        </w:numPr>
+      </w:pPr>
+      <w:r>
+        <w:t xml:space="preserve">Execute </w:t>
+      </w:r>
+      <w:r>
+        <w:t>InitRaptorDBSecurity.sql</w:t>
       </w:r>
     </w:p>
     <w:p>
       <w:pPr>
         <w:pStyle w:val="Heading2"/>
       </w:pPr>
-      <w:r>
-        <w:t>Configure the Blueprint Admin Services Website</w:t>
-      </w:r>
-    </w:p>
-    <w:p>
-      <w:pPr>
-        <w:pStyle w:val="ListParagraph"/>
-        <w:numPr>
-          <w:ilvl w:val="0"/>
-          <w:numId w:val="12"/>
-        </w:numPr>
-      </w:pPr>
-      <w:r>
-        <w:t>Right mouse click on Sites and select Add Website</w:t>
-      </w:r>
-    </w:p>
-    <w:p>
-      <w:pPr>
-        <w:pStyle w:val="ListParagraph"/>
-        <w:numPr>
-          <w:ilvl w:val="0"/>
-          <w:numId w:val="12"/>
-        </w:numPr>
-      </w:pPr>
-      <w:r>
-        <w:t xml:space="preserve">Site Name: </w:t>
-      </w:r>
-      <w:proofErr w:type="spellStart"/>
-      <w:r>
-        <w:rPr>
-          <w:b/>
-        </w:rPr>
-        <w:t>Blueprint</w:t>
-      </w:r>
-      <w:r>
-        <w:rPr>
-          <w:b/>
-        </w:rPr>
-        <w:t>_Admin</w:t>
-      </w:r>
-      <w:proofErr w:type="spellEnd"/>
-    </w:p>
-    <w:p>
-      <w:pPr>
-        <w:pStyle w:val="ListParagraph"/>
-        <w:numPr>
-          <w:ilvl w:val="0"/>
-          <w:numId w:val="12"/>
-        </w:numPr>
-      </w:pPr>
-      <w:r>
-        <w:t>Click</w:t>
-      </w:r>
-      <w:r>
-        <w:t xml:space="preserve"> Select…</w:t>
-      </w:r>
-    </w:p>
-    <w:p>
-      <w:pPr>
-        <w:pStyle w:val="ListParagraph"/>
-        <w:numPr>
-          <w:ilvl w:val="0"/>
-          <w:numId w:val="12"/>
-        </w:numPr>
-      </w:pPr>
-      <w:r>
-        <w:t xml:space="preserve">Application Pool: </w:t>
-      </w:r>
-      <w:proofErr w:type="spellStart"/>
-      <w:r>
-        <w:rPr>
-          <w:b/>
-        </w:rPr>
-        <w:t>Blueprint_Services</w:t>
-      </w:r>
-      <w:proofErr w:type="spellEnd"/>
-    </w:p>
-    <w:p>
-      <w:pPr>
-        <w:pStyle w:val="ListParagraph"/>
-        <w:numPr>
-          <w:ilvl w:val="0"/>
-          <w:numId w:val="12"/>
-        </w:numPr>
-      </w:pPr>
-      <w:r>
-        <w:t xml:space="preserve">Click Ok </w:t>
-      </w:r>
-    </w:p>
-    <w:p>
-      <w:pPr>
-        <w:pStyle w:val="ListParagraph"/>
-        <w:numPr>
-          <w:ilvl w:val="0"/>
-          <w:numId w:val="12"/>
-        </w:numPr>
-      </w:pPr>
-      <w:r>
-        <w:t xml:space="preserve">Physical Path: </w:t>
-      </w:r>
-      <w:r>
-        <w:rPr>
-          <w:b/>
-        </w:rPr>
-        <w:t>C:\...\blueprint</w:t>
-      </w:r>
-    </w:p>
-    <w:p>
-      <w:pPr>
-        <w:pStyle w:val="ListParagraph"/>
-        <w:numPr>
-          <w:ilvl w:val="0"/>
-          <w:numId w:val="12"/>
-        </w:numPr>
-      </w:pPr>
-      <w:r>
-        <w:t xml:space="preserve">Port: </w:t>
-      </w:r>
-      <w:r>
-        <w:rPr>
-          <w:b/>
-        </w:rPr>
-        <w:t>9101</w:t>
-      </w:r>
-    </w:p>
-    <w:p>
-      <w:pPr>
-        <w:pStyle w:val="ListParagraph"/>
-        <w:numPr>
-          <w:ilvl w:val="0"/>
-          <w:numId w:val="12"/>
-        </w:numPr>
-      </w:pPr>
-      <w:r>
-        <w:t>Click Ok</w:t>
-      </w:r>
-    </w:p>
-    <w:p>
-      <w:pPr>
-        <w:pStyle w:val="Heading2"/>
-      </w:pPr>
-      <w:r>
-        <w:t xml:space="preserve">Configure the Access Control </w:t>
-      </w:r>
-      <w:r>
-        <w:t>Service</w:t>
-      </w:r>
-    </w:p>
-    <w:p>
-      <w:pPr>
-        <w:pStyle w:val="ListParagraph"/>
-        <w:numPr>
-          <w:ilvl w:val="0"/>
-          <w:numId w:val="13"/>
-        </w:numPr>
-      </w:pPr>
-      <w:r>
-        <w:t xml:space="preserve">Expand </w:t>
-      </w:r>
-      <w:proofErr w:type="spellStart"/>
-      <w:r>
-        <w:rPr>
-          <w:b/>
-        </w:rPr>
-        <w:t>Blueprint_Admin</w:t>
-      </w:r>
-      <w:proofErr w:type="spellEnd"/>
-      <w:r>
-        <w:t xml:space="preserve"> site</w:t>
-      </w:r>
-    </w:p>
-    <w:p>
-      <w:pPr>
-        <w:pStyle w:val="ListParagraph"/>
-        <w:numPr>
-          <w:ilvl w:val="0"/>
-          <w:numId w:val="13"/>
-        </w:numPr>
-      </w:pPr>
-      <w:r>
-        <w:t xml:space="preserve">Expand </w:t>
-      </w:r>
-      <w:r>
-        <w:rPr>
-          <w:b/>
-        </w:rPr>
-        <w:t>svc</w:t>
-      </w:r>
-      <w:r>
-        <w:t xml:space="preserve"> folder</w:t>
-      </w:r>
-    </w:p>
-    <w:p>
-      <w:pPr>
-        <w:pStyle w:val="ListParagraph"/>
-        <w:numPr>
-          <w:ilvl w:val="0"/>
-          <w:numId w:val="13"/>
-        </w:numPr>
-      </w:pPr>
-      <w:r>
-        <w:t xml:space="preserve">Right mouse click on </w:t>
-      </w:r>
-      <w:proofErr w:type="spellStart"/>
-      <w:r>
-        <w:rPr>
-          <w:b/>
-        </w:rPr>
-        <w:t>AccessControl</w:t>
-      </w:r>
-      <w:proofErr w:type="spellEnd"/>
-      <w:r>
-        <w:t xml:space="preserve">, select </w:t>
-      </w:r>
-      <w:r>
-        <w:rPr>
-          <w:b/>
-        </w:rPr>
-        <w:t>Convert to Application</w:t>
-      </w:r>
-    </w:p>
-    <w:p>
-      <w:pPr>
-        <w:pStyle w:val="ListParagraph"/>
-        <w:numPr>
-          <w:ilvl w:val="0"/>
-          <w:numId w:val="13"/>
-        </w:numPr>
-      </w:pPr>
-      <w:r>
-        <w:t>Click Ok</w:t>
-      </w:r>
-    </w:p>
-    <w:p>
-      <w:pPr>
-        <w:pStyle w:val="Heading2"/>
-      </w:pPr>
-      <w:r>
-        <w:t xml:space="preserve">Configure the </w:t>
-      </w:r>
-      <w:proofErr w:type="spellStart"/>
-      <w:r>
-        <w:t>Config</w:t>
-      </w:r>
-      <w:proofErr w:type="spellEnd"/>
-      <w:r>
-        <w:t xml:space="preserve"> Control Service</w:t>
-      </w:r>
-    </w:p>
-    <w:p>
-      <w:pPr>
-        <w:pStyle w:val="ListParagraph"/>
-        <w:numPr>
-          <w:ilvl w:val="0"/>
-          <w:numId w:val="14"/>
-        </w:numPr>
-      </w:pPr>
-      <w:r>
-        <w:t xml:space="preserve">Expand </w:t>
-      </w:r>
-      <w:proofErr w:type="spellStart"/>
-      <w:r>
-        <w:rPr>
-          <w:b/>
-        </w:rPr>
-        <w:t>Blueprint_Admin</w:t>
-      </w:r>
-      <w:proofErr w:type="spellEnd"/>
-      <w:r>
-        <w:t xml:space="preserve"> site</w:t>
-      </w:r>
-    </w:p>
-    <w:p>
-      <w:pPr>
-        <w:pStyle w:val="ListParagraph"/>
-        <w:numPr>
-          <w:ilvl w:val="0"/>
-          <w:numId w:val="14"/>
-        </w:numPr>
-      </w:pPr>
-      <w:r>
-        <w:t xml:space="preserve">Expand </w:t>
-      </w:r>
-      <w:r>
-        <w:rPr>
-          <w:b/>
-        </w:rPr>
-        <w:t>svc</w:t>
-      </w:r>
-      <w:r>
-        <w:t xml:space="preserve"> folder</w:t>
-      </w:r>
-    </w:p>
-    <w:p>
-      <w:pPr>
-        <w:pStyle w:val="ListParagraph"/>
-        <w:numPr>
-          <w:ilvl w:val="0"/>
-          <w:numId w:val="14"/>
-        </w:numPr>
-      </w:pPr>
-      <w:r>
-        <w:t xml:space="preserve">Right mouse click on </w:t>
-      </w:r>
-      <w:proofErr w:type="spellStart"/>
-      <w:r>
-        <w:rPr>
-          <w:b/>
-        </w:rPr>
-        <w:t>Config</w:t>
-      </w:r>
-      <w:r>
-        <w:rPr>
-          <w:b/>
-        </w:rPr>
-        <w:t>Control</w:t>
-      </w:r>
-      <w:proofErr w:type="spellEnd"/>
-      <w:r>
-        <w:t xml:space="preserve">, select </w:t>
-      </w:r>
-      <w:r>
-        <w:rPr>
-          <w:b/>
-        </w:rPr>
-        <w:t>Convert to Application</w:t>
-      </w:r>
-    </w:p>
-    <w:p>
-      <w:pPr>
-        <w:pStyle w:val="ListParagraph"/>
-        <w:numPr>
-          <w:ilvl w:val="0"/>
-          <w:numId w:val="14"/>
-        </w:numPr>
-      </w:pPr>
-      <w:r>
-        <w:t>Click Ok</w:t>
-      </w:r>
-    </w:p>
-    <w:p>
-      <w:pPr>
-        <w:pStyle w:val="Heading1"/>
-      </w:pPr>
-      <w:r>
-        <w:t>Create Blueprint Databases</w:t>
-      </w:r>
-    </w:p>
-    <w:p>
-      <w:pPr>
-        <w:pStyle w:val="Heading2"/>
-      </w:pPr>
-      <w:r>
-        <w:t>Blueprint</w:t>
-      </w:r>
-      <w:r>
-        <w:t xml:space="preserve"> (Raptor)</w:t>
-      </w:r>
+      <w:proofErr w:type="spellStart"/>
+      <w:r>
+        <w:t>AdminStorage</w:t>
+      </w:r>
+      <w:proofErr w:type="spellEnd"/>
       <w:r>
         <w:t xml:space="preserve"> Database</w:t>
       </w:r>
@@ -2289,7 +2324,7 @@
       </w:r>
       <w:proofErr w:type="spellStart"/>
       <w:r>
-        <w:t>BluePrintSys.RC.Data.EntityModel</w:t>
+        <w:t>AdminStorage</w:t>
       </w:r>
       <w:proofErr w:type="spellEnd"/>
       <w:r>
@@ -2302,7 +2337,23 @@
         <w:t>...</w:t>
       </w:r>
       <w:r>
-        <w:t>\blueprint-current\Source\BluePrintSys.RC.Data.EntityModel\</w:t>
+        <w:t>\blueprint\svc\</w:t>
+      </w:r>
+      <w:proofErr w:type="spellStart"/>
+      <w:r>
+        <w:t>db</w:t>
+      </w:r>
+      <w:proofErr w:type="spellEnd"/>
+      <w:r>
+        <w:t>\</w:t>
+      </w:r>
+      <w:proofErr w:type="spellStart"/>
+      <w:r>
+        <w:t>AdminStorage</w:t>
+      </w:r>
+      <w:proofErr w:type="spellEnd"/>
+      <w:r>
+        <w:t>\</w:t>
       </w:r>
       <w:r>
         <w:t>)</w:t>
@@ -2317,137 +2368,24 @@
         </w:numPr>
       </w:pPr>
       <w:r>
+        <w:t xml:space="preserve">Execute </w:t>
+      </w:r>
+      <w:proofErr w:type="spellStart"/>
+      <w:r>
+        <w:t>RecreateAdminStorage.sql</w:t>
+      </w:r>
+      <w:proofErr w:type="spellEnd"/>
+    </w:p>
+    <w:p>
+      <w:pPr>
+        <w:pStyle w:val="ListParagraph"/>
+        <w:numPr>
+          <w:ilvl w:val="0"/>
+          <w:numId w:val="16"/>
+        </w:numPr>
+      </w:pPr>
+      <w:r>
         <w:lastRenderedPageBreak/>
-        <w:t xml:space="preserve">Execute </w:t>
-      </w:r>
-      <w:proofErr w:type="spellStart"/>
-      <w:r>
-        <w:t>RecreateRaptor</w:t>
-      </w:r>
-      <w:r>
-        <w:t>.sql</w:t>
-      </w:r>
-      <w:proofErr w:type="spellEnd"/>
-    </w:p>
-    <w:p>
-      <w:pPr>
-        <w:pStyle w:val="ListParagraph"/>
-        <w:numPr>
-          <w:ilvl w:val="0"/>
-          <w:numId w:val="16"/>
-        </w:numPr>
-      </w:pPr>
-      <w:r>
-        <w:t xml:space="preserve">Execute </w:t>
-      </w:r>
-      <w:proofErr w:type="spellStart"/>
-      <w:r>
-        <w:t>Instance.sql</w:t>
-      </w:r>
-      <w:proofErr w:type="spellEnd"/>
-    </w:p>
-    <w:p>
-      <w:pPr>
-        <w:pStyle w:val="ListParagraph"/>
-        <w:numPr>
-          <w:ilvl w:val="0"/>
-          <w:numId w:val="16"/>
-        </w:numPr>
-      </w:pPr>
-      <w:r>
-        <w:t xml:space="preserve">Execute </w:t>
-      </w:r>
-      <w:r>
-        <w:t>InitRaptorDBSecurity.sql</w:t>
-      </w:r>
-    </w:p>
-    <w:p>
-      <w:pPr>
-        <w:pStyle w:val="Heading2"/>
-      </w:pPr>
-      <w:proofErr w:type="spellStart"/>
-      <w:r>
-        <w:t>AdminStorage</w:t>
-      </w:r>
-      <w:proofErr w:type="spellEnd"/>
-      <w:r>
-        <w:t xml:space="preserve"> Database</w:t>
-      </w:r>
-    </w:p>
-    <w:p>
-      <w:pPr>
-        <w:pStyle w:val="ListParagraph"/>
-        <w:numPr>
-          <w:ilvl w:val="0"/>
-          <w:numId w:val="16"/>
-        </w:numPr>
-      </w:pPr>
-      <w:r>
-        <w:t xml:space="preserve">From </w:t>
-      </w:r>
-      <w:proofErr w:type="spellStart"/>
-      <w:r>
-        <w:t>AdminStorage</w:t>
-      </w:r>
-      <w:proofErr w:type="spellEnd"/>
-      <w:r>
-        <w:t xml:space="preserve"> project (</w:t>
-      </w:r>
-      <w:r>
-        <w:t>C:\</w:t>
-      </w:r>
-      <w:r>
-        <w:t>...</w:t>
-      </w:r>
-      <w:r>
-        <w:t>\blueprint\svc\</w:t>
-      </w:r>
-      <w:proofErr w:type="spellStart"/>
-      <w:r>
-        <w:t>db</w:t>
-      </w:r>
-      <w:proofErr w:type="spellEnd"/>
-      <w:r>
-        <w:t>\</w:t>
-      </w:r>
-      <w:proofErr w:type="spellStart"/>
-      <w:r>
-        <w:t>AdminStorage</w:t>
-      </w:r>
-      <w:proofErr w:type="spellEnd"/>
-      <w:r>
-        <w:t>\</w:t>
-      </w:r>
-      <w:r>
-        <w:t>)</w:t>
-      </w:r>
-    </w:p>
-    <w:p>
-      <w:pPr>
-        <w:pStyle w:val="ListParagraph"/>
-        <w:numPr>
-          <w:ilvl w:val="0"/>
-          <w:numId w:val="16"/>
-        </w:numPr>
-      </w:pPr>
-      <w:r>
-        <w:t xml:space="preserve">Execute </w:t>
-      </w:r>
-      <w:proofErr w:type="spellStart"/>
-      <w:r>
-        <w:t>RecreateAdminStorage.sql</w:t>
-      </w:r>
-      <w:proofErr w:type="spellEnd"/>
-    </w:p>
-    <w:p>
-      <w:pPr>
-        <w:pStyle w:val="ListParagraph"/>
-        <w:numPr>
-          <w:ilvl w:val="0"/>
-          <w:numId w:val="16"/>
-        </w:numPr>
-      </w:pPr>
-      <w:r>
         <w:t xml:space="preserve">Execute </w:t>
       </w:r>
       <w:proofErr w:type="spellStart"/>
@@ -3169,92 +3107,6 @@
     </w:lvl>
   </w:abstractNum>
   <w:abstractNum w:abstractNumId="5" w15:restartNumberingAfterBreak="0">
-    <w:nsid w:val="19A913CB"/>
-    <w:multiLevelType w:val="hybridMultilevel"/>
-    <w:tmpl w:val="EC864F04"/>
-    <w:lvl w:ilvl="0" w:tplc="0409000F">
-      <w:start w:val="1"/>
-      <w:numFmt w:val="decimal"/>
-      <w:lvlText w:val="%1."/>
-      <w:lvlJc w:val="left"/>
-      <w:pPr>
-        <w:ind w:left="360" w:hanging="360"/>
-      </w:pPr>
-    </w:lvl>
-    <w:lvl w:ilvl="1" w:tplc="04090019" w:tentative="1">
-      <w:start w:val="1"/>
-      <w:numFmt w:val="lowerLetter"/>
-      <w:lvlText w:val="%2."/>
-      <w:lvlJc w:val="left"/>
-      <w:pPr>
-        <w:ind w:left="1080" w:hanging="360"/>
-      </w:pPr>
-    </w:lvl>
-    <w:lvl w:ilvl="2" w:tplc="0409001B" w:tentative="1">
-      <w:start w:val="1"/>
-      <w:numFmt w:val="lowerRoman"/>
-      <w:lvlText w:val="%3."/>
-      <w:lvlJc w:val="right"/>
-      <w:pPr>
-        <w:ind w:left="1800" w:hanging="180"/>
-      </w:pPr>
-    </w:lvl>
-    <w:lvl w:ilvl="3" w:tplc="0409000F" w:tentative="1">
-      <w:start w:val="1"/>
-      <w:numFmt w:val="decimal"/>
-      <w:lvlText w:val="%4."/>
-      <w:lvlJc w:val="left"/>
-      <w:pPr>
-        <w:ind w:left="2520" w:hanging="360"/>
-      </w:pPr>
-    </w:lvl>
-    <w:lvl w:ilvl="4" w:tplc="04090019" w:tentative="1">
-      <w:start w:val="1"/>
-      <w:numFmt w:val="lowerLetter"/>
-      <w:lvlText w:val="%5."/>
-      <w:lvlJc w:val="left"/>
-      <w:pPr>
-        <w:ind w:left="3240" w:hanging="360"/>
-      </w:pPr>
-    </w:lvl>
-    <w:lvl w:ilvl="5" w:tplc="0409001B" w:tentative="1">
-      <w:start w:val="1"/>
-      <w:numFmt w:val="lowerRoman"/>
-      <w:lvlText w:val="%6."/>
-      <w:lvlJc w:val="right"/>
-      <w:pPr>
-        <w:ind w:left="3960" w:hanging="180"/>
-      </w:pPr>
-    </w:lvl>
-    <w:lvl w:ilvl="6" w:tplc="0409000F" w:tentative="1">
-      <w:start w:val="1"/>
-      <w:numFmt w:val="decimal"/>
-      <w:lvlText w:val="%7."/>
-      <w:lvlJc w:val="left"/>
-      <w:pPr>
-        <w:ind w:left="4680" w:hanging="360"/>
-      </w:pPr>
-    </w:lvl>
-    <w:lvl w:ilvl="7" w:tplc="04090019" w:tentative="1">
-      <w:start w:val="1"/>
-      <w:numFmt w:val="lowerLetter"/>
-      <w:lvlText w:val="%8."/>
-      <w:lvlJc w:val="left"/>
-      <w:pPr>
-        <w:ind w:left="5400" w:hanging="360"/>
-      </w:pPr>
-    </w:lvl>
-    <w:lvl w:ilvl="8" w:tplc="0409001B" w:tentative="1">
-      <w:start w:val="1"/>
-      <w:numFmt w:val="lowerRoman"/>
-      <w:lvlText w:val="%9."/>
-      <w:lvlJc w:val="right"/>
-      <w:pPr>
-        <w:ind w:left="6120" w:hanging="180"/>
-      </w:pPr>
-    </w:lvl>
-  </w:abstractNum>
-  <w:abstractNum w:abstractNumId="6" w15:restartNumberingAfterBreak="0">
     <w:nsid w:val="22431690"/>
     <w:multiLevelType w:val="hybridMultilevel"/>
     <w:tmpl w:val="A828A766"/>
@@ -3340,7 +3192,7 @@
       </w:pPr>
     </w:lvl>
   </w:abstractNum>
-  <w:abstractNum w:abstractNumId="7" w15:restartNumberingAfterBreak="0">
+  <w:abstractNum w:abstractNumId="6" w15:restartNumberingAfterBreak="0">
     <w:nsid w:val="242A1ADF"/>
     <w:multiLevelType w:val="hybridMultilevel"/>
     <w:tmpl w:val="42E6E926"/>
@@ -3426,7 +3278,7 @@
       </w:pPr>
     </w:lvl>
   </w:abstractNum>
-  <w:abstractNum w:abstractNumId="8" w15:restartNumberingAfterBreak="0">
+  <w:abstractNum w:abstractNumId="7" w15:restartNumberingAfterBreak="0">
     <w:nsid w:val="25380480"/>
     <w:multiLevelType w:val="hybridMultilevel"/>
     <w:tmpl w:val="C4FEC74C"/>
@@ -3512,7 +3364,7 @@
       </w:pPr>
     </w:lvl>
   </w:abstractNum>
-  <w:abstractNum w:abstractNumId="9" w15:restartNumberingAfterBreak="0">
+  <w:abstractNum w:abstractNumId="8" w15:restartNumberingAfterBreak="0">
     <w:nsid w:val="257D75D6"/>
     <w:multiLevelType w:val="hybridMultilevel"/>
     <w:tmpl w:val="AA305F7C"/>
@@ -3598,7 +3450,7 @@
       </w:pPr>
     </w:lvl>
   </w:abstractNum>
-  <w:abstractNum w:abstractNumId="10" w15:restartNumberingAfterBreak="0">
+  <w:abstractNum w:abstractNumId="9" w15:restartNumberingAfterBreak="0">
     <w:nsid w:val="27A92EA2"/>
     <w:multiLevelType w:val="hybridMultilevel"/>
     <w:tmpl w:val="60A06D82"/>
@@ -3684,7 +3536,7 @@
       </w:pPr>
     </w:lvl>
   </w:abstractNum>
-  <w:abstractNum w:abstractNumId="11" w15:restartNumberingAfterBreak="0">
+  <w:abstractNum w:abstractNumId="10" w15:restartNumberingAfterBreak="0">
     <w:nsid w:val="2A234E05"/>
     <w:multiLevelType w:val="hybridMultilevel"/>
     <w:tmpl w:val="C526C188"/>
@@ -3770,7 +3622,7 @@
       </w:pPr>
     </w:lvl>
   </w:abstractNum>
-  <w:abstractNum w:abstractNumId="12" w15:restartNumberingAfterBreak="0">
+  <w:abstractNum w:abstractNumId="11" w15:restartNumberingAfterBreak="0">
     <w:nsid w:val="386071B6"/>
     <w:multiLevelType w:val="hybridMultilevel"/>
     <w:tmpl w:val="4D1233E4"/>
@@ -3856,7 +3708,7 @@
       </w:pPr>
     </w:lvl>
   </w:abstractNum>
-  <w:abstractNum w:abstractNumId="13" w15:restartNumberingAfterBreak="0">
+  <w:abstractNum w:abstractNumId="12" w15:restartNumberingAfterBreak="0">
     <w:nsid w:val="3BCD6198"/>
     <w:multiLevelType w:val="hybridMultilevel"/>
     <w:tmpl w:val="82C4267A"/>
@@ -3942,7 +3794,7 @@
       </w:pPr>
     </w:lvl>
   </w:abstractNum>
-  <w:abstractNum w:abstractNumId="14" w15:restartNumberingAfterBreak="0">
+  <w:abstractNum w:abstractNumId="13" w15:restartNumberingAfterBreak="0">
     <w:nsid w:val="3D5E6FA8"/>
     <w:multiLevelType w:val="hybridMultilevel"/>
     <w:tmpl w:val="AE521722"/>
@@ -4028,7 +3880,7 @@
       </w:pPr>
     </w:lvl>
   </w:abstractNum>
-  <w:abstractNum w:abstractNumId="15" w15:restartNumberingAfterBreak="0">
+  <w:abstractNum w:abstractNumId="14" w15:restartNumberingAfterBreak="0">
     <w:nsid w:val="3FE9036A"/>
     <w:multiLevelType w:val="hybridMultilevel"/>
     <w:tmpl w:val="69AEB94C"/>
@@ -4114,7 +3966,7 @@
       </w:pPr>
     </w:lvl>
   </w:abstractNum>
-  <w:abstractNum w:abstractNumId="16" w15:restartNumberingAfterBreak="0">
+  <w:abstractNum w:abstractNumId="15" w15:restartNumberingAfterBreak="0">
     <w:nsid w:val="51FD2CC4"/>
     <w:multiLevelType w:val="hybridMultilevel"/>
     <w:tmpl w:val="20CEF286"/>
@@ -4200,7 +4052,7 @@
       </w:pPr>
     </w:lvl>
   </w:abstractNum>
-  <w:abstractNum w:abstractNumId="17" w15:restartNumberingAfterBreak="0">
+  <w:abstractNum w:abstractNumId="16" w15:restartNumberingAfterBreak="0">
     <w:nsid w:val="5AE312D9"/>
     <w:multiLevelType w:val="hybridMultilevel"/>
     <w:tmpl w:val="811EE426"/>
@@ -4286,7 +4138,7 @@
       </w:pPr>
     </w:lvl>
   </w:abstractNum>
-  <w:abstractNum w:abstractNumId="18" w15:restartNumberingAfterBreak="0">
+  <w:abstractNum w:abstractNumId="17" w15:restartNumberingAfterBreak="0">
     <w:nsid w:val="637B1FCC"/>
     <w:multiLevelType w:val="hybridMultilevel"/>
     <w:tmpl w:val="FE825C82"/>
@@ -4399,7 +4251,7 @@
       </w:rPr>
     </w:lvl>
   </w:abstractNum>
-  <w:abstractNum w:abstractNumId="19" w15:restartNumberingAfterBreak="0">
+  <w:abstractNum w:abstractNumId="18" w15:restartNumberingAfterBreak="0">
     <w:nsid w:val="6E0F73F5"/>
     <w:multiLevelType w:val="hybridMultilevel"/>
     <w:tmpl w:val="9D3A4DAA"/>
@@ -4485,7 +4337,7 @@
       </w:pPr>
     </w:lvl>
   </w:abstractNum>
-  <w:abstractNum w:abstractNumId="20" w15:restartNumberingAfterBreak="0">
+  <w:abstractNum w:abstractNumId="19" w15:restartNumberingAfterBreak="0">
     <w:nsid w:val="777F188E"/>
     <w:multiLevelType w:val="hybridMultilevel"/>
     <w:tmpl w:val="8A9CFB9E"/>
@@ -4571,7 +4423,7 @@
       </w:pPr>
     </w:lvl>
   </w:abstractNum>
-  <w:abstractNum w:abstractNumId="21" w15:restartNumberingAfterBreak="0">
+  <w:abstractNum w:abstractNumId="20" w15:restartNumberingAfterBreak="0">
     <w:nsid w:val="7C826B53"/>
     <w:multiLevelType w:val="hybridMultilevel"/>
     <w:tmpl w:val="43EC4A20"/>
@@ -4658,34 +4510,34 @@
     </w:lvl>
   </w:abstractNum>
   <w:num w:numId="1">
-    <w:abstractNumId w:val="18"/>
+    <w:abstractNumId w:val="17"/>
   </w:num>
   <w:num w:numId="2">
+    <w:abstractNumId w:val="13"/>
+  </w:num>
+  <w:num w:numId="3">
+    <w:abstractNumId w:val="16"/>
+  </w:num>
+  <w:num w:numId="4">
+    <w:abstractNumId w:val="19"/>
+  </w:num>
+  <w:num w:numId="5">
+    <w:abstractNumId w:val="12"/>
+  </w:num>
+  <w:num w:numId="6">
     <w:abstractNumId w:val="14"/>
   </w:num>
-  <w:num w:numId="3">
-    <w:abstractNumId w:val="17"/>
-  </w:num>
-  <w:num w:numId="4">
-    <w:abstractNumId w:val="20"/>
-  </w:num>
-  <w:num w:numId="5">
-    <w:abstractNumId w:val="13"/>
-  </w:num>
-  <w:num w:numId="6">
-    <w:abstractNumId w:val="15"/>
-  </w:num>
   <w:num w:numId="7">
-    <w:abstractNumId w:val="8"/>
+    <w:abstractNumId w:val="7"/>
   </w:num>
   <w:num w:numId="8">
-    <w:abstractNumId w:val="6"/>
+    <w:abstractNumId w:val="5"/>
   </w:num>
   <w:num w:numId="9">
-    <w:abstractNumId w:val="11"/>
+    <w:abstractNumId w:val="10"/>
   </w:num>
   <w:num w:numId="10">
-    <w:abstractNumId w:val="16"/>
+    <w:abstractNumId w:val="15"/>
   </w:num>
   <w:num w:numId="11">
     <w:abstractNumId w:val="2"/>
@@ -4697,31 +4549,28 @@
     <w:abstractNumId w:val="1"/>
   </w:num>
   <w:num w:numId="14">
-    <w:abstractNumId w:val="12"/>
+    <w:abstractNumId w:val="11"/>
   </w:num>
   <w:num w:numId="15">
-    <w:abstractNumId w:val="19"/>
+    <w:abstractNumId w:val="18"/>
   </w:num>
   <w:num w:numId="16">
-    <w:abstractNumId w:val="7"/>
+    <w:abstractNumId w:val="6"/>
   </w:num>
   <w:num w:numId="17">
     <w:abstractNumId w:val="4"/>
   </w:num>
   <w:num w:numId="18">
-    <w:abstractNumId w:val="21"/>
+    <w:abstractNumId w:val="20"/>
   </w:num>
   <w:num w:numId="19">
     <w:abstractNumId w:val="3"/>
   </w:num>
   <w:num w:numId="20">
-    <w:abstractNumId w:val="9"/>
+    <w:abstractNumId w:val="8"/>
   </w:num>
   <w:num w:numId="21">
-    <w:abstractNumId w:val="10"/>
-  </w:num>
-  <w:num w:numId="22">
-    <w:abstractNumId w:val="5"/>
+    <w:abstractNumId w:val="9"/>
   </w:num>
 </w:numbering>
 </file>

</xml_diff>

<commit_message>
Add file locations for database security scripts
</commit_message>
<xml_diff>
--- a/doc/environment/Development IIS Setup.docx
+++ b/doc/environment/Development IIS Setup.docx
@@ -476,7 +476,6 @@
         </w:numPr>
       </w:pPr>
       <w:r>
-        <w:lastRenderedPageBreak/>
         <w:t>Windows Authentication</w:t>
       </w:r>
     </w:p>
@@ -967,7 +966,6 @@
         </w:numPr>
       </w:pPr>
       <w:r>
-        <w:lastRenderedPageBreak/>
         <w:t xml:space="preserve">From the Section dropdown select: </w:t>
       </w:r>
       <w:r>
@@ -1653,7 +1651,6 @@
         </w:numPr>
       </w:pPr>
       <w:r>
-        <w:lastRenderedPageBreak/>
         <w:t xml:space="preserve">Alias: </w:t>
       </w:r>
       <w:proofErr w:type="spellStart"/>
@@ -2324,7 +2321,6 @@
         </w:numPr>
       </w:pPr>
       <w:r>
-        <w:lastRenderedPageBreak/>
         <w:t xml:space="preserve">Execute </w:t>
       </w:r>
       <w:proofErr w:type="spellStart"/>
@@ -2372,442 +2368,476 @@
       <w:r>
         <w:t xml:space="preserve"> (Do Not Check-in Change)</w:t>
       </w:r>
+    </w:p>
+    <w:p>
+      <w:pPr>
+        <w:pStyle w:val="ListParagraph"/>
+        <w:numPr>
+          <w:ilvl w:val="1"/>
+          <w:numId w:val="16"/>
+        </w:numPr>
+      </w:pPr>
+      <w:r>
+        <w:t xml:space="preserve">Change </w:t>
+      </w:r>
+      <w:r>
+        <w:br/>
+      </w:r>
+      <w:r>
+        <w:t>SET @</w:t>
+      </w:r>
+      <w:proofErr w:type="spellStart"/>
+      <w:r>
+        <w:t>LoginIdentity</w:t>
+      </w:r>
+      <w:proofErr w:type="spellEnd"/>
+      <w:r>
+        <w:t xml:space="preserve"> = 'IIS APPPOOL\' + @</w:t>
+      </w:r>
+      <w:proofErr w:type="spellStart"/>
+      <w:r>
+        <w:t>DBName</w:t>
+      </w:r>
+      <w:proofErr w:type="spellEnd"/>
+      <w:r>
+        <w:br/>
+        <w:t xml:space="preserve">         to</w:t>
+      </w:r>
+      <w:r>
+        <w:br/>
+      </w:r>
+      <w:r>
+        <w:t>SET @</w:t>
+      </w:r>
+      <w:proofErr w:type="spellStart"/>
+      <w:r>
+        <w:t>LoginIde</w:t>
+      </w:r>
+      <w:r>
+        <w:t>ntity</w:t>
+      </w:r>
+      <w:proofErr w:type="spellEnd"/>
+      <w:r>
+        <w:t xml:space="preserve"> = 'IIS APPPOOL\Blueprint'</w:t>
+      </w:r>
+    </w:p>
+    <w:p>
+      <w:pPr>
+        <w:pStyle w:val="ListParagraph"/>
+        <w:numPr>
+          <w:ilvl w:val="0"/>
+          <w:numId w:val="16"/>
+        </w:numPr>
+      </w:pPr>
+      <w:r>
+        <w:t xml:space="preserve">Execute </w:t>
+      </w:r>
+      <w:proofErr w:type="spellStart"/>
+      <w:r>
+        <w:t>InitRaptorDBSecurity.sql</w:t>
+      </w:r>
+      <w:proofErr w:type="spellEnd"/>
+    </w:p>
+    <w:p>
+      <w:pPr>
+        <w:pStyle w:val="Heading2"/>
+      </w:pPr>
+      <w:proofErr w:type="spellStart"/>
+      <w:r>
+        <w:t>AdminStorage</w:t>
+      </w:r>
+      <w:proofErr w:type="spellEnd"/>
+      <w:r>
+        <w:t xml:space="preserve"> Database</w:t>
+      </w:r>
+    </w:p>
+    <w:p>
+      <w:pPr>
+        <w:pStyle w:val="ListParagraph"/>
+        <w:numPr>
+          <w:ilvl w:val="0"/>
+          <w:numId w:val="16"/>
+        </w:numPr>
+      </w:pPr>
+      <w:r>
+        <w:t xml:space="preserve">From </w:t>
+      </w:r>
+      <w:proofErr w:type="spellStart"/>
+      <w:r>
+        <w:t>AdminStorage</w:t>
+      </w:r>
+      <w:proofErr w:type="spellEnd"/>
+      <w:r>
+        <w:t xml:space="preserve"> project (</w:t>
+      </w:r>
+      <w:r>
+        <w:t>C:\</w:t>
+      </w:r>
+      <w:r>
+        <w:t>...</w:t>
+      </w:r>
+      <w:r>
+        <w:t>\blueprint\svc\</w:t>
+      </w:r>
+      <w:proofErr w:type="spellStart"/>
+      <w:r>
+        <w:t>db</w:t>
+      </w:r>
+      <w:proofErr w:type="spellEnd"/>
+      <w:r>
+        <w:t>\</w:t>
+      </w:r>
+      <w:proofErr w:type="spellStart"/>
+      <w:r>
+        <w:t>AdminStorage</w:t>
+      </w:r>
+      <w:proofErr w:type="spellEnd"/>
+      <w:r>
+        <w:t>\</w:t>
+      </w:r>
+      <w:r>
+        <w:t>)</w:t>
+      </w:r>
+    </w:p>
+    <w:p>
+      <w:pPr>
+        <w:pStyle w:val="ListParagraph"/>
+        <w:numPr>
+          <w:ilvl w:val="0"/>
+          <w:numId w:val="16"/>
+        </w:numPr>
+      </w:pPr>
+      <w:r>
+        <w:t xml:space="preserve">Execute </w:t>
+      </w:r>
+      <w:proofErr w:type="spellStart"/>
+      <w:r>
+        <w:t>RecreateAdminStorage.sql</w:t>
+      </w:r>
+      <w:proofErr w:type="spellEnd"/>
+    </w:p>
+    <w:p>
+      <w:pPr>
+        <w:pStyle w:val="ListParagraph"/>
+        <w:numPr>
+          <w:ilvl w:val="0"/>
+          <w:numId w:val="16"/>
+        </w:numPr>
+      </w:pPr>
+      <w:r>
+        <w:t xml:space="preserve">Execute </w:t>
+      </w:r>
+      <w:proofErr w:type="spellStart"/>
+      <w:r>
+        <w:t>AdminStorage_Instance.sql</w:t>
+      </w:r>
+      <w:proofErr w:type="spellEnd"/>
+    </w:p>
+    <w:p>
+      <w:pPr>
+        <w:pStyle w:val="Heading2"/>
+      </w:pPr>
+      <w:proofErr w:type="spellStart"/>
+      <w:r>
+        <w:t>ArtifactStorage</w:t>
+      </w:r>
+      <w:proofErr w:type="spellEnd"/>
+      <w:r>
+        <w:t xml:space="preserve"> Database</w:t>
+      </w:r>
+    </w:p>
+    <w:p>
+      <w:pPr>
+        <w:pStyle w:val="ListParagraph"/>
+        <w:numPr>
+          <w:ilvl w:val="0"/>
+          <w:numId w:val="17"/>
+        </w:numPr>
+      </w:pPr>
+      <w:r>
+        <w:t xml:space="preserve">From </w:t>
+      </w:r>
+      <w:proofErr w:type="spellStart"/>
+      <w:r>
+        <w:t>ArtifactStorage</w:t>
+      </w:r>
+      <w:proofErr w:type="spellEnd"/>
+      <w:r>
+        <w:t xml:space="preserve"> project (</w:t>
+      </w:r>
+      <w:r>
+        <w:t>C:\</w:t>
+      </w:r>
+      <w:r>
+        <w:t>...</w:t>
+      </w:r>
+      <w:r>
+        <w:t>\blueprint\svc\</w:t>
+      </w:r>
+      <w:proofErr w:type="spellStart"/>
+      <w:r>
+        <w:t>db</w:t>
+      </w:r>
+      <w:proofErr w:type="spellEnd"/>
+      <w:r>
+        <w:t>\</w:t>
+      </w:r>
+      <w:proofErr w:type="spellStart"/>
+      <w:r>
+        <w:t>AdminStorage</w:t>
+      </w:r>
+      <w:proofErr w:type="spellEnd"/>
+      <w:r>
+        <w:t>\</w:t>
+      </w:r>
+      <w:r>
+        <w:t>)</w:t>
+      </w:r>
+    </w:p>
+    <w:p>
+      <w:pPr>
+        <w:pStyle w:val="ListParagraph"/>
+        <w:numPr>
+          <w:ilvl w:val="0"/>
+          <w:numId w:val="17"/>
+        </w:numPr>
+      </w:pPr>
+      <w:r>
+        <w:t xml:space="preserve">Execute </w:t>
+      </w:r>
+      <w:proofErr w:type="spellStart"/>
+      <w:r>
+        <w:t>Recreate</w:t>
+      </w:r>
+      <w:r>
+        <w:t>Artifact</w:t>
+      </w:r>
+      <w:r>
+        <w:t>Storage.sql</w:t>
+      </w:r>
+      <w:proofErr w:type="spellEnd"/>
+    </w:p>
+    <w:p>
+      <w:pPr>
+        <w:pStyle w:val="ListParagraph"/>
+        <w:numPr>
+          <w:ilvl w:val="0"/>
+          <w:numId w:val="17"/>
+        </w:numPr>
+      </w:pPr>
+      <w:r>
+        <w:t xml:space="preserve">Execute </w:t>
+      </w:r>
+      <w:proofErr w:type="spellStart"/>
+      <w:r>
+        <w:t>Artifact</w:t>
+      </w:r>
+      <w:r>
+        <w:t>Storage_Instance.sql</w:t>
+      </w:r>
+      <w:proofErr w:type="spellEnd"/>
+    </w:p>
+    <w:p>
+      <w:pPr>
+        <w:pStyle w:val="Heading2"/>
+      </w:pPr>
+      <w:proofErr w:type="spellStart"/>
+      <w:r>
+        <w:t>FileStorage</w:t>
+      </w:r>
+      <w:proofErr w:type="spellEnd"/>
+      <w:r>
+        <w:t xml:space="preserve"> Database</w:t>
+      </w:r>
+    </w:p>
+    <w:p>
+      <w:pPr>
+        <w:pStyle w:val="ListParagraph"/>
+        <w:numPr>
+          <w:ilvl w:val="0"/>
+          <w:numId w:val="18"/>
+        </w:numPr>
+      </w:pPr>
+      <w:r>
+        <w:t xml:space="preserve">From </w:t>
+      </w:r>
+      <w:proofErr w:type="spellStart"/>
+      <w:r>
+        <w:t>FileStorage</w:t>
+      </w:r>
+      <w:proofErr w:type="spellEnd"/>
+      <w:r>
+        <w:t xml:space="preserve"> project (</w:t>
+      </w:r>
+      <w:r>
+        <w:t>C:\</w:t>
+      </w:r>
+      <w:r>
+        <w:t>...</w:t>
+      </w:r>
+      <w:r>
+        <w:t>\blueprint\svc\</w:t>
+      </w:r>
+      <w:proofErr w:type="spellStart"/>
+      <w:r>
+        <w:t>db</w:t>
+      </w:r>
+      <w:proofErr w:type="spellEnd"/>
+      <w:r>
+        <w:t>\</w:t>
+      </w:r>
+      <w:proofErr w:type="spellStart"/>
+      <w:r>
+        <w:t>AdminStorage</w:t>
+      </w:r>
+      <w:proofErr w:type="spellEnd"/>
+      <w:r>
+        <w:t>\</w:t>
+      </w:r>
+      <w:r>
+        <w:t>)</w:t>
+      </w:r>
+    </w:p>
+    <w:p>
+      <w:pPr>
+        <w:pStyle w:val="ListParagraph"/>
+        <w:numPr>
+          <w:ilvl w:val="0"/>
+          <w:numId w:val="18"/>
+        </w:numPr>
+      </w:pPr>
+      <w:r>
+        <w:t xml:space="preserve">Execute </w:t>
+      </w:r>
+      <w:proofErr w:type="spellStart"/>
+      <w:r>
+        <w:t>Recreate</w:t>
+      </w:r>
+      <w:r>
+        <w:t>File</w:t>
+      </w:r>
+      <w:r>
+        <w:t>Storage.sql</w:t>
+      </w:r>
+      <w:proofErr w:type="spellEnd"/>
+    </w:p>
+    <w:p>
+      <w:pPr>
+        <w:pStyle w:val="ListParagraph"/>
+        <w:numPr>
+          <w:ilvl w:val="0"/>
+          <w:numId w:val="18"/>
+        </w:numPr>
+      </w:pPr>
+      <w:r>
+        <w:t xml:space="preserve">Execute </w:t>
+      </w:r>
+      <w:proofErr w:type="spellStart"/>
+      <w:r>
+        <w:t>File</w:t>
+      </w:r>
+      <w:r>
+        <w:t>Storage_Instance.sql</w:t>
+      </w:r>
+      <w:proofErr w:type="spellEnd"/>
+    </w:p>
+    <w:p>
+      <w:pPr>
+        <w:pStyle w:val="Heading1"/>
+      </w:pPr>
+      <w:r>
+        <w:t>Configure Database Security</w:t>
+      </w:r>
+    </w:p>
+    <w:p>
+      <w:pPr>
+        <w:pStyle w:val="ListParagraph"/>
+        <w:numPr>
+          <w:ilvl w:val="0"/>
+          <w:numId w:val="15"/>
+        </w:numPr>
+      </w:pPr>
+      <w:r>
+        <w:t>Open SQL Server Management Studio</w:t>
+      </w:r>
+    </w:p>
+    <w:p>
+      <w:pPr>
+        <w:pStyle w:val="ListParagraph"/>
+        <w:numPr>
+          <w:ilvl w:val="0"/>
+          <w:numId w:val="15"/>
+        </w:numPr>
+      </w:pPr>
+      <w:r>
+        <w:t xml:space="preserve">Execute </w:t>
+      </w:r>
+      <w:proofErr w:type="spellStart"/>
+      <w:r>
+        <w:t>CreateBlueprintAppPoolLoginForDev.sql</w:t>
+      </w:r>
+      <w:proofErr w:type="spellEnd"/>
+      <w:r>
+        <w:t xml:space="preserve"> (</w:t>
+      </w:r>
+      <w:r>
+        <w:t>C:\</w:t>
+      </w:r>
+      <w:r>
+        <w:t>...</w:t>
+      </w:r>
+      <w:r>
+        <w:t>\blueprint\doc\environment</w:t>
+      </w:r>
+      <w:r>
+        <w:t>)</w:t>
+      </w:r>
+    </w:p>
+    <w:p>
+      <w:pPr>
+        <w:pStyle w:val="ListParagraph"/>
+        <w:numPr>
+          <w:ilvl w:val="0"/>
+          <w:numId w:val="15"/>
+        </w:numPr>
+      </w:pPr>
+      <w:r>
+        <w:t xml:space="preserve">Execute </w:t>
+      </w:r>
+      <w:proofErr w:type="spellStart"/>
+      <w:r>
+        <w:t>CreateBlueprint</w:t>
+      </w:r>
+      <w:r>
+        <w:t>_Services</w:t>
+      </w:r>
+      <w:r>
+        <w:t>AppPoolLoginForDev.sql</w:t>
+      </w:r>
+      <w:proofErr w:type="spellEnd"/>
+      <w:r>
+        <w:t xml:space="preserve"> </w:t>
+      </w:r>
+      <w:r>
+        <w:t>(</w:t>
+      </w:r>
+      <w:r>
+        <w:t>C:\</w:t>
+      </w:r>
+      <w:r>
+        <w:t>...</w:t>
+      </w:r>
+      <w:r>
+        <w:t>\blueprint\doc\environment</w:t>
+      </w:r>
+      <w:r>
+        <w:t>)</w:t>
+      </w:r>
+    </w:p>
+    <w:p>
       <w:bookmarkStart w:id="0" w:name="_GoBack"/>
       <w:bookmarkEnd w:id="0"/>
     </w:p>
-    <w:p>
-      <w:pPr>
-        <w:pStyle w:val="ListParagraph"/>
-        <w:numPr>
-          <w:ilvl w:val="1"/>
-          <w:numId w:val="16"/>
-        </w:numPr>
-      </w:pPr>
-      <w:r>
-        <w:t xml:space="preserve">Change </w:t>
-      </w:r>
-      <w:r>
-        <w:br/>
-      </w:r>
-      <w:r>
-        <w:t>SET @</w:t>
-      </w:r>
-      <w:proofErr w:type="spellStart"/>
-      <w:r>
-        <w:t>LoginIdentity</w:t>
-      </w:r>
-      <w:proofErr w:type="spellEnd"/>
-      <w:r>
-        <w:t xml:space="preserve"> = 'IIS APPPOOL\' + @</w:t>
-      </w:r>
-      <w:proofErr w:type="spellStart"/>
-      <w:r>
-        <w:t>DBName</w:t>
-      </w:r>
-      <w:proofErr w:type="spellEnd"/>
-      <w:r>
-        <w:br/>
-        <w:t xml:space="preserve">         to</w:t>
-      </w:r>
-      <w:r>
-        <w:br/>
-      </w:r>
-      <w:r>
-        <w:t>SET @</w:t>
-      </w:r>
-      <w:proofErr w:type="spellStart"/>
-      <w:r>
-        <w:t>LoginIde</w:t>
-      </w:r>
-      <w:r>
-        <w:t>ntity</w:t>
-      </w:r>
-      <w:proofErr w:type="spellEnd"/>
-      <w:r>
-        <w:t xml:space="preserve"> = 'IIS APPPOOL\Blueprint'</w:t>
-      </w:r>
-    </w:p>
-    <w:p>
-      <w:pPr>
-        <w:pStyle w:val="ListParagraph"/>
-        <w:numPr>
-          <w:ilvl w:val="0"/>
-          <w:numId w:val="16"/>
-        </w:numPr>
-      </w:pPr>
-      <w:r>
-        <w:t xml:space="preserve">Execute </w:t>
-      </w:r>
-      <w:proofErr w:type="spellStart"/>
-      <w:r>
-        <w:t>InitRaptorDBSecurity.sql</w:t>
-      </w:r>
-      <w:proofErr w:type="spellEnd"/>
-    </w:p>
-    <w:p>
-      <w:pPr>
-        <w:pStyle w:val="Heading2"/>
-      </w:pPr>
-      <w:proofErr w:type="spellStart"/>
-      <w:r>
-        <w:t>AdminStorage</w:t>
-      </w:r>
-      <w:proofErr w:type="spellEnd"/>
-      <w:r>
-        <w:t xml:space="preserve"> Database</w:t>
-      </w:r>
-    </w:p>
-    <w:p>
-      <w:pPr>
-        <w:pStyle w:val="ListParagraph"/>
-        <w:numPr>
-          <w:ilvl w:val="0"/>
-          <w:numId w:val="16"/>
-        </w:numPr>
-      </w:pPr>
-      <w:r>
-        <w:t xml:space="preserve">From </w:t>
-      </w:r>
-      <w:proofErr w:type="spellStart"/>
-      <w:r>
-        <w:t>AdminStorage</w:t>
-      </w:r>
-      <w:proofErr w:type="spellEnd"/>
-      <w:r>
-        <w:t xml:space="preserve"> project (</w:t>
-      </w:r>
-      <w:r>
-        <w:t>C:\</w:t>
-      </w:r>
-      <w:r>
-        <w:t>...</w:t>
-      </w:r>
-      <w:r>
-        <w:t>\blueprint\svc\</w:t>
-      </w:r>
-      <w:proofErr w:type="spellStart"/>
-      <w:r>
-        <w:t>db</w:t>
-      </w:r>
-      <w:proofErr w:type="spellEnd"/>
-      <w:r>
-        <w:t>\</w:t>
-      </w:r>
-      <w:proofErr w:type="spellStart"/>
-      <w:r>
-        <w:t>AdminStorage</w:t>
-      </w:r>
-      <w:proofErr w:type="spellEnd"/>
-      <w:r>
-        <w:t>\</w:t>
-      </w:r>
-      <w:r>
-        <w:t>)</w:t>
-      </w:r>
-    </w:p>
-    <w:p>
-      <w:pPr>
-        <w:pStyle w:val="ListParagraph"/>
-        <w:numPr>
-          <w:ilvl w:val="0"/>
-          <w:numId w:val="16"/>
-        </w:numPr>
-      </w:pPr>
-      <w:r>
-        <w:t xml:space="preserve">Execute </w:t>
-      </w:r>
-      <w:proofErr w:type="spellStart"/>
-      <w:r>
-        <w:t>RecreateAdminStorage.sql</w:t>
-      </w:r>
-      <w:proofErr w:type="spellEnd"/>
-    </w:p>
-    <w:p>
-      <w:pPr>
-        <w:pStyle w:val="ListParagraph"/>
-        <w:numPr>
-          <w:ilvl w:val="0"/>
-          <w:numId w:val="16"/>
-        </w:numPr>
-      </w:pPr>
-      <w:r>
-        <w:t xml:space="preserve">Execute </w:t>
-      </w:r>
-      <w:proofErr w:type="spellStart"/>
-      <w:r>
-        <w:t>AdminStorage_Instance.sql</w:t>
-      </w:r>
-      <w:proofErr w:type="spellEnd"/>
-    </w:p>
-    <w:p>
-      <w:pPr>
-        <w:pStyle w:val="Heading2"/>
-      </w:pPr>
-      <w:proofErr w:type="spellStart"/>
-      <w:r>
-        <w:t>ArtifactStorage</w:t>
-      </w:r>
-      <w:proofErr w:type="spellEnd"/>
-      <w:r>
-        <w:t xml:space="preserve"> Database</w:t>
-      </w:r>
-    </w:p>
-    <w:p>
-      <w:pPr>
-        <w:pStyle w:val="ListParagraph"/>
-        <w:numPr>
-          <w:ilvl w:val="0"/>
-          <w:numId w:val="17"/>
-        </w:numPr>
-      </w:pPr>
-      <w:r>
-        <w:t xml:space="preserve">From </w:t>
-      </w:r>
-      <w:proofErr w:type="spellStart"/>
-      <w:r>
-        <w:t>ArtifactStorage</w:t>
-      </w:r>
-      <w:proofErr w:type="spellEnd"/>
-      <w:r>
-        <w:t xml:space="preserve"> project (</w:t>
-      </w:r>
-      <w:r>
-        <w:t>C:\</w:t>
-      </w:r>
-      <w:r>
-        <w:t>...</w:t>
-      </w:r>
-      <w:r>
-        <w:t>\blueprint\svc\</w:t>
-      </w:r>
-      <w:proofErr w:type="spellStart"/>
-      <w:r>
-        <w:t>db</w:t>
-      </w:r>
-      <w:proofErr w:type="spellEnd"/>
-      <w:r>
-        <w:t>\</w:t>
-      </w:r>
-      <w:proofErr w:type="spellStart"/>
-      <w:r>
-        <w:t>AdminStorage</w:t>
-      </w:r>
-      <w:proofErr w:type="spellEnd"/>
-      <w:r>
-        <w:t>\</w:t>
-      </w:r>
-      <w:r>
-        <w:t>)</w:t>
-      </w:r>
-    </w:p>
-    <w:p>
-      <w:pPr>
-        <w:pStyle w:val="ListParagraph"/>
-        <w:numPr>
-          <w:ilvl w:val="0"/>
-          <w:numId w:val="17"/>
-        </w:numPr>
-      </w:pPr>
-      <w:r>
-        <w:t xml:space="preserve">Execute </w:t>
-      </w:r>
-      <w:proofErr w:type="spellStart"/>
-      <w:r>
-        <w:t>Recreate</w:t>
-      </w:r>
-      <w:r>
-        <w:t>Artifact</w:t>
-      </w:r>
-      <w:r>
-        <w:t>Storage.sql</w:t>
-      </w:r>
-      <w:proofErr w:type="spellEnd"/>
-    </w:p>
-    <w:p>
-      <w:pPr>
-        <w:pStyle w:val="ListParagraph"/>
-        <w:numPr>
-          <w:ilvl w:val="0"/>
-          <w:numId w:val="17"/>
-        </w:numPr>
-      </w:pPr>
-      <w:r>
-        <w:t xml:space="preserve">Execute </w:t>
-      </w:r>
-      <w:proofErr w:type="spellStart"/>
-      <w:r>
-        <w:t>Artifact</w:t>
-      </w:r>
-      <w:r>
-        <w:t>Storage_Instance.sql</w:t>
-      </w:r>
-      <w:proofErr w:type="spellEnd"/>
-    </w:p>
-    <w:p>
-      <w:pPr>
-        <w:pStyle w:val="Heading2"/>
-      </w:pPr>
-      <w:proofErr w:type="spellStart"/>
-      <w:r>
-        <w:t>FileStorage</w:t>
-      </w:r>
-      <w:proofErr w:type="spellEnd"/>
-      <w:r>
-        <w:t xml:space="preserve"> Database</w:t>
-      </w:r>
-    </w:p>
-    <w:p>
-      <w:pPr>
-        <w:pStyle w:val="ListParagraph"/>
-        <w:numPr>
-          <w:ilvl w:val="0"/>
-          <w:numId w:val="18"/>
-        </w:numPr>
-      </w:pPr>
-      <w:r>
-        <w:t xml:space="preserve">From </w:t>
-      </w:r>
-      <w:proofErr w:type="spellStart"/>
-      <w:r>
-        <w:t>FileStorage</w:t>
-      </w:r>
-      <w:proofErr w:type="spellEnd"/>
-      <w:r>
-        <w:t xml:space="preserve"> project (</w:t>
-      </w:r>
-      <w:r>
-        <w:t>C:\</w:t>
-      </w:r>
-      <w:r>
-        <w:t>...</w:t>
-      </w:r>
-      <w:r>
-        <w:t>\blueprint\svc\</w:t>
-      </w:r>
-      <w:proofErr w:type="spellStart"/>
-      <w:r>
-        <w:t>db</w:t>
-      </w:r>
-      <w:proofErr w:type="spellEnd"/>
-      <w:r>
-        <w:t>\</w:t>
-      </w:r>
-      <w:proofErr w:type="spellStart"/>
-      <w:r>
-        <w:t>AdminStorage</w:t>
-      </w:r>
-      <w:proofErr w:type="spellEnd"/>
-      <w:r>
-        <w:t>\</w:t>
-      </w:r>
-      <w:r>
-        <w:t>)</w:t>
-      </w:r>
-    </w:p>
-    <w:p>
-      <w:pPr>
-        <w:pStyle w:val="ListParagraph"/>
-        <w:numPr>
-          <w:ilvl w:val="0"/>
-          <w:numId w:val="18"/>
-        </w:numPr>
-      </w:pPr>
-      <w:r>
-        <w:t xml:space="preserve">Execute </w:t>
-      </w:r>
-      <w:proofErr w:type="spellStart"/>
-      <w:r>
-        <w:t>Recreate</w:t>
-      </w:r>
-      <w:r>
-        <w:t>File</w:t>
-      </w:r>
-      <w:r>
-        <w:t>Storage.sql</w:t>
-      </w:r>
-      <w:proofErr w:type="spellEnd"/>
-    </w:p>
-    <w:p>
-      <w:pPr>
-        <w:pStyle w:val="ListParagraph"/>
-        <w:numPr>
-          <w:ilvl w:val="0"/>
-          <w:numId w:val="18"/>
-        </w:numPr>
-      </w:pPr>
-      <w:r>
-        <w:t xml:space="preserve">Execute </w:t>
-      </w:r>
-      <w:proofErr w:type="spellStart"/>
-      <w:r>
-        <w:t>File</w:t>
-      </w:r>
-      <w:r>
-        <w:t>Storage_Instance.sql</w:t>
-      </w:r>
-      <w:proofErr w:type="spellEnd"/>
-    </w:p>
-    <w:p>
-      <w:pPr>
-        <w:pStyle w:val="Heading1"/>
-      </w:pPr>
-      <w:r>
-        <w:t>Configure Database Security</w:t>
-      </w:r>
-    </w:p>
-    <w:p>
-      <w:pPr>
-        <w:pStyle w:val="ListParagraph"/>
-        <w:numPr>
-          <w:ilvl w:val="0"/>
-          <w:numId w:val="15"/>
-        </w:numPr>
-      </w:pPr>
-      <w:r>
-        <w:t>Open SQL Server Management Studio</w:t>
-      </w:r>
-    </w:p>
-    <w:p>
-      <w:pPr>
-        <w:pStyle w:val="ListParagraph"/>
-        <w:numPr>
-          <w:ilvl w:val="0"/>
-          <w:numId w:val="15"/>
-        </w:numPr>
-      </w:pPr>
-      <w:r>
-        <w:t xml:space="preserve">Execute </w:t>
-      </w:r>
-      <w:proofErr w:type="spellStart"/>
-      <w:r>
-        <w:t>CreateBlueprintAppPoolLoginForDev.sql</w:t>
-      </w:r>
-      <w:proofErr w:type="spellEnd"/>
-    </w:p>
-    <w:p>
-      <w:pPr>
-        <w:pStyle w:val="ListParagraph"/>
-        <w:numPr>
-          <w:ilvl w:val="0"/>
-          <w:numId w:val="15"/>
-        </w:numPr>
-      </w:pPr>
-      <w:r>
-        <w:t xml:space="preserve">Execute </w:t>
-      </w:r>
-      <w:proofErr w:type="spellStart"/>
-      <w:r>
-        <w:t>CreateBlueprint</w:t>
-      </w:r>
-      <w:r>
-        <w:t>_Services</w:t>
-      </w:r>
-      <w:r>
-        <w:t>AppPoolLoginForDev.sql</w:t>
-      </w:r>
-      <w:proofErr w:type="spellEnd"/>
-    </w:p>
-    <w:p/>
     <w:p/>
     <w:sectPr>
       <w:pgSz w:w="12240" w:h="15840"/>

</xml_diff>

<commit_message>
Add SQL alias chapter
</commit_message>
<xml_diff>
--- a/doc/environment/Development IIS Setup.docx
+++ b/doc/environment/Development IIS Setup.docx
@@ -315,6 +315,18 @@
       <w:pPr>
         <w:pStyle w:val="ListParagraph"/>
         <w:numPr>
+          <w:ilvl w:val="3"/>
+          <w:numId w:val="1"/>
+        </w:numPr>
+      </w:pPr>
+      <w:r>
+        <w:t>WebDAV Publishing</w:t>
+      </w:r>
+    </w:p>
+    <w:p>
+      <w:pPr>
+        <w:pStyle w:val="ListParagraph"/>
+        <w:numPr>
           <w:ilvl w:val="2"/>
           <w:numId w:val="1"/>
         </w:numPr>
@@ -464,6 +476,7 @@
         </w:numPr>
       </w:pPr>
       <w:r>
+        <w:lastRenderedPageBreak/>
         <w:t>Request Filtering</w:t>
       </w:r>
     </w:p>
@@ -629,7 +642,13 @@
     </w:p>
     <w:p>
       <w:r>
-        <w:t>Note: If you get errors delete and create directory manually and configure permissions and then do a clone into the new directory</w:t>
+        <w:rPr>
+          <w:b/>
+        </w:rPr>
+        <w:t>Note:</w:t>
+      </w:r>
+      <w:r>
+        <w:t xml:space="preserve"> If you get errors delete and create directory manually and configure permissions and then do a clone into the new directory</w:t>
       </w:r>
     </w:p>
     <w:p>
@@ -637,8 +656,63 @@
         <w:pStyle w:val="Heading1"/>
       </w:pPr>
       <w:r>
+        <w:t>Add Websites to IIS</w:t>
+      </w:r>
+    </w:p>
+    <w:p>
+      <w:r>
+        <w:t xml:space="preserve">The following two sections </w:t>
+      </w:r>
+      <w:r>
+        <w:rPr>
+          <w:i/>
+        </w:rPr>
+        <w:t>(</w:t>
+      </w:r>
+      <w:r>
+        <w:t>“</w:t>
+      </w:r>
+      <w:r>
+        <w:rPr>
+          <w:i/>
+        </w:rPr>
         <w:t>Configure Blueprint</w:t>
       </w:r>
+      <w:r>
+        <w:t>” and “</w:t>
+      </w:r>
+      <w:r>
+        <w:rPr>
+          <w:i/>
+        </w:rPr>
+        <w:t>Configure Blueprint Admin Services</w:t>
+      </w:r>
+      <w:r>
+        <w:t>”</w:t>
+      </w:r>
+      <w:r>
+        <w:t>) describe how to configure your websites manually in IIS. Optionally you can</w:t>
+      </w:r>
+      <w:r>
+        <w:t xml:space="preserve"> configure your website using PowerShell in section “</w:t>
+      </w:r>
+      <w:r>
+        <w:rPr>
+          <w:i/>
+        </w:rPr>
+        <w:t>Add Websites using PowerShell</w:t>
+      </w:r>
+      <w:r>
+        <w:t>”</w:t>
+      </w:r>
+    </w:p>
+    <w:p>
+      <w:pPr>
+        <w:pStyle w:val="Heading2"/>
+      </w:pPr>
+      <w:r>
+        <w:t>Configure Blueprint</w:t>
+      </w:r>
     </w:p>
     <w:p>
       <w:r>
@@ -647,90 +721,1613 @@
     </w:p>
     <w:p>
       <w:pPr>
+        <w:pStyle w:val="Heading3"/>
+      </w:pPr>
+      <w:r>
+        <w:t xml:space="preserve">Configure the </w:t>
+      </w:r>
+      <w:r>
+        <w:t xml:space="preserve">Blueprint </w:t>
+      </w:r>
+      <w:r>
+        <w:t>Website</w:t>
+      </w:r>
+    </w:p>
+    <w:p>
+      <w:pPr>
+        <w:pStyle w:val="ListParagraph"/>
+        <w:numPr>
+          <w:ilvl w:val="0"/>
+          <w:numId w:val="3"/>
+        </w:numPr>
+      </w:pPr>
+      <w:r>
+        <w:t>Right mouse click on Sites and select Add Website</w:t>
+      </w:r>
+    </w:p>
+    <w:p>
+      <w:pPr>
+        <w:pStyle w:val="ListParagraph"/>
+        <w:numPr>
+          <w:ilvl w:val="0"/>
+          <w:numId w:val="3"/>
+        </w:numPr>
+      </w:pPr>
+      <w:r>
+        <w:t xml:space="preserve">Site Name: </w:t>
+      </w:r>
+      <w:r>
+        <w:rPr>
+          <w:b/>
+        </w:rPr>
+        <w:t>Blueprint</w:t>
+      </w:r>
+    </w:p>
+    <w:p>
+      <w:pPr>
+        <w:pStyle w:val="ListParagraph"/>
+        <w:numPr>
+          <w:ilvl w:val="0"/>
+          <w:numId w:val="3"/>
+        </w:numPr>
+      </w:pPr>
+      <w:r>
+        <w:t xml:space="preserve">Physical Path: </w:t>
+      </w:r>
+      <w:r>
+        <w:rPr>
+          <w:b/>
+        </w:rPr>
+        <w:t>C:\...\blueprint-current\Source\RequirementsCenter.Web</w:t>
+      </w:r>
+    </w:p>
+    <w:p>
+      <w:pPr>
+        <w:pStyle w:val="ListParagraph"/>
+        <w:numPr>
+          <w:ilvl w:val="0"/>
+          <w:numId w:val="3"/>
+        </w:numPr>
+      </w:pPr>
+      <w:r>
+        <w:t xml:space="preserve">Port: </w:t>
+      </w:r>
+      <w:r>
+        <w:rPr>
+          <w:b/>
+        </w:rPr>
+        <w:t>9801</w:t>
+      </w:r>
+    </w:p>
+    <w:p>
+      <w:pPr>
+        <w:pStyle w:val="ListParagraph"/>
+        <w:numPr>
+          <w:ilvl w:val="0"/>
+          <w:numId w:val="3"/>
+        </w:numPr>
+      </w:pPr>
+      <w:r>
+        <w:t>Click Ok</w:t>
+      </w:r>
+    </w:p>
+    <w:p>
+      <w:pPr>
+        <w:pStyle w:val="Heading3"/>
+      </w:pPr>
+      <w:r>
+        <w:t>Modify Application Pool</w:t>
+      </w:r>
+    </w:p>
+    <w:p>
+      <w:pPr>
+        <w:pStyle w:val="ListParagraph"/>
+        <w:numPr>
+          <w:ilvl w:val="0"/>
+          <w:numId w:val="22"/>
+        </w:numPr>
+      </w:pPr>
+      <w:r>
+        <w:t>Select Application Pools</w:t>
+      </w:r>
+    </w:p>
+    <w:p>
+      <w:pPr>
+        <w:pStyle w:val="ListParagraph"/>
+        <w:numPr>
+          <w:ilvl w:val="0"/>
+          <w:numId w:val="22"/>
+        </w:numPr>
+      </w:pPr>
+      <w:r>
+        <w:t xml:space="preserve">Select </w:t>
+      </w:r>
+      <w:r>
+        <w:rPr>
+          <w:b/>
+        </w:rPr>
+        <w:t>Blueprint</w:t>
+      </w:r>
+      <w:r>
+        <w:t>, right mouse click Advanced Settings</w:t>
+      </w:r>
+    </w:p>
+    <w:p>
+      <w:pPr>
+        <w:pStyle w:val="ListParagraph"/>
+        <w:numPr>
+          <w:ilvl w:val="0"/>
+          <w:numId w:val="22"/>
+        </w:numPr>
+      </w:pPr>
+      <w:r>
+        <w:t xml:space="preserve">Enable 32-Bit Applications: </w:t>
+      </w:r>
+      <w:r>
+        <w:rPr>
+          <w:b/>
+        </w:rPr>
+        <w:t>True</w:t>
+      </w:r>
+    </w:p>
+    <w:p>
+      <w:pPr>
+        <w:pStyle w:val="ListParagraph"/>
+        <w:numPr>
+          <w:ilvl w:val="0"/>
+          <w:numId w:val="22"/>
+        </w:numPr>
+      </w:pPr>
+      <w:r>
+        <w:t>Click Ok</w:t>
+      </w:r>
+    </w:p>
+    <w:p>
+      <w:pPr>
+        <w:pStyle w:val="Heading3"/>
+      </w:pPr>
+      <w:r>
+        <w:t>Modify IIS Configuration</w:t>
+      </w:r>
+    </w:p>
+    <w:p>
+      <w:pPr>
+        <w:pStyle w:val="ListParagraph"/>
+        <w:numPr>
+          <w:ilvl w:val="0"/>
+          <w:numId w:val="21"/>
+        </w:numPr>
+      </w:pPr>
+      <w:r>
+        <w:t xml:space="preserve">Select the </w:t>
+      </w:r>
+      <w:r>
+        <w:rPr>
+          <w:b/>
+        </w:rPr>
+        <w:t>Blueprint</w:t>
+      </w:r>
+      <w:r>
+        <w:t xml:space="preserve"> web site</w:t>
+      </w:r>
+    </w:p>
+    <w:p>
+      <w:pPr>
+        <w:pStyle w:val="ListParagraph"/>
+        <w:numPr>
+          <w:ilvl w:val="0"/>
+          <w:numId w:val="21"/>
+        </w:numPr>
+      </w:pPr>
+      <w:r>
+        <w:t xml:space="preserve">Select the </w:t>
+      </w:r>
+      <w:r>
+        <w:rPr>
+          <w:b/>
+        </w:rPr>
+        <w:t>Configuration Editor</w:t>
+      </w:r>
+      <w:r>
+        <w:rPr>
+          <w:b/>
+        </w:rPr>
+        <w:br/>
+      </w:r>
+    </w:p>
+    <w:p>
+      <w:pPr>
+        <w:pStyle w:val="ListParagraph"/>
+        <w:numPr>
+          <w:ilvl w:val="0"/>
+          <w:numId w:val="21"/>
+        </w:numPr>
+      </w:pPr>
+      <w:r>
+        <w:lastRenderedPageBreak/>
+        <w:t xml:space="preserve">From the Section dropdown select: </w:t>
+      </w:r>
+      <w:r>
+        <w:br/>
+      </w:r>
+      <w:proofErr w:type="spellStart"/>
+      <w:r>
+        <w:rPr>
+          <w:b/>
+        </w:rPr>
+        <w:t>system.webServer</w:t>
+      </w:r>
+      <w:proofErr w:type="spellEnd"/>
+      <w:r>
+        <w:rPr>
+          <w:b/>
+        </w:rPr>
+        <w:t>/</w:t>
+      </w:r>
+      <w:proofErr w:type="spellStart"/>
+      <w:r>
+        <w:rPr>
+          <w:b/>
+        </w:rPr>
+        <w:t>serverRuntime</w:t>
+      </w:r>
+      <w:proofErr w:type="spellEnd"/>
+      <w:r>
+        <w:t xml:space="preserve"> </w:t>
+      </w:r>
+    </w:p>
+    <w:p>
+      <w:pPr>
+        <w:pStyle w:val="ListParagraph"/>
+        <w:numPr>
+          <w:ilvl w:val="0"/>
+          <w:numId w:val="21"/>
+        </w:numPr>
+      </w:pPr>
+      <w:r>
+        <w:t>Click Ok for the error dialog</w:t>
+      </w:r>
+    </w:p>
+    <w:p>
+      <w:pPr>
+        <w:pStyle w:val="ListParagraph"/>
+        <w:numPr>
+          <w:ilvl w:val="0"/>
+          <w:numId w:val="21"/>
+        </w:numPr>
+      </w:pPr>
+      <w:r>
+        <w:t xml:space="preserve">From the From dropdown select: </w:t>
+      </w:r>
+      <w:proofErr w:type="spellStart"/>
+      <w:r>
+        <w:rPr>
+          <w:b/>
+        </w:rPr>
+        <w:t>ApplicationHost.config</w:t>
+      </w:r>
+      <w:proofErr w:type="spellEnd"/>
+    </w:p>
+    <w:p>
+      <w:pPr>
+        <w:pStyle w:val="ListParagraph"/>
+        <w:numPr>
+          <w:ilvl w:val="0"/>
+          <w:numId w:val="21"/>
+        </w:numPr>
+      </w:pPr>
+      <w:r>
+        <w:t xml:space="preserve">From the Actions pane click </w:t>
+      </w:r>
+      <w:r>
+        <w:rPr>
+          <w:b/>
+        </w:rPr>
+        <w:t>Unlock Section</w:t>
+      </w:r>
+      <w:r>
+        <w:rPr>
+          <w:b/>
+        </w:rPr>
+        <w:br/>
+      </w:r>
+    </w:p>
+    <w:p>
+      <w:pPr>
+        <w:pStyle w:val="ListParagraph"/>
+        <w:numPr>
+          <w:ilvl w:val="0"/>
+          <w:numId w:val="21"/>
+        </w:numPr>
+      </w:pPr>
+      <w:r>
+        <w:t xml:space="preserve">From the Section dropdown select: </w:t>
+      </w:r>
+      <w:r>
+        <w:br/>
+      </w:r>
+      <w:proofErr w:type="spellStart"/>
+      <w:r>
+        <w:rPr>
+          <w:b/>
+        </w:rPr>
+        <w:t>system.webServer</w:t>
+      </w:r>
+      <w:proofErr w:type="spellEnd"/>
+      <w:r>
+        <w:rPr>
+          <w:b/>
+        </w:rPr>
+        <w:t>/security/authentication/</w:t>
+      </w:r>
+      <w:proofErr w:type="spellStart"/>
+      <w:r>
+        <w:rPr>
+          <w:b/>
+        </w:rPr>
+        <w:t>anonymousAuthentication</w:t>
+      </w:r>
+      <w:proofErr w:type="spellEnd"/>
+      <w:r>
+        <w:t xml:space="preserve"> </w:t>
+      </w:r>
+    </w:p>
+    <w:p>
+      <w:pPr>
+        <w:pStyle w:val="ListParagraph"/>
+        <w:numPr>
+          <w:ilvl w:val="0"/>
+          <w:numId w:val="21"/>
+        </w:numPr>
+      </w:pPr>
+      <w:r>
+        <w:t>Click Ok for the error dialog</w:t>
+      </w:r>
+    </w:p>
+    <w:p>
+      <w:pPr>
+        <w:pStyle w:val="ListParagraph"/>
+        <w:numPr>
+          <w:ilvl w:val="0"/>
+          <w:numId w:val="21"/>
+        </w:numPr>
+      </w:pPr>
+      <w:r>
+        <w:t xml:space="preserve">From the From dropdown select: </w:t>
+      </w:r>
+      <w:proofErr w:type="spellStart"/>
+      <w:r>
+        <w:rPr>
+          <w:b/>
+        </w:rPr>
+        <w:t>ApplicationHost.config</w:t>
+      </w:r>
+      <w:proofErr w:type="spellEnd"/>
+    </w:p>
+    <w:p>
+      <w:pPr>
+        <w:pStyle w:val="ListParagraph"/>
+        <w:numPr>
+          <w:ilvl w:val="0"/>
+          <w:numId w:val="21"/>
+        </w:numPr>
+      </w:pPr>
+      <w:r>
+        <w:t xml:space="preserve">From the Actions pane click </w:t>
+      </w:r>
+      <w:r>
+        <w:rPr>
+          <w:b/>
+        </w:rPr>
+        <w:t>Unlock Section</w:t>
+      </w:r>
+      <w:r>
+        <w:rPr>
+          <w:b/>
+        </w:rPr>
+        <w:br/>
+      </w:r>
+    </w:p>
+    <w:p>
+      <w:pPr>
+        <w:pStyle w:val="ListParagraph"/>
+        <w:numPr>
+          <w:ilvl w:val="0"/>
+          <w:numId w:val="21"/>
+        </w:numPr>
+      </w:pPr>
+      <w:r>
+        <w:t xml:space="preserve">From the Section dropdown select: </w:t>
+      </w:r>
+      <w:proofErr w:type="spellStart"/>
+      <w:r>
+        <w:rPr>
+          <w:b/>
+        </w:rPr>
+        <w:t>system.webServer</w:t>
+      </w:r>
+      <w:proofErr w:type="spellEnd"/>
+      <w:r>
+        <w:rPr>
+          <w:b/>
+        </w:rPr>
+        <w:t>/security/authentication/</w:t>
+      </w:r>
+      <w:proofErr w:type="spellStart"/>
+      <w:r>
+        <w:rPr>
+          <w:b/>
+        </w:rPr>
+        <w:t>basic</w:t>
+      </w:r>
+      <w:r>
+        <w:rPr>
+          <w:b/>
+        </w:rPr>
+        <w:t>Authentication</w:t>
+      </w:r>
+      <w:proofErr w:type="spellEnd"/>
+    </w:p>
+    <w:p>
+      <w:pPr>
+        <w:pStyle w:val="ListParagraph"/>
+        <w:numPr>
+          <w:ilvl w:val="0"/>
+          <w:numId w:val="21"/>
+        </w:numPr>
+      </w:pPr>
+      <w:r>
+        <w:t>Click Ok for the error dialog</w:t>
+      </w:r>
+    </w:p>
+    <w:p>
+      <w:pPr>
+        <w:pStyle w:val="ListParagraph"/>
+        <w:numPr>
+          <w:ilvl w:val="0"/>
+          <w:numId w:val="21"/>
+        </w:numPr>
+      </w:pPr>
+      <w:r>
+        <w:t xml:space="preserve">From the From dropdown select: </w:t>
+      </w:r>
+      <w:proofErr w:type="spellStart"/>
+      <w:r>
+        <w:rPr>
+          <w:b/>
+        </w:rPr>
+        <w:t>ApplicationHost.config</w:t>
+      </w:r>
+      <w:proofErr w:type="spellEnd"/>
+    </w:p>
+    <w:p>
+      <w:pPr>
+        <w:pStyle w:val="ListParagraph"/>
+        <w:numPr>
+          <w:ilvl w:val="0"/>
+          <w:numId w:val="21"/>
+        </w:numPr>
+      </w:pPr>
+      <w:r>
+        <w:t xml:space="preserve">From the Actions pane click </w:t>
+      </w:r>
+      <w:r>
+        <w:rPr>
+          <w:b/>
+        </w:rPr>
+        <w:t>Unlock Section</w:t>
+      </w:r>
+      <w:r>
+        <w:rPr>
+          <w:b/>
+        </w:rPr>
+        <w:br/>
+      </w:r>
+    </w:p>
+    <w:p>
+      <w:pPr>
+        <w:pStyle w:val="ListParagraph"/>
+        <w:numPr>
+          <w:ilvl w:val="0"/>
+          <w:numId w:val="21"/>
+        </w:numPr>
+      </w:pPr>
+      <w:r>
+        <w:t xml:space="preserve">From the Section dropdown select: </w:t>
+      </w:r>
+      <w:proofErr w:type="spellStart"/>
+      <w:r>
+        <w:rPr>
+          <w:b/>
+        </w:rPr>
+        <w:t>system.webServer</w:t>
+      </w:r>
+      <w:proofErr w:type="spellEnd"/>
+      <w:r>
+        <w:rPr>
+          <w:b/>
+        </w:rPr>
+        <w:t>/security/authentication/</w:t>
+      </w:r>
+      <w:proofErr w:type="spellStart"/>
+      <w:r>
+        <w:rPr>
+          <w:b/>
+        </w:rPr>
+        <w:t>digest</w:t>
+      </w:r>
+      <w:r>
+        <w:rPr>
+          <w:b/>
+        </w:rPr>
+        <w:t>Authentication</w:t>
+      </w:r>
+      <w:proofErr w:type="spellEnd"/>
+    </w:p>
+    <w:p>
+      <w:pPr>
+        <w:pStyle w:val="ListParagraph"/>
+        <w:numPr>
+          <w:ilvl w:val="0"/>
+          <w:numId w:val="21"/>
+        </w:numPr>
+      </w:pPr>
+      <w:r>
+        <w:t>Click Ok for the error dialog</w:t>
+      </w:r>
+    </w:p>
+    <w:p>
+      <w:pPr>
+        <w:pStyle w:val="ListParagraph"/>
+        <w:numPr>
+          <w:ilvl w:val="0"/>
+          <w:numId w:val="21"/>
+        </w:numPr>
+      </w:pPr>
+      <w:r>
+        <w:t xml:space="preserve">From the From dropdown select: </w:t>
+      </w:r>
+      <w:proofErr w:type="spellStart"/>
+      <w:r>
+        <w:rPr>
+          <w:b/>
+        </w:rPr>
+        <w:t>ApplicationHost.config</w:t>
+      </w:r>
+      <w:proofErr w:type="spellEnd"/>
+    </w:p>
+    <w:p>
+      <w:pPr>
+        <w:pStyle w:val="ListParagraph"/>
+        <w:numPr>
+          <w:ilvl w:val="0"/>
+          <w:numId w:val="21"/>
+        </w:numPr>
+      </w:pPr>
+      <w:r>
+        <w:t xml:space="preserve">From the Actions pane click </w:t>
+      </w:r>
+      <w:r>
+        <w:rPr>
+          <w:b/>
+        </w:rPr>
+        <w:t>Unlock Section</w:t>
+      </w:r>
+      <w:r>
+        <w:rPr>
+          <w:b/>
+        </w:rPr>
+        <w:br/>
+      </w:r>
+    </w:p>
+    <w:p>
+      <w:pPr>
+        <w:pStyle w:val="ListParagraph"/>
+        <w:numPr>
+          <w:ilvl w:val="0"/>
+          <w:numId w:val="21"/>
+        </w:numPr>
+      </w:pPr>
+      <w:r>
+        <w:t xml:space="preserve">From the Section dropdown select: </w:t>
+      </w:r>
+      <w:r>
+        <w:br/>
+      </w:r>
+      <w:proofErr w:type="spellStart"/>
+      <w:r>
+        <w:rPr>
+          <w:b/>
+        </w:rPr>
+        <w:t>system.webServer</w:t>
+      </w:r>
+      <w:proofErr w:type="spellEnd"/>
+      <w:r>
+        <w:rPr>
+          <w:b/>
+        </w:rPr>
+        <w:t>/security/authentication/</w:t>
+      </w:r>
+      <w:proofErr w:type="spellStart"/>
+      <w:r>
+        <w:rPr>
+          <w:b/>
+        </w:rPr>
+        <w:t>windowsAuthentication</w:t>
+      </w:r>
+      <w:proofErr w:type="spellEnd"/>
+      <w:r>
+        <w:t xml:space="preserve"> </w:t>
+      </w:r>
+    </w:p>
+    <w:p>
+      <w:pPr>
+        <w:pStyle w:val="ListParagraph"/>
+        <w:numPr>
+          <w:ilvl w:val="0"/>
+          <w:numId w:val="21"/>
+        </w:numPr>
+      </w:pPr>
+      <w:r>
+        <w:t>Click Ok for the error dialog</w:t>
+      </w:r>
+    </w:p>
+    <w:p>
+      <w:pPr>
+        <w:pStyle w:val="ListParagraph"/>
+        <w:numPr>
+          <w:ilvl w:val="0"/>
+          <w:numId w:val="21"/>
+        </w:numPr>
+      </w:pPr>
+      <w:r>
+        <w:t xml:space="preserve">From the From dropdown select: </w:t>
+      </w:r>
+      <w:proofErr w:type="spellStart"/>
+      <w:r>
+        <w:rPr>
+          <w:b/>
+        </w:rPr>
+        <w:t>ApplicationHost.config</w:t>
+      </w:r>
+      <w:proofErr w:type="spellEnd"/>
+    </w:p>
+    <w:p>
+      <w:pPr>
+        <w:pStyle w:val="ListParagraph"/>
+        <w:numPr>
+          <w:ilvl w:val="0"/>
+          <w:numId w:val="21"/>
+        </w:numPr>
+      </w:pPr>
+      <w:r>
+        <w:t xml:space="preserve">From the Actions pane click </w:t>
+      </w:r>
+      <w:r>
+        <w:rPr>
+          <w:b/>
+        </w:rPr>
+        <w:t>Unlock Section</w:t>
+      </w:r>
+    </w:p>
+    <w:p>
+      <w:pPr>
+        <w:pStyle w:val="Heading3"/>
+      </w:pPr>
+      <w:r>
+        <w:t>Create Application Pool for Web Services</w:t>
+      </w:r>
+    </w:p>
+    <w:p>
+      <w:pPr>
+        <w:pStyle w:val="ListParagraph"/>
+        <w:numPr>
+          <w:ilvl w:val="0"/>
+          <w:numId w:val="11"/>
+        </w:numPr>
+      </w:pPr>
+      <w:r>
+        <w:t>Click on Application Pools</w:t>
+      </w:r>
+    </w:p>
+    <w:p>
+      <w:pPr>
+        <w:pStyle w:val="ListParagraph"/>
+        <w:numPr>
+          <w:ilvl w:val="0"/>
+          <w:numId w:val="11"/>
+        </w:numPr>
+      </w:pPr>
+      <w:r>
+        <w:t>Right mouse click on Application Pools and select Add Application Pool</w:t>
+      </w:r>
+    </w:p>
+    <w:p>
+      <w:pPr>
+        <w:pStyle w:val="ListParagraph"/>
+        <w:numPr>
+          <w:ilvl w:val="0"/>
+          <w:numId w:val="11"/>
+        </w:numPr>
+      </w:pPr>
+      <w:r>
+        <w:t xml:space="preserve">Name: </w:t>
+      </w:r>
+      <w:proofErr w:type="spellStart"/>
+      <w:r>
+        <w:rPr>
+          <w:b/>
+        </w:rPr>
+        <w:t>Blueprint_Services</w:t>
+      </w:r>
+      <w:proofErr w:type="spellEnd"/>
+    </w:p>
+    <w:p>
+      <w:pPr>
+        <w:pStyle w:val="ListParagraph"/>
+        <w:numPr>
+          <w:ilvl w:val="0"/>
+          <w:numId w:val="11"/>
+        </w:numPr>
+      </w:pPr>
+      <w:r>
+        <w:t xml:space="preserve">.NET CLR version: </w:t>
+      </w:r>
+      <w:r>
+        <w:rPr>
+          <w:b/>
+        </w:rPr>
+        <w:t>.NET CLR Version v4.0.30319</w:t>
+      </w:r>
+    </w:p>
+    <w:p>
+      <w:pPr>
+        <w:pStyle w:val="ListParagraph"/>
+        <w:numPr>
+          <w:ilvl w:val="0"/>
+          <w:numId w:val="11"/>
+        </w:numPr>
+      </w:pPr>
+      <w:r>
+        <w:t xml:space="preserve">Managed pipeline mode: </w:t>
+      </w:r>
+      <w:r>
+        <w:rPr>
+          <w:b/>
+        </w:rPr>
+        <w:t>Integrated</w:t>
+      </w:r>
+    </w:p>
+    <w:p>
+      <w:pPr>
+        <w:pStyle w:val="ListParagraph"/>
+        <w:numPr>
+          <w:ilvl w:val="0"/>
+          <w:numId w:val="11"/>
+        </w:numPr>
+      </w:pPr>
+      <w:r>
+        <w:t>Click Ok</w:t>
+      </w:r>
+    </w:p>
+    <w:p>
+      <w:pPr>
+        <w:pStyle w:val="Heading3"/>
+      </w:pPr>
+      <w:r>
+        <w:t xml:space="preserve">Configure </w:t>
+      </w:r>
+      <w:proofErr w:type="spellStart"/>
+      <w:r>
+        <w:t>AdminStore</w:t>
+      </w:r>
+      <w:proofErr w:type="spellEnd"/>
+      <w:r>
+        <w:t xml:space="preserve"> Service</w:t>
+      </w:r>
+    </w:p>
+    <w:p>
+      <w:pPr>
+        <w:pStyle w:val="ListParagraph"/>
+        <w:numPr>
+          <w:ilvl w:val="0"/>
+          <w:numId w:val="7"/>
+        </w:numPr>
+      </w:pPr>
+      <w:r>
+        <w:t xml:space="preserve">Expand </w:t>
+      </w:r>
+      <w:r>
+        <w:rPr>
+          <w:b/>
+        </w:rPr>
+        <w:t>Blueprint</w:t>
+      </w:r>
+      <w:r>
+        <w:t xml:space="preserve"> Website</w:t>
+      </w:r>
+    </w:p>
+    <w:p>
+      <w:pPr>
+        <w:pStyle w:val="ListParagraph"/>
+        <w:numPr>
+          <w:ilvl w:val="0"/>
+          <w:numId w:val="7"/>
+        </w:numPr>
+      </w:pPr>
+      <w:r>
+        <w:t>Right mouse click on SVC folder, select Add Application</w:t>
+      </w:r>
+    </w:p>
+    <w:p>
+      <w:pPr>
+        <w:pStyle w:val="ListParagraph"/>
+        <w:numPr>
+          <w:ilvl w:val="0"/>
+          <w:numId w:val="7"/>
+        </w:numPr>
+      </w:pPr>
+      <w:r>
+        <w:t xml:space="preserve">Alias: </w:t>
+      </w:r>
+      <w:proofErr w:type="spellStart"/>
+      <w:r>
+        <w:rPr>
+          <w:b/>
+        </w:rPr>
+        <w:t>AdminStore</w:t>
+      </w:r>
+      <w:proofErr w:type="spellEnd"/>
+    </w:p>
+    <w:p>
+      <w:pPr>
+        <w:pStyle w:val="ListParagraph"/>
+        <w:numPr>
+          <w:ilvl w:val="0"/>
+          <w:numId w:val="7"/>
+        </w:numPr>
+      </w:pPr>
+      <w:r>
+        <w:t>Click</w:t>
+      </w:r>
+      <w:r>
+        <w:t xml:space="preserve"> Select…</w:t>
+      </w:r>
+    </w:p>
+    <w:p>
+      <w:pPr>
+        <w:pStyle w:val="ListParagraph"/>
+        <w:numPr>
+          <w:ilvl w:val="0"/>
+          <w:numId w:val="7"/>
+        </w:numPr>
+      </w:pPr>
+      <w:r>
+        <w:t xml:space="preserve">Application Pool: </w:t>
+      </w:r>
+      <w:proofErr w:type="spellStart"/>
+      <w:r>
+        <w:rPr>
+          <w:b/>
+        </w:rPr>
+        <w:t>Blueprint_Services</w:t>
+      </w:r>
+      <w:proofErr w:type="spellEnd"/>
+    </w:p>
+    <w:p>
+      <w:pPr>
+        <w:pStyle w:val="ListParagraph"/>
+        <w:numPr>
+          <w:ilvl w:val="0"/>
+          <w:numId w:val="7"/>
+        </w:numPr>
+      </w:pPr>
+      <w:r>
+        <w:t>Click Ok</w:t>
+      </w:r>
+    </w:p>
+    <w:p>
+      <w:pPr>
+        <w:pStyle w:val="ListParagraph"/>
+        <w:numPr>
+          <w:ilvl w:val="0"/>
+          <w:numId w:val="7"/>
+        </w:numPr>
+      </w:pPr>
+      <w:r>
+        <w:lastRenderedPageBreak/>
+        <w:t xml:space="preserve">Physical Path: </w:t>
+      </w:r>
+      <w:r>
+        <w:rPr>
+          <w:b/>
+        </w:rPr>
+        <w:t>C:\...\blueprint\svc\AdminStore</w:t>
+      </w:r>
+    </w:p>
+    <w:p>
+      <w:pPr>
+        <w:pStyle w:val="ListParagraph"/>
+        <w:numPr>
+          <w:ilvl w:val="0"/>
+          <w:numId w:val="7"/>
+        </w:numPr>
+      </w:pPr>
+      <w:r>
+        <w:t>Click Ok</w:t>
+      </w:r>
+    </w:p>
+    <w:p>
+      <w:pPr>
+        <w:pStyle w:val="Heading3"/>
+      </w:pPr>
+      <w:r>
+        <w:t xml:space="preserve">Configure </w:t>
+      </w:r>
+      <w:proofErr w:type="spellStart"/>
+      <w:r>
+        <w:t>ArtifactStore</w:t>
+      </w:r>
+      <w:proofErr w:type="spellEnd"/>
+      <w:r>
+        <w:t xml:space="preserve"> Service</w:t>
+      </w:r>
+    </w:p>
+    <w:p>
+      <w:pPr>
+        <w:pStyle w:val="ListParagraph"/>
+        <w:numPr>
+          <w:ilvl w:val="0"/>
+          <w:numId w:val="9"/>
+        </w:numPr>
+      </w:pPr>
+      <w:r>
+        <w:t xml:space="preserve">Expand </w:t>
+      </w:r>
+      <w:r>
+        <w:rPr>
+          <w:b/>
+        </w:rPr>
+        <w:t>Bl</w:t>
+      </w:r>
+      <w:r>
+        <w:rPr>
+          <w:b/>
+        </w:rPr>
+        <w:t>u</w:t>
+      </w:r>
+      <w:r>
+        <w:rPr>
+          <w:b/>
+        </w:rPr>
+        <w:t>eprint</w:t>
+      </w:r>
+      <w:r>
+        <w:t xml:space="preserve"> Website</w:t>
+      </w:r>
+    </w:p>
+    <w:p>
+      <w:pPr>
+        <w:pStyle w:val="ListParagraph"/>
+        <w:numPr>
+          <w:ilvl w:val="0"/>
+          <w:numId w:val="9"/>
+        </w:numPr>
+      </w:pPr>
+      <w:r>
+        <w:t>Right mouse click on SVC folder, select Add Application</w:t>
+      </w:r>
+    </w:p>
+    <w:p>
+      <w:pPr>
+        <w:pStyle w:val="ListParagraph"/>
+        <w:numPr>
+          <w:ilvl w:val="0"/>
+          <w:numId w:val="9"/>
+        </w:numPr>
+      </w:pPr>
+      <w:r>
+        <w:t xml:space="preserve">Alias: </w:t>
+      </w:r>
+      <w:proofErr w:type="spellStart"/>
+      <w:r>
+        <w:rPr>
+          <w:b/>
+        </w:rPr>
+        <w:t>Artifact</w:t>
+      </w:r>
+      <w:r>
+        <w:rPr>
+          <w:b/>
+        </w:rPr>
+        <w:t>Store</w:t>
+      </w:r>
+      <w:proofErr w:type="spellEnd"/>
+    </w:p>
+    <w:p>
+      <w:pPr>
+        <w:pStyle w:val="ListParagraph"/>
+        <w:numPr>
+          <w:ilvl w:val="0"/>
+          <w:numId w:val="9"/>
+        </w:numPr>
+      </w:pPr>
+      <w:r>
+        <w:t>Click</w:t>
+      </w:r>
+      <w:r>
+        <w:t xml:space="preserve"> Select…</w:t>
+      </w:r>
+    </w:p>
+    <w:p>
+      <w:pPr>
+        <w:pStyle w:val="ListParagraph"/>
+        <w:numPr>
+          <w:ilvl w:val="0"/>
+          <w:numId w:val="9"/>
+        </w:numPr>
+      </w:pPr>
+      <w:r>
+        <w:t xml:space="preserve">Application Pool: </w:t>
+      </w:r>
+      <w:proofErr w:type="spellStart"/>
+      <w:r>
+        <w:rPr>
+          <w:b/>
+        </w:rPr>
+        <w:t>Blueprint_Services</w:t>
+      </w:r>
+      <w:proofErr w:type="spellEnd"/>
+    </w:p>
+    <w:p>
+      <w:pPr>
+        <w:pStyle w:val="ListParagraph"/>
+        <w:numPr>
+          <w:ilvl w:val="0"/>
+          <w:numId w:val="9"/>
+        </w:numPr>
+      </w:pPr>
+      <w:r>
+        <w:t>Click Ok</w:t>
+      </w:r>
+    </w:p>
+    <w:p>
+      <w:pPr>
+        <w:pStyle w:val="ListParagraph"/>
+        <w:numPr>
+          <w:ilvl w:val="0"/>
+          <w:numId w:val="9"/>
+        </w:numPr>
+      </w:pPr>
+      <w:r>
+        <w:t xml:space="preserve">Physical Path: </w:t>
+      </w:r>
+      <w:r>
+        <w:rPr>
+          <w:b/>
+        </w:rPr>
+        <w:t>C:\...</w:t>
+      </w:r>
+      <w:r>
+        <w:rPr>
+          <w:b/>
+        </w:rPr>
+        <w:t>\blueprint\svc\Artifact</w:t>
+      </w:r>
+      <w:r>
+        <w:rPr>
+          <w:b/>
+        </w:rPr>
+        <w:t>Store</w:t>
+      </w:r>
+    </w:p>
+    <w:p>
+      <w:pPr>
+        <w:pStyle w:val="ListParagraph"/>
+        <w:numPr>
+          <w:ilvl w:val="0"/>
+          <w:numId w:val="9"/>
+        </w:numPr>
+      </w:pPr>
+      <w:r>
+        <w:t>Click Ok</w:t>
+      </w:r>
+    </w:p>
+    <w:p>
+      <w:pPr>
+        <w:pStyle w:val="Heading3"/>
+      </w:pPr>
+      <w:r>
+        <w:t xml:space="preserve">Configure </w:t>
+      </w:r>
+      <w:proofErr w:type="spellStart"/>
+      <w:r>
+        <w:t>FileStore</w:t>
+      </w:r>
+      <w:proofErr w:type="spellEnd"/>
+      <w:r>
+        <w:t xml:space="preserve"> Service</w:t>
+      </w:r>
+    </w:p>
+    <w:p>
+      <w:pPr>
+        <w:pStyle w:val="ListParagraph"/>
+        <w:numPr>
+          <w:ilvl w:val="0"/>
+          <w:numId w:val="8"/>
+        </w:numPr>
+      </w:pPr>
+      <w:r>
+        <w:t xml:space="preserve">Expand </w:t>
+      </w:r>
+      <w:r>
+        <w:rPr>
+          <w:b/>
+        </w:rPr>
+        <w:t>Blueprint</w:t>
+      </w:r>
+      <w:r>
+        <w:t xml:space="preserve"> Website</w:t>
+      </w:r>
+    </w:p>
+    <w:p>
+      <w:pPr>
+        <w:pStyle w:val="ListParagraph"/>
+        <w:numPr>
+          <w:ilvl w:val="0"/>
+          <w:numId w:val="8"/>
+        </w:numPr>
+      </w:pPr>
+      <w:r>
+        <w:t>Right mouse click on SVC folder, select Add Application</w:t>
+      </w:r>
+    </w:p>
+    <w:p>
+      <w:pPr>
+        <w:pStyle w:val="ListParagraph"/>
+        <w:numPr>
+          <w:ilvl w:val="0"/>
+          <w:numId w:val="8"/>
+        </w:numPr>
+      </w:pPr>
+      <w:r>
+        <w:t xml:space="preserve">Alias: </w:t>
+      </w:r>
+      <w:proofErr w:type="spellStart"/>
+      <w:r>
+        <w:rPr>
+          <w:b/>
+        </w:rPr>
+        <w:t>FileStore</w:t>
+      </w:r>
+      <w:proofErr w:type="spellEnd"/>
+    </w:p>
+    <w:p>
+      <w:pPr>
+        <w:pStyle w:val="ListParagraph"/>
+        <w:numPr>
+          <w:ilvl w:val="0"/>
+          <w:numId w:val="8"/>
+        </w:numPr>
+      </w:pPr>
+      <w:r>
+        <w:t>Click</w:t>
+      </w:r>
+      <w:r>
+        <w:t xml:space="preserve"> Select…</w:t>
+      </w:r>
+    </w:p>
+    <w:p>
+      <w:pPr>
+        <w:pStyle w:val="ListParagraph"/>
+        <w:numPr>
+          <w:ilvl w:val="0"/>
+          <w:numId w:val="8"/>
+        </w:numPr>
+      </w:pPr>
+      <w:r>
+        <w:t xml:space="preserve">Application Pool: </w:t>
+      </w:r>
+      <w:proofErr w:type="spellStart"/>
+      <w:r>
+        <w:rPr>
+          <w:b/>
+        </w:rPr>
+        <w:t>Blueprint_Services</w:t>
+      </w:r>
+      <w:proofErr w:type="spellEnd"/>
+    </w:p>
+    <w:p>
+      <w:pPr>
+        <w:pStyle w:val="ListParagraph"/>
+        <w:numPr>
+          <w:ilvl w:val="0"/>
+          <w:numId w:val="8"/>
+        </w:numPr>
+      </w:pPr>
+      <w:r>
+        <w:t>Click Ok</w:t>
+      </w:r>
+    </w:p>
+    <w:p>
+      <w:pPr>
+        <w:pStyle w:val="ListParagraph"/>
+        <w:numPr>
+          <w:ilvl w:val="0"/>
+          <w:numId w:val="8"/>
+        </w:numPr>
+      </w:pPr>
+      <w:r>
+        <w:t xml:space="preserve">Physical Path: </w:t>
+      </w:r>
+      <w:r>
+        <w:rPr>
+          <w:b/>
+        </w:rPr>
+        <w:t>C:\...\blueprint\svc\FileStore</w:t>
+      </w:r>
+    </w:p>
+    <w:p>
+      <w:pPr>
+        <w:pStyle w:val="ListParagraph"/>
+        <w:numPr>
+          <w:ilvl w:val="0"/>
+          <w:numId w:val="8"/>
+        </w:numPr>
+      </w:pPr>
+      <w:r>
+        <w:t>Click Ok</w:t>
+      </w:r>
+    </w:p>
+    <w:p>
+      <w:pPr>
         <w:pStyle w:val="Heading2"/>
       </w:pPr>
       <w:r>
+        <w:t xml:space="preserve">Configure </w:t>
+      </w:r>
+      <w:r>
+        <w:t>Blueprint Admin Services</w:t>
+      </w:r>
+    </w:p>
+    <w:p>
+      <w:pPr>
+        <w:pStyle w:val="Heading3"/>
+      </w:pPr>
+      <w:r>
+        <w:t>Configure the Blueprint Admin Services Website</w:t>
+      </w:r>
+    </w:p>
+    <w:p>
+      <w:pPr>
+        <w:pStyle w:val="ListParagraph"/>
+        <w:numPr>
+          <w:ilvl w:val="0"/>
+          <w:numId w:val="12"/>
+        </w:numPr>
+      </w:pPr>
+      <w:r>
+        <w:t>Right mouse click on Sites and select Add Website</w:t>
+      </w:r>
+    </w:p>
+    <w:p>
+      <w:pPr>
+        <w:pStyle w:val="ListParagraph"/>
+        <w:numPr>
+          <w:ilvl w:val="0"/>
+          <w:numId w:val="12"/>
+        </w:numPr>
+      </w:pPr>
+      <w:r>
+        <w:t xml:space="preserve">Site Name: </w:t>
+      </w:r>
+      <w:proofErr w:type="spellStart"/>
+      <w:r>
+        <w:rPr>
+          <w:b/>
+        </w:rPr>
+        <w:t>Blueprint</w:t>
+      </w:r>
+      <w:r>
+        <w:rPr>
+          <w:b/>
+        </w:rPr>
+        <w:t>_Admin</w:t>
+      </w:r>
+      <w:proofErr w:type="spellEnd"/>
+    </w:p>
+    <w:p>
+      <w:pPr>
+        <w:pStyle w:val="ListParagraph"/>
+        <w:numPr>
+          <w:ilvl w:val="0"/>
+          <w:numId w:val="12"/>
+        </w:numPr>
+      </w:pPr>
+      <w:r>
+        <w:t>Click</w:t>
+      </w:r>
+      <w:r>
+        <w:t xml:space="preserve"> Select…</w:t>
+      </w:r>
+    </w:p>
+    <w:p>
+      <w:pPr>
+        <w:pStyle w:val="ListParagraph"/>
+        <w:numPr>
+          <w:ilvl w:val="0"/>
+          <w:numId w:val="12"/>
+        </w:numPr>
+      </w:pPr>
+      <w:r>
+        <w:t xml:space="preserve">Application Pool: </w:t>
+      </w:r>
+      <w:proofErr w:type="spellStart"/>
+      <w:r>
+        <w:rPr>
+          <w:b/>
+        </w:rPr>
+        <w:t>Blueprint_Services</w:t>
+      </w:r>
+      <w:proofErr w:type="spellEnd"/>
+    </w:p>
+    <w:p>
+      <w:pPr>
+        <w:pStyle w:val="ListParagraph"/>
+        <w:numPr>
+          <w:ilvl w:val="0"/>
+          <w:numId w:val="12"/>
+        </w:numPr>
+      </w:pPr>
+      <w:r>
+        <w:t xml:space="preserve">Click Ok </w:t>
+      </w:r>
+    </w:p>
+    <w:p>
+      <w:pPr>
+        <w:pStyle w:val="ListParagraph"/>
+        <w:numPr>
+          <w:ilvl w:val="0"/>
+          <w:numId w:val="12"/>
+        </w:numPr>
+      </w:pPr>
+      <w:r>
+        <w:t xml:space="preserve">Physical Path: </w:t>
+      </w:r>
+      <w:r>
+        <w:rPr>
+          <w:b/>
+        </w:rPr>
+        <w:t>C:\...\blueprint</w:t>
+      </w:r>
+    </w:p>
+    <w:p>
+      <w:pPr>
+        <w:pStyle w:val="ListParagraph"/>
+        <w:numPr>
+          <w:ilvl w:val="0"/>
+          <w:numId w:val="12"/>
+        </w:numPr>
+      </w:pPr>
+      <w:r>
+        <w:t xml:space="preserve">Port: </w:t>
+      </w:r>
+      <w:r>
+        <w:rPr>
+          <w:b/>
+        </w:rPr>
+        <w:t>9101</w:t>
+      </w:r>
+    </w:p>
+    <w:p>
+      <w:pPr>
+        <w:pStyle w:val="ListParagraph"/>
+        <w:numPr>
+          <w:ilvl w:val="0"/>
+          <w:numId w:val="12"/>
+        </w:numPr>
+      </w:pPr>
+      <w:r>
+        <w:t>Click Ok</w:t>
+      </w:r>
+    </w:p>
+    <w:p>
+      <w:pPr>
+        <w:pStyle w:val="Heading3"/>
+      </w:pPr>
+      <w:r>
+        <w:t xml:space="preserve">Configure the Access Control </w:t>
+      </w:r>
+      <w:r>
+        <w:t>Service</w:t>
+      </w:r>
+    </w:p>
+    <w:p>
+      <w:pPr>
+        <w:pStyle w:val="ListParagraph"/>
+        <w:numPr>
+          <w:ilvl w:val="0"/>
+          <w:numId w:val="13"/>
+        </w:numPr>
+      </w:pPr>
+      <w:r>
+        <w:t xml:space="preserve">Expand </w:t>
+      </w:r>
+      <w:proofErr w:type="spellStart"/>
+      <w:r>
+        <w:rPr>
+          <w:b/>
+        </w:rPr>
+        <w:t>Blueprint_Admin</w:t>
+      </w:r>
+      <w:proofErr w:type="spellEnd"/>
+      <w:r>
+        <w:t xml:space="preserve"> site</w:t>
+      </w:r>
+    </w:p>
+    <w:p>
+      <w:pPr>
+        <w:pStyle w:val="ListParagraph"/>
+        <w:numPr>
+          <w:ilvl w:val="0"/>
+          <w:numId w:val="13"/>
+        </w:numPr>
+      </w:pPr>
+      <w:r>
+        <w:t xml:space="preserve">Expand </w:t>
+      </w:r>
+      <w:r>
+        <w:rPr>
+          <w:b/>
+        </w:rPr>
+        <w:t>svc</w:t>
+      </w:r>
+      <w:r>
+        <w:t xml:space="preserve"> folder</w:t>
+      </w:r>
+    </w:p>
+    <w:p>
+      <w:pPr>
+        <w:pStyle w:val="ListParagraph"/>
+        <w:numPr>
+          <w:ilvl w:val="0"/>
+          <w:numId w:val="13"/>
+        </w:numPr>
+      </w:pPr>
+      <w:r>
+        <w:t xml:space="preserve">Right mouse click on </w:t>
+      </w:r>
+      <w:proofErr w:type="spellStart"/>
+      <w:r>
+        <w:rPr>
+          <w:b/>
+        </w:rPr>
+        <w:t>AccessControl</w:t>
+      </w:r>
+      <w:proofErr w:type="spellEnd"/>
+      <w:r>
+        <w:t xml:space="preserve">, select </w:t>
+      </w:r>
+      <w:r>
+        <w:rPr>
+          <w:b/>
+        </w:rPr>
+        <w:t>Convert to Application</w:t>
+      </w:r>
+    </w:p>
+    <w:p>
+      <w:pPr>
+        <w:pStyle w:val="ListParagraph"/>
+        <w:numPr>
+          <w:ilvl w:val="0"/>
+          <w:numId w:val="13"/>
+        </w:numPr>
+      </w:pPr>
+      <w:r>
+        <w:t>Click Ok</w:t>
+      </w:r>
+    </w:p>
+    <w:p>
+      <w:pPr>
+        <w:pStyle w:val="Heading3"/>
+      </w:pPr>
+      <w:r>
         <w:t xml:space="preserve">Configure the </w:t>
       </w:r>
-      <w:r>
-        <w:t xml:space="preserve">Blueprint </w:t>
-      </w:r>
-      <w:r>
-        <w:t>Website</w:t>
-      </w:r>
-    </w:p>
-    <w:p>
-      <w:pPr>
-        <w:pStyle w:val="ListParagraph"/>
-        <w:numPr>
-          <w:ilvl w:val="0"/>
-          <w:numId w:val="3"/>
-        </w:numPr>
-      </w:pPr>
-      <w:r>
-        <w:t>Right mouse click on Sites and select Add Website</w:t>
-      </w:r>
-    </w:p>
-    <w:p>
-      <w:pPr>
-        <w:pStyle w:val="ListParagraph"/>
-        <w:numPr>
-          <w:ilvl w:val="0"/>
-          <w:numId w:val="3"/>
-        </w:numPr>
-      </w:pPr>
-      <w:r>
-        <w:t xml:space="preserve">Site Name: </w:t>
-      </w:r>
-      <w:r>
-        <w:rPr>
-          <w:b/>
-        </w:rPr>
-        <w:t>Blueprint</w:t>
-      </w:r>
-    </w:p>
-    <w:p>
-      <w:pPr>
-        <w:pStyle w:val="ListParagraph"/>
-        <w:numPr>
-          <w:ilvl w:val="0"/>
-          <w:numId w:val="3"/>
-        </w:numPr>
-      </w:pPr>
-      <w:r>
-        <w:t xml:space="preserve">Physical Path: </w:t>
-      </w:r>
-      <w:r>
-        <w:rPr>
-          <w:b/>
-        </w:rPr>
-        <w:t>C:\...\blueprint-current\Source\RequirementsCenter.Web</w:t>
-      </w:r>
-    </w:p>
-    <w:p>
-      <w:pPr>
-        <w:pStyle w:val="ListParagraph"/>
-        <w:numPr>
-          <w:ilvl w:val="0"/>
-          <w:numId w:val="3"/>
-        </w:numPr>
-      </w:pPr>
-      <w:r>
-        <w:t xml:space="preserve">Port: </w:t>
-      </w:r>
-      <w:r>
-        <w:rPr>
-          <w:b/>
-        </w:rPr>
-        <w:t>9801</w:t>
-      </w:r>
-    </w:p>
-    <w:p>
-      <w:pPr>
-        <w:pStyle w:val="ListParagraph"/>
-        <w:numPr>
-          <w:ilvl w:val="0"/>
-          <w:numId w:val="3"/>
+      <w:proofErr w:type="spellStart"/>
+      <w:r>
+        <w:t>Config</w:t>
+      </w:r>
+      <w:proofErr w:type="spellEnd"/>
+      <w:r>
+        <w:t xml:space="preserve"> Control Service</w:t>
+      </w:r>
+    </w:p>
+    <w:p>
+      <w:pPr>
+        <w:pStyle w:val="ListParagraph"/>
+        <w:numPr>
+          <w:ilvl w:val="0"/>
+          <w:numId w:val="14"/>
+        </w:numPr>
+      </w:pPr>
+      <w:r>
+        <w:t xml:space="preserve">Expand </w:t>
+      </w:r>
+      <w:proofErr w:type="spellStart"/>
+      <w:r>
+        <w:rPr>
+          <w:b/>
+        </w:rPr>
+        <w:t>Blueprint_Admin</w:t>
+      </w:r>
+      <w:proofErr w:type="spellEnd"/>
+      <w:r>
+        <w:t xml:space="preserve"> site</w:t>
+      </w:r>
+    </w:p>
+    <w:p>
+      <w:pPr>
+        <w:pStyle w:val="ListParagraph"/>
+        <w:numPr>
+          <w:ilvl w:val="0"/>
+          <w:numId w:val="14"/>
+        </w:numPr>
+      </w:pPr>
+      <w:r>
+        <w:t xml:space="preserve">Expand </w:t>
+      </w:r>
+      <w:r>
+        <w:rPr>
+          <w:b/>
+        </w:rPr>
+        <w:t>svc</w:t>
+      </w:r>
+      <w:r>
+        <w:t xml:space="preserve"> folder</w:t>
+      </w:r>
+    </w:p>
+    <w:p>
+      <w:pPr>
+        <w:pStyle w:val="ListParagraph"/>
+        <w:numPr>
+          <w:ilvl w:val="0"/>
+          <w:numId w:val="14"/>
+        </w:numPr>
+      </w:pPr>
+      <w:r>
+        <w:t xml:space="preserve">Right mouse click on </w:t>
+      </w:r>
+      <w:proofErr w:type="spellStart"/>
+      <w:r>
+        <w:rPr>
+          <w:b/>
+        </w:rPr>
+        <w:t>Config</w:t>
+      </w:r>
+      <w:r>
+        <w:rPr>
+          <w:b/>
+        </w:rPr>
+        <w:t>Control</w:t>
+      </w:r>
+      <w:proofErr w:type="spellEnd"/>
+      <w:r>
+        <w:t xml:space="preserve">, select </w:t>
+      </w:r>
+      <w:r>
+        <w:rPr>
+          <w:b/>
+        </w:rPr>
+        <w:t>Convert to Application</w:t>
+      </w:r>
+    </w:p>
+    <w:p>
+      <w:pPr>
+        <w:pStyle w:val="ListParagraph"/>
+        <w:numPr>
+          <w:ilvl w:val="0"/>
+          <w:numId w:val="14"/>
         </w:numPr>
       </w:pPr>
       <w:r>
@@ -742,1520 +2339,56 @@
         <w:pStyle w:val="Heading2"/>
       </w:pPr>
       <w:r>
-        <w:t>Modify Application Pool</w:t>
-      </w:r>
-    </w:p>
-    <w:p>
-      <w:pPr>
-        <w:pStyle w:val="ListParagraph"/>
-        <w:numPr>
-          <w:ilvl w:val="0"/>
-          <w:numId w:val="22"/>
-        </w:numPr>
-      </w:pPr>
-      <w:r>
-        <w:t>Select Application Pools</w:t>
-      </w:r>
-    </w:p>
-    <w:p>
-      <w:pPr>
-        <w:pStyle w:val="ListParagraph"/>
-        <w:numPr>
-          <w:ilvl w:val="0"/>
-          <w:numId w:val="22"/>
-        </w:numPr>
-      </w:pPr>
-      <w:r>
-        <w:t xml:space="preserve">Select </w:t>
-      </w:r>
-      <w:r>
-        <w:rPr>
-          <w:b/>
-        </w:rPr>
-        <w:t>Blueprint</w:t>
-      </w:r>
-      <w:r>
-        <w:t>, right mouse click Advanced Settings</w:t>
-      </w:r>
-    </w:p>
-    <w:p>
-      <w:pPr>
-        <w:pStyle w:val="ListParagraph"/>
-        <w:numPr>
-          <w:ilvl w:val="0"/>
-          <w:numId w:val="22"/>
-        </w:numPr>
-      </w:pPr>
-      <w:r>
-        <w:t xml:space="preserve">Enable 32-Bit Applications: </w:t>
-      </w:r>
-      <w:r>
-        <w:rPr>
-          <w:b/>
-        </w:rPr>
-        <w:t>True</w:t>
-      </w:r>
-    </w:p>
-    <w:p>
-      <w:pPr>
-        <w:pStyle w:val="ListParagraph"/>
-        <w:numPr>
-          <w:ilvl w:val="0"/>
-          <w:numId w:val="22"/>
-        </w:numPr>
-      </w:pPr>
-      <w:r>
-        <w:t>Click Ok</w:t>
-      </w:r>
-    </w:p>
-    <w:p>
-      <w:pPr>
-        <w:pStyle w:val="Heading2"/>
-      </w:pPr>
-      <w:r>
-        <w:t>Modify IIS Configuration</w:t>
-      </w:r>
-    </w:p>
-    <w:p>
-      <w:pPr>
-        <w:pStyle w:val="ListParagraph"/>
-        <w:numPr>
-          <w:ilvl w:val="0"/>
-          <w:numId w:val="21"/>
-        </w:numPr>
-      </w:pPr>
-      <w:r>
-        <w:t xml:space="preserve">Select the </w:t>
-      </w:r>
-      <w:r>
-        <w:rPr>
-          <w:b/>
-        </w:rPr>
-        <w:t>Blueprint</w:t>
-      </w:r>
-      <w:r>
-        <w:t xml:space="preserve"> web site</w:t>
-      </w:r>
-    </w:p>
-    <w:p>
-      <w:pPr>
-        <w:pStyle w:val="ListParagraph"/>
-        <w:numPr>
-          <w:ilvl w:val="0"/>
-          <w:numId w:val="21"/>
-        </w:numPr>
-      </w:pPr>
-      <w:r>
-        <w:t xml:space="preserve">Select the </w:t>
-      </w:r>
-      <w:r>
-        <w:rPr>
-          <w:b/>
-        </w:rPr>
-        <w:t>Configuration Editor</w:t>
-      </w:r>
-      <w:r>
-        <w:rPr>
-          <w:b/>
-        </w:rPr>
-        <w:br/>
-      </w:r>
-    </w:p>
-    <w:p>
-      <w:pPr>
-        <w:pStyle w:val="ListParagraph"/>
-        <w:numPr>
-          <w:ilvl w:val="0"/>
-          <w:numId w:val="21"/>
-        </w:numPr>
-      </w:pPr>
-      <w:r>
-        <w:t xml:space="preserve">From the Section dropdown select: </w:t>
-      </w:r>
-      <w:r>
-        <w:br/>
-      </w:r>
-      <w:proofErr w:type="spellStart"/>
-      <w:r>
-        <w:rPr>
-          <w:b/>
-        </w:rPr>
-        <w:t>system.webServer</w:t>
-      </w:r>
-      <w:proofErr w:type="spellEnd"/>
-      <w:r>
-        <w:rPr>
-          <w:b/>
-        </w:rPr>
-        <w:t>/</w:t>
-      </w:r>
-      <w:proofErr w:type="spellStart"/>
-      <w:r>
-        <w:rPr>
-          <w:b/>
-        </w:rPr>
-        <w:t>serverRuntime</w:t>
-      </w:r>
-      <w:proofErr w:type="spellEnd"/>
+        <w:lastRenderedPageBreak/>
+        <w:t>Add Websites using PowerShell</w:t>
+      </w:r>
+    </w:p>
+    <w:p>
+      <w:pPr>
+        <w:pStyle w:val="ListParagraph"/>
+        <w:numPr>
+          <w:ilvl w:val="0"/>
+          <w:numId w:val="23"/>
+        </w:numPr>
+      </w:pPr>
+      <w:r>
+        <w:t xml:space="preserve">Open PowerShell as an elevated </w:t>
+      </w:r>
+      <w:r>
+        <w:t>user</w:t>
+      </w:r>
+    </w:p>
+    <w:p>
+      <w:pPr>
+        <w:pStyle w:val="ListParagraph"/>
+        <w:numPr>
+          <w:ilvl w:val="0"/>
+          <w:numId w:val="23"/>
+        </w:numPr>
+      </w:pPr>
+      <w:r>
+        <w:t xml:space="preserve">Execute </w:t>
+      </w:r>
+      <w:r>
+        <w:t>DevelopmentIISSetup.ps1</w:t>
+      </w:r>
       <w:r>
         <w:t xml:space="preserve"> </w:t>
       </w:r>
-    </w:p>
-    <w:p>
-      <w:pPr>
-        <w:pStyle w:val="ListParagraph"/>
-        <w:numPr>
-          <w:ilvl w:val="0"/>
-          <w:numId w:val="21"/>
-        </w:numPr>
-      </w:pPr>
-      <w:r>
-        <w:t>Click Ok for the error dialog</w:t>
-      </w:r>
-    </w:p>
-    <w:p>
-      <w:pPr>
-        <w:pStyle w:val="ListParagraph"/>
-        <w:numPr>
-          <w:ilvl w:val="0"/>
-          <w:numId w:val="21"/>
-        </w:numPr>
-      </w:pPr>
-      <w:r>
-        <w:t xml:space="preserve">From the From dropdown select: </w:t>
-      </w:r>
-      <w:proofErr w:type="spellStart"/>
-      <w:r>
-        <w:rPr>
-          <w:b/>
-        </w:rPr>
-        <w:t>ApplicationHost.config</w:t>
-      </w:r>
-      <w:proofErr w:type="spellEnd"/>
-    </w:p>
-    <w:p>
-      <w:pPr>
-        <w:pStyle w:val="ListParagraph"/>
-        <w:numPr>
-          <w:ilvl w:val="0"/>
-          <w:numId w:val="21"/>
-        </w:numPr>
-      </w:pPr>
-      <w:r>
-        <w:t xml:space="preserve">From the Actions pane click </w:t>
-      </w:r>
-      <w:r>
-        <w:rPr>
-          <w:b/>
-        </w:rPr>
-        <w:t>Unlock Section</w:t>
-      </w:r>
-      <w:r>
-        <w:rPr>
-          <w:b/>
-        </w:rPr>
-        <w:br/>
-      </w:r>
-    </w:p>
-    <w:p>
-      <w:pPr>
-        <w:pStyle w:val="ListParagraph"/>
-        <w:numPr>
-          <w:ilvl w:val="0"/>
-          <w:numId w:val="21"/>
-        </w:numPr>
-      </w:pPr>
-      <w:r>
-        <w:t xml:space="preserve">From the Section dropdown select: </w:t>
-      </w:r>
-      <w:r>
-        <w:br/>
-      </w:r>
-      <w:proofErr w:type="spellStart"/>
-      <w:r>
-        <w:rPr>
-          <w:b/>
-        </w:rPr>
-        <w:t>system.webServer</w:t>
-      </w:r>
-      <w:proofErr w:type="spellEnd"/>
-      <w:r>
-        <w:rPr>
-          <w:b/>
-        </w:rPr>
-        <w:t>/security/authentication/</w:t>
-      </w:r>
-      <w:proofErr w:type="spellStart"/>
-      <w:r>
-        <w:rPr>
-          <w:b/>
-        </w:rPr>
-        <w:t>anonymousAuthentication</w:t>
-      </w:r>
-      <w:proofErr w:type="spellEnd"/>
-      <w:r>
-        <w:t xml:space="preserve"> </w:t>
-      </w:r>
-    </w:p>
-    <w:p>
-      <w:pPr>
-        <w:pStyle w:val="ListParagraph"/>
-        <w:numPr>
-          <w:ilvl w:val="0"/>
-          <w:numId w:val="21"/>
-        </w:numPr>
-      </w:pPr>
-      <w:r>
-        <w:t>Click Ok for the error dialog</w:t>
-      </w:r>
-    </w:p>
-    <w:p>
-      <w:pPr>
-        <w:pStyle w:val="ListParagraph"/>
-        <w:numPr>
-          <w:ilvl w:val="0"/>
-          <w:numId w:val="21"/>
-        </w:numPr>
-      </w:pPr>
-      <w:r>
-        <w:t xml:space="preserve">From the From dropdown select: </w:t>
-      </w:r>
-      <w:proofErr w:type="spellStart"/>
-      <w:r>
-        <w:rPr>
-          <w:b/>
-        </w:rPr>
-        <w:t>ApplicationHost.config</w:t>
-      </w:r>
-      <w:proofErr w:type="spellEnd"/>
-    </w:p>
-    <w:p>
-      <w:pPr>
-        <w:pStyle w:val="ListParagraph"/>
-        <w:numPr>
-          <w:ilvl w:val="0"/>
-          <w:numId w:val="21"/>
-        </w:numPr>
-      </w:pPr>
-      <w:r>
-        <w:t xml:space="preserve">From the Actions pane click </w:t>
-      </w:r>
-      <w:r>
-        <w:rPr>
-          <w:b/>
-        </w:rPr>
-        <w:t>Unlock Section</w:t>
-      </w:r>
-      <w:r>
-        <w:rPr>
-          <w:b/>
-        </w:rPr>
-        <w:br/>
-      </w:r>
-    </w:p>
-    <w:p>
-      <w:pPr>
-        <w:pStyle w:val="ListParagraph"/>
-        <w:numPr>
-          <w:ilvl w:val="0"/>
-          <w:numId w:val="21"/>
-        </w:numPr>
-      </w:pPr>
-      <w:r>
-        <w:t xml:space="preserve">From the Section dropdown select: </w:t>
-      </w:r>
-      <w:proofErr w:type="spellStart"/>
-      <w:r>
-        <w:rPr>
-          <w:b/>
-        </w:rPr>
-        <w:t>system.webServer</w:t>
-      </w:r>
-      <w:proofErr w:type="spellEnd"/>
-      <w:r>
-        <w:rPr>
-          <w:b/>
-        </w:rPr>
-        <w:t>/security/authentication/</w:t>
-      </w:r>
-      <w:proofErr w:type="spellStart"/>
-      <w:r>
-        <w:rPr>
-          <w:b/>
-        </w:rPr>
-        <w:t>basic</w:t>
-      </w:r>
-      <w:r>
-        <w:rPr>
-          <w:b/>
-        </w:rPr>
-        <w:t>Authentication</w:t>
-      </w:r>
-      <w:proofErr w:type="spellEnd"/>
-    </w:p>
-    <w:p>
-      <w:pPr>
-        <w:pStyle w:val="ListParagraph"/>
-        <w:numPr>
-          <w:ilvl w:val="0"/>
-          <w:numId w:val="21"/>
-        </w:numPr>
-      </w:pPr>
-      <w:r>
-        <w:t>Click Ok for the error dialog</w:t>
-      </w:r>
-    </w:p>
-    <w:p>
-      <w:pPr>
-        <w:pStyle w:val="ListParagraph"/>
-        <w:numPr>
-          <w:ilvl w:val="0"/>
-          <w:numId w:val="21"/>
-        </w:numPr>
-      </w:pPr>
-      <w:r>
-        <w:t xml:space="preserve">From the From dropdown select: </w:t>
-      </w:r>
-      <w:proofErr w:type="spellStart"/>
-      <w:r>
-        <w:rPr>
-          <w:b/>
-        </w:rPr>
-        <w:t>ApplicationHost.config</w:t>
-      </w:r>
-      <w:proofErr w:type="spellEnd"/>
-    </w:p>
-    <w:p>
-      <w:pPr>
-        <w:pStyle w:val="ListParagraph"/>
-        <w:numPr>
-          <w:ilvl w:val="0"/>
-          <w:numId w:val="21"/>
-        </w:numPr>
-      </w:pPr>
-      <w:r>
-        <w:t xml:space="preserve">From the Actions pane click </w:t>
-      </w:r>
-      <w:r>
-        <w:rPr>
-          <w:b/>
-        </w:rPr>
-        <w:t>Unlock Section</w:t>
-      </w:r>
-      <w:r>
-        <w:rPr>
-          <w:b/>
-        </w:rPr>
-        <w:br/>
-      </w:r>
-    </w:p>
-    <w:p>
-      <w:pPr>
-        <w:pStyle w:val="ListParagraph"/>
-        <w:numPr>
-          <w:ilvl w:val="0"/>
-          <w:numId w:val="21"/>
-        </w:numPr>
-      </w:pPr>
-      <w:r>
-        <w:t xml:space="preserve">From the Section dropdown select: </w:t>
-      </w:r>
-      <w:proofErr w:type="spellStart"/>
-      <w:r>
-        <w:rPr>
-          <w:b/>
-        </w:rPr>
-        <w:t>system.webServer</w:t>
-      </w:r>
-      <w:proofErr w:type="spellEnd"/>
-      <w:r>
-        <w:rPr>
-          <w:b/>
-        </w:rPr>
-        <w:t>/security/authentication/</w:t>
-      </w:r>
-      <w:proofErr w:type="spellStart"/>
-      <w:r>
-        <w:rPr>
-          <w:b/>
-        </w:rPr>
-        <w:t>digest</w:t>
-      </w:r>
-      <w:r>
-        <w:rPr>
-          <w:b/>
-        </w:rPr>
-        <w:t>Authentication</w:t>
-      </w:r>
-      <w:proofErr w:type="spellEnd"/>
-    </w:p>
-    <w:p>
-      <w:pPr>
-        <w:pStyle w:val="ListParagraph"/>
-        <w:numPr>
-          <w:ilvl w:val="0"/>
-          <w:numId w:val="21"/>
-        </w:numPr>
-      </w:pPr>
-      <w:r>
-        <w:t>Click Ok for the error dialog</w:t>
-      </w:r>
-    </w:p>
-    <w:p>
-      <w:pPr>
-        <w:pStyle w:val="ListParagraph"/>
-        <w:numPr>
-          <w:ilvl w:val="0"/>
-          <w:numId w:val="21"/>
-        </w:numPr>
-      </w:pPr>
-      <w:r>
-        <w:t xml:space="preserve">From the From dropdown select: </w:t>
-      </w:r>
-      <w:proofErr w:type="spellStart"/>
-      <w:r>
-        <w:rPr>
-          <w:b/>
-        </w:rPr>
-        <w:t>ApplicationHost.config</w:t>
-      </w:r>
-      <w:proofErr w:type="spellEnd"/>
-    </w:p>
-    <w:p>
-      <w:pPr>
-        <w:pStyle w:val="ListParagraph"/>
-        <w:numPr>
-          <w:ilvl w:val="0"/>
-          <w:numId w:val="21"/>
-        </w:numPr>
-      </w:pPr>
-      <w:r>
-        <w:t xml:space="preserve">From the Actions pane click </w:t>
-      </w:r>
-      <w:r>
-        <w:rPr>
-          <w:b/>
-        </w:rPr>
-        <w:t>Unlock Section</w:t>
-      </w:r>
-      <w:r>
-        <w:rPr>
-          <w:b/>
-        </w:rPr>
-        <w:br/>
-      </w:r>
-    </w:p>
-    <w:p>
-      <w:pPr>
-        <w:pStyle w:val="ListParagraph"/>
-        <w:numPr>
-          <w:ilvl w:val="0"/>
-          <w:numId w:val="21"/>
-        </w:numPr>
-      </w:pPr>
-      <w:r>
-        <w:t xml:space="preserve">From the Section dropdown select: </w:t>
-      </w:r>
-      <w:r>
-        <w:br/>
-      </w:r>
-      <w:proofErr w:type="spellStart"/>
-      <w:r>
-        <w:rPr>
-          <w:b/>
-        </w:rPr>
-        <w:t>system.webServer</w:t>
-      </w:r>
-      <w:proofErr w:type="spellEnd"/>
-      <w:r>
-        <w:rPr>
-          <w:b/>
-        </w:rPr>
-        <w:t>/security/authentication/</w:t>
-      </w:r>
-      <w:proofErr w:type="spellStart"/>
-      <w:r>
-        <w:rPr>
-          <w:b/>
-        </w:rPr>
-        <w:t>windowsAuthentication</w:t>
-      </w:r>
-      <w:proofErr w:type="spellEnd"/>
-      <w:r>
-        <w:t xml:space="preserve"> </w:t>
-      </w:r>
-    </w:p>
-    <w:p>
-      <w:pPr>
-        <w:pStyle w:val="ListParagraph"/>
-        <w:numPr>
-          <w:ilvl w:val="0"/>
-          <w:numId w:val="21"/>
-        </w:numPr>
-      </w:pPr>
-      <w:r>
-        <w:t>Click Ok for the error dialog</w:t>
-      </w:r>
-    </w:p>
-    <w:p>
-      <w:pPr>
-        <w:pStyle w:val="ListParagraph"/>
-        <w:numPr>
-          <w:ilvl w:val="0"/>
-          <w:numId w:val="21"/>
-        </w:numPr>
-      </w:pPr>
-      <w:r>
-        <w:t xml:space="preserve">From the From dropdown select: </w:t>
-      </w:r>
-      <w:proofErr w:type="spellStart"/>
-      <w:r>
-        <w:rPr>
-          <w:b/>
-        </w:rPr>
-        <w:t>ApplicationHost.config</w:t>
-      </w:r>
-      <w:proofErr w:type="spellEnd"/>
-    </w:p>
-    <w:p>
-      <w:pPr>
-        <w:pStyle w:val="ListParagraph"/>
-        <w:numPr>
-          <w:ilvl w:val="0"/>
-          <w:numId w:val="21"/>
-        </w:numPr>
-      </w:pPr>
-      <w:r>
-        <w:t xml:space="preserve">From the Actions pane click </w:t>
-      </w:r>
-      <w:r>
-        <w:rPr>
-          <w:b/>
-        </w:rPr>
-        <w:t>Unlock Section</w:t>
-      </w:r>
-    </w:p>
-    <w:p>
-      <w:pPr>
-        <w:pStyle w:val="Heading2"/>
-      </w:pPr>
-      <w:r>
-        <w:t>Create Application Pool for Web Services</w:t>
-      </w:r>
-    </w:p>
-    <w:p>
-      <w:pPr>
-        <w:pStyle w:val="ListParagraph"/>
-        <w:numPr>
-          <w:ilvl w:val="0"/>
-          <w:numId w:val="11"/>
-        </w:numPr>
-      </w:pPr>
-      <w:r>
-        <w:t>Click on Application Pools</w:t>
-      </w:r>
-    </w:p>
-    <w:p>
-      <w:pPr>
-        <w:pStyle w:val="ListParagraph"/>
-        <w:numPr>
-          <w:ilvl w:val="0"/>
-          <w:numId w:val="11"/>
-        </w:numPr>
-      </w:pPr>
-      <w:r>
-        <w:t>Right mouse click on Application Pools and select Add Application Pool</w:t>
-      </w:r>
-    </w:p>
-    <w:p>
-      <w:pPr>
-        <w:pStyle w:val="ListParagraph"/>
-        <w:numPr>
-          <w:ilvl w:val="0"/>
-          <w:numId w:val="11"/>
-        </w:numPr>
-      </w:pPr>
-      <w:r>
-        <w:t xml:space="preserve">Name: </w:t>
-      </w:r>
-      <w:proofErr w:type="spellStart"/>
-      <w:r>
-        <w:rPr>
-          <w:b/>
-        </w:rPr>
-        <w:t>Blueprint_Services</w:t>
-      </w:r>
-      <w:proofErr w:type="spellEnd"/>
-    </w:p>
-    <w:p>
-      <w:pPr>
-        <w:pStyle w:val="ListParagraph"/>
-        <w:numPr>
-          <w:ilvl w:val="0"/>
-          <w:numId w:val="11"/>
-        </w:numPr>
-      </w:pPr>
-      <w:r>
-        <w:t xml:space="preserve">.NET CLR version: </w:t>
-      </w:r>
-      <w:r>
-        <w:rPr>
-          <w:b/>
-        </w:rPr>
-        <w:t>.NET CLR Version v4.0.30319</w:t>
-      </w:r>
-    </w:p>
-    <w:p>
-      <w:pPr>
-        <w:pStyle w:val="ListParagraph"/>
-        <w:numPr>
-          <w:ilvl w:val="0"/>
-          <w:numId w:val="11"/>
-        </w:numPr>
-      </w:pPr>
-      <w:r>
-        <w:t xml:space="preserve">Managed pipeline mode: </w:t>
-      </w:r>
-      <w:r>
-        <w:rPr>
-          <w:b/>
-        </w:rPr>
-        <w:t>Integrated</w:t>
-      </w:r>
-    </w:p>
-    <w:p>
-      <w:pPr>
-        <w:pStyle w:val="ListParagraph"/>
-        <w:numPr>
-          <w:ilvl w:val="0"/>
-          <w:numId w:val="11"/>
-        </w:numPr>
-      </w:pPr>
-      <w:r>
-        <w:t>Click Ok</w:t>
-      </w:r>
-    </w:p>
-    <w:p>
-      <w:pPr>
-        <w:pStyle w:val="Heading2"/>
-      </w:pPr>
-      <w:r>
-        <w:t xml:space="preserve">Configure </w:t>
-      </w:r>
-      <w:proofErr w:type="spellStart"/>
-      <w:r>
-        <w:t>AdminStore</w:t>
-      </w:r>
-      <w:proofErr w:type="spellEnd"/>
-      <w:r>
-        <w:t xml:space="preserve"> Service</w:t>
-      </w:r>
-    </w:p>
-    <w:p>
-      <w:pPr>
-        <w:pStyle w:val="ListParagraph"/>
-        <w:numPr>
-          <w:ilvl w:val="0"/>
-          <w:numId w:val="7"/>
-        </w:numPr>
-      </w:pPr>
-      <w:r>
-        <w:t xml:space="preserve">Expand </w:t>
-      </w:r>
-      <w:r>
-        <w:rPr>
-          <w:b/>
-        </w:rPr>
-        <w:t>Blueprint</w:t>
-      </w:r>
-      <w:r>
-        <w:t xml:space="preserve"> Website</w:t>
-      </w:r>
-    </w:p>
-    <w:p>
-      <w:pPr>
-        <w:pStyle w:val="ListParagraph"/>
-        <w:numPr>
-          <w:ilvl w:val="0"/>
-          <w:numId w:val="7"/>
-        </w:numPr>
-      </w:pPr>
-      <w:r>
-        <w:t>Right mouse click on SVC folder, select Add Application</w:t>
-      </w:r>
-    </w:p>
-    <w:p>
-      <w:pPr>
-        <w:pStyle w:val="ListParagraph"/>
-        <w:numPr>
-          <w:ilvl w:val="0"/>
-          <w:numId w:val="7"/>
-        </w:numPr>
-      </w:pPr>
-      <w:r>
-        <w:t xml:space="preserve">Alias: </w:t>
-      </w:r>
-      <w:proofErr w:type="spellStart"/>
-      <w:r>
-        <w:rPr>
-          <w:b/>
-        </w:rPr>
-        <w:t>AdminStore</w:t>
-      </w:r>
-      <w:proofErr w:type="spellEnd"/>
-    </w:p>
-    <w:p>
-      <w:pPr>
-        <w:pStyle w:val="ListParagraph"/>
-        <w:numPr>
-          <w:ilvl w:val="0"/>
-          <w:numId w:val="7"/>
-        </w:numPr>
-      </w:pPr>
-      <w:r>
-        <w:t>Click</w:t>
-      </w:r>
-      <w:r>
-        <w:t xml:space="preserve"> Select…</w:t>
-      </w:r>
-    </w:p>
-    <w:p>
-      <w:pPr>
-        <w:pStyle w:val="ListParagraph"/>
-        <w:numPr>
-          <w:ilvl w:val="0"/>
-          <w:numId w:val="7"/>
-        </w:numPr>
-      </w:pPr>
-      <w:r>
-        <w:t xml:space="preserve">Application Pool: </w:t>
-      </w:r>
-      <w:proofErr w:type="spellStart"/>
-      <w:r>
-        <w:rPr>
-          <w:b/>
-        </w:rPr>
-        <w:t>Blueprint_Services</w:t>
-      </w:r>
-      <w:proofErr w:type="spellEnd"/>
-    </w:p>
-    <w:p>
-      <w:pPr>
-        <w:pStyle w:val="ListParagraph"/>
-        <w:numPr>
-          <w:ilvl w:val="0"/>
-          <w:numId w:val="7"/>
-        </w:numPr>
-      </w:pPr>
-      <w:r>
-        <w:t>Click Ok</w:t>
-      </w:r>
-    </w:p>
-    <w:p>
-      <w:pPr>
-        <w:pStyle w:val="ListParagraph"/>
-        <w:numPr>
-          <w:ilvl w:val="0"/>
-          <w:numId w:val="7"/>
-        </w:numPr>
-      </w:pPr>
-      <w:r>
-        <w:t xml:space="preserve">Physical Path: </w:t>
-      </w:r>
-      <w:r>
-        <w:rPr>
-          <w:b/>
-        </w:rPr>
-        <w:t>C:\...\blueprint\svc\AdminStore</w:t>
-      </w:r>
-    </w:p>
-    <w:p>
-      <w:pPr>
-        <w:pStyle w:val="ListParagraph"/>
-        <w:numPr>
-          <w:ilvl w:val="0"/>
-          <w:numId w:val="7"/>
-        </w:numPr>
-      </w:pPr>
-      <w:r>
-        <w:t>Click Ok</w:t>
-      </w:r>
-    </w:p>
-    <w:p>
-      <w:pPr>
-        <w:pStyle w:val="Heading2"/>
-      </w:pPr>
-      <w:r>
-        <w:t xml:space="preserve">Configure </w:t>
-      </w:r>
-      <w:proofErr w:type="spellStart"/>
-      <w:r>
-        <w:t>ArtifactStore</w:t>
-      </w:r>
-      <w:proofErr w:type="spellEnd"/>
-      <w:r>
-        <w:t xml:space="preserve"> Service</w:t>
-      </w:r>
-    </w:p>
-    <w:p>
-      <w:pPr>
-        <w:pStyle w:val="ListParagraph"/>
-        <w:numPr>
-          <w:ilvl w:val="0"/>
-          <w:numId w:val="9"/>
-        </w:numPr>
-      </w:pPr>
-      <w:r>
-        <w:t xml:space="preserve">Expand </w:t>
-      </w:r>
-      <w:r>
-        <w:rPr>
-          <w:b/>
-        </w:rPr>
-        <w:t>Bl</w:t>
-      </w:r>
-      <w:r>
-        <w:rPr>
-          <w:b/>
-        </w:rPr>
-        <w:t>u</w:t>
-      </w:r>
-      <w:r>
-        <w:rPr>
-          <w:b/>
-        </w:rPr>
-        <w:t>eprint</w:t>
-      </w:r>
-      <w:r>
-        <w:t xml:space="preserve"> Website</w:t>
-      </w:r>
-    </w:p>
-    <w:p>
-      <w:pPr>
-        <w:pStyle w:val="ListParagraph"/>
-        <w:numPr>
-          <w:ilvl w:val="0"/>
-          <w:numId w:val="9"/>
-        </w:numPr>
-      </w:pPr>
-      <w:r>
-        <w:t>Right mouse click on SVC folder, select Add Application</w:t>
-      </w:r>
-    </w:p>
-    <w:p>
-      <w:pPr>
-        <w:pStyle w:val="ListParagraph"/>
-        <w:numPr>
-          <w:ilvl w:val="0"/>
-          <w:numId w:val="9"/>
-        </w:numPr>
-      </w:pPr>
-      <w:r>
-        <w:t xml:space="preserve">Alias: </w:t>
-      </w:r>
-      <w:proofErr w:type="spellStart"/>
-      <w:r>
-        <w:rPr>
-          <w:b/>
-        </w:rPr>
-        <w:t>Artifact</w:t>
-      </w:r>
-      <w:r>
-        <w:rPr>
-          <w:b/>
-        </w:rPr>
-        <w:t>Store</w:t>
-      </w:r>
-      <w:proofErr w:type="spellEnd"/>
-    </w:p>
-    <w:p>
-      <w:pPr>
-        <w:pStyle w:val="ListParagraph"/>
-        <w:numPr>
-          <w:ilvl w:val="0"/>
-          <w:numId w:val="9"/>
-        </w:numPr>
-      </w:pPr>
-      <w:r>
-        <w:t>Click</w:t>
-      </w:r>
-      <w:r>
-        <w:t xml:space="preserve"> Select…</w:t>
-      </w:r>
-    </w:p>
-    <w:p>
-      <w:pPr>
-        <w:pStyle w:val="ListParagraph"/>
-        <w:numPr>
-          <w:ilvl w:val="0"/>
-          <w:numId w:val="9"/>
-        </w:numPr>
-      </w:pPr>
-      <w:r>
-        <w:t xml:space="preserve">Application Pool: </w:t>
-      </w:r>
-      <w:proofErr w:type="spellStart"/>
-      <w:r>
-        <w:rPr>
-          <w:b/>
-        </w:rPr>
-        <w:t>Blueprint_Services</w:t>
-      </w:r>
-      <w:proofErr w:type="spellEnd"/>
-    </w:p>
-    <w:p>
-      <w:pPr>
-        <w:pStyle w:val="ListParagraph"/>
-        <w:numPr>
-          <w:ilvl w:val="0"/>
-          <w:numId w:val="9"/>
-        </w:numPr>
-      </w:pPr>
-      <w:r>
-        <w:t>Click Ok</w:t>
-      </w:r>
-    </w:p>
-    <w:p>
-      <w:pPr>
-        <w:pStyle w:val="ListParagraph"/>
-        <w:numPr>
-          <w:ilvl w:val="0"/>
-          <w:numId w:val="9"/>
-        </w:numPr>
-      </w:pPr>
-      <w:r>
-        <w:t xml:space="preserve">Physical Path: </w:t>
-      </w:r>
-      <w:r>
-        <w:rPr>
-          <w:b/>
-        </w:rPr>
-        <w:t>C:\...</w:t>
-      </w:r>
-      <w:r>
-        <w:rPr>
-          <w:b/>
-        </w:rPr>
-        <w:t>\blueprint\svc\Artifact</w:t>
-      </w:r>
-      <w:r>
-        <w:rPr>
-          <w:b/>
-        </w:rPr>
-        <w:t>Store</w:t>
-      </w:r>
-    </w:p>
-    <w:p>
-      <w:pPr>
-        <w:pStyle w:val="ListParagraph"/>
-        <w:numPr>
-          <w:ilvl w:val="0"/>
-          <w:numId w:val="9"/>
-        </w:numPr>
-      </w:pPr>
-      <w:r>
-        <w:t>Click Ok</w:t>
-      </w:r>
-    </w:p>
-    <w:p>
-      <w:pPr>
-        <w:pStyle w:val="Heading2"/>
-      </w:pPr>
-      <w:r>
-        <w:t xml:space="preserve">Configure </w:t>
-      </w:r>
-      <w:proofErr w:type="spellStart"/>
-      <w:r>
-        <w:t>FileStore</w:t>
-      </w:r>
-      <w:proofErr w:type="spellEnd"/>
-      <w:r>
-        <w:t xml:space="preserve"> Service</w:t>
-      </w:r>
-    </w:p>
-    <w:p>
-      <w:pPr>
-        <w:pStyle w:val="ListParagraph"/>
-        <w:numPr>
-          <w:ilvl w:val="0"/>
-          <w:numId w:val="8"/>
-        </w:numPr>
-      </w:pPr>
-      <w:r>
-        <w:t xml:space="preserve">Expand </w:t>
-      </w:r>
-      <w:r>
-        <w:rPr>
-          <w:b/>
-        </w:rPr>
-        <w:t>Blueprint</w:t>
-      </w:r>
-      <w:r>
-        <w:t xml:space="preserve"> Website</w:t>
-      </w:r>
-    </w:p>
-    <w:p>
-      <w:pPr>
-        <w:pStyle w:val="ListParagraph"/>
-        <w:numPr>
-          <w:ilvl w:val="0"/>
-          <w:numId w:val="8"/>
-        </w:numPr>
-      </w:pPr>
-      <w:r>
-        <w:t>Right mouse click on SVC folder, select Add Application</w:t>
-      </w:r>
-    </w:p>
-    <w:p>
-      <w:pPr>
-        <w:pStyle w:val="ListParagraph"/>
-        <w:numPr>
-          <w:ilvl w:val="0"/>
-          <w:numId w:val="8"/>
-        </w:numPr>
-      </w:pPr>
-      <w:r>
-        <w:t xml:space="preserve">Alias: </w:t>
-      </w:r>
-      <w:proofErr w:type="spellStart"/>
-      <w:r>
-        <w:rPr>
-          <w:b/>
-        </w:rPr>
-        <w:t>FileStore</w:t>
-      </w:r>
-      <w:proofErr w:type="spellEnd"/>
-    </w:p>
-    <w:p>
-      <w:pPr>
-        <w:pStyle w:val="ListParagraph"/>
-        <w:numPr>
-          <w:ilvl w:val="0"/>
-          <w:numId w:val="8"/>
-        </w:numPr>
-      </w:pPr>
-      <w:r>
-        <w:t>Click</w:t>
-      </w:r>
-      <w:r>
-        <w:t xml:space="preserve"> Select…</w:t>
-      </w:r>
-    </w:p>
-    <w:p>
-      <w:pPr>
-        <w:pStyle w:val="ListParagraph"/>
-        <w:numPr>
-          <w:ilvl w:val="0"/>
-          <w:numId w:val="8"/>
-        </w:numPr>
-      </w:pPr>
-      <w:r>
-        <w:t xml:space="preserve">Application Pool: </w:t>
-      </w:r>
-      <w:proofErr w:type="spellStart"/>
-      <w:r>
-        <w:rPr>
-          <w:b/>
-        </w:rPr>
-        <w:t>Blueprint_Services</w:t>
-      </w:r>
-      <w:proofErr w:type="spellEnd"/>
-    </w:p>
-    <w:p>
-      <w:pPr>
-        <w:pStyle w:val="ListParagraph"/>
-        <w:numPr>
-          <w:ilvl w:val="0"/>
-          <w:numId w:val="8"/>
-        </w:numPr>
-      </w:pPr>
-      <w:r>
-        <w:t>Click Ok</w:t>
-      </w:r>
-    </w:p>
-    <w:p>
-      <w:pPr>
-        <w:pStyle w:val="ListParagraph"/>
-        <w:numPr>
-          <w:ilvl w:val="0"/>
-          <w:numId w:val="8"/>
-        </w:numPr>
-      </w:pPr>
-      <w:r>
-        <w:t xml:space="preserve">Physical Path: </w:t>
-      </w:r>
-      <w:r>
-        <w:rPr>
-          <w:b/>
-        </w:rPr>
-        <w:t>C:\...\blueprint\svc\FileStore</w:t>
-      </w:r>
-    </w:p>
-    <w:p>
-      <w:pPr>
-        <w:pStyle w:val="ListParagraph"/>
-        <w:numPr>
-          <w:ilvl w:val="0"/>
-          <w:numId w:val="8"/>
-        </w:numPr>
-      </w:pPr>
-      <w:r>
-        <w:t>Click Ok</w:t>
-      </w:r>
-    </w:p>
-    <w:p>
-      <w:pPr>
-        <w:pStyle w:val="Heading1"/>
-      </w:pPr>
-      <w:r>
-        <w:t xml:space="preserve">Configure </w:t>
-      </w:r>
-      <w:r>
-        <w:t>Blueprint Admin Services</w:t>
-      </w:r>
-    </w:p>
-    <w:p>
-      <w:pPr>
-        <w:pStyle w:val="Heading2"/>
-      </w:pPr>
-      <w:r>
-        <w:t>Configure the Blueprint Admin Services Website</w:t>
-      </w:r>
-    </w:p>
-    <w:p>
-      <w:pPr>
-        <w:pStyle w:val="ListParagraph"/>
-        <w:numPr>
-          <w:ilvl w:val="0"/>
-          <w:numId w:val="12"/>
-        </w:numPr>
-      </w:pPr>
-      <w:r>
-        <w:t>Right mouse click on Sites and select Add Website</w:t>
-      </w:r>
-    </w:p>
-    <w:p>
-      <w:pPr>
-        <w:pStyle w:val="ListParagraph"/>
-        <w:numPr>
-          <w:ilvl w:val="0"/>
-          <w:numId w:val="12"/>
-        </w:numPr>
-      </w:pPr>
-      <w:r>
-        <w:t xml:space="preserve">Site Name: </w:t>
-      </w:r>
-      <w:proofErr w:type="spellStart"/>
-      <w:r>
-        <w:rPr>
-          <w:b/>
-        </w:rPr>
-        <w:t>Blueprint</w:t>
-      </w:r>
-      <w:r>
-        <w:rPr>
-          <w:b/>
-        </w:rPr>
-        <w:t>_Admin</w:t>
-      </w:r>
-      <w:proofErr w:type="spellEnd"/>
-    </w:p>
-    <w:p>
-      <w:pPr>
-        <w:pStyle w:val="ListParagraph"/>
-        <w:numPr>
-          <w:ilvl w:val="0"/>
-          <w:numId w:val="12"/>
-        </w:numPr>
-      </w:pPr>
-      <w:r>
-        <w:t>Click</w:t>
-      </w:r>
-      <w:r>
-        <w:t xml:space="preserve"> Select…</w:t>
-      </w:r>
-    </w:p>
-    <w:p>
-      <w:pPr>
-        <w:pStyle w:val="ListParagraph"/>
-        <w:numPr>
-          <w:ilvl w:val="0"/>
-          <w:numId w:val="12"/>
-        </w:numPr>
-      </w:pPr>
-      <w:r>
-        <w:t xml:space="preserve">Application Pool: </w:t>
-      </w:r>
-      <w:proofErr w:type="spellStart"/>
-      <w:r>
-        <w:rPr>
-          <w:b/>
-        </w:rPr>
-        <w:t>Blueprint_Services</w:t>
-      </w:r>
-      <w:proofErr w:type="spellEnd"/>
-    </w:p>
-    <w:p>
-      <w:pPr>
-        <w:pStyle w:val="ListParagraph"/>
-        <w:numPr>
-          <w:ilvl w:val="0"/>
-          <w:numId w:val="12"/>
-        </w:numPr>
-      </w:pPr>
-      <w:r>
-        <w:t xml:space="preserve">Click Ok </w:t>
-      </w:r>
-    </w:p>
-    <w:p>
-      <w:pPr>
-        <w:pStyle w:val="ListParagraph"/>
-        <w:numPr>
-          <w:ilvl w:val="0"/>
-          <w:numId w:val="12"/>
-        </w:numPr>
-      </w:pPr>
-      <w:r>
-        <w:t xml:space="preserve">Physical Path: </w:t>
-      </w:r>
-      <w:r>
-        <w:rPr>
-          <w:b/>
-        </w:rPr>
-        <w:t>C:\...\blueprint</w:t>
-      </w:r>
-    </w:p>
-    <w:p>
-      <w:pPr>
-        <w:pStyle w:val="ListParagraph"/>
-        <w:numPr>
-          <w:ilvl w:val="0"/>
-          <w:numId w:val="12"/>
-        </w:numPr>
-      </w:pPr>
-      <w:r>
-        <w:t xml:space="preserve">Port: </w:t>
-      </w:r>
-      <w:r>
-        <w:rPr>
-          <w:b/>
-        </w:rPr>
-        <w:t>9101</w:t>
-      </w:r>
-    </w:p>
-    <w:p>
-      <w:pPr>
-        <w:pStyle w:val="ListParagraph"/>
-        <w:numPr>
-          <w:ilvl w:val="0"/>
-          <w:numId w:val="12"/>
-        </w:numPr>
-      </w:pPr>
-      <w:r>
-        <w:t>Click Ok</w:t>
-      </w:r>
-    </w:p>
-    <w:p>
-      <w:pPr>
-        <w:pStyle w:val="Heading2"/>
-      </w:pPr>
-      <w:r>
-        <w:t xml:space="preserve">Configure the Access Control </w:t>
-      </w:r>
-      <w:r>
-        <w:t>Service</w:t>
-      </w:r>
-    </w:p>
-    <w:p>
-      <w:pPr>
-        <w:pStyle w:val="ListParagraph"/>
-        <w:numPr>
-          <w:ilvl w:val="0"/>
-          <w:numId w:val="13"/>
-        </w:numPr>
-      </w:pPr>
-      <w:r>
-        <w:t xml:space="preserve">Expand </w:t>
-      </w:r>
-      <w:proofErr w:type="spellStart"/>
-      <w:r>
-        <w:rPr>
-          <w:b/>
-        </w:rPr>
-        <w:t>Blueprint_Admin</w:t>
-      </w:r>
-      <w:proofErr w:type="spellEnd"/>
-      <w:r>
-        <w:t xml:space="preserve"> site</w:t>
-      </w:r>
-    </w:p>
-    <w:p>
-      <w:pPr>
-        <w:pStyle w:val="ListParagraph"/>
-        <w:numPr>
-          <w:ilvl w:val="0"/>
-          <w:numId w:val="13"/>
-        </w:numPr>
-      </w:pPr>
-      <w:r>
-        <w:t xml:space="preserve">Expand </w:t>
-      </w:r>
-      <w:r>
-        <w:rPr>
-          <w:b/>
-        </w:rPr>
-        <w:t>svc</w:t>
-      </w:r>
-      <w:r>
-        <w:t xml:space="preserve"> folder</w:t>
-      </w:r>
-    </w:p>
-    <w:p>
-      <w:pPr>
-        <w:pStyle w:val="ListParagraph"/>
-        <w:numPr>
-          <w:ilvl w:val="0"/>
-          <w:numId w:val="13"/>
-        </w:numPr>
-      </w:pPr>
-      <w:r>
-        <w:t xml:space="preserve">Right mouse click on </w:t>
-      </w:r>
-      <w:proofErr w:type="spellStart"/>
-      <w:r>
-        <w:rPr>
-          <w:b/>
-        </w:rPr>
-        <w:t>AccessControl</w:t>
-      </w:r>
-      <w:proofErr w:type="spellEnd"/>
-      <w:r>
-        <w:t xml:space="preserve">, select </w:t>
-      </w:r>
-      <w:r>
-        <w:rPr>
-          <w:b/>
-        </w:rPr>
-        <w:t>Convert to Application</w:t>
-      </w:r>
-    </w:p>
-    <w:p>
-      <w:pPr>
-        <w:pStyle w:val="ListParagraph"/>
-        <w:numPr>
-          <w:ilvl w:val="0"/>
-          <w:numId w:val="13"/>
-        </w:numPr>
-      </w:pPr>
-      <w:r>
-        <w:t>Click Ok</w:t>
-      </w:r>
-    </w:p>
-    <w:p>
-      <w:pPr>
-        <w:pStyle w:val="Heading2"/>
-      </w:pPr>
-      <w:r>
-        <w:t xml:space="preserve">Configure the </w:t>
-      </w:r>
-      <w:proofErr w:type="spellStart"/>
-      <w:r>
-        <w:t>Config</w:t>
-      </w:r>
-      <w:proofErr w:type="spellEnd"/>
-      <w:r>
-        <w:t xml:space="preserve"> Control Service</w:t>
-      </w:r>
-    </w:p>
-    <w:p>
-      <w:pPr>
-        <w:pStyle w:val="ListParagraph"/>
-        <w:numPr>
-          <w:ilvl w:val="0"/>
-          <w:numId w:val="14"/>
-        </w:numPr>
-      </w:pPr>
-      <w:r>
-        <w:t xml:space="preserve">Expand </w:t>
-      </w:r>
-      <w:proofErr w:type="spellStart"/>
-      <w:r>
-        <w:rPr>
-          <w:b/>
-        </w:rPr>
-        <w:t>Blueprint_Admin</w:t>
-      </w:r>
-      <w:proofErr w:type="spellEnd"/>
-      <w:r>
-        <w:t xml:space="preserve"> site</w:t>
-      </w:r>
-    </w:p>
-    <w:p>
-      <w:pPr>
-        <w:pStyle w:val="ListParagraph"/>
-        <w:numPr>
-          <w:ilvl w:val="0"/>
-          <w:numId w:val="14"/>
-        </w:numPr>
-      </w:pPr>
-      <w:r>
-        <w:t xml:space="preserve">Expand </w:t>
-      </w:r>
-      <w:r>
-        <w:rPr>
-          <w:b/>
-        </w:rPr>
-        <w:t>svc</w:t>
-      </w:r>
-      <w:r>
-        <w:t xml:space="preserve"> folder</w:t>
-      </w:r>
-    </w:p>
-    <w:p>
-      <w:pPr>
-        <w:pStyle w:val="ListParagraph"/>
-        <w:numPr>
-          <w:ilvl w:val="0"/>
-          <w:numId w:val="14"/>
-        </w:numPr>
-      </w:pPr>
-      <w:r>
-        <w:t xml:space="preserve">Right mouse click on </w:t>
-      </w:r>
-      <w:proofErr w:type="spellStart"/>
-      <w:r>
-        <w:rPr>
-          <w:b/>
-        </w:rPr>
-        <w:t>Config</w:t>
-      </w:r>
-      <w:r>
-        <w:rPr>
-          <w:b/>
-        </w:rPr>
-        <w:t>Control</w:t>
-      </w:r>
-      <w:proofErr w:type="spellEnd"/>
-      <w:r>
-        <w:t xml:space="preserve">, select </w:t>
-      </w:r>
-      <w:r>
-        <w:rPr>
-          <w:b/>
-        </w:rPr>
-        <w:t>Convert to Application</w:t>
-      </w:r>
-    </w:p>
-    <w:p>
-      <w:pPr>
-        <w:pStyle w:val="ListParagraph"/>
-        <w:numPr>
-          <w:ilvl w:val="0"/>
-          <w:numId w:val="14"/>
-        </w:numPr>
-      </w:pPr>
-      <w:r>
-        <w:t>Click Ok</w:t>
+      <w:r>
+        <w:t>(C:\...\blueprint\doc\environment)</w:t>
+      </w:r>
+    </w:p>
+    <w:p>
+      <w:pPr>
+        <w:pStyle w:val="ListParagraph"/>
+        <w:numPr>
+          <w:ilvl w:val="0"/>
+          <w:numId w:val="23"/>
+        </w:numPr>
+      </w:pPr>
+      <w:r>
+        <w:t>Follow the prompts</w:t>
       </w:r>
     </w:p>
     <w:p>
@@ -2816,10 +2949,7 @@
       </w:r>
       <w:proofErr w:type="spellEnd"/>
       <w:r>
-        <w:t xml:space="preserve"> </w:t>
-      </w:r>
-      <w:r>
-        <w:t>(</w:t>
+        <w:t xml:space="preserve"> (</w:t>
       </w:r>
       <w:r>
         <w:t>C:\</w:t>
@@ -2835,8 +2965,585 @@
       </w:r>
     </w:p>
     <w:p>
+      <w:pPr>
+        <w:pStyle w:val="Heading1"/>
+      </w:pPr>
+      <w:r>
+        <w:t>Configure SQL Server Alias</w:t>
+      </w:r>
+    </w:p>
+    <w:p>
+      <w:r>
+        <w:t>An alias is an alternate name that can be used to make a connection. The alias encapsulates the required elements of a connection string, and exposes them with a name chosen by the user.</w:t>
+      </w:r>
+      <w:r>
+        <w:t xml:space="preserve"> This allows us to have a consistent data source name in our connection strings. As a developer you setup your alias to point to the SQL Server instance that you wish to target.</w:t>
+      </w:r>
       <w:bookmarkStart w:id="0" w:name="_GoBack"/>
       <w:bookmarkEnd w:id="0"/>
+    </w:p>
+    <w:p>
+      <w:pPr>
+        <w:pStyle w:val="ListParagraph"/>
+        <w:numPr>
+          <w:ilvl w:val="0"/>
+          <w:numId w:val="24"/>
+        </w:numPr>
+      </w:pPr>
+      <w:r>
+        <w:lastRenderedPageBreak/>
+        <w:t>Open SQL Server Configuration Manager</w:t>
+      </w:r>
+    </w:p>
+    <w:p>
+      <w:pPr>
+        <w:pStyle w:val="ListParagraph"/>
+        <w:numPr>
+          <w:ilvl w:val="0"/>
+          <w:numId w:val="24"/>
+        </w:numPr>
+      </w:pPr>
+      <w:r>
+        <w:t xml:space="preserve">Expand </w:t>
+      </w:r>
+      <w:r>
+        <w:rPr>
+          <w:b/>
+        </w:rPr>
+        <w:t>SQL</w:t>
+      </w:r>
+      <w:r>
+        <w:rPr>
+          <w:b/>
+        </w:rPr>
+        <w:t xml:space="preserve"> Server Network Configuration</w:t>
+      </w:r>
+    </w:p>
+    <w:p>
+      <w:pPr>
+        <w:pStyle w:val="ListParagraph"/>
+        <w:numPr>
+          <w:ilvl w:val="0"/>
+          <w:numId w:val="24"/>
+        </w:numPr>
+      </w:pPr>
+      <w:r>
+        <w:t>For each node (</w:t>
+      </w:r>
+      <w:proofErr w:type="spellStart"/>
+      <w:r>
+        <w:t>eg</w:t>
+      </w:r>
+      <w:proofErr w:type="spellEnd"/>
+      <w:r>
+        <w:t>: Protocols for SQLEXPRESS)</w:t>
+      </w:r>
+    </w:p>
+    <w:p>
+      <w:pPr>
+        <w:pStyle w:val="ListParagraph"/>
+        <w:numPr>
+          <w:ilvl w:val="0"/>
+          <w:numId w:val="24"/>
+        </w:numPr>
+      </w:pPr>
+      <w:r>
+        <w:t>Select the node</w:t>
+      </w:r>
+    </w:p>
+    <w:p>
+      <w:pPr>
+        <w:pStyle w:val="ListParagraph"/>
+        <w:numPr>
+          <w:ilvl w:val="0"/>
+          <w:numId w:val="24"/>
+        </w:numPr>
+      </w:pPr>
+      <w:r>
+        <w:t xml:space="preserve">Right mouse click on </w:t>
+      </w:r>
+      <w:r>
+        <w:rPr>
+          <w:b/>
+        </w:rPr>
+        <w:t>TCP/IP</w:t>
+      </w:r>
+      <w:r>
+        <w:t xml:space="preserve"> and select </w:t>
+      </w:r>
+      <w:r>
+        <w:rPr>
+          <w:b/>
+        </w:rPr>
+        <w:t>Enable</w:t>
+      </w:r>
+      <w:r>
+        <w:rPr>
+          <w:b/>
+        </w:rPr>
+        <w:br/>
+      </w:r>
+    </w:p>
+    <w:p>
+      <w:pPr>
+        <w:pStyle w:val="ListParagraph"/>
+        <w:numPr>
+          <w:ilvl w:val="0"/>
+          <w:numId w:val="24"/>
+        </w:numPr>
+      </w:pPr>
+      <w:r>
+        <w:t xml:space="preserve">Expand </w:t>
+      </w:r>
+      <w:r>
+        <w:rPr>
+          <w:b/>
+        </w:rPr>
+        <w:t>SQL Native Client Configuration (32</w:t>
+      </w:r>
+      <w:r>
+        <w:rPr>
+          <w:b/>
+        </w:rPr>
+        <w:t>bit)</w:t>
+      </w:r>
+    </w:p>
+    <w:p>
+      <w:pPr>
+        <w:pStyle w:val="ListParagraph"/>
+        <w:numPr>
+          <w:ilvl w:val="0"/>
+          <w:numId w:val="24"/>
+        </w:numPr>
+      </w:pPr>
+      <w:r>
+        <w:t xml:space="preserve">Right mouse click </w:t>
+      </w:r>
+      <w:r>
+        <w:rPr>
+          <w:b/>
+        </w:rPr>
+        <w:t>Aliases</w:t>
+      </w:r>
+      <w:r>
+        <w:t xml:space="preserve"> and then click </w:t>
+      </w:r>
+      <w:r>
+        <w:rPr>
+          <w:b/>
+        </w:rPr>
+        <w:t>New Alias</w:t>
+      </w:r>
+    </w:p>
+    <w:p>
+      <w:pPr>
+        <w:pStyle w:val="ListParagraph"/>
+        <w:numPr>
+          <w:ilvl w:val="0"/>
+          <w:numId w:val="24"/>
+        </w:numPr>
+      </w:pPr>
+      <w:r>
+        <w:t xml:space="preserve">Alias Name: </w:t>
+      </w:r>
+      <w:proofErr w:type="spellStart"/>
+      <w:r>
+        <w:rPr>
+          <w:b/>
+        </w:rPr>
+        <w:t>Blueprint</w:t>
+      </w:r>
+      <w:r>
+        <w:rPr>
+          <w:b/>
+        </w:rPr>
+        <w:t>DevDB</w:t>
+      </w:r>
+      <w:proofErr w:type="spellEnd"/>
+    </w:p>
+    <w:p>
+      <w:pPr>
+        <w:pStyle w:val="ListParagraph"/>
+        <w:numPr>
+          <w:ilvl w:val="0"/>
+          <w:numId w:val="24"/>
+        </w:numPr>
+      </w:pPr>
+      <w:r>
+        <w:t xml:space="preserve">Port No: </w:t>
+      </w:r>
+      <w:r>
+        <w:rPr>
+          <w:b/>
+        </w:rPr>
+        <w:t>See section (“Determine Port”)</w:t>
+      </w:r>
+    </w:p>
+    <w:p>
+      <w:pPr>
+        <w:pStyle w:val="ListParagraph"/>
+        <w:numPr>
+          <w:ilvl w:val="0"/>
+          <w:numId w:val="24"/>
+        </w:numPr>
+      </w:pPr>
+      <w:r>
+        <w:t xml:space="preserve">Protocol: </w:t>
+      </w:r>
+      <w:r>
+        <w:rPr>
+          <w:b/>
+        </w:rPr>
+        <w:t>TCP/IP</w:t>
+      </w:r>
+    </w:p>
+    <w:p>
+      <w:pPr>
+        <w:pStyle w:val="ListParagraph"/>
+        <w:numPr>
+          <w:ilvl w:val="0"/>
+          <w:numId w:val="24"/>
+        </w:numPr>
+      </w:pPr>
+      <w:r>
+        <w:t xml:space="preserve">Server: </w:t>
+      </w:r>
+      <w:r>
+        <w:rPr>
+          <w:b/>
+        </w:rPr>
+        <w:t>localhost</w:t>
+      </w:r>
+      <w:r>
+        <w:rPr>
+          <w:b/>
+        </w:rPr>
+        <w:br/>
+      </w:r>
+    </w:p>
+    <w:p>
+      <w:pPr>
+        <w:pStyle w:val="ListParagraph"/>
+        <w:numPr>
+          <w:ilvl w:val="0"/>
+          <w:numId w:val="24"/>
+        </w:numPr>
+      </w:pPr>
+      <w:r>
+        <w:t xml:space="preserve">Expand </w:t>
+      </w:r>
+      <w:r>
+        <w:rPr>
+          <w:b/>
+        </w:rPr>
+        <w:t>SQL Native Client Configuration</w:t>
+      </w:r>
+      <w:r>
+        <w:rPr>
+          <w:b/>
+        </w:rPr>
+        <w:t xml:space="preserve"> </w:t>
+      </w:r>
+      <w:r>
+        <w:rPr>
+          <w:b/>
+        </w:rPr>
+        <w:br/>
+      </w:r>
+      <w:r>
+        <w:t>(</w:t>
+      </w:r>
+      <w:r>
+        <w:t>this one is for 64bit clients)</w:t>
+      </w:r>
+    </w:p>
+    <w:p>
+      <w:pPr>
+        <w:pStyle w:val="ListParagraph"/>
+        <w:numPr>
+          <w:ilvl w:val="0"/>
+          <w:numId w:val="24"/>
+        </w:numPr>
+      </w:pPr>
+      <w:r>
+        <w:t xml:space="preserve">Right mouse click </w:t>
+      </w:r>
+      <w:r>
+        <w:rPr>
+          <w:b/>
+        </w:rPr>
+        <w:t>Aliases</w:t>
+      </w:r>
+      <w:r>
+        <w:t xml:space="preserve"> and then click </w:t>
+      </w:r>
+      <w:r>
+        <w:rPr>
+          <w:b/>
+        </w:rPr>
+        <w:t>New Alias</w:t>
+      </w:r>
+    </w:p>
+    <w:p>
+      <w:pPr>
+        <w:pStyle w:val="ListParagraph"/>
+        <w:numPr>
+          <w:ilvl w:val="0"/>
+          <w:numId w:val="24"/>
+        </w:numPr>
+      </w:pPr>
+      <w:r>
+        <w:t xml:space="preserve">Alias Name: </w:t>
+      </w:r>
+      <w:proofErr w:type="spellStart"/>
+      <w:r>
+        <w:rPr>
+          <w:b/>
+        </w:rPr>
+        <w:t>Blueprint</w:t>
+      </w:r>
+      <w:r>
+        <w:rPr>
+          <w:b/>
+        </w:rPr>
+        <w:t>DevDB</w:t>
+      </w:r>
+      <w:proofErr w:type="spellEnd"/>
+    </w:p>
+    <w:p>
+      <w:pPr>
+        <w:pStyle w:val="ListParagraph"/>
+        <w:numPr>
+          <w:ilvl w:val="0"/>
+          <w:numId w:val="24"/>
+        </w:numPr>
+      </w:pPr>
+      <w:r>
+        <w:t xml:space="preserve">Port No: </w:t>
+      </w:r>
+      <w:r>
+        <w:rPr>
+          <w:b/>
+        </w:rPr>
+        <w:t>See section (“Determine Port”)</w:t>
+      </w:r>
+    </w:p>
+    <w:p>
+      <w:pPr>
+        <w:pStyle w:val="ListParagraph"/>
+        <w:numPr>
+          <w:ilvl w:val="0"/>
+          <w:numId w:val="24"/>
+        </w:numPr>
+      </w:pPr>
+      <w:r>
+        <w:t xml:space="preserve">Protocol: </w:t>
+      </w:r>
+      <w:r>
+        <w:rPr>
+          <w:b/>
+        </w:rPr>
+        <w:t>TCP/IP</w:t>
+      </w:r>
+    </w:p>
+    <w:p>
+      <w:pPr>
+        <w:pStyle w:val="ListParagraph"/>
+        <w:numPr>
+          <w:ilvl w:val="0"/>
+          <w:numId w:val="24"/>
+        </w:numPr>
+      </w:pPr>
+      <w:r>
+        <w:t xml:space="preserve">Server: </w:t>
+      </w:r>
+      <w:r>
+        <w:rPr>
+          <w:b/>
+        </w:rPr>
+        <w:t>localhost</w:t>
+      </w:r>
+    </w:p>
+    <w:p>
+      <w:pPr>
+        <w:pStyle w:val="Heading2"/>
+      </w:pPr>
+      <w:r>
+        <w:t>Determine Port</w:t>
+      </w:r>
+    </w:p>
+    <w:p>
+      <w:pPr>
+        <w:pStyle w:val="ListParagraph"/>
+        <w:numPr>
+          <w:ilvl w:val="0"/>
+          <w:numId w:val="25"/>
+        </w:numPr>
+      </w:pPr>
+      <w:r>
+        <w:t xml:space="preserve">Expand </w:t>
+      </w:r>
+      <w:r>
+        <w:rPr>
+          <w:b/>
+        </w:rPr>
+        <w:t>SQL Server Network Configuration</w:t>
+      </w:r>
+    </w:p>
+    <w:p>
+      <w:pPr>
+        <w:pStyle w:val="ListParagraph"/>
+        <w:numPr>
+          <w:ilvl w:val="0"/>
+          <w:numId w:val="25"/>
+        </w:numPr>
+      </w:pPr>
+      <w:r>
+        <w:t>Select the node representing the instance of SQL Server your databases are deployed to</w:t>
+      </w:r>
+      <w:r>
+        <w:t xml:space="preserve"> </w:t>
+      </w:r>
+      <w:r>
+        <w:br/>
+      </w:r>
+      <w:r>
+        <w:t>(</w:t>
+      </w:r>
+      <w:proofErr w:type="spellStart"/>
+      <w:r>
+        <w:t>eg</w:t>
+      </w:r>
+      <w:proofErr w:type="spellEnd"/>
+      <w:r>
+        <w:t>: Protocols for SQLEXPRESS)</w:t>
+      </w:r>
+    </w:p>
+    <w:p>
+      <w:pPr>
+        <w:pStyle w:val="ListParagraph"/>
+        <w:numPr>
+          <w:ilvl w:val="0"/>
+          <w:numId w:val="25"/>
+        </w:numPr>
+      </w:pPr>
+      <w:r>
+        <w:t xml:space="preserve">Right mouse click on </w:t>
+      </w:r>
+      <w:r>
+        <w:rPr>
+          <w:b/>
+        </w:rPr>
+        <w:t>TCP/IP</w:t>
+      </w:r>
+      <w:r>
+        <w:t xml:space="preserve"> and select </w:t>
+      </w:r>
+      <w:r>
+        <w:rPr>
+          <w:b/>
+        </w:rPr>
+        <w:t>Properties</w:t>
+      </w:r>
+    </w:p>
+    <w:p>
+      <w:pPr>
+        <w:pStyle w:val="ListParagraph"/>
+        <w:numPr>
+          <w:ilvl w:val="0"/>
+          <w:numId w:val="25"/>
+        </w:numPr>
+      </w:pPr>
+      <w:r>
+        <w:t xml:space="preserve">From the </w:t>
+      </w:r>
+      <w:r>
+        <w:rPr>
+          <w:b/>
+        </w:rPr>
+        <w:t>Protocol</w:t>
+      </w:r>
+      <w:r>
+        <w:t xml:space="preserve"> tab ensure </w:t>
+      </w:r>
+      <w:r>
+        <w:rPr>
+          <w:b/>
+        </w:rPr>
+        <w:t>Listen All</w:t>
+      </w:r>
+      <w:r>
+        <w:t xml:space="preserve"> is set to </w:t>
+      </w:r>
+      <w:r>
+        <w:rPr>
+          <w:b/>
+        </w:rPr>
+        <w:t>Yes</w:t>
+      </w:r>
+    </w:p>
+    <w:p>
+      <w:pPr>
+        <w:pStyle w:val="ListParagraph"/>
+        <w:numPr>
+          <w:ilvl w:val="0"/>
+          <w:numId w:val="25"/>
+        </w:numPr>
+      </w:pPr>
+      <w:r>
+        <w:t xml:space="preserve">Select the </w:t>
+      </w:r>
+      <w:r>
+        <w:rPr>
+          <w:b/>
+        </w:rPr>
+        <w:t>IP Addresses</w:t>
+      </w:r>
+      <w:r>
+        <w:t xml:space="preserve"> tab</w:t>
+      </w:r>
+    </w:p>
+    <w:p>
+      <w:pPr>
+        <w:pStyle w:val="ListParagraph"/>
+        <w:numPr>
+          <w:ilvl w:val="0"/>
+          <w:numId w:val="25"/>
+        </w:numPr>
+      </w:pPr>
+      <w:r>
+        <w:t>Scroll to the bottom for the group IPALL</w:t>
+      </w:r>
+    </w:p>
+    <w:p>
+      <w:pPr>
+        <w:pStyle w:val="ListParagraph"/>
+        <w:numPr>
+          <w:ilvl w:val="0"/>
+          <w:numId w:val="25"/>
+        </w:numPr>
+      </w:pPr>
+      <w:r>
+        <w:t xml:space="preserve">Your port is one of </w:t>
+      </w:r>
+      <w:r>
+        <w:rPr>
+          <w:b/>
+        </w:rPr>
+        <w:t>TCP Dynamic Ports</w:t>
+      </w:r>
+      <w:r>
+        <w:t xml:space="preserve"> or </w:t>
+      </w:r>
+      <w:r>
+        <w:rPr>
+          <w:b/>
+        </w:rPr>
+        <w:t>TCP Port</w:t>
+      </w:r>
+      <w:r>
+        <w:t xml:space="preserve"> (only 1 will have a value depending on how that SQL Server instance was installed)</w:t>
+      </w:r>
     </w:p>
     <w:p/>
     <w:sectPr>
@@ -3024,6 +3731,92 @@
     </w:lvl>
   </w:abstractNum>
   <w:abstractNum w:abstractNumId="2" w15:restartNumberingAfterBreak="0">
+    <w:nsid w:val="09E304B8"/>
+    <w:multiLevelType w:val="hybridMultilevel"/>
+    <w:tmpl w:val="8F5C3078"/>
+    <w:lvl w:ilvl="0" w:tplc="0409000F">
+      <w:start w:val="1"/>
+      <w:numFmt w:val="decimal"/>
+      <w:lvlText w:val="%1."/>
+      <w:lvlJc w:val="left"/>
+      <w:pPr>
+        <w:ind w:left="360" w:hanging="360"/>
+      </w:pPr>
+    </w:lvl>
+    <w:lvl w:ilvl="1" w:tplc="04090019" w:tentative="1">
+      <w:start w:val="1"/>
+      <w:numFmt w:val="lowerLetter"/>
+      <w:lvlText w:val="%2."/>
+      <w:lvlJc w:val="left"/>
+      <w:pPr>
+        <w:ind w:left="1080" w:hanging="360"/>
+      </w:pPr>
+    </w:lvl>
+    <w:lvl w:ilvl="2" w:tplc="0409001B" w:tentative="1">
+      <w:start w:val="1"/>
+      <w:numFmt w:val="lowerRoman"/>
+      <w:lvlText w:val="%3."/>
+      <w:lvlJc w:val="right"/>
+      <w:pPr>
+        <w:ind w:left="1800" w:hanging="180"/>
+      </w:pPr>
+    </w:lvl>
+    <w:lvl w:ilvl="3" w:tplc="0409000F" w:tentative="1">
+      <w:start w:val="1"/>
+      <w:numFmt w:val="decimal"/>
+      <w:lvlText w:val="%4."/>
+      <w:lvlJc w:val="left"/>
+      <w:pPr>
+        <w:ind w:left="2520" w:hanging="360"/>
+      </w:pPr>
+    </w:lvl>
+    <w:lvl w:ilvl="4" w:tplc="04090019" w:tentative="1">
+      <w:start w:val="1"/>
+      <w:numFmt w:val="lowerLetter"/>
+      <w:lvlText w:val="%5."/>
+      <w:lvlJc w:val="left"/>
+      <w:pPr>
+        <w:ind w:left="3240" w:hanging="360"/>
+      </w:pPr>
+    </w:lvl>
+    <w:lvl w:ilvl="5" w:tplc="0409001B" w:tentative="1">
+      <w:start w:val="1"/>
+      <w:numFmt w:val="lowerRoman"/>
+      <w:lvlText w:val="%6."/>
+      <w:lvlJc w:val="right"/>
+      <w:pPr>
+        <w:ind w:left="3960" w:hanging="180"/>
+      </w:pPr>
+    </w:lvl>
+    <w:lvl w:ilvl="6" w:tplc="0409000F" w:tentative="1">
+      <w:start w:val="1"/>
+      <w:numFmt w:val="decimal"/>
+      <w:lvlText w:val="%7."/>
+      <w:lvlJc w:val="left"/>
+      <w:pPr>
+        <w:ind w:left="4680" w:hanging="360"/>
+      </w:pPr>
+    </w:lvl>
+    <w:lvl w:ilvl="7" w:tplc="04090019" w:tentative="1">
+      <w:start w:val="1"/>
+      <w:numFmt w:val="lowerLetter"/>
+      <w:lvlText w:val="%8."/>
+      <w:lvlJc w:val="left"/>
+      <w:pPr>
+        <w:ind w:left="5400" w:hanging="360"/>
+      </w:pPr>
+    </w:lvl>
+    <w:lvl w:ilvl="8" w:tplc="0409001B" w:tentative="1">
+      <w:start w:val="1"/>
+      <w:numFmt w:val="lowerRoman"/>
+      <w:lvlText w:val="%9."/>
+      <w:lvlJc w:val="right"/>
+      <w:pPr>
+        <w:ind w:left="6120" w:hanging="180"/>
+      </w:pPr>
+    </w:lvl>
+  </w:abstractNum>
+  <w:abstractNum w:abstractNumId="3" w15:restartNumberingAfterBreak="0">
     <w:nsid w:val="0D245EFF"/>
     <w:multiLevelType w:val="hybridMultilevel"/>
     <w:tmpl w:val="6D5A7A3C"/>
@@ -3109,7 +3902,7 @@
       </w:pPr>
     </w:lvl>
   </w:abstractNum>
-  <w:abstractNum w:abstractNumId="3" w15:restartNumberingAfterBreak="0">
+  <w:abstractNum w:abstractNumId="4" w15:restartNumberingAfterBreak="0">
     <w:nsid w:val="112B5776"/>
     <w:multiLevelType w:val="hybridMultilevel"/>
     <w:tmpl w:val="4B6E20EC"/>
@@ -3195,7 +3988,7 @@
       </w:pPr>
     </w:lvl>
   </w:abstractNum>
-  <w:abstractNum w:abstractNumId="4" w15:restartNumberingAfterBreak="0">
+  <w:abstractNum w:abstractNumId="5" w15:restartNumberingAfterBreak="0">
     <w:nsid w:val="17C467AE"/>
     <w:multiLevelType w:val="hybridMultilevel"/>
     <w:tmpl w:val="A53ED274"/>
@@ -3281,7 +4074,7 @@
       </w:pPr>
     </w:lvl>
   </w:abstractNum>
-  <w:abstractNum w:abstractNumId="5" w15:restartNumberingAfterBreak="0">
+  <w:abstractNum w:abstractNumId="6" w15:restartNumberingAfterBreak="0">
     <w:nsid w:val="22431690"/>
     <w:multiLevelType w:val="hybridMultilevel"/>
     <w:tmpl w:val="A828A766"/>
@@ -3367,7 +4160,7 @@
       </w:pPr>
     </w:lvl>
   </w:abstractNum>
-  <w:abstractNum w:abstractNumId="6" w15:restartNumberingAfterBreak="0">
+  <w:abstractNum w:abstractNumId="7" w15:restartNumberingAfterBreak="0">
     <w:nsid w:val="242A1ADF"/>
     <w:multiLevelType w:val="hybridMultilevel"/>
     <w:tmpl w:val="42E6E926"/>
@@ -3453,7 +4246,7 @@
       </w:pPr>
     </w:lvl>
   </w:abstractNum>
-  <w:abstractNum w:abstractNumId="7" w15:restartNumberingAfterBreak="0">
+  <w:abstractNum w:abstractNumId="8" w15:restartNumberingAfterBreak="0">
     <w:nsid w:val="25380480"/>
     <w:multiLevelType w:val="hybridMultilevel"/>
     <w:tmpl w:val="C4FEC74C"/>
@@ -3539,7 +4332,7 @@
       </w:pPr>
     </w:lvl>
   </w:abstractNum>
-  <w:abstractNum w:abstractNumId="8" w15:restartNumberingAfterBreak="0">
+  <w:abstractNum w:abstractNumId="9" w15:restartNumberingAfterBreak="0">
     <w:nsid w:val="257D75D6"/>
     <w:multiLevelType w:val="hybridMultilevel"/>
     <w:tmpl w:val="AA305F7C"/>
@@ -3625,7 +4418,93 @@
       </w:pPr>
     </w:lvl>
   </w:abstractNum>
-  <w:abstractNum w:abstractNumId="9" w15:restartNumberingAfterBreak="0">
+  <w:abstractNum w:abstractNumId="10" w15:restartNumberingAfterBreak="0">
+    <w:nsid w:val="27260943"/>
+    <w:multiLevelType w:val="hybridMultilevel"/>
+    <w:tmpl w:val="DFBE0EA6"/>
+    <w:lvl w:ilvl="0" w:tplc="0409000F">
+      <w:start w:val="1"/>
+      <w:numFmt w:val="decimal"/>
+      <w:lvlText w:val="%1."/>
+      <w:lvlJc w:val="left"/>
+      <w:pPr>
+        <w:ind w:left="360" w:hanging="360"/>
+      </w:pPr>
+    </w:lvl>
+    <w:lvl w:ilvl="1" w:tplc="04090019" w:tentative="1">
+      <w:start w:val="1"/>
+      <w:numFmt w:val="lowerLetter"/>
+      <w:lvlText w:val="%2."/>
+      <w:lvlJc w:val="left"/>
+      <w:pPr>
+        <w:ind w:left="1080" w:hanging="360"/>
+      </w:pPr>
+    </w:lvl>
+    <w:lvl w:ilvl="2" w:tplc="0409001B" w:tentative="1">
+      <w:start w:val="1"/>
+      <w:numFmt w:val="lowerRoman"/>
+      <w:lvlText w:val="%3."/>
+      <w:lvlJc w:val="right"/>
+      <w:pPr>
+        <w:ind w:left="1800" w:hanging="180"/>
+      </w:pPr>
+    </w:lvl>
+    <w:lvl w:ilvl="3" w:tplc="0409000F" w:tentative="1">
+      <w:start w:val="1"/>
+      <w:numFmt w:val="decimal"/>
+      <w:lvlText w:val="%4."/>
+      <w:lvlJc w:val="left"/>
+      <w:pPr>
+        <w:ind w:left="2520" w:hanging="360"/>
+      </w:pPr>
+    </w:lvl>
+    <w:lvl w:ilvl="4" w:tplc="04090019" w:tentative="1">
+      <w:start w:val="1"/>
+      <w:numFmt w:val="lowerLetter"/>
+      <w:lvlText w:val="%5."/>
+      <w:lvlJc w:val="left"/>
+      <w:pPr>
+        <w:ind w:left="3240" w:hanging="360"/>
+      </w:pPr>
+    </w:lvl>
+    <w:lvl w:ilvl="5" w:tplc="0409001B" w:tentative="1">
+      <w:start w:val="1"/>
+      <w:numFmt w:val="lowerRoman"/>
+      <w:lvlText w:val="%6."/>
+      <w:lvlJc w:val="right"/>
+      <w:pPr>
+        <w:ind w:left="3960" w:hanging="180"/>
+      </w:pPr>
+    </w:lvl>
+    <w:lvl w:ilvl="6" w:tplc="0409000F" w:tentative="1">
+      <w:start w:val="1"/>
+      <w:numFmt w:val="decimal"/>
+      <w:lvlText w:val="%7."/>
+      <w:lvlJc w:val="left"/>
+      <w:pPr>
+        <w:ind w:left="4680" w:hanging="360"/>
+      </w:pPr>
+    </w:lvl>
+    <w:lvl w:ilvl="7" w:tplc="04090019" w:tentative="1">
+      <w:start w:val="1"/>
+      <w:numFmt w:val="lowerLetter"/>
+      <w:lvlText w:val="%8."/>
+      <w:lvlJc w:val="left"/>
+      <w:pPr>
+        <w:ind w:left="5400" w:hanging="360"/>
+      </w:pPr>
+    </w:lvl>
+    <w:lvl w:ilvl="8" w:tplc="0409001B" w:tentative="1">
+      <w:start w:val="1"/>
+      <w:numFmt w:val="lowerRoman"/>
+      <w:lvlText w:val="%9."/>
+      <w:lvlJc w:val="right"/>
+      <w:pPr>
+        <w:ind w:left="6120" w:hanging="180"/>
+      </w:pPr>
+    </w:lvl>
+  </w:abstractNum>
+  <w:abstractNum w:abstractNumId="11" w15:restartNumberingAfterBreak="0">
     <w:nsid w:val="27A92EA2"/>
     <w:multiLevelType w:val="hybridMultilevel"/>
     <w:tmpl w:val="60A06D82"/>
@@ -3711,7 +4590,7 @@
       </w:pPr>
     </w:lvl>
   </w:abstractNum>
-  <w:abstractNum w:abstractNumId="10" w15:restartNumberingAfterBreak="0">
+  <w:abstractNum w:abstractNumId="12" w15:restartNumberingAfterBreak="0">
     <w:nsid w:val="2A234E05"/>
     <w:multiLevelType w:val="hybridMultilevel"/>
     <w:tmpl w:val="C526C188"/>
@@ -3797,7 +4676,7 @@
       </w:pPr>
     </w:lvl>
   </w:abstractNum>
-  <w:abstractNum w:abstractNumId="11" w15:restartNumberingAfterBreak="0">
+  <w:abstractNum w:abstractNumId="13" w15:restartNumberingAfterBreak="0">
     <w:nsid w:val="386071B6"/>
     <w:multiLevelType w:val="hybridMultilevel"/>
     <w:tmpl w:val="4D1233E4"/>
@@ -3883,7 +4762,7 @@
       </w:pPr>
     </w:lvl>
   </w:abstractNum>
-  <w:abstractNum w:abstractNumId="12" w15:restartNumberingAfterBreak="0">
+  <w:abstractNum w:abstractNumId="14" w15:restartNumberingAfterBreak="0">
     <w:nsid w:val="3BCD6198"/>
     <w:multiLevelType w:val="hybridMultilevel"/>
     <w:tmpl w:val="82C4267A"/>
@@ -3969,7 +4848,7 @@
       </w:pPr>
     </w:lvl>
   </w:abstractNum>
-  <w:abstractNum w:abstractNumId="13" w15:restartNumberingAfterBreak="0">
+  <w:abstractNum w:abstractNumId="15" w15:restartNumberingAfterBreak="0">
     <w:nsid w:val="3D5E6FA8"/>
     <w:multiLevelType w:val="hybridMultilevel"/>
     <w:tmpl w:val="AE521722"/>
@@ -4055,7 +4934,7 @@
       </w:pPr>
     </w:lvl>
   </w:abstractNum>
-  <w:abstractNum w:abstractNumId="14" w15:restartNumberingAfterBreak="0">
+  <w:abstractNum w:abstractNumId="16" w15:restartNumberingAfterBreak="0">
     <w:nsid w:val="3FE9036A"/>
     <w:multiLevelType w:val="hybridMultilevel"/>
     <w:tmpl w:val="69AEB94C"/>
@@ -4141,7 +5020,7 @@
       </w:pPr>
     </w:lvl>
   </w:abstractNum>
-  <w:abstractNum w:abstractNumId="15" w15:restartNumberingAfterBreak="0">
+  <w:abstractNum w:abstractNumId="17" w15:restartNumberingAfterBreak="0">
     <w:nsid w:val="42CD691F"/>
     <w:multiLevelType w:val="hybridMultilevel"/>
     <w:tmpl w:val="3CA4B3AE"/>
@@ -4227,7 +5106,7 @@
       </w:pPr>
     </w:lvl>
   </w:abstractNum>
-  <w:abstractNum w:abstractNumId="16" w15:restartNumberingAfterBreak="0">
+  <w:abstractNum w:abstractNumId="18" w15:restartNumberingAfterBreak="0">
     <w:nsid w:val="51FD2CC4"/>
     <w:multiLevelType w:val="hybridMultilevel"/>
     <w:tmpl w:val="20CEF286"/>
@@ -4313,7 +5192,7 @@
       </w:pPr>
     </w:lvl>
   </w:abstractNum>
-  <w:abstractNum w:abstractNumId="17" w15:restartNumberingAfterBreak="0">
+  <w:abstractNum w:abstractNumId="19" w15:restartNumberingAfterBreak="0">
     <w:nsid w:val="5AE312D9"/>
     <w:multiLevelType w:val="hybridMultilevel"/>
     <w:tmpl w:val="811EE426"/>
@@ -4399,7 +5278,93 @@
       </w:pPr>
     </w:lvl>
   </w:abstractNum>
-  <w:abstractNum w:abstractNumId="18" w15:restartNumberingAfterBreak="0">
+  <w:abstractNum w:abstractNumId="20" w15:restartNumberingAfterBreak="0">
+    <w:nsid w:val="63585FD5"/>
+    <w:multiLevelType w:val="hybridMultilevel"/>
+    <w:tmpl w:val="9656C60E"/>
+    <w:lvl w:ilvl="0" w:tplc="0409000F">
+      <w:start w:val="1"/>
+      <w:numFmt w:val="decimal"/>
+      <w:lvlText w:val="%1."/>
+      <w:lvlJc w:val="left"/>
+      <w:pPr>
+        <w:ind w:left="360" w:hanging="360"/>
+      </w:pPr>
+    </w:lvl>
+    <w:lvl w:ilvl="1" w:tplc="04090019" w:tentative="1">
+      <w:start w:val="1"/>
+      <w:numFmt w:val="lowerLetter"/>
+      <w:lvlText w:val="%2."/>
+      <w:lvlJc w:val="left"/>
+      <w:pPr>
+        <w:ind w:left="1080" w:hanging="360"/>
+      </w:pPr>
+    </w:lvl>
+    <w:lvl w:ilvl="2" w:tplc="0409001B" w:tentative="1">
+      <w:start w:val="1"/>
+      <w:numFmt w:val="lowerRoman"/>
+      <w:lvlText w:val="%3."/>
+      <w:lvlJc w:val="right"/>
+      <w:pPr>
+        <w:ind w:left="1800" w:hanging="180"/>
+      </w:pPr>
+    </w:lvl>
+    <w:lvl w:ilvl="3" w:tplc="0409000F" w:tentative="1">
+      <w:start w:val="1"/>
+      <w:numFmt w:val="decimal"/>
+      <w:lvlText w:val="%4."/>
+      <w:lvlJc w:val="left"/>
+      <w:pPr>
+        <w:ind w:left="2520" w:hanging="360"/>
+      </w:pPr>
+    </w:lvl>
+    <w:lvl w:ilvl="4" w:tplc="04090019" w:tentative="1">
+      <w:start w:val="1"/>
+      <w:numFmt w:val="lowerLetter"/>
+      <w:lvlText w:val="%5."/>
+      <w:lvlJc w:val="left"/>
+      <w:pPr>
+        <w:ind w:left="3240" w:hanging="360"/>
+      </w:pPr>
+    </w:lvl>
+    <w:lvl w:ilvl="5" w:tplc="0409001B" w:tentative="1">
+      <w:start w:val="1"/>
+      <w:numFmt w:val="lowerRoman"/>
+      <w:lvlText w:val="%6."/>
+      <w:lvlJc w:val="right"/>
+      <w:pPr>
+        <w:ind w:left="3960" w:hanging="180"/>
+      </w:pPr>
+    </w:lvl>
+    <w:lvl w:ilvl="6" w:tplc="0409000F" w:tentative="1">
+      <w:start w:val="1"/>
+      <w:numFmt w:val="decimal"/>
+      <w:lvlText w:val="%7."/>
+      <w:lvlJc w:val="left"/>
+      <w:pPr>
+        <w:ind w:left="4680" w:hanging="360"/>
+      </w:pPr>
+    </w:lvl>
+    <w:lvl w:ilvl="7" w:tplc="04090019" w:tentative="1">
+      <w:start w:val="1"/>
+      <w:numFmt w:val="lowerLetter"/>
+      <w:lvlText w:val="%8."/>
+      <w:lvlJc w:val="left"/>
+      <w:pPr>
+        <w:ind w:left="5400" w:hanging="360"/>
+      </w:pPr>
+    </w:lvl>
+    <w:lvl w:ilvl="8" w:tplc="0409001B" w:tentative="1">
+      <w:start w:val="1"/>
+      <w:numFmt w:val="lowerRoman"/>
+      <w:lvlText w:val="%9."/>
+      <w:lvlJc w:val="right"/>
+      <w:pPr>
+        <w:ind w:left="6120" w:hanging="180"/>
+      </w:pPr>
+    </w:lvl>
+  </w:abstractNum>
+  <w:abstractNum w:abstractNumId="21" w15:restartNumberingAfterBreak="0">
     <w:nsid w:val="637B1FCC"/>
     <w:multiLevelType w:val="hybridMultilevel"/>
     <w:tmpl w:val="FE825C82"/>
@@ -4512,7 +5477,7 @@
       </w:rPr>
     </w:lvl>
   </w:abstractNum>
-  <w:abstractNum w:abstractNumId="19" w15:restartNumberingAfterBreak="0">
+  <w:abstractNum w:abstractNumId="22" w15:restartNumberingAfterBreak="0">
     <w:nsid w:val="6E0F73F5"/>
     <w:multiLevelType w:val="hybridMultilevel"/>
     <w:tmpl w:val="9D3A4DAA"/>
@@ -4598,7 +5563,7 @@
       </w:pPr>
     </w:lvl>
   </w:abstractNum>
-  <w:abstractNum w:abstractNumId="20" w15:restartNumberingAfterBreak="0">
+  <w:abstractNum w:abstractNumId="23" w15:restartNumberingAfterBreak="0">
     <w:nsid w:val="777F188E"/>
     <w:multiLevelType w:val="hybridMultilevel"/>
     <w:tmpl w:val="8A9CFB9E"/>
@@ -4684,7 +5649,7 @@
       </w:pPr>
     </w:lvl>
   </w:abstractNum>
-  <w:abstractNum w:abstractNumId="21" w15:restartNumberingAfterBreak="0">
+  <w:abstractNum w:abstractNumId="24" w15:restartNumberingAfterBreak="0">
     <w:nsid w:val="7C826B53"/>
     <w:multiLevelType w:val="hybridMultilevel"/>
     <w:tmpl w:val="43EC4A20"/>
@@ -4771,37 +5736,37 @@
     </w:lvl>
   </w:abstractNum>
   <w:num w:numId="1">
+    <w:abstractNumId w:val="21"/>
+  </w:num>
+  <w:num w:numId="2">
+    <w:abstractNumId w:val="15"/>
+  </w:num>
+  <w:num w:numId="3">
+    <w:abstractNumId w:val="19"/>
+  </w:num>
+  <w:num w:numId="4">
+    <w:abstractNumId w:val="23"/>
+  </w:num>
+  <w:num w:numId="5">
+    <w:abstractNumId w:val="14"/>
+  </w:num>
+  <w:num w:numId="6">
+    <w:abstractNumId w:val="16"/>
+  </w:num>
+  <w:num w:numId="7">
+    <w:abstractNumId w:val="8"/>
+  </w:num>
+  <w:num w:numId="8">
+    <w:abstractNumId w:val="6"/>
+  </w:num>
+  <w:num w:numId="9">
+    <w:abstractNumId w:val="12"/>
+  </w:num>
+  <w:num w:numId="10">
     <w:abstractNumId w:val="18"/>
   </w:num>
-  <w:num w:numId="2">
-    <w:abstractNumId w:val="13"/>
-  </w:num>
-  <w:num w:numId="3">
-    <w:abstractNumId w:val="17"/>
-  </w:num>
-  <w:num w:numId="4">
-    <w:abstractNumId w:val="20"/>
-  </w:num>
-  <w:num w:numId="5">
-    <w:abstractNumId w:val="12"/>
-  </w:num>
-  <w:num w:numId="6">
-    <w:abstractNumId w:val="14"/>
-  </w:num>
-  <w:num w:numId="7">
-    <w:abstractNumId w:val="7"/>
-  </w:num>
-  <w:num w:numId="8">
-    <w:abstractNumId w:val="5"/>
-  </w:num>
-  <w:num w:numId="9">
-    <w:abstractNumId w:val="10"/>
-  </w:num>
-  <w:num w:numId="10">
-    <w:abstractNumId w:val="16"/>
-  </w:num>
   <w:num w:numId="11">
-    <w:abstractNumId w:val="2"/>
+    <w:abstractNumId w:val="3"/>
   </w:num>
   <w:num w:numId="12">
     <w:abstractNumId w:val="0"/>
@@ -4810,31 +5775,40 @@
     <w:abstractNumId w:val="1"/>
   </w:num>
   <w:num w:numId="14">
+    <w:abstractNumId w:val="13"/>
+  </w:num>
+  <w:num w:numId="15">
+    <w:abstractNumId w:val="22"/>
+  </w:num>
+  <w:num w:numId="16">
+    <w:abstractNumId w:val="7"/>
+  </w:num>
+  <w:num w:numId="17">
+    <w:abstractNumId w:val="5"/>
+  </w:num>
+  <w:num w:numId="18">
+    <w:abstractNumId w:val="24"/>
+  </w:num>
+  <w:num w:numId="19">
+    <w:abstractNumId w:val="4"/>
+  </w:num>
+  <w:num w:numId="20">
+    <w:abstractNumId w:val="9"/>
+  </w:num>
+  <w:num w:numId="21">
     <w:abstractNumId w:val="11"/>
   </w:num>
-  <w:num w:numId="15">
-    <w:abstractNumId w:val="19"/>
+  <w:num w:numId="22">
+    <w:abstractNumId w:val="17"/>
   </w:num>
-  <w:num w:numId="16">
-    <w:abstractNumId w:val="6"/>
+  <w:num w:numId="23">
+    <w:abstractNumId w:val="2"/>
   </w:num>
-  <w:num w:numId="17">
-    <w:abstractNumId w:val="4"/>
+  <w:num w:numId="24">
+    <w:abstractNumId w:val="20"/>
   </w:num>
-  <w:num w:numId="18">
-    <w:abstractNumId w:val="21"/>
-  </w:num>
-  <w:num w:numId="19">
-    <w:abstractNumId w:val="3"/>
-  </w:num>
-  <w:num w:numId="20">
-    <w:abstractNumId w:val="8"/>
-  </w:num>
-  <w:num w:numId="21">
-    <w:abstractNumId w:val="9"/>
-  </w:num>
-  <w:num w:numId="22">
-    <w:abstractNumId w:val="15"/>
+  <w:num w:numId="25">
+    <w:abstractNumId w:val="10"/>
   </w:num>
 </w:numbering>
 </file>
@@ -5232,6 +6206,7 @@
   <w:style w:type="paragraph" w:default="1" w:styleId="Normal">
     <w:name w:val="Normal"/>
     <w:qFormat/>
+    <w:rsid w:val="004D1758"/>
   </w:style>
   <w:style w:type="paragraph" w:styleId="Heading1">
     <w:name w:val="heading 1"/>
@@ -5274,6 +6249,28 @@
       <w:color w:val="2E74B5" w:themeColor="accent1" w:themeShade="BF"/>
       <w:sz w:val="26"/>
       <w:szCs w:val="26"/>
+    </w:rPr>
+  </w:style>
+  <w:style w:type="paragraph" w:styleId="Heading3">
+    <w:name w:val="heading 3"/>
+    <w:basedOn w:val="Normal"/>
+    <w:next w:val="Normal"/>
+    <w:link w:val="Heading3Char"/>
+    <w:uiPriority w:val="9"/>
+    <w:unhideWhenUsed/>
+    <w:qFormat/>
+    <w:rsid w:val="00F93BB6"/>
+    <w:pPr>
+      <w:keepNext/>
+      <w:keepLines/>
+      <w:spacing w:before="40" w:after="0"/>
+      <w:outlineLvl w:val="2"/>
+    </w:pPr>
+    <w:rPr>
+      <w:rFonts w:asciiTheme="majorHAnsi" w:eastAsiaTheme="majorEastAsia" w:hAnsiTheme="majorHAnsi" w:cstheme="majorBidi"/>
+      <w:color w:val="1F4D78" w:themeColor="accent1" w:themeShade="7F"/>
+      <w:sz w:val="24"/>
+      <w:szCs w:val="24"/>
     </w:rPr>
   </w:style>
   <w:style w:type="character" w:default="1" w:styleId="DefaultParagraphFont">
@@ -5372,6 +6369,19 @@
       <w:color w:val="2E74B5" w:themeColor="accent1" w:themeShade="BF"/>
       <w:sz w:val="26"/>
       <w:szCs w:val="26"/>
+    </w:rPr>
+  </w:style>
+  <w:style w:type="character" w:customStyle="1" w:styleId="Heading3Char">
+    <w:name w:val="Heading 3 Char"/>
+    <w:basedOn w:val="DefaultParagraphFont"/>
+    <w:link w:val="Heading3"/>
+    <w:uiPriority w:val="9"/>
+    <w:rsid w:val="00F93BB6"/>
+    <w:rPr>
+      <w:rFonts w:asciiTheme="majorHAnsi" w:eastAsiaTheme="majorEastAsia" w:hAnsiTheme="majorHAnsi" w:cstheme="majorBidi"/>
+      <w:color w:val="1F4D78" w:themeColor="accent1" w:themeShade="7F"/>
+      <w:sz w:val="24"/>
+      <w:szCs w:val="24"/>
     </w:rPr>
   </w:style>
 </w:styles>

</xml_diff>

<commit_message>
Change Blueprint_Admin site to Blueprint_Auxiliary
</commit_message>
<xml_diff>
--- a/doc/environment/Development IIS Setup.docx
+++ b/doc/environment/Development IIS Setup.docx
@@ -685,7 +685,19 @@
         <w:rPr>
           <w:i/>
         </w:rPr>
-        <w:t>Configure Blueprint Admin Services</w:t>
+        <w:t xml:space="preserve">Configure Blueprint </w:t>
+      </w:r>
+      <w:r>
+        <w:rPr>
+          <w:i/>
+        </w:rPr>
+        <w:t>Auxiliary</w:t>
+      </w:r>
+      <w:r>
+        <w:rPr>
+          <w:i/>
+        </w:rPr>
+        <w:t xml:space="preserve"> Services</w:t>
       </w:r>
       <w:r>
         <w:t>”</w:t>
@@ -1517,9 +1529,14 @@
       <w:r>
         <w:t xml:space="preserve">Configure </w:t>
       </w:r>
+      <w:bookmarkStart w:id="0" w:name="_GoBack"/>
       <w:proofErr w:type="spellStart"/>
       <w:r>
-        <w:t>AdminStore</w:t>
+        <w:t>Admin</w:t>
+      </w:r>
+      <w:bookmarkEnd w:id="0"/>
+      <w:r>
+        <w:t>Store</w:t>
       </w:r>
       <w:proofErr w:type="spellEnd"/>
       <w:r>
@@ -1987,7 +2004,13 @@
         <w:t xml:space="preserve">Configure </w:t>
       </w:r>
       <w:r>
-        <w:t>Blueprint Admin Services</w:t>
+        <w:t xml:space="preserve">Blueprint </w:t>
+      </w:r>
+      <w:r>
+        <w:t>Auxiliary</w:t>
+      </w:r>
+      <w:r>
+        <w:t xml:space="preserve"> Services</w:t>
       </w:r>
     </w:p>
     <w:p>
@@ -1995,7 +2018,13 @@
         <w:pStyle w:val="Heading3"/>
       </w:pPr>
       <w:r>
-        <w:t>Configure the Blueprint Admin Services Website</w:t>
+        <w:t xml:space="preserve">Configure the Blueprint </w:t>
+      </w:r>
+      <w:r>
+        <w:t>Auxiliary</w:t>
+      </w:r>
+      <w:r>
+        <w:t xml:space="preserve"> Services Website</w:t>
       </w:r>
     </w:p>
     <w:p>
@@ -2032,7 +2061,7 @@
         <w:rPr>
           <w:b/>
         </w:rPr>
-        <w:t>_Admin</w:t>
+        <w:t>_Auxiliary</w:t>
       </w:r>
       <w:proofErr w:type="spellEnd"/>
     </w:p>
@@ -2158,7 +2187,13 @@
         <w:rPr>
           <w:b/>
         </w:rPr>
-        <w:t>Blueprint_Admin</w:t>
+        <w:t>Blueprint_</w:t>
+      </w:r>
+      <w:r>
+        <w:rPr>
+          <w:b/>
+        </w:rPr>
+        <w:t>Auxiliary</w:t>
       </w:r>
       <w:proofErr w:type="spellEnd"/>
       <w:r>
@@ -2259,7 +2294,13 @@
         <w:rPr>
           <w:b/>
         </w:rPr>
-        <w:t>Blueprint_Admin</w:t>
+        <w:t>Blueprint_A</w:t>
+      </w:r>
+      <w:r>
+        <w:rPr>
+          <w:b/>
+        </w:rPr>
+        <w:t>uxiliary</w:t>
       </w:r>
       <w:proofErr w:type="spellEnd"/>
       <w:r>
@@ -2979,8 +3020,6 @@
       <w:r>
         <w:t xml:space="preserve"> This allows us to have a consistent data source name in our connection strings. As a developer you setup your alias to point to the SQL Server instance that you wish to target.</w:t>
       </w:r>
-      <w:bookmarkStart w:id="0" w:name="_GoBack"/>
-      <w:bookmarkEnd w:id="0"/>
     </w:p>
     <w:p>
       <w:pPr>
@@ -3399,15 +3438,10 @@
         </w:numPr>
       </w:pPr>
       <w:r>
-        <w:t>Select the node representing the instance of SQL Server your databases are deployed to</w:t>
-      </w:r>
-      <w:r>
-        <w:t xml:space="preserve"> </w:t>
+        <w:t xml:space="preserve">Select the node representing the instance of SQL Server your databases are deployed to </w:t>
       </w:r>
       <w:r>
         <w:br/>
-      </w:r>
-      <w:r>
         <w:t>(</w:t>
       </w:r>
       <w:proofErr w:type="spellStart"/>

</xml_diff>

<commit_message>
Added instructions to unlock config sections for aux site
</commit_message>
<xml_diff>
--- a/doc/environment/Development IIS Setup.docx
+++ b/doc/environment/Development IIS Setup.docx
@@ -1545,13 +1545,7 @@
         <w:pStyle w:val="Heading3"/>
       </w:pPr>
       <w:r>
-        <w:t xml:space="preserve">Create Application Pool for </w:t>
-      </w:r>
-      <w:r>
-        <w:t>Auxiliary</w:t>
-      </w:r>
-      <w:r>
-        <w:t xml:space="preserve"> Web Services</w:t>
+        <w:t>Create Application Pool for Auxiliary Web Services</w:t>
       </w:r>
     </w:p>
     <w:p>
@@ -2346,6 +2340,448 @@
       <w:pPr>
         <w:pStyle w:val="Heading3"/>
       </w:pPr>
+      <w:bookmarkStart w:id="0" w:name="_GoBack"/>
+      <w:bookmarkEnd w:id="0"/>
+      <w:r>
+        <w:t>Modify IIS Configuration</w:t>
+      </w:r>
+    </w:p>
+    <w:p>
+      <w:pPr>
+        <w:pStyle w:val="ListParagraph"/>
+        <w:numPr>
+          <w:ilvl w:val="0"/>
+          <w:numId w:val="26"/>
+        </w:numPr>
+        <w:spacing w:line="256" w:lineRule="auto"/>
+      </w:pPr>
+      <w:r>
+        <w:t xml:space="preserve">Select the </w:t>
+      </w:r>
+      <w:proofErr w:type="spellStart"/>
+      <w:r>
+        <w:rPr>
+          <w:b/>
+        </w:rPr>
+        <w:t>Blueprint_Auxiliary</w:t>
+      </w:r>
+      <w:proofErr w:type="spellEnd"/>
+      <w:r>
+        <w:t xml:space="preserve"> web site</w:t>
+      </w:r>
+    </w:p>
+    <w:p>
+      <w:pPr>
+        <w:pStyle w:val="ListParagraph"/>
+        <w:numPr>
+          <w:ilvl w:val="0"/>
+          <w:numId w:val="26"/>
+        </w:numPr>
+        <w:spacing w:line="256" w:lineRule="auto"/>
+      </w:pPr>
+      <w:r>
+        <w:t xml:space="preserve">Select the </w:t>
+      </w:r>
+      <w:r>
+        <w:rPr>
+          <w:b/>
+        </w:rPr>
+        <w:t>Configuration Editor</w:t>
+      </w:r>
+      <w:r>
+        <w:rPr>
+          <w:b/>
+        </w:rPr>
+        <w:br/>
+      </w:r>
+    </w:p>
+    <w:p>
+      <w:pPr>
+        <w:pStyle w:val="ListParagraph"/>
+        <w:numPr>
+          <w:ilvl w:val="0"/>
+          <w:numId w:val="26"/>
+        </w:numPr>
+        <w:spacing w:line="256" w:lineRule="auto"/>
+      </w:pPr>
+      <w:r>
+        <w:lastRenderedPageBreak/>
+        <w:t xml:space="preserve">From the Section dropdown select: </w:t>
+      </w:r>
+      <w:r>
+        <w:br/>
+      </w:r>
+      <w:proofErr w:type="spellStart"/>
+      <w:r>
+        <w:rPr>
+          <w:b/>
+        </w:rPr>
+        <w:t>system.webServer</w:t>
+      </w:r>
+      <w:proofErr w:type="spellEnd"/>
+      <w:r>
+        <w:rPr>
+          <w:b/>
+        </w:rPr>
+        <w:t>/security/authentication/</w:t>
+      </w:r>
+      <w:proofErr w:type="spellStart"/>
+      <w:r>
+        <w:rPr>
+          <w:b/>
+        </w:rPr>
+        <w:t>anonymousAuthentication</w:t>
+      </w:r>
+      <w:proofErr w:type="spellEnd"/>
+      <w:r>
+        <w:t xml:space="preserve"> </w:t>
+      </w:r>
+    </w:p>
+    <w:p>
+      <w:pPr>
+        <w:pStyle w:val="ListParagraph"/>
+        <w:numPr>
+          <w:ilvl w:val="0"/>
+          <w:numId w:val="26"/>
+        </w:numPr>
+        <w:spacing w:line="256" w:lineRule="auto"/>
+      </w:pPr>
+      <w:r>
+        <w:t>Click Ok for the error dialog</w:t>
+      </w:r>
+    </w:p>
+    <w:p>
+      <w:pPr>
+        <w:pStyle w:val="ListParagraph"/>
+        <w:numPr>
+          <w:ilvl w:val="0"/>
+          <w:numId w:val="26"/>
+        </w:numPr>
+        <w:spacing w:line="256" w:lineRule="auto"/>
+      </w:pPr>
+      <w:r>
+        <w:t xml:space="preserve">From the From dropdown select: </w:t>
+      </w:r>
+      <w:proofErr w:type="spellStart"/>
+      <w:r>
+        <w:rPr>
+          <w:b/>
+        </w:rPr>
+        <w:t>ApplicationHost.config</w:t>
+      </w:r>
+      <w:proofErr w:type="spellEnd"/>
+    </w:p>
+    <w:p>
+      <w:pPr>
+        <w:pStyle w:val="ListParagraph"/>
+        <w:numPr>
+          <w:ilvl w:val="0"/>
+          <w:numId w:val="26"/>
+        </w:numPr>
+        <w:spacing w:line="256" w:lineRule="auto"/>
+      </w:pPr>
+      <w:r>
+        <w:t xml:space="preserve">From the Actions pane click </w:t>
+      </w:r>
+      <w:r>
+        <w:rPr>
+          <w:b/>
+        </w:rPr>
+        <w:t>Unlock Section</w:t>
+      </w:r>
+      <w:r>
+        <w:rPr>
+          <w:b/>
+        </w:rPr>
+        <w:br/>
+      </w:r>
+    </w:p>
+    <w:p>
+      <w:pPr>
+        <w:pStyle w:val="ListParagraph"/>
+        <w:numPr>
+          <w:ilvl w:val="0"/>
+          <w:numId w:val="26"/>
+        </w:numPr>
+        <w:spacing w:line="256" w:lineRule="auto"/>
+      </w:pPr>
+      <w:r>
+        <w:t xml:space="preserve">From the Section dropdown select: </w:t>
+      </w:r>
+      <w:proofErr w:type="spellStart"/>
+      <w:r>
+        <w:rPr>
+          <w:b/>
+        </w:rPr>
+        <w:t>system.webServer</w:t>
+      </w:r>
+      <w:proofErr w:type="spellEnd"/>
+      <w:r>
+        <w:rPr>
+          <w:b/>
+        </w:rPr>
+        <w:t>/security/authentication/</w:t>
+      </w:r>
+      <w:proofErr w:type="spellStart"/>
+      <w:r>
+        <w:rPr>
+          <w:b/>
+        </w:rPr>
+        <w:t>basicAuthentication</w:t>
+      </w:r>
+      <w:proofErr w:type="spellEnd"/>
+    </w:p>
+    <w:p>
+      <w:pPr>
+        <w:pStyle w:val="ListParagraph"/>
+        <w:numPr>
+          <w:ilvl w:val="0"/>
+          <w:numId w:val="26"/>
+        </w:numPr>
+        <w:spacing w:line="256" w:lineRule="auto"/>
+      </w:pPr>
+      <w:r>
+        <w:t>Click Ok for the error dialog</w:t>
+      </w:r>
+    </w:p>
+    <w:p>
+      <w:pPr>
+        <w:pStyle w:val="ListParagraph"/>
+        <w:numPr>
+          <w:ilvl w:val="0"/>
+          <w:numId w:val="26"/>
+        </w:numPr>
+        <w:spacing w:line="256" w:lineRule="auto"/>
+      </w:pPr>
+      <w:r>
+        <w:t xml:space="preserve">From the From dropdown select: </w:t>
+      </w:r>
+      <w:proofErr w:type="spellStart"/>
+      <w:r>
+        <w:rPr>
+          <w:b/>
+        </w:rPr>
+        <w:t>ApplicationHost.config</w:t>
+      </w:r>
+      <w:proofErr w:type="spellEnd"/>
+    </w:p>
+    <w:p>
+      <w:pPr>
+        <w:pStyle w:val="ListParagraph"/>
+        <w:numPr>
+          <w:ilvl w:val="0"/>
+          <w:numId w:val="26"/>
+        </w:numPr>
+        <w:spacing w:line="256" w:lineRule="auto"/>
+      </w:pPr>
+      <w:r>
+        <w:t xml:space="preserve">From the Actions pane click </w:t>
+      </w:r>
+      <w:r>
+        <w:rPr>
+          <w:b/>
+        </w:rPr>
+        <w:t>Unlock Section</w:t>
+      </w:r>
+      <w:r>
+        <w:rPr>
+          <w:b/>
+        </w:rPr>
+        <w:br/>
+      </w:r>
+    </w:p>
+    <w:p>
+      <w:pPr>
+        <w:pStyle w:val="ListParagraph"/>
+        <w:numPr>
+          <w:ilvl w:val="0"/>
+          <w:numId w:val="26"/>
+        </w:numPr>
+        <w:spacing w:line="256" w:lineRule="auto"/>
+      </w:pPr>
+      <w:r>
+        <w:t xml:space="preserve">From the Section dropdown select: </w:t>
+      </w:r>
+      <w:proofErr w:type="spellStart"/>
+      <w:r>
+        <w:rPr>
+          <w:b/>
+        </w:rPr>
+        <w:t>system.webServer</w:t>
+      </w:r>
+      <w:proofErr w:type="spellEnd"/>
+      <w:r>
+        <w:rPr>
+          <w:b/>
+        </w:rPr>
+        <w:t>/security/authentication/</w:t>
+      </w:r>
+      <w:proofErr w:type="spellStart"/>
+      <w:r>
+        <w:rPr>
+          <w:b/>
+        </w:rPr>
+        <w:t>digestAuthentication</w:t>
+      </w:r>
+      <w:proofErr w:type="spellEnd"/>
+    </w:p>
+    <w:p>
+      <w:pPr>
+        <w:pStyle w:val="ListParagraph"/>
+        <w:numPr>
+          <w:ilvl w:val="0"/>
+          <w:numId w:val="26"/>
+        </w:numPr>
+        <w:spacing w:line="256" w:lineRule="auto"/>
+      </w:pPr>
+      <w:r>
+        <w:t>Click Ok for the error dialog</w:t>
+      </w:r>
+    </w:p>
+    <w:p>
+      <w:pPr>
+        <w:pStyle w:val="ListParagraph"/>
+        <w:numPr>
+          <w:ilvl w:val="0"/>
+          <w:numId w:val="26"/>
+        </w:numPr>
+        <w:spacing w:line="256" w:lineRule="auto"/>
+      </w:pPr>
+      <w:r>
+        <w:t xml:space="preserve">From the From dropdown select: </w:t>
+      </w:r>
+      <w:proofErr w:type="spellStart"/>
+      <w:r>
+        <w:rPr>
+          <w:b/>
+        </w:rPr>
+        <w:t>ApplicationHost.config</w:t>
+      </w:r>
+      <w:proofErr w:type="spellEnd"/>
+    </w:p>
+    <w:p>
+      <w:pPr>
+        <w:pStyle w:val="ListParagraph"/>
+        <w:numPr>
+          <w:ilvl w:val="0"/>
+          <w:numId w:val="26"/>
+        </w:numPr>
+        <w:spacing w:line="256" w:lineRule="auto"/>
+      </w:pPr>
+      <w:r>
+        <w:t xml:space="preserve">From the Actions pane click </w:t>
+      </w:r>
+      <w:r>
+        <w:rPr>
+          <w:b/>
+        </w:rPr>
+        <w:t>Unlock Section</w:t>
+      </w:r>
+      <w:r>
+        <w:rPr>
+          <w:b/>
+        </w:rPr>
+        <w:br/>
+      </w:r>
+    </w:p>
+    <w:p>
+      <w:pPr>
+        <w:pStyle w:val="ListParagraph"/>
+        <w:numPr>
+          <w:ilvl w:val="0"/>
+          <w:numId w:val="26"/>
+        </w:numPr>
+        <w:spacing w:line="256" w:lineRule="auto"/>
+      </w:pPr>
+      <w:r>
+        <w:t xml:space="preserve">From the Section dropdown select: </w:t>
+      </w:r>
+      <w:r>
+        <w:br/>
+      </w:r>
+      <w:proofErr w:type="spellStart"/>
+      <w:r>
+        <w:rPr>
+          <w:b/>
+        </w:rPr>
+        <w:t>system.webServer</w:t>
+      </w:r>
+      <w:proofErr w:type="spellEnd"/>
+      <w:r>
+        <w:rPr>
+          <w:b/>
+        </w:rPr>
+        <w:t>/security/authentication/</w:t>
+      </w:r>
+      <w:proofErr w:type="spellStart"/>
+      <w:r>
+        <w:rPr>
+          <w:b/>
+        </w:rPr>
+        <w:t>windowsAuthentication</w:t>
+      </w:r>
+      <w:proofErr w:type="spellEnd"/>
+      <w:r>
+        <w:t xml:space="preserve"> </w:t>
+      </w:r>
+    </w:p>
+    <w:p>
+      <w:pPr>
+        <w:pStyle w:val="ListParagraph"/>
+        <w:numPr>
+          <w:ilvl w:val="0"/>
+          <w:numId w:val="26"/>
+        </w:numPr>
+        <w:spacing w:line="256" w:lineRule="auto"/>
+      </w:pPr>
+      <w:r>
+        <w:t>Click Ok for the error dialog</w:t>
+      </w:r>
+    </w:p>
+    <w:p>
+      <w:pPr>
+        <w:pStyle w:val="ListParagraph"/>
+        <w:numPr>
+          <w:ilvl w:val="0"/>
+          <w:numId w:val="26"/>
+        </w:numPr>
+        <w:spacing w:line="256" w:lineRule="auto"/>
+      </w:pPr>
+      <w:r>
+        <w:t xml:space="preserve">From the From dropdown select: </w:t>
+      </w:r>
+      <w:proofErr w:type="spellStart"/>
+      <w:r>
+        <w:rPr>
+          <w:b/>
+        </w:rPr>
+        <w:t>ApplicationHost.config</w:t>
+      </w:r>
+      <w:proofErr w:type="spellEnd"/>
+    </w:p>
+    <w:p>
+      <w:pPr>
+        <w:pStyle w:val="ListParagraph"/>
+        <w:numPr>
+          <w:ilvl w:val="0"/>
+          <w:numId w:val="26"/>
+        </w:numPr>
+        <w:spacing w:line="256" w:lineRule="auto"/>
+      </w:pPr>
+      <w:r>
+        <w:t xml:space="preserve">From the Actions pane click </w:t>
+      </w:r>
+      <w:r>
+        <w:rPr>
+          <w:b/>
+        </w:rPr>
+        <w:t>Unlock Section</w:t>
+      </w:r>
+    </w:p>
+    <w:p>
+      <w:pPr>
+        <w:pStyle w:val="Heading3"/>
+      </w:pPr>
       <w:r>
         <w:t xml:space="preserve">Configure the Access Control </w:t>
       </w:r>
@@ -2441,242 +2877,242 @@
         </w:numPr>
       </w:pPr>
       <w:r>
+        <w:t>Click Ok</w:t>
+      </w:r>
+    </w:p>
+    <w:p>
+      <w:pPr>
+        <w:pStyle w:val="Heading3"/>
+      </w:pPr>
+      <w:r>
+        <w:t xml:space="preserve">Configure the </w:t>
+      </w:r>
+      <w:proofErr w:type="spellStart"/>
+      <w:r>
+        <w:t>Config</w:t>
+      </w:r>
+      <w:proofErr w:type="spellEnd"/>
+      <w:r>
+        <w:t xml:space="preserve"> Control Service</w:t>
+      </w:r>
+    </w:p>
+    <w:p>
+      <w:pPr>
+        <w:pStyle w:val="ListParagraph"/>
+        <w:numPr>
+          <w:ilvl w:val="0"/>
+          <w:numId w:val="14"/>
+        </w:numPr>
+      </w:pPr>
+      <w:r>
+        <w:t xml:space="preserve">Expand </w:t>
+      </w:r>
+      <w:proofErr w:type="spellStart"/>
+      <w:r>
+        <w:rPr>
+          <w:b/>
+        </w:rPr>
+        <w:t>Blueprint_A</w:t>
+      </w:r>
+      <w:r>
+        <w:rPr>
+          <w:b/>
+        </w:rPr>
+        <w:t>uxiliary</w:t>
+      </w:r>
+      <w:proofErr w:type="spellEnd"/>
+      <w:r>
+        <w:t xml:space="preserve"> site</w:t>
+      </w:r>
+    </w:p>
+    <w:p>
+      <w:pPr>
+        <w:pStyle w:val="ListParagraph"/>
+        <w:numPr>
+          <w:ilvl w:val="0"/>
+          <w:numId w:val="14"/>
+        </w:numPr>
+      </w:pPr>
+      <w:r>
+        <w:t xml:space="preserve">Expand </w:t>
+      </w:r>
+      <w:r>
+        <w:rPr>
+          <w:b/>
+        </w:rPr>
+        <w:t>svc</w:t>
+      </w:r>
+      <w:r>
+        <w:t xml:space="preserve"> folder</w:t>
+      </w:r>
+    </w:p>
+    <w:p>
+      <w:pPr>
+        <w:pStyle w:val="ListParagraph"/>
+        <w:numPr>
+          <w:ilvl w:val="0"/>
+          <w:numId w:val="14"/>
+        </w:numPr>
+      </w:pPr>
+      <w:r>
+        <w:t xml:space="preserve">Right mouse click on </w:t>
+      </w:r>
+      <w:proofErr w:type="spellStart"/>
+      <w:r>
+        <w:rPr>
+          <w:b/>
+        </w:rPr>
+        <w:t>Config</w:t>
+      </w:r>
+      <w:r>
+        <w:rPr>
+          <w:b/>
+        </w:rPr>
+        <w:t>Control</w:t>
+      </w:r>
+      <w:proofErr w:type="spellEnd"/>
+      <w:r>
+        <w:t xml:space="preserve">, select </w:t>
+      </w:r>
+      <w:r>
+        <w:rPr>
+          <w:b/>
+        </w:rPr>
+        <w:t>Convert to Application</w:t>
+      </w:r>
+    </w:p>
+    <w:p>
+      <w:pPr>
+        <w:pStyle w:val="ListParagraph"/>
+        <w:numPr>
+          <w:ilvl w:val="0"/>
+          <w:numId w:val="14"/>
+        </w:numPr>
+      </w:pPr>
+      <w:r>
+        <w:t>Click Ok</w:t>
+      </w:r>
+    </w:p>
+    <w:p>
+      <w:pPr>
+        <w:pStyle w:val="Heading2"/>
+      </w:pPr>
+      <w:r>
+        <w:t>Add Websites using PowerShell</w:t>
+      </w:r>
+    </w:p>
+    <w:p>
+      <w:pPr>
+        <w:pStyle w:val="ListParagraph"/>
+        <w:numPr>
+          <w:ilvl w:val="0"/>
+          <w:numId w:val="23"/>
+        </w:numPr>
+      </w:pPr>
+      <w:r>
+        <w:t xml:space="preserve">Open PowerShell as an elevated </w:t>
+      </w:r>
+      <w:r>
+        <w:t>user</w:t>
+      </w:r>
+    </w:p>
+    <w:p>
+      <w:pPr>
+        <w:pStyle w:val="ListParagraph"/>
+        <w:numPr>
+          <w:ilvl w:val="0"/>
+          <w:numId w:val="23"/>
+        </w:numPr>
+      </w:pPr>
+      <w:r>
+        <w:t xml:space="preserve">Execute </w:t>
+      </w:r>
+      <w:r>
+        <w:t>DevelopmentIISSetup.ps1</w:t>
+      </w:r>
+      <w:r>
+        <w:t xml:space="preserve"> </w:t>
+      </w:r>
+      <w:r>
+        <w:t>(C:\...\blueprint\doc\environment)</w:t>
+      </w:r>
+    </w:p>
+    <w:p>
+      <w:pPr>
+        <w:pStyle w:val="ListParagraph"/>
+        <w:numPr>
+          <w:ilvl w:val="0"/>
+          <w:numId w:val="23"/>
+        </w:numPr>
+      </w:pPr>
+      <w:r>
+        <w:t>Follow the prompts</w:t>
+      </w:r>
+    </w:p>
+    <w:p>
+      <w:pPr>
+        <w:pStyle w:val="Heading1"/>
+      </w:pPr>
+      <w:r>
+        <w:t>Create Blueprint Databases</w:t>
+      </w:r>
+    </w:p>
+    <w:p>
+      <w:pPr>
+        <w:pStyle w:val="Heading2"/>
+      </w:pPr>
+      <w:r>
+        <w:t>Blueprint</w:t>
+      </w:r>
+      <w:r>
+        <w:t xml:space="preserve"> (Raptor)</w:t>
+      </w:r>
+      <w:r>
+        <w:t xml:space="preserve"> Database</w:t>
+      </w:r>
+    </w:p>
+    <w:p>
+      <w:pPr>
+        <w:pStyle w:val="ListParagraph"/>
+        <w:numPr>
+          <w:ilvl w:val="0"/>
+          <w:numId w:val="16"/>
+        </w:numPr>
+      </w:pPr>
+      <w:r>
+        <w:t xml:space="preserve">From </w:t>
+      </w:r>
+      <w:proofErr w:type="spellStart"/>
+      <w:r>
+        <w:t>BluePrintSys.RC.Data.EntityModel</w:t>
+      </w:r>
+      <w:proofErr w:type="spellEnd"/>
+      <w:r>
+        <w:t xml:space="preserve"> project (</w:t>
+      </w:r>
+      <w:r>
+        <w:t>C:\</w:t>
+      </w:r>
+      <w:r>
+        <w:t>...</w:t>
+      </w:r>
+      <w:r>
+        <w:t>\blueprint-current\Source\BluePrintSys.RC.Data.EntityModel\</w:t>
+      </w:r>
+      <w:r>
+        <w:t>)</w:t>
+      </w:r>
+    </w:p>
+    <w:p>
+      <w:pPr>
+        <w:pStyle w:val="ListParagraph"/>
+        <w:numPr>
+          <w:ilvl w:val="0"/>
+          <w:numId w:val="16"/>
+        </w:numPr>
+      </w:pPr>
+      <w:r>
         <w:lastRenderedPageBreak/>
-        <w:t>Click Ok</w:t>
-      </w:r>
-    </w:p>
-    <w:p>
-      <w:pPr>
-        <w:pStyle w:val="Heading3"/>
-      </w:pPr>
-      <w:r>
-        <w:t xml:space="preserve">Configure the </w:t>
-      </w:r>
-      <w:proofErr w:type="spellStart"/>
-      <w:r>
-        <w:t>Config</w:t>
-      </w:r>
-      <w:proofErr w:type="spellEnd"/>
-      <w:r>
-        <w:t xml:space="preserve"> Control Service</w:t>
-      </w:r>
-    </w:p>
-    <w:p>
-      <w:pPr>
-        <w:pStyle w:val="ListParagraph"/>
-        <w:numPr>
-          <w:ilvl w:val="0"/>
-          <w:numId w:val="14"/>
-        </w:numPr>
-      </w:pPr>
-      <w:r>
-        <w:t xml:space="preserve">Expand </w:t>
-      </w:r>
-      <w:proofErr w:type="spellStart"/>
-      <w:r>
-        <w:rPr>
-          <w:b/>
-        </w:rPr>
-        <w:t>Blueprint_A</w:t>
-      </w:r>
-      <w:r>
-        <w:rPr>
-          <w:b/>
-        </w:rPr>
-        <w:t>uxiliary</w:t>
-      </w:r>
-      <w:proofErr w:type="spellEnd"/>
-      <w:r>
-        <w:t xml:space="preserve"> site</w:t>
-      </w:r>
-    </w:p>
-    <w:p>
-      <w:pPr>
-        <w:pStyle w:val="ListParagraph"/>
-        <w:numPr>
-          <w:ilvl w:val="0"/>
-          <w:numId w:val="14"/>
-        </w:numPr>
-      </w:pPr>
-      <w:r>
-        <w:t xml:space="preserve">Expand </w:t>
-      </w:r>
-      <w:r>
-        <w:rPr>
-          <w:b/>
-        </w:rPr>
-        <w:t>svc</w:t>
-      </w:r>
-      <w:r>
-        <w:t xml:space="preserve"> folder</w:t>
-      </w:r>
-    </w:p>
-    <w:p>
-      <w:pPr>
-        <w:pStyle w:val="ListParagraph"/>
-        <w:numPr>
-          <w:ilvl w:val="0"/>
-          <w:numId w:val="14"/>
-        </w:numPr>
-      </w:pPr>
-      <w:r>
-        <w:t xml:space="preserve">Right mouse click on </w:t>
-      </w:r>
-      <w:proofErr w:type="spellStart"/>
-      <w:r>
-        <w:rPr>
-          <w:b/>
-        </w:rPr>
-        <w:t>Config</w:t>
-      </w:r>
-      <w:r>
-        <w:rPr>
-          <w:b/>
-        </w:rPr>
-        <w:t>Control</w:t>
-      </w:r>
-      <w:proofErr w:type="spellEnd"/>
-      <w:r>
-        <w:t xml:space="preserve">, select </w:t>
-      </w:r>
-      <w:r>
-        <w:rPr>
-          <w:b/>
-        </w:rPr>
-        <w:t>Convert to Application</w:t>
-      </w:r>
-    </w:p>
-    <w:p>
-      <w:pPr>
-        <w:pStyle w:val="ListParagraph"/>
-        <w:numPr>
-          <w:ilvl w:val="0"/>
-          <w:numId w:val="14"/>
-        </w:numPr>
-      </w:pPr>
-      <w:r>
-        <w:t>Click Ok</w:t>
-      </w:r>
-    </w:p>
-    <w:p>
-      <w:pPr>
-        <w:pStyle w:val="Heading2"/>
-      </w:pPr>
-      <w:r>
-        <w:t>Add Websites using PowerShell</w:t>
-      </w:r>
-    </w:p>
-    <w:p>
-      <w:pPr>
-        <w:pStyle w:val="ListParagraph"/>
-        <w:numPr>
-          <w:ilvl w:val="0"/>
-          <w:numId w:val="23"/>
-        </w:numPr>
-      </w:pPr>
-      <w:r>
-        <w:t xml:space="preserve">Open PowerShell as an elevated </w:t>
-      </w:r>
-      <w:r>
-        <w:t>user</w:t>
-      </w:r>
-    </w:p>
-    <w:p>
-      <w:pPr>
-        <w:pStyle w:val="ListParagraph"/>
-        <w:numPr>
-          <w:ilvl w:val="0"/>
-          <w:numId w:val="23"/>
-        </w:numPr>
-      </w:pPr>
-      <w:r>
-        <w:t xml:space="preserve">Execute </w:t>
-      </w:r>
-      <w:r>
-        <w:t>DevelopmentIISSetup.ps1</w:t>
-      </w:r>
-      <w:r>
-        <w:t xml:space="preserve"> </w:t>
-      </w:r>
-      <w:r>
-        <w:t>(C:\...\blueprint\doc\environment)</w:t>
-      </w:r>
-    </w:p>
-    <w:p>
-      <w:pPr>
-        <w:pStyle w:val="ListParagraph"/>
-        <w:numPr>
-          <w:ilvl w:val="0"/>
-          <w:numId w:val="23"/>
-        </w:numPr>
-      </w:pPr>
-      <w:r>
-        <w:t>Follow the prompts</w:t>
-      </w:r>
-    </w:p>
-    <w:p>
-      <w:pPr>
-        <w:pStyle w:val="Heading1"/>
-      </w:pPr>
-      <w:r>
-        <w:t>Create Blueprint Databases</w:t>
-      </w:r>
-    </w:p>
-    <w:p>
-      <w:pPr>
-        <w:pStyle w:val="Heading2"/>
-      </w:pPr>
-      <w:r>
-        <w:t>Blueprint</w:t>
-      </w:r>
-      <w:r>
-        <w:t xml:space="preserve"> (Raptor)</w:t>
-      </w:r>
-      <w:r>
-        <w:t xml:space="preserve"> Database</w:t>
-      </w:r>
-    </w:p>
-    <w:p>
-      <w:pPr>
-        <w:pStyle w:val="ListParagraph"/>
-        <w:numPr>
-          <w:ilvl w:val="0"/>
-          <w:numId w:val="16"/>
-        </w:numPr>
-      </w:pPr>
-      <w:r>
-        <w:t xml:space="preserve">From </w:t>
-      </w:r>
-      <w:proofErr w:type="spellStart"/>
-      <w:r>
-        <w:t>BluePrintSys.RC.Data.EntityModel</w:t>
-      </w:r>
-      <w:proofErr w:type="spellEnd"/>
-      <w:r>
-        <w:t xml:space="preserve"> project (</w:t>
-      </w:r>
-      <w:r>
-        <w:t>C:\</w:t>
-      </w:r>
-      <w:r>
-        <w:t>...</w:t>
-      </w:r>
-      <w:r>
-        <w:t>\blueprint-current\Source\BluePrintSys.RC.Data.EntityModel\</w:t>
-      </w:r>
-      <w:r>
-        <w:t>)</w:t>
-      </w:r>
-    </w:p>
-    <w:p>
-      <w:pPr>
-        <w:pStyle w:val="ListParagraph"/>
-        <w:numPr>
-          <w:ilvl w:val="0"/>
-          <w:numId w:val="16"/>
-        </w:numPr>
-      </w:pPr>
-      <w:r>
         <w:t xml:space="preserve">Execute </w:t>
       </w:r>
       <w:proofErr w:type="spellStart"/>
@@ -3158,238 +3594,230 @@
         </w:numPr>
       </w:pPr>
       <w:r>
+        <w:t xml:space="preserve">Execute </w:t>
+      </w:r>
+      <w:proofErr w:type="spellStart"/>
+      <w:r>
+        <w:t>CreateBlueprint</w:t>
+      </w:r>
+      <w:r>
+        <w:t>_</w:t>
+      </w:r>
+      <w:r>
+        <w:t>Primary</w:t>
+      </w:r>
+      <w:r>
+        <w:t>Services</w:t>
+      </w:r>
+      <w:r>
+        <w:t>AppPoolLoginForDev.sql</w:t>
+      </w:r>
+      <w:proofErr w:type="spellEnd"/>
+      <w:r>
+        <w:t xml:space="preserve"> (</w:t>
+      </w:r>
+      <w:r>
+        <w:t>C:\</w:t>
+      </w:r>
+      <w:r>
+        <w:t>...</w:t>
+      </w:r>
+      <w:r>
+        <w:t>\blueprint\doc\environment</w:t>
+      </w:r>
+      <w:r>
+        <w:t>)</w:t>
+      </w:r>
+    </w:p>
+    <w:p>
+      <w:pPr>
+        <w:pStyle w:val="ListParagraph"/>
+        <w:numPr>
+          <w:ilvl w:val="0"/>
+          <w:numId w:val="15"/>
+        </w:numPr>
+      </w:pPr>
+      <w:r>
+        <w:t xml:space="preserve">Execute </w:t>
+      </w:r>
+      <w:proofErr w:type="spellStart"/>
+      <w:r>
+        <w:t>CreateBlueprint</w:t>
+      </w:r>
+      <w:r>
+        <w:t>_AuxiliaryServices</w:t>
+      </w:r>
+      <w:r>
+        <w:t>AppPoolLoginForDev.sql</w:t>
+      </w:r>
+      <w:proofErr w:type="spellEnd"/>
+      <w:r>
+        <w:t xml:space="preserve"> (</w:t>
+      </w:r>
+      <w:r>
+        <w:t>C:\</w:t>
+      </w:r>
+      <w:r>
+        <w:t>...</w:t>
+      </w:r>
+      <w:r>
+        <w:t>\blueprint\doc\environment</w:t>
+      </w:r>
+      <w:r>
+        <w:t>)</w:t>
+      </w:r>
+    </w:p>
+    <w:p>
+      <w:pPr>
+        <w:pStyle w:val="Heading1"/>
+      </w:pPr>
+      <w:r>
+        <w:t>Configure SQL Server Alias</w:t>
+      </w:r>
+    </w:p>
+    <w:p>
+      <w:r>
+        <w:t>An alias is an alternate name that can be used to make a connection. The alias encapsulates the required elements of a connection string, and exposes them with a name chosen by the user.</w:t>
+      </w:r>
+      <w:r>
+        <w:t xml:space="preserve"> This allows us to have a consistent data source name in our connection strings. As a developer you setup your alias to point to the SQL Server instance that you wish to target.</w:t>
+      </w:r>
+    </w:p>
+    <w:p>
+      <w:pPr>
+        <w:pStyle w:val="ListParagraph"/>
+        <w:numPr>
+          <w:ilvl w:val="0"/>
+          <w:numId w:val="24"/>
+        </w:numPr>
+      </w:pPr>
+      <w:r>
+        <w:t>Open SQL Server Configuration Manager</w:t>
+      </w:r>
+    </w:p>
+    <w:p>
+      <w:pPr>
+        <w:pStyle w:val="ListParagraph"/>
+        <w:numPr>
+          <w:ilvl w:val="0"/>
+          <w:numId w:val="24"/>
+        </w:numPr>
+      </w:pPr>
+      <w:r>
+        <w:t xml:space="preserve">Expand </w:t>
+      </w:r>
+      <w:r>
+        <w:rPr>
+          <w:b/>
+        </w:rPr>
+        <w:t>SQL</w:t>
+      </w:r>
+      <w:r>
+        <w:rPr>
+          <w:b/>
+        </w:rPr>
+        <w:t xml:space="preserve"> Server Network Configuration</w:t>
+      </w:r>
+    </w:p>
+    <w:p>
+      <w:pPr>
+        <w:pStyle w:val="ListParagraph"/>
+        <w:numPr>
+          <w:ilvl w:val="0"/>
+          <w:numId w:val="24"/>
+        </w:numPr>
+      </w:pPr>
+      <w:r>
+        <w:t>For each node (</w:t>
+      </w:r>
+      <w:proofErr w:type="spellStart"/>
+      <w:r>
+        <w:t>eg</w:t>
+      </w:r>
+      <w:proofErr w:type="spellEnd"/>
+      <w:r>
+        <w:t>: Protocols for SQLEXPRESS)</w:t>
+      </w:r>
+    </w:p>
+    <w:p>
+      <w:pPr>
+        <w:pStyle w:val="ListParagraph"/>
+        <w:numPr>
+          <w:ilvl w:val="0"/>
+          <w:numId w:val="24"/>
+        </w:numPr>
+      </w:pPr>
+      <w:r>
+        <w:t>Select the node</w:t>
+      </w:r>
+    </w:p>
+    <w:p>
+      <w:pPr>
+        <w:pStyle w:val="ListParagraph"/>
+        <w:numPr>
+          <w:ilvl w:val="0"/>
+          <w:numId w:val="24"/>
+        </w:numPr>
+      </w:pPr>
+      <w:r>
+        <w:t xml:space="preserve">Right mouse click on </w:t>
+      </w:r>
+      <w:r>
+        <w:rPr>
+          <w:b/>
+        </w:rPr>
+        <w:t>TCP/IP</w:t>
+      </w:r>
+      <w:r>
+        <w:t xml:space="preserve"> and select </w:t>
+      </w:r>
+      <w:r>
+        <w:rPr>
+          <w:b/>
+        </w:rPr>
+        <w:t>Enable</w:t>
+      </w:r>
+      <w:r>
+        <w:rPr>
+          <w:b/>
+        </w:rPr>
+        <w:br/>
+      </w:r>
+    </w:p>
+    <w:p>
+      <w:pPr>
+        <w:pStyle w:val="ListParagraph"/>
+        <w:numPr>
+          <w:ilvl w:val="0"/>
+          <w:numId w:val="24"/>
+        </w:numPr>
+      </w:pPr>
+      <w:r>
+        <w:t xml:space="preserve">Expand </w:t>
+      </w:r>
+      <w:r>
+        <w:rPr>
+          <w:b/>
+        </w:rPr>
+        <w:t>SQL Native Client Configuration (32</w:t>
+      </w:r>
+      <w:r>
+        <w:rPr>
+          <w:b/>
+        </w:rPr>
+        <w:t>bit)</w:t>
+      </w:r>
+    </w:p>
+    <w:p>
+      <w:pPr>
+        <w:pStyle w:val="ListParagraph"/>
+        <w:numPr>
+          <w:ilvl w:val="0"/>
+          <w:numId w:val="24"/>
+        </w:numPr>
+      </w:pPr>
+      <w:r>
         <w:lastRenderedPageBreak/>
-        <w:t xml:space="preserve">Execute </w:t>
-      </w:r>
-      <w:proofErr w:type="spellStart"/>
-      <w:r>
-        <w:t>CreateBlueprint</w:t>
-      </w:r>
-      <w:r>
-        <w:t>_</w:t>
-      </w:r>
-      <w:r>
-        <w:t>Primary</w:t>
-      </w:r>
-      <w:r>
-        <w:t>Services</w:t>
-      </w:r>
-      <w:r>
-        <w:t>AppPoolLoginForDev.sql</w:t>
-      </w:r>
-      <w:proofErr w:type="spellEnd"/>
-      <w:r>
-        <w:t xml:space="preserve"> (</w:t>
-      </w:r>
-      <w:r>
-        <w:t>C:\</w:t>
-      </w:r>
-      <w:r>
-        <w:t>...</w:t>
-      </w:r>
-      <w:r>
-        <w:t>\blueprint\doc\environment</w:t>
-      </w:r>
-      <w:r>
-        <w:t>)</w:t>
-      </w:r>
-    </w:p>
-    <w:p>
-      <w:pPr>
-        <w:pStyle w:val="ListParagraph"/>
-        <w:numPr>
-          <w:ilvl w:val="0"/>
-          <w:numId w:val="15"/>
-        </w:numPr>
-      </w:pPr>
-      <w:r>
-        <w:t xml:space="preserve">Execute </w:t>
-      </w:r>
-      <w:proofErr w:type="spellStart"/>
-      <w:r>
-        <w:t>CreateBlueprint</w:t>
-      </w:r>
-      <w:r>
-        <w:t>_</w:t>
-      </w:r>
-      <w:r>
-        <w:t>Auxiliary</w:t>
-      </w:r>
-      <w:bookmarkStart w:id="0" w:name="_GoBack"/>
-      <w:bookmarkEnd w:id="0"/>
-      <w:r>
-        <w:t>Services</w:t>
-      </w:r>
-      <w:r>
-        <w:t>AppPoolLoginForDev.sql</w:t>
-      </w:r>
-      <w:proofErr w:type="spellEnd"/>
-      <w:r>
-        <w:t xml:space="preserve"> (</w:t>
-      </w:r>
-      <w:r>
-        <w:t>C:\</w:t>
-      </w:r>
-      <w:r>
-        <w:t>...</w:t>
-      </w:r>
-      <w:r>
-        <w:t>\blueprint\doc\environment</w:t>
-      </w:r>
-      <w:r>
-        <w:t>)</w:t>
-      </w:r>
-    </w:p>
-    <w:p>
-      <w:pPr>
-        <w:pStyle w:val="Heading1"/>
-      </w:pPr>
-      <w:r>
-        <w:t>Configure SQL Server Alias</w:t>
-      </w:r>
-    </w:p>
-    <w:p>
-      <w:r>
-        <w:t>An alias is an alternate name that can be used to make a connection. The alias encapsulates the required elements of a connection string, and exposes them with a name chosen by the user.</w:t>
-      </w:r>
-      <w:r>
-        <w:t xml:space="preserve"> This allows us to have a consistent data source name in our connection strings. As a developer you setup your alias to point to the SQL Server instance that you wish to target.</w:t>
-      </w:r>
-    </w:p>
-    <w:p>
-      <w:pPr>
-        <w:pStyle w:val="ListParagraph"/>
-        <w:numPr>
-          <w:ilvl w:val="0"/>
-          <w:numId w:val="24"/>
-        </w:numPr>
-      </w:pPr>
-      <w:r>
-        <w:t>Open SQL Server Configuration Manager</w:t>
-      </w:r>
-    </w:p>
-    <w:p>
-      <w:pPr>
-        <w:pStyle w:val="ListParagraph"/>
-        <w:numPr>
-          <w:ilvl w:val="0"/>
-          <w:numId w:val="24"/>
-        </w:numPr>
-      </w:pPr>
-      <w:r>
-        <w:t xml:space="preserve">Expand </w:t>
-      </w:r>
-      <w:r>
-        <w:rPr>
-          <w:b/>
-        </w:rPr>
-        <w:t>SQL</w:t>
-      </w:r>
-      <w:r>
-        <w:rPr>
-          <w:b/>
-        </w:rPr>
-        <w:t xml:space="preserve"> Server Network Configuration</w:t>
-      </w:r>
-    </w:p>
-    <w:p>
-      <w:pPr>
-        <w:pStyle w:val="ListParagraph"/>
-        <w:numPr>
-          <w:ilvl w:val="0"/>
-          <w:numId w:val="24"/>
-        </w:numPr>
-      </w:pPr>
-      <w:r>
-        <w:t>For each node (</w:t>
-      </w:r>
-      <w:proofErr w:type="spellStart"/>
-      <w:r>
-        <w:t>eg</w:t>
-      </w:r>
-      <w:proofErr w:type="spellEnd"/>
-      <w:r>
-        <w:t>: Protocols for SQLEXPRESS)</w:t>
-      </w:r>
-    </w:p>
-    <w:p>
-      <w:pPr>
-        <w:pStyle w:val="ListParagraph"/>
-        <w:numPr>
-          <w:ilvl w:val="0"/>
-          <w:numId w:val="24"/>
-        </w:numPr>
-      </w:pPr>
-      <w:r>
-        <w:t>Select the node</w:t>
-      </w:r>
-    </w:p>
-    <w:p>
-      <w:pPr>
-        <w:pStyle w:val="ListParagraph"/>
-        <w:numPr>
-          <w:ilvl w:val="0"/>
-          <w:numId w:val="24"/>
-        </w:numPr>
-      </w:pPr>
-      <w:r>
-        <w:t xml:space="preserve">Right mouse click on </w:t>
-      </w:r>
-      <w:r>
-        <w:rPr>
-          <w:b/>
-        </w:rPr>
-        <w:t>TCP/IP</w:t>
-      </w:r>
-      <w:r>
-        <w:t xml:space="preserve"> and select </w:t>
-      </w:r>
-      <w:r>
-        <w:rPr>
-          <w:b/>
-        </w:rPr>
-        <w:t>Enable</w:t>
-      </w:r>
-      <w:r>
-        <w:rPr>
-          <w:b/>
-        </w:rPr>
-        <w:br/>
-      </w:r>
-    </w:p>
-    <w:p>
-      <w:pPr>
-        <w:pStyle w:val="ListParagraph"/>
-        <w:numPr>
-          <w:ilvl w:val="0"/>
-          <w:numId w:val="24"/>
-        </w:numPr>
-      </w:pPr>
-      <w:r>
-        <w:t xml:space="preserve">Expand </w:t>
-      </w:r>
-      <w:r>
-        <w:rPr>
-          <w:b/>
-        </w:rPr>
-        <w:t>SQL Native Client Configuration (32</w:t>
-      </w:r>
-      <w:r>
-        <w:rPr>
-          <w:b/>
-        </w:rPr>
-        <w:t>bit)</w:t>
-      </w:r>
-    </w:p>
-    <w:p>
-      <w:pPr>
-        <w:pStyle w:val="ListParagraph"/>
-        <w:numPr>
-          <w:ilvl w:val="0"/>
-          <w:numId w:val="24"/>
-        </w:numPr>
-      </w:pPr>
-      <w:r>
         <w:t xml:space="preserve">Right mouse click </w:t>
       </w:r>
       <w:r>
@@ -5117,6 +5545,92 @@
     </w:lvl>
   </w:abstractNum>
   <w:abstractNum w:abstractNumId="15" w15:restartNumberingAfterBreak="0">
+    <w:nsid w:val="3C681526"/>
+    <w:multiLevelType w:val="hybridMultilevel"/>
+    <w:tmpl w:val="60A06D82"/>
+    <w:lvl w:ilvl="0" w:tplc="0409000F">
+      <w:start w:val="1"/>
+      <w:numFmt w:val="decimal"/>
+      <w:lvlText w:val="%1."/>
+      <w:lvlJc w:val="left"/>
+      <w:pPr>
+        <w:ind w:left="360" w:hanging="360"/>
+      </w:pPr>
+    </w:lvl>
+    <w:lvl w:ilvl="1" w:tplc="04090019">
+      <w:start w:val="1"/>
+      <w:numFmt w:val="lowerLetter"/>
+      <w:lvlText w:val="%2."/>
+      <w:lvlJc w:val="left"/>
+      <w:pPr>
+        <w:ind w:left="1080" w:hanging="360"/>
+      </w:pPr>
+    </w:lvl>
+    <w:lvl w:ilvl="2" w:tplc="0409001B">
+      <w:start w:val="1"/>
+      <w:numFmt w:val="lowerRoman"/>
+      <w:lvlText w:val="%3."/>
+      <w:lvlJc w:val="right"/>
+      <w:pPr>
+        <w:ind w:left="1800" w:hanging="180"/>
+      </w:pPr>
+    </w:lvl>
+    <w:lvl w:ilvl="3" w:tplc="0409000F">
+      <w:start w:val="1"/>
+      <w:numFmt w:val="decimal"/>
+      <w:lvlText w:val="%4."/>
+      <w:lvlJc w:val="left"/>
+      <w:pPr>
+        <w:ind w:left="2520" w:hanging="360"/>
+      </w:pPr>
+    </w:lvl>
+    <w:lvl w:ilvl="4" w:tplc="04090019">
+      <w:start w:val="1"/>
+      <w:numFmt w:val="lowerLetter"/>
+      <w:lvlText w:val="%5."/>
+      <w:lvlJc w:val="left"/>
+      <w:pPr>
+        <w:ind w:left="3240" w:hanging="360"/>
+      </w:pPr>
+    </w:lvl>
+    <w:lvl w:ilvl="5" w:tplc="0409001B">
+      <w:start w:val="1"/>
+      <w:numFmt w:val="lowerRoman"/>
+      <w:lvlText w:val="%6."/>
+      <w:lvlJc w:val="right"/>
+      <w:pPr>
+        <w:ind w:left="3960" w:hanging="180"/>
+      </w:pPr>
+    </w:lvl>
+    <w:lvl w:ilvl="6" w:tplc="0409000F">
+      <w:start w:val="1"/>
+      <w:numFmt w:val="decimal"/>
+      <w:lvlText w:val="%7."/>
+      <w:lvlJc w:val="left"/>
+      <w:pPr>
+        <w:ind w:left="4680" w:hanging="360"/>
+      </w:pPr>
+    </w:lvl>
+    <w:lvl w:ilvl="7" w:tplc="04090019">
+      <w:start w:val="1"/>
+      <w:numFmt w:val="lowerLetter"/>
+      <w:lvlText w:val="%8."/>
+      <w:lvlJc w:val="left"/>
+      <w:pPr>
+        <w:ind w:left="5400" w:hanging="360"/>
+      </w:pPr>
+    </w:lvl>
+    <w:lvl w:ilvl="8" w:tplc="0409001B">
+      <w:start w:val="1"/>
+      <w:numFmt w:val="lowerRoman"/>
+      <w:lvlText w:val="%9."/>
+      <w:lvlJc w:val="right"/>
+      <w:pPr>
+        <w:ind w:left="6120" w:hanging="180"/>
+      </w:pPr>
+    </w:lvl>
+  </w:abstractNum>
+  <w:abstractNum w:abstractNumId="16" w15:restartNumberingAfterBreak="0">
     <w:nsid w:val="3D5E6FA8"/>
     <w:multiLevelType w:val="hybridMultilevel"/>
     <w:tmpl w:val="AE521722"/>
@@ -5202,7 +5716,7 @@
       </w:pPr>
     </w:lvl>
   </w:abstractNum>
-  <w:abstractNum w:abstractNumId="16" w15:restartNumberingAfterBreak="0">
+  <w:abstractNum w:abstractNumId="17" w15:restartNumberingAfterBreak="0">
     <w:nsid w:val="3FE9036A"/>
     <w:multiLevelType w:val="hybridMultilevel"/>
     <w:tmpl w:val="69AEB94C"/>
@@ -5288,7 +5802,7 @@
       </w:pPr>
     </w:lvl>
   </w:abstractNum>
-  <w:abstractNum w:abstractNumId="17" w15:restartNumberingAfterBreak="0">
+  <w:abstractNum w:abstractNumId="18" w15:restartNumberingAfterBreak="0">
     <w:nsid w:val="42CD691F"/>
     <w:multiLevelType w:val="hybridMultilevel"/>
     <w:tmpl w:val="3CA4B3AE"/>
@@ -5374,7 +5888,7 @@
       </w:pPr>
     </w:lvl>
   </w:abstractNum>
-  <w:abstractNum w:abstractNumId="18" w15:restartNumberingAfterBreak="0">
+  <w:abstractNum w:abstractNumId="19" w15:restartNumberingAfterBreak="0">
     <w:nsid w:val="51FD2CC4"/>
     <w:multiLevelType w:val="hybridMultilevel"/>
     <w:tmpl w:val="20CEF286"/>
@@ -5460,7 +5974,7 @@
       </w:pPr>
     </w:lvl>
   </w:abstractNum>
-  <w:abstractNum w:abstractNumId="19" w15:restartNumberingAfterBreak="0">
+  <w:abstractNum w:abstractNumId="20" w15:restartNumberingAfterBreak="0">
     <w:nsid w:val="5AE312D9"/>
     <w:multiLevelType w:val="hybridMultilevel"/>
     <w:tmpl w:val="811EE426"/>
@@ -5546,7 +6060,7 @@
       </w:pPr>
     </w:lvl>
   </w:abstractNum>
-  <w:abstractNum w:abstractNumId="20" w15:restartNumberingAfterBreak="0">
+  <w:abstractNum w:abstractNumId="21" w15:restartNumberingAfterBreak="0">
     <w:nsid w:val="63585FD5"/>
     <w:multiLevelType w:val="hybridMultilevel"/>
     <w:tmpl w:val="9656C60E"/>
@@ -5632,7 +6146,7 @@
       </w:pPr>
     </w:lvl>
   </w:abstractNum>
-  <w:abstractNum w:abstractNumId="21" w15:restartNumberingAfterBreak="0">
+  <w:abstractNum w:abstractNumId="22" w15:restartNumberingAfterBreak="0">
     <w:nsid w:val="637B1FCC"/>
     <w:multiLevelType w:val="hybridMultilevel"/>
     <w:tmpl w:val="FE825C82"/>
@@ -5745,7 +6259,7 @@
       </w:rPr>
     </w:lvl>
   </w:abstractNum>
-  <w:abstractNum w:abstractNumId="22" w15:restartNumberingAfterBreak="0">
+  <w:abstractNum w:abstractNumId="23" w15:restartNumberingAfterBreak="0">
     <w:nsid w:val="6E0F73F5"/>
     <w:multiLevelType w:val="hybridMultilevel"/>
     <w:tmpl w:val="9D3A4DAA"/>
@@ -5831,7 +6345,7 @@
       </w:pPr>
     </w:lvl>
   </w:abstractNum>
-  <w:abstractNum w:abstractNumId="23" w15:restartNumberingAfterBreak="0">
+  <w:abstractNum w:abstractNumId="24" w15:restartNumberingAfterBreak="0">
     <w:nsid w:val="777F188E"/>
     <w:multiLevelType w:val="hybridMultilevel"/>
     <w:tmpl w:val="8A9CFB9E"/>
@@ -5917,7 +6431,7 @@
       </w:pPr>
     </w:lvl>
   </w:abstractNum>
-  <w:abstractNum w:abstractNumId="24" w15:restartNumberingAfterBreak="0">
+  <w:abstractNum w:abstractNumId="25" w15:restartNumberingAfterBreak="0">
     <w:nsid w:val="7C826B53"/>
     <w:multiLevelType w:val="hybridMultilevel"/>
     <w:tmpl w:val="43EC4A20"/>
@@ -6004,22 +6518,22 @@
     </w:lvl>
   </w:abstractNum>
   <w:num w:numId="1">
-    <w:abstractNumId w:val="21"/>
+    <w:abstractNumId w:val="22"/>
   </w:num>
   <w:num w:numId="2">
-    <w:abstractNumId w:val="15"/>
+    <w:abstractNumId w:val="16"/>
   </w:num>
   <w:num w:numId="3">
-    <w:abstractNumId w:val="19"/>
+    <w:abstractNumId w:val="20"/>
   </w:num>
   <w:num w:numId="4">
-    <w:abstractNumId w:val="23"/>
+    <w:abstractNumId w:val="24"/>
   </w:num>
   <w:num w:numId="5">
     <w:abstractNumId w:val="14"/>
   </w:num>
   <w:num w:numId="6">
-    <w:abstractNumId w:val="16"/>
+    <w:abstractNumId w:val="17"/>
   </w:num>
   <w:num w:numId="7">
     <w:abstractNumId w:val="8"/>
@@ -6031,7 +6545,7 @@
     <w:abstractNumId w:val="12"/>
   </w:num>
   <w:num w:numId="10">
-    <w:abstractNumId w:val="18"/>
+    <w:abstractNumId w:val="19"/>
   </w:num>
   <w:num w:numId="11">
     <w:abstractNumId w:val="3"/>
@@ -6046,7 +6560,7 @@
     <w:abstractNumId w:val="13"/>
   </w:num>
   <w:num w:numId="15">
-    <w:abstractNumId w:val="22"/>
+    <w:abstractNumId w:val="23"/>
   </w:num>
   <w:num w:numId="16">
     <w:abstractNumId w:val="7"/>
@@ -6055,7 +6569,7 @@
     <w:abstractNumId w:val="5"/>
   </w:num>
   <w:num w:numId="18">
-    <w:abstractNumId w:val="24"/>
+    <w:abstractNumId w:val="25"/>
   </w:num>
   <w:num w:numId="19">
     <w:abstractNumId w:val="4"/>
@@ -6067,16 +6581,46 @@
     <w:abstractNumId w:val="11"/>
   </w:num>
   <w:num w:numId="22">
-    <w:abstractNumId w:val="17"/>
+    <w:abstractNumId w:val="18"/>
   </w:num>
   <w:num w:numId="23">
     <w:abstractNumId w:val="2"/>
   </w:num>
   <w:num w:numId="24">
-    <w:abstractNumId w:val="20"/>
+    <w:abstractNumId w:val="21"/>
   </w:num>
   <w:num w:numId="25">
     <w:abstractNumId w:val="10"/>
+  </w:num>
+  <w:num w:numId="26">
+    <w:abstractNumId w:val="15"/>
+    <w:lvlOverride w:ilvl="0">
+      <w:startOverride w:val="1"/>
+    </w:lvlOverride>
+    <w:lvlOverride w:ilvl="1">
+      <w:startOverride w:val="1"/>
+    </w:lvlOverride>
+    <w:lvlOverride w:ilvl="2">
+      <w:startOverride w:val="1"/>
+    </w:lvlOverride>
+    <w:lvlOverride w:ilvl="3">
+      <w:startOverride w:val="1"/>
+    </w:lvlOverride>
+    <w:lvlOverride w:ilvl="4">
+      <w:startOverride w:val="1"/>
+    </w:lvlOverride>
+    <w:lvlOverride w:ilvl="5">
+      <w:startOverride w:val="1"/>
+    </w:lvlOverride>
+    <w:lvlOverride w:ilvl="6">
+      <w:startOverride w:val="1"/>
+    </w:lvlOverride>
+    <w:lvlOverride w:ilvl="7">
+      <w:startOverride w:val="1"/>
+    </w:lvlOverride>
+    <w:lvlOverride w:ilvl="8">
+      <w:startOverride w:val="1"/>
+    </w:lvlOverride>
   </w:num>
 </w:numbering>
 </file>

</xml_diff>

<commit_message>
Initial checkin of SearchService
</commit_message>
<xml_diff>
--- a/doc/environment/Development IIS Setup.docx
+++ b/doc/environment/Development IIS Setup.docx
@@ -1,6 +1,6 @@
 
 <file path=word/document.xml><?xml version="1.0" encoding="utf-8"?>
-<w:document xmlns:wpc="http://schemas.microsoft.com/office/word/2010/wordprocessingCanvas" xmlns:mc="http://schemas.openxmlformats.org/markup-compatibility/2006" xmlns:o="urn:schemas-microsoft-com:office:office" xmlns:r="http://schemas.openxmlformats.org/officeDocument/2006/relationships" xmlns:m="http://schemas.openxmlformats.org/officeDocument/2006/math" xmlns:v="urn:schemas-microsoft-com:vml" xmlns:wp14="http://schemas.microsoft.com/office/word/2010/wordprocessingDrawing" xmlns:wp="http://schemas.openxmlformats.org/drawingml/2006/wordprocessingDrawing" xmlns:w10="urn:schemas-microsoft-com:office:word" xmlns:w="http://schemas.openxmlformats.org/wordprocessingml/2006/main" xmlns:w14="http://schemas.microsoft.com/office/word/2010/wordml" xmlns:w15="http://schemas.microsoft.com/office/word/2012/wordml" xmlns:wpg="http://schemas.microsoft.com/office/word/2010/wordprocessingGroup" xmlns:wpi="http://schemas.microsoft.com/office/word/2010/wordprocessingInk" xmlns:wne="http://schemas.microsoft.com/office/word/2006/wordml" xmlns:wps="http://schemas.microsoft.com/office/word/2010/wordprocessingShape" mc:Ignorable="w14 w15 wp14">
+<w:document xmlns:wpc="http://schemas.microsoft.com/office/word/2010/wordprocessingCanvas" xmlns:cx="http://schemas.microsoft.com/office/drawing/2014/chartex" xmlns:cx1="http://schemas.microsoft.com/office/drawing/2015/9/8/chartex" xmlns:cx2="http://schemas.microsoft.com/office/drawing/2015/10/21/chartex" xmlns:mc="http://schemas.openxmlformats.org/markup-compatibility/2006" xmlns:o="urn:schemas-microsoft-com:office:office" xmlns:r="http://schemas.openxmlformats.org/officeDocument/2006/relationships" xmlns:m="http://schemas.openxmlformats.org/officeDocument/2006/math" xmlns:v="urn:schemas-microsoft-com:vml" xmlns:wp14="http://schemas.microsoft.com/office/word/2010/wordprocessingDrawing" xmlns:wp="http://schemas.openxmlformats.org/drawingml/2006/wordprocessingDrawing" xmlns:w10="urn:schemas-microsoft-com:office:word" xmlns:w="http://schemas.openxmlformats.org/wordprocessingml/2006/main" xmlns:w14="http://schemas.microsoft.com/office/word/2010/wordml" xmlns:w15="http://schemas.microsoft.com/office/word/2012/wordml" xmlns:w16se="http://schemas.microsoft.com/office/word/2015/wordml/symex" xmlns:wpg="http://schemas.microsoft.com/office/word/2010/wordprocessingGroup" xmlns:wpi="http://schemas.microsoft.com/office/word/2010/wordprocessingInk" xmlns:wne="http://schemas.microsoft.com/office/word/2006/wordml" xmlns:wps="http://schemas.microsoft.com/office/word/2010/wordprocessingShape" mc:Ignorable="w14 w15 w16se wp14">
   <w:body>
     <w:p>
       <w:pPr>
@@ -2004,11 +2004,167 @@
         <w:pStyle w:val="Heading3"/>
       </w:pPr>
       <w:r>
+        <w:t>Configure FileStore Service</w:t>
+      </w:r>
+    </w:p>
+    <w:p>
+      <w:pPr>
+        <w:pStyle w:val="ListParagraph"/>
+        <w:numPr>
+          <w:ilvl w:val="0"/>
+          <w:numId w:val="8"/>
+        </w:numPr>
+      </w:pPr>
+      <w:r>
+        <w:t xml:space="preserve">Expand </w:t>
+      </w:r>
+      <w:r>
+        <w:rPr>
+          <w:b/>
+        </w:rPr>
+        <w:t>Blueprint</w:t>
+      </w:r>
+      <w:r>
+        <w:t xml:space="preserve"> Website</w:t>
+      </w:r>
+    </w:p>
+    <w:p>
+      <w:pPr>
+        <w:pStyle w:val="ListParagraph"/>
+        <w:numPr>
+          <w:ilvl w:val="0"/>
+          <w:numId w:val="8"/>
+        </w:numPr>
+      </w:pPr>
+      <w:r>
+        <w:t xml:space="preserve">Right mouse </w:t>
+      </w:r>
+      <w:proofErr w:type="gramStart"/>
+      <w:r>
+        <w:t>click</w:t>
+      </w:r>
+      <w:proofErr w:type="gramEnd"/>
+      <w:r>
+        <w:t xml:space="preserve"> on SVC folder, select Add Application</w:t>
+      </w:r>
+    </w:p>
+    <w:p>
+      <w:pPr>
+        <w:pStyle w:val="ListParagraph"/>
+        <w:numPr>
+          <w:ilvl w:val="0"/>
+          <w:numId w:val="8"/>
+        </w:numPr>
+      </w:pPr>
+      <w:r>
+        <w:t xml:space="preserve">Alias: </w:t>
+      </w:r>
+      <w:r>
+        <w:rPr>
+          <w:b/>
+        </w:rPr>
+        <w:t>FileStore</w:t>
+      </w:r>
+    </w:p>
+    <w:p>
+      <w:pPr>
+        <w:pStyle w:val="ListParagraph"/>
+        <w:numPr>
+          <w:ilvl w:val="0"/>
+          <w:numId w:val="8"/>
+        </w:numPr>
+      </w:pPr>
+      <w:r>
+        <w:t>Click</w:t>
+      </w:r>
+      <w:r>
+        <w:t xml:space="preserve"> Select…</w:t>
+      </w:r>
+    </w:p>
+    <w:p>
+      <w:pPr>
+        <w:pStyle w:val="ListParagraph"/>
+        <w:numPr>
+          <w:ilvl w:val="0"/>
+          <w:numId w:val="8"/>
+        </w:numPr>
+      </w:pPr>
+      <w:r>
+        <w:t xml:space="preserve">Application Pool: </w:t>
+      </w:r>
+      <w:proofErr w:type="spellStart"/>
+      <w:r>
+        <w:rPr>
+          <w:b/>
+        </w:rPr>
+        <w:t>Blueprint_</w:t>
+      </w:r>
+      <w:r>
+        <w:rPr>
+          <w:b/>
+        </w:rPr>
+        <w:t>Primary</w:t>
+      </w:r>
+      <w:r>
+        <w:rPr>
+          <w:b/>
+        </w:rPr>
+        <w:t>Services</w:t>
+      </w:r>
+      <w:proofErr w:type="spellEnd"/>
+    </w:p>
+    <w:p>
+      <w:pPr>
+        <w:pStyle w:val="ListParagraph"/>
+        <w:numPr>
+          <w:ilvl w:val="0"/>
+          <w:numId w:val="8"/>
+        </w:numPr>
+      </w:pPr>
+      <w:r>
+        <w:t>Click Ok</w:t>
+      </w:r>
+    </w:p>
+    <w:p>
+      <w:pPr>
+        <w:pStyle w:val="ListParagraph"/>
+        <w:numPr>
+          <w:ilvl w:val="0"/>
+          <w:numId w:val="8"/>
+        </w:numPr>
+      </w:pPr>
+      <w:r>
+        <w:t xml:space="preserve">Physical Path: </w:t>
+      </w:r>
+      <w:r>
+        <w:rPr>
+          <w:b/>
+        </w:rPr>
+        <w:t>C:\...\blueprint\svc\FileStore</w:t>
+      </w:r>
+    </w:p>
+    <w:p>
+      <w:pPr>
+        <w:pStyle w:val="ListParagraph"/>
+        <w:numPr>
+          <w:ilvl w:val="0"/>
+          <w:numId w:val="8"/>
+        </w:numPr>
+      </w:pPr>
+      <w:r>
+        <w:t>Click Ok</w:t>
+      </w:r>
+    </w:p>
+    <w:p>
+      <w:pPr>
+        <w:pStyle w:val="Heading3"/>
+      </w:pPr>
+      <w:r>
         <w:t xml:space="preserve">Configure </w:t>
       </w:r>
       <w:proofErr w:type="spellStart"/>
       <w:r>
-        <w:t>FileStore</w:t>
+        <w:t>SearchService</w:t>
       </w:r>
       <w:proofErr w:type="spellEnd"/>
       <w:r>
@@ -2020,329 +2176,347 @@
         <w:pStyle w:val="ListParagraph"/>
         <w:numPr>
           <w:ilvl w:val="0"/>
-          <w:numId w:val="8"/>
-        </w:numPr>
-      </w:pPr>
-      <w:r>
-        <w:t xml:space="preserve">Expand </w:t>
-      </w:r>
-      <w:r>
-        <w:rPr>
-          <w:b/>
-        </w:rPr>
-        <w:t>Blueprint</w:t>
-      </w:r>
-      <w:r>
-        <w:t xml:space="preserve"> Website</w:t>
-      </w:r>
-    </w:p>
-    <w:p>
-      <w:pPr>
-        <w:pStyle w:val="ListParagraph"/>
-        <w:numPr>
-          <w:ilvl w:val="0"/>
-          <w:numId w:val="8"/>
-        </w:numPr>
-      </w:pPr>
-      <w:r>
-        <w:t>Right mouse click on SVC folder, select Add Application</w:t>
-      </w:r>
-    </w:p>
-    <w:p>
-      <w:pPr>
-        <w:pStyle w:val="ListParagraph"/>
-        <w:numPr>
-          <w:ilvl w:val="0"/>
-          <w:numId w:val="8"/>
-        </w:numPr>
-      </w:pPr>
-      <w:r>
-        <w:t xml:space="preserve">Alias: </w:t>
-      </w:r>
-      <w:proofErr w:type="spellStart"/>
-      <w:r>
-        <w:rPr>
-          <w:b/>
-        </w:rPr>
-        <w:t>FileStore</w:t>
-      </w:r>
-      <w:proofErr w:type="spellEnd"/>
-    </w:p>
-    <w:p>
-      <w:pPr>
-        <w:pStyle w:val="ListParagraph"/>
-        <w:numPr>
-          <w:ilvl w:val="0"/>
-          <w:numId w:val="8"/>
-        </w:numPr>
-      </w:pPr>
-      <w:r>
-        <w:t>Click</w:t>
-      </w:r>
-      <w:r>
-        <w:t xml:space="preserve"> Select…</w:t>
-      </w:r>
-    </w:p>
-    <w:p>
-      <w:pPr>
-        <w:pStyle w:val="ListParagraph"/>
-        <w:numPr>
-          <w:ilvl w:val="0"/>
-          <w:numId w:val="8"/>
-        </w:numPr>
-      </w:pPr>
-      <w:r>
-        <w:t xml:space="preserve">Application Pool: </w:t>
-      </w:r>
-      <w:proofErr w:type="spellStart"/>
-      <w:r>
-        <w:rPr>
-          <w:b/>
-        </w:rPr>
-        <w:t>Blueprint_</w:t>
-      </w:r>
-      <w:r>
-        <w:rPr>
-          <w:b/>
-        </w:rPr>
-        <w:t>Primary</w:t>
-      </w:r>
-      <w:r>
-        <w:rPr>
-          <w:b/>
-        </w:rPr>
-        <w:t>Services</w:t>
-      </w:r>
-      <w:proofErr w:type="spellEnd"/>
-    </w:p>
-    <w:p>
-      <w:pPr>
-        <w:pStyle w:val="ListParagraph"/>
-        <w:numPr>
-          <w:ilvl w:val="0"/>
-          <w:numId w:val="8"/>
-        </w:numPr>
-      </w:pPr>
-      <w:r>
-        <w:t>Click Ok</w:t>
-      </w:r>
-    </w:p>
-    <w:p>
-      <w:pPr>
-        <w:pStyle w:val="ListParagraph"/>
-        <w:numPr>
-          <w:ilvl w:val="0"/>
-          <w:numId w:val="8"/>
-        </w:numPr>
-      </w:pPr>
-      <w:r>
-        <w:t xml:space="preserve">Physical Path: </w:t>
-      </w:r>
-      <w:r>
-        <w:rPr>
-          <w:b/>
-        </w:rPr>
-        <w:t>C:\...\blueprint\svc\FileStore</w:t>
-      </w:r>
-    </w:p>
-    <w:p>
-      <w:pPr>
-        <w:pStyle w:val="ListParagraph"/>
-        <w:numPr>
-          <w:ilvl w:val="0"/>
-          <w:numId w:val="8"/>
-        </w:numPr>
-      </w:pPr>
-      <w:r>
-        <w:t>Click Ok</w:t>
-      </w:r>
-    </w:p>
-    <w:p>
-      <w:pPr>
-        <w:pStyle w:val="Heading2"/>
-      </w:pPr>
-      <w:r>
-        <w:t xml:space="preserve">Configure </w:t>
-      </w:r>
-      <w:r>
-        <w:t xml:space="preserve">Blueprint </w:t>
-      </w:r>
-      <w:r>
-        <w:t>Auxiliary</w:t>
-      </w:r>
-      <w:r>
-        <w:t xml:space="preserve"> Services</w:t>
-      </w:r>
-      <w:r>
-        <w:t xml:space="preserve"> Website</w:t>
-      </w:r>
-    </w:p>
-    <w:p>
-      <w:pPr>
-        <w:pStyle w:val="Heading3"/>
-      </w:pPr>
-      <w:r>
-        <w:t xml:space="preserve">Configure the Blueprint </w:t>
-      </w:r>
-      <w:r>
-        <w:t>Auxiliary</w:t>
-      </w:r>
-      <w:r>
-        <w:t xml:space="preserve"> Services Website</w:t>
-      </w:r>
-    </w:p>
-    <w:p>
-      <w:pPr>
-        <w:pStyle w:val="ListParagraph"/>
-        <w:numPr>
-          <w:ilvl w:val="0"/>
-          <w:numId w:val="12"/>
-        </w:numPr>
-      </w:pPr>
-      <w:r>
-        <w:t>Right mouse click on Sites and select Add Website</w:t>
-      </w:r>
-    </w:p>
-    <w:p>
-      <w:pPr>
-        <w:pStyle w:val="ListParagraph"/>
-        <w:numPr>
-          <w:ilvl w:val="0"/>
-          <w:numId w:val="12"/>
-        </w:numPr>
-      </w:pPr>
-      <w:r>
-        <w:t xml:space="preserve">Site Name: </w:t>
-      </w:r>
-      <w:proofErr w:type="spellStart"/>
-      <w:r>
-        <w:rPr>
-          <w:b/>
-        </w:rPr>
-        <w:t>Blueprint</w:t>
-      </w:r>
-      <w:r>
-        <w:rPr>
-          <w:b/>
-        </w:rPr>
-        <w:t>_Auxiliary</w:t>
-      </w:r>
-      <w:proofErr w:type="spellEnd"/>
-    </w:p>
-    <w:p>
-      <w:pPr>
-        <w:pStyle w:val="ListParagraph"/>
-        <w:numPr>
-          <w:ilvl w:val="0"/>
-          <w:numId w:val="12"/>
-        </w:numPr>
-      </w:pPr>
-      <w:r>
-        <w:t>Click</w:t>
-      </w:r>
-      <w:r>
-        <w:t xml:space="preserve"> Select…</w:t>
-      </w:r>
-    </w:p>
-    <w:p>
-      <w:pPr>
-        <w:pStyle w:val="ListParagraph"/>
-        <w:numPr>
-          <w:ilvl w:val="0"/>
-          <w:numId w:val="12"/>
-        </w:numPr>
-      </w:pPr>
-      <w:r>
-        <w:t xml:space="preserve">Application Pool: </w:t>
-      </w:r>
-      <w:proofErr w:type="spellStart"/>
-      <w:r>
-        <w:rPr>
-          <w:b/>
-        </w:rPr>
-        <w:t>Blueprint_</w:t>
-      </w:r>
-      <w:r>
-        <w:rPr>
-          <w:b/>
-        </w:rPr>
-        <w:t>Auxiliary</w:t>
-      </w:r>
-      <w:r>
-        <w:rPr>
-          <w:b/>
-        </w:rPr>
-        <w:t>Services</w:t>
-      </w:r>
-      <w:proofErr w:type="spellEnd"/>
-    </w:p>
-    <w:p>
-      <w:pPr>
-        <w:pStyle w:val="ListParagraph"/>
-        <w:numPr>
-          <w:ilvl w:val="0"/>
-          <w:numId w:val="12"/>
-        </w:numPr>
-      </w:pPr>
-      <w:r>
-        <w:t xml:space="preserve">Click Ok </w:t>
-      </w:r>
-    </w:p>
-    <w:p>
-      <w:pPr>
-        <w:pStyle w:val="ListParagraph"/>
-        <w:numPr>
-          <w:ilvl w:val="0"/>
-          <w:numId w:val="12"/>
-        </w:numPr>
-      </w:pPr>
-      <w:r>
-        <w:t xml:space="preserve">Physical Path: </w:t>
-      </w:r>
-      <w:r>
-        <w:rPr>
-          <w:b/>
-        </w:rPr>
-        <w:t>C:\...\blueprint</w:t>
-      </w:r>
-    </w:p>
-    <w:p>
-      <w:pPr>
-        <w:pStyle w:val="ListParagraph"/>
-        <w:numPr>
-          <w:ilvl w:val="0"/>
-          <w:numId w:val="12"/>
-        </w:numPr>
-      </w:pPr>
-      <w:r>
-        <w:t xml:space="preserve">Port: </w:t>
-      </w:r>
-      <w:r>
-        <w:rPr>
-          <w:b/>
-        </w:rPr>
-        <w:t>9101</w:t>
-      </w:r>
-    </w:p>
-    <w:p>
-      <w:pPr>
-        <w:pStyle w:val="ListParagraph"/>
-        <w:numPr>
-          <w:ilvl w:val="0"/>
-          <w:numId w:val="12"/>
-        </w:numPr>
-      </w:pPr>
-      <w:r>
-        <w:t>Click Ok</w:t>
-      </w:r>
-    </w:p>
-    <w:p>
-      <w:pPr>
-        <w:pStyle w:val="Heading3"/>
-      </w:pPr>
+          <w:numId w:val="27"/>
+        </w:numPr>
+      </w:pPr>
+      <w:r>
+        <w:t>E</w:t>
+      </w:r>
       <w:bookmarkStart w:id="0" w:name="_GoBack"/>
       <w:bookmarkEnd w:id="0"/>
       <w:r>
+        <w:t xml:space="preserve">xpand </w:t>
+      </w:r>
+      <w:r>
+        <w:rPr>
+          <w:b/>
+        </w:rPr>
+        <w:t>Blueprint</w:t>
+      </w:r>
+      <w:r>
+        <w:t xml:space="preserve"> Website</w:t>
+      </w:r>
+    </w:p>
+    <w:p>
+      <w:pPr>
+        <w:pStyle w:val="ListParagraph"/>
+        <w:numPr>
+          <w:ilvl w:val="0"/>
+          <w:numId w:val="27"/>
+        </w:numPr>
+      </w:pPr>
+      <w:r>
+        <w:t xml:space="preserve">Right mouse </w:t>
+      </w:r>
+      <w:proofErr w:type="gramStart"/>
+      <w:r>
+        <w:t>click</w:t>
+      </w:r>
+      <w:proofErr w:type="gramEnd"/>
+      <w:r>
+        <w:t xml:space="preserve"> on SVC folder, select Add Application</w:t>
+      </w:r>
+    </w:p>
+    <w:p>
+      <w:pPr>
+        <w:pStyle w:val="ListParagraph"/>
+        <w:numPr>
+          <w:ilvl w:val="0"/>
+          <w:numId w:val="27"/>
+        </w:numPr>
+      </w:pPr>
+      <w:r>
+        <w:t xml:space="preserve">Alias: </w:t>
+      </w:r>
+      <w:proofErr w:type="spellStart"/>
+      <w:r>
+        <w:rPr>
+          <w:b/>
+        </w:rPr>
+        <w:t>SearchService</w:t>
+      </w:r>
+      <w:proofErr w:type="spellEnd"/>
+    </w:p>
+    <w:p>
+      <w:pPr>
+        <w:pStyle w:val="ListParagraph"/>
+        <w:numPr>
+          <w:ilvl w:val="0"/>
+          <w:numId w:val="27"/>
+        </w:numPr>
+      </w:pPr>
+      <w:r>
+        <w:t>Click</w:t>
+      </w:r>
+      <w:r>
+        <w:t xml:space="preserve"> Select…</w:t>
+      </w:r>
+    </w:p>
+    <w:p>
+      <w:pPr>
+        <w:pStyle w:val="ListParagraph"/>
+        <w:numPr>
+          <w:ilvl w:val="0"/>
+          <w:numId w:val="27"/>
+        </w:numPr>
+      </w:pPr>
+      <w:r>
+        <w:t xml:space="preserve">Application Pool: </w:t>
+      </w:r>
+      <w:proofErr w:type="spellStart"/>
+      <w:r>
+        <w:rPr>
+          <w:b/>
+        </w:rPr>
+        <w:t>Blueprint_</w:t>
+      </w:r>
+      <w:r>
+        <w:rPr>
+          <w:b/>
+        </w:rPr>
+        <w:t>Primary</w:t>
+      </w:r>
+      <w:r>
+        <w:rPr>
+          <w:b/>
+        </w:rPr>
+        <w:t>Services</w:t>
+      </w:r>
+      <w:proofErr w:type="spellEnd"/>
+    </w:p>
+    <w:p>
+      <w:pPr>
+        <w:pStyle w:val="ListParagraph"/>
+        <w:numPr>
+          <w:ilvl w:val="0"/>
+          <w:numId w:val="27"/>
+        </w:numPr>
+      </w:pPr>
+      <w:r>
+        <w:t>Click Ok</w:t>
+      </w:r>
+    </w:p>
+    <w:p>
+      <w:pPr>
+        <w:pStyle w:val="ListParagraph"/>
+        <w:numPr>
+          <w:ilvl w:val="0"/>
+          <w:numId w:val="27"/>
+        </w:numPr>
+      </w:pPr>
+      <w:r>
+        <w:t xml:space="preserve">Physical Path: </w:t>
+      </w:r>
+      <w:r>
+        <w:rPr>
+          <w:b/>
+        </w:rPr>
+        <w:t>C:\...\blueprint\svc\</w:t>
+      </w:r>
+      <w:r>
+        <w:rPr>
+          <w:b/>
+        </w:rPr>
+        <w:t>SearchService</w:t>
+      </w:r>
+    </w:p>
+    <w:p>
+      <w:pPr>
+        <w:pStyle w:val="ListParagraph"/>
+        <w:numPr>
+          <w:ilvl w:val="0"/>
+          <w:numId w:val="27"/>
+        </w:numPr>
+      </w:pPr>
+      <w:r>
+        <w:t>Click Ok</w:t>
+      </w:r>
+    </w:p>
+    <w:p>
+      <w:pPr>
+        <w:pStyle w:val="Heading2"/>
+      </w:pPr>
+      <w:r>
+        <w:t xml:space="preserve">Configure </w:t>
+      </w:r>
+      <w:r>
+        <w:t xml:space="preserve">Blueprint </w:t>
+      </w:r>
+      <w:r>
+        <w:t>Auxiliary</w:t>
+      </w:r>
+      <w:r>
+        <w:t xml:space="preserve"> Services</w:t>
+      </w:r>
+      <w:r>
+        <w:t xml:space="preserve"> Website</w:t>
+      </w:r>
+    </w:p>
+    <w:p>
+      <w:pPr>
+        <w:pStyle w:val="Heading3"/>
+      </w:pPr>
+      <w:r>
+        <w:t xml:space="preserve">Configure the Blueprint </w:t>
+      </w:r>
+      <w:r>
+        <w:t>Auxiliary</w:t>
+      </w:r>
+      <w:r>
+        <w:t xml:space="preserve"> Services Website</w:t>
+      </w:r>
+    </w:p>
+    <w:p>
+      <w:pPr>
+        <w:pStyle w:val="ListParagraph"/>
+        <w:numPr>
+          <w:ilvl w:val="0"/>
+          <w:numId w:val="12"/>
+        </w:numPr>
+      </w:pPr>
+      <w:r>
+        <w:t>Right mouse click on Sites and select Add Website</w:t>
+      </w:r>
+    </w:p>
+    <w:p>
+      <w:pPr>
+        <w:pStyle w:val="ListParagraph"/>
+        <w:numPr>
+          <w:ilvl w:val="0"/>
+          <w:numId w:val="12"/>
+        </w:numPr>
+      </w:pPr>
+      <w:r>
+        <w:t xml:space="preserve">Site Name: </w:t>
+      </w:r>
+      <w:proofErr w:type="spellStart"/>
+      <w:r>
+        <w:rPr>
+          <w:b/>
+        </w:rPr>
+        <w:t>Blueprint</w:t>
+      </w:r>
+      <w:r>
+        <w:rPr>
+          <w:b/>
+        </w:rPr>
+        <w:t>_Auxiliary</w:t>
+      </w:r>
+      <w:proofErr w:type="spellEnd"/>
+    </w:p>
+    <w:p>
+      <w:pPr>
+        <w:pStyle w:val="ListParagraph"/>
+        <w:numPr>
+          <w:ilvl w:val="0"/>
+          <w:numId w:val="12"/>
+        </w:numPr>
+      </w:pPr>
+      <w:r>
+        <w:t>Click</w:t>
+      </w:r>
+      <w:r>
+        <w:t xml:space="preserve"> Select…</w:t>
+      </w:r>
+    </w:p>
+    <w:p>
+      <w:pPr>
+        <w:pStyle w:val="ListParagraph"/>
+        <w:numPr>
+          <w:ilvl w:val="0"/>
+          <w:numId w:val="12"/>
+        </w:numPr>
+      </w:pPr>
+      <w:r>
+        <w:lastRenderedPageBreak/>
+        <w:t xml:space="preserve">Application Pool: </w:t>
+      </w:r>
+      <w:proofErr w:type="spellStart"/>
+      <w:r>
+        <w:rPr>
+          <w:b/>
+        </w:rPr>
+        <w:t>Blueprint_</w:t>
+      </w:r>
+      <w:r>
+        <w:rPr>
+          <w:b/>
+        </w:rPr>
+        <w:t>Auxiliary</w:t>
+      </w:r>
+      <w:r>
+        <w:rPr>
+          <w:b/>
+        </w:rPr>
+        <w:t>Services</w:t>
+      </w:r>
+      <w:proofErr w:type="spellEnd"/>
+    </w:p>
+    <w:p>
+      <w:pPr>
+        <w:pStyle w:val="ListParagraph"/>
+        <w:numPr>
+          <w:ilvl w:val="0"/>
+          <w:numId w:val="12"/>
+        </w:numPr>
+      </w:pPr>
+      <w:r>
+        <w:t xml:space="preserve">Click Ok </w:t>
+      </w:r>
+    </w:p>
+    <w:p>
+      <w:pPr>
+        <w:pStyle w:val="ListParagraph"/>
+        <w:numPr>
+          <w:ilvl w:val="0"/>
+          <w:numId w:val="12"/>
+        </w:numPr>
+      </w:pPr>
+      <w:r>
+        <w:t xml:space="preserve">Physical Path: </w:t>
+      </w:r>
+      <w:r>
+        <w:rPr>
+          <w:b/>
+        </w:rPr>
+        <w:t>C:\...\blueprint</w:t>
+      </w:r>
+    </w:p>
+    <w:p>
+      <w:pPr>
+        <w:pStyle w:val="ListParagraph"/>
+        <w:numPr>
+          <w:ilvl w:val="0"/>
+          <w:numId w:val="12"/>
+        </w:numPr>
+      </w:pPr>
+      <w:r>
+        <w:t xml:space="preserve">Port: </w:t>
+      </w:r>
+      <w:r>
+        <w:rPr>
+          <w:b/>
+        </w:rPr>
+        <w:t>9101</w:t>
+      </w:r>
+    </w:p>
+    <w:p>
+      <w:pPr>
+        <w:pStyle w:val="ListParagraph"/>
+        <w:numPr>
+          <w:ilvl w:val="0"/>
+          <w:numId w:val="12"/>
+        </w:numPr>
+      </w:pPr>
+      <w:r>
+        <w:t>Click Ok</w:t>
+      </w:r>
+    </w:p>
+    <w:p>
+      <w:pPr>
+        <w:pStyle w:val="Heading3"/>
+      </w:pPr>
+      <w:r>
         <w:t>Modify IIS Configuration</w:t>
       </w:r>
     </w:p>
@@ -2405,592 +2579,656 @@
         <w:spacing w:line="256" w:lineRule="auto"/>
       </w:pPr>
       <w:r>
+        <w:t xml:space="preserve">From the Section dropdown select: </w:t>
+      </w:r>
+      <w:r>
+        <w:br/>
+      </w:r>
+      <w:proofErr w:type="spellStart"/>
+      <w:r>
+        <w:rPr>
+          <w:b/>
+        </w:rPr>
+        <w:t>system.webServer</w:t>
+      </w:r>
+      <w:proofErr w:type="spellEnd"/>
+      <w:r>
+        <w:rPr>
+          <w:b/>
+        </w:rPr>
+        <w:t>/security/authentication/</w:t>
+      </w:r>
+      <w:proofErr w:type="spellStart"/>
+      <w:r>
+        <w:rPr>
+          <w:b/>
+        </w:rPr>
+        <w:t>anonymousAuthentication</w:t>
+      </w:r>
+      <w:proofErr w:type="spellEnd"/>
+      <w:r>
+        <w:t xml:space="preserve"> </w:t>
+      </w:r>
+    </w:p>
+    <w:p>
+      <w:pPr>
+        <w:pStyle w:val="ListParagraph"/>
+        <w:numPr>
+          <w:ilvl w:val="0"/>
+          <w:numId w:val="26"/>
+        </w:numPr>
+        <w:spacing w:line="256" w:lineRule="auto"/>
+      </w:pPr>
+      <w:r>
+        <w:t>Click Ok for the error dialog</w:t>
+      </w:r>
+    </w:p>
+    <w:p>
+      <w:pPr>
+        <w:pStyle w:val="ListParagraph"/>
+        <w:numPr>
+          <w:ilvl w:val="0"/>
+          <w:numId w:val="26"/>
+        </w:numPr>
+        <w:spacing w:line="256" w:lineRule="auto"/>
+      </w:pPr>
+      <w:r>
+        <w:t xml:space="preserve">From the From dropdown select: </w:t>
+      </w:r>
+      <w:proofErr w:type="spellStart"/>
+      <w:r>
+        <w:rPr>
+          <w:b/>
+        </w:rPr>
+        <w:t>ApplicationHost.config</w:t>
+      </w:r>
+      <w:proofErr w:type="spellEnd"/>
+    </w:p>
+    <w:p>
+      <w:pPr>
+        <w:pStyle w:val="ListParagraph"/>
+        <w:numPr>
+          <w:ilvl w:val="0"/>
+          <w:numId w:val="26"/>
+        </w:numPr>
+        <w:spacing w:line="256" w:lineRule="auto"/>
+      </w:pPr>
+      <w:r>
+        <w:t xml:space="preserve">From the Actions pane click </w:t>
+      </w:r>
+      <w:r>
+        <w:rPr>
+          <w:b/>
+        </w:rPr>
+        <w:t>Unlock Section</w:t>
+      </w:r>
+      <w:r>
+        <w:rPr>
+          <w:b/>
+        </w:rPr>
+        <w:br/>
+      </w:r>
+    </w:p>
+    <w:p>
+      <w:pPr>
+        <w:pStyle w:val="ListParagraph"/>
+        <w:numPr>
+          <w:ilvl w:val="0"/>
+          <w:numId w:val="26"/>
+        </w:numPr>
+        <w:spacing w:line="256" w:lineRule="auto"/>
+      </w:pPr>
+      <w:r>
+        <w:t xml:space="preserve">From the Section dropdown select: </w:t>
+      </w:r>
+      <w:proofErr w:type="spellStart"/>
+      <w:r>
+        <w:rPr>
+          <w:b/>
+        </w:rPr>
+        <w:t>system.webServer</w:t>
+      </w:r>
+      <w:proofErr w:type="spellEnd"/>
+      <w:r>
+        <w:rPr>
+          <w:b/>
+        </w:rPr>
+        <w:t>/security/authentication/</w:t>
+      </w:r>
+      <w:proofErr w:type="spellStart"/>
+      <w:r>
+        <w:rPr>
+          <w:b/>
+        </w:rPr>
+        <w:t>basicAuthentication</w:t>
+      </w:r>
+      <w:proofErr w:type="spellEnd"/>
+    </w:p>
+    <w:p>
+      <w:pPr>
+        <w:pStyle w:val="ListParagraph"/>
+        <w:numPr>
+          <w:ilvl w:val="0"/>
+          <w:numId w:val="26"/>
+        </w:numPr>
+        <w:spacing w:line="256" w:lineRule="auto"/>
+      </w:pPr>
+      <w:r>
+        <w:t>Click Ok for the error dialog</w:t>
+      </w:r>
+    </w:p>
+    <w:p>
+      <w:pPr>
+        <w:pStyle w:val="ListParagraph"/>
+        <w:numPr>
+          <w:ilvl w:val="0"/>
+          <w:numId w:val="26"/>
+        </w:numPr>
+        <w:spacing w:line="256" w:lineRule="auto"/>
+      </w:pPr>
+      <w:r>
+        <w:t xml:space="preserve">From the From dropdown select: </w:t>
+      </w:r>
+      <w:proofErr w:type="spellStart"/>
+      <w:r>
+        <w:rPr>
+          <w:b/>
+        </w:rPr>
+        <w:t>ApplicationHost.config</w:t>
+      </w:r>
+      <w:proofErr w:type="spellEnd"/>
+    </w:p>
+    <w:p>
+      <w:pPr>
+        <w:pStyle w:val="ListParagraph"/>
+        <w:numPr>
+          <w:ilvl w:val="0"/>
+          <w:numId w:val="26"/>
+        </w:numPr>
+        <w:spacing w:line="256" w:lineRule="auto"/>
+      </w:pPr>
+      <w:r>
+        <w:t xml:space="preserve">From the Actions pane click </w:t>
+      </w:r>
+      <w:r>
+        <w:rPr>
+          <w:b/>
+        </w:rPr>
+        <w:t>Unlock Section</w:t>
+      </w:r>
+      <w:r>
+        <w:rPr>
+          <w:b/>
+        </w:rPr>
+        <w:br/>
+      </w:r>
+    </w:p>
+    <w:p>
+      <w:pPr>
+        <w:pStyle w:val="ListParagraph"/>
+        <w:numPr>
+          <w:ilvl w:val="0"/>
+          <w:numId w:val="26"/>
+        </w:numPr>
+        <w:spacing w:line="256" w:lineRule="auto"/>
+      </w:pPr>
+      <w:r>
+        <w:t xml:space="preserve">From the Section dropdown select: </w:t>
+      </w:r>
+      <w:proofErr w:type="spellStart"/>
+      <w:r>
+        <w:rPr>
+          <w:b/>
+        </w:rPr>
+        <w:t>system.webServer</w:t>
+      </w:r>
+      <w:proofErr w:type="spellEnd"/>
+      <w:r>
+        <w:rPr>
+          <w:b/>
+        </w:rPr>
+        <w:t>/security/authentication/</w:t>
+      </w:r>
+      <w:proofErr w:type="spellStart"/>
+      <w:r>
+        <w:rPr>
+          <w:b/>
+        </w:rPr>
+        <w:t>digestAuthentication</w:t>
+      </w:r>
+      <w:proofErr w:type="spellEnd"/>
+    </w:p>
+    <w:p>
+      <w:pPr>
+        <w:pStyle w:val="ListParagraph"/>
+        <w:numPr>
+          <w:ilvl w:val="0"/>
+          <w:numId w:val="26"/>
+        </w:numPr>
+        <w:spacing w:line="256" w:lineRule="auto"/>
+      </w:pPr>
+      <w:r>
+        <w:t>Click Ok for the error dialog</w:t>
+      </w:r>
+    </w:p>
+    <w:p>
+      <w:pPr>
+        <w:pStyle w:val="ListParagraph"/>
+        <w:numPr>
+          <w:ilvl w:val="0"/>
+          <w:numId w:val="26"/>
+        </w:numPr>
+        <w:spacing w:line="256" w:lineRule="auto"/>
+      </w:pPr>
+      <w:r>
+        <w:t xml:space="preserve">From the From dropdown select: </w:t>
+      </w:r>
+      <w:proofErr w:type="spellStart"/>
+      <w:r>
+        <w:rPr>
+          <w:b/>
+        </w:rPr>
+        <w:t>ApplicationHost.config</w:t>
+      </w:r>
+      <w:proofErr w:type="spellEnd"/>
+    </w:p>
+    <w:p>
+      <w:pPr>
+        <w:pStyle w:val="ListParagraph"/>
+        <w:numPr>
+          <w:ilvl w:val="0"/>
+          <w:numId w:val="26"/>
+        </w:numPr>
+        <w:spacing w:line="256" w:lineRule="auto"/>
+      </w:pPr>
+      <w:r>
+        <w:t xml:space="preserve">From the Actions pane click </w:t>
+      </w:r>
+      <w:r>
+        <w:rPr>
+          <w:b/>
+        </w:rPr>
+        <w:t>Unlock Section</w:t>
+      </w:r>
+      <w:r>
+        <w:rPr>
+          <w:b/>
+        </w:rPr>
+        <w:br/>
+      </w:r>
+    </w:p>
+    <w:p>
+      <w:pPr>
+        <w:pStyle w:val="ListParagraph"/>
+        <w:numPr>
+          <w:ilvl w:val="0"/>
+          <w:numId w:val="26"/>
+        </w:numPr>
+        <w:spacing w:line="256" w:lineRule="auto"/>
+      </w:pPr>
+      <w:r>
+        <w:t xml:space="preserve">From the Section dropdown select: </w:t>
+      </w:r>
+      <w:r>
+        <w:br/>
+      </w:r>
+      <w:proofErr w:type="spellStart"/>
+      <w:r>
+        <w:rPr>
+          <w:b/>
+        </w:rPr>
+        <w:t>system.webServer</w:t>
+      </w:r>
+      <w:proofErr w:type="spellEnd"/>
+      <w:r>
+        <w:rPr>
+          <w:b/>
+        </w:rPr>
+        <w:t>/security/authentication/</w:t>
+      </w:r>
+      <w:proofErr w:type="spellStart"/>
+      <w:r>
+        <w:rPr>
+          <w:b/>
+        </w:rPr>
+        <w:t>windowsAuthentication</w:t>
+      </w:r>
+      <w:proofErr w:type="spellEnd"/>
+      <w:r>
+        <w:t xml:space="preserve"> </w:t>
+      </w:r>
+    </w:p>
+    <w:p>
+      <w:pPr>
+        <w:pStyle w:val="ListParagraph"/>
+        <w:numPr>
+          <w:ilvl w:val="0"/>
+          <w:numId w:val="26"/>
+        </w:numPr>
+        <w:spacing w:line="256" w:lineRule="auto"/>
+      </w:pPr>
+      <w:r>
+        <w:t>Click Ok for the error dialog</w:t>
+      </w:r>
+    </w:p>
+    <w:p>
+      <w:pPr>
+        <w:pStyle w:val="ListParagraph"/>
+        <w:numPr>
+          <w:ilvl w:val="0"/>
+          <w:numId w:val="26"/>
+        </w:numPr>
+        <w:spacing w:line="256" w:lineRule="auto"/>
+      </w:pPr>
+      <w:r>
+        <w:t xml:space="preserve">From the From dropdown select: </w:t>
+      </w:r>
+      <w:proofErr w:type="spellStart"/>
+      <w:r>
+        <w:rPr>
+          <w:b/>
+        </w:rPr>
+        <w:t>ApplicationHost.config</w:t>
+      </w:r>
+      <w:proofErr w:type="spellEnd"/>
+    </w:p>
+    <w:p>
+      <w:pPr>
+        <w:pStyle w:val="ListParagraph"/>
+        <w:numPr>
+          <w:ilvl w:val="0"/>
+          <w:numId w:val="26"/>
+        </w:numPr>
+        <w:spacing w:line="256" w:lineRule="auto"/>
+      </w:pPr>
+      <w:r>
+        <w:t xml:space="preserve">From the Actions pane click </w:t>
+      </w:r>
+      <w:r>
+        <w:rPr>
+          <w:b/>
+        </w:rPr>
+        <w:t>Unlock Section</w:t>
+      </w:r>
+    </w:p>
+    <w:p>
+      <w:pPr>
+        <w:pStyle w:val="Heading3"/>
+      </w:pPr>
+      <w:r>
+        <w:t xml:space="preserve">Configure the Access Control </w:t>
+      </w:r>
+      <w:r>
+        <w:t>Service</w:t>
+      </w:r>
+    </w:p>
+    <w:p>
+      <w:pPr>
+        <w:pStyle w:val="ListParagraph"/>
+        <w:numPr>
+          <w:ilvl w:val="0"/>
+          <w:numId w:val="13"/>
+        </w:numPr>
+      </w:pPr>
+      <w:r>
+        <w:t xml:space="preserve">Expand </w:t>
+      </w:r>
+      <w:proofErr w:type="spellStart"/>
+      <w:r>
+        <w:rPr>
+          <w:b/>
+        </w:rPr>
+        <w:t>Blueprint_</w:t>
+      </w:r>
+      <w:r>
+        <w:rPr>
+          <w:b/>
+        </w:rPr>
+        <w:t>Auxiliary</w:t>
+      </w:r>
+      <w:proofErr w:type="spellEnd"/>
+      <w:r>
+        <w:t xml:space="preserve"> site</w:t>
+      </w:r>
+    </w:p>
+    <w:p>
+      <w:pPr>
+        <w:pStyle w:val="ListParagraph"/>
+        <w:numPr>
+          <w:ilvl w:val="0"/>
+          <w:numId w:val="13"/>
+        </w:numPr>
+      </w:pPr>
+      <w:r>
+        <w:t xml:space="preserve">Expand </w:t>
+      </w:r>
+      <w:r>
+        <w:rPr>
+          <w:b/>
+        </w:rPr>
+        <w:t>svc</w:t>
+      </w:r>
+      <w:r>
+        <w:t xml:space="preserve"> folder</w:t>
+      </w:r>
+    </w:p>
+    <w:p>
+      <w:pPr>
+        <w:pStyle w:val="ListParagraph"/>
+        <w:numPr>
+          <w:ilvl w:val="0"/>
+          <w:numId w:val="13"/>
+        </w:numPr>
+      </w:pPr>
+      <w:r>
+        <w:t xml:space="preserve">Right mouse click on </w:t>
+      </w:r>
+      <w:proofErr w:type="spellStart"/>
+      <w:r>
+        <w:rPr>
+          <w:b/>
+        </w:rPr>
+        <w:t>AccessControl</w:t>
+      </w:r>
+      <w:proofErr w:type="spellEnd"/>
+      <w:r>
+        <w:t xml:space="preserve">, select </w:t>
+      </w:r>
+      <w:r>
+        <w:rPr>
+          <w:b/>
+        </w:rPr>
+        <w:t>Convert to Application</w:t>
+      </w:r>
+    </w:p>
+    <w:p>
+      <w:pPr>
+        <w:pStyle w:val="ListParagraph"/>
+        <w:numPr>
+          <w:ilvl w:val="0"/>
+          <w:numId w:val="13"/>
+        </w:numPr>
+      </w:pPr>
+      <w:r>
+        <w:t>Click Ok</w:t>
+      </w:r>
+    </w:p>
+    <w:p>
+      <w:pPr>
+        <w:pStyle w:val="Heading3"/>
+      </w:pPr>
+      <w:r>
+        <w:t xml:space="preserve">Configure the </w:t>
+      </w:r>
+      <w:proofErr w:type="spellStart"/>
+      <w:r>
+        <w:t>Config</w:t>
+      </w:r>
+      <w:proofErr w:type="spellEnd"/>
+      <w:r>
+        <w:t xml:space="preserve"> Control Service</w:t>
+      </w:r>
+    </w:p>
+    <w:p>
+      <w:pPr>
+        <w:pStyle w:val="ListParagraph"/>
+        <w:numPr>
+          <w:ilvl w:val="0"/>
+          <w:numId w:val="14"/>
+        </w:numPr>
+      </w:pPr>
+      <w:r>
+        <w:t xml:space="preserve">Expand </w:t>
+      </w:r>
+      <w:proofErr w:type="spellStart"/>
+      <w:r>
+        <w:rPr>
+          <w:b/>
+        </w:rPr>
+        <w:t>Blueprint_A</w:t>
+      </w:r>
+      <w:r>
+        <w:rPr>
+          <w:b/>
+        </w:rPr>
+        <w:t>uxiliary</w:t>
+      </w:r>
+      <w:proofErr w:type="spellEnd"/>
+      <w:r>
+        <w:t xml:space="preserve"> site</w:t>
+      </w:r>
+    </w:p>
+    <w:p>
+      <w:pPr>
+        <w:pStyle w:val="ListParagraph"/>
+        <w:numPr>
+          <w:ilvl w:val="0"/>
+          <w:numId w:val="14"/>
+        </w:numPr>
+      </w:pPr>
+      <w:r>
+        <w:t xml:space="preserve">Expand </w:t>
+      </w:r>
+      <w:r>
+        <w:rPr>
+          <w:b/>
+        </w:rPr>
+        <w:t>svc</w:t>
+      </w:r>
+      <w:r>
+        <w:t xml:space="preserve"> folder</w:t>
+      </w:r>
+    </w:p>
+    <w:p>
+      <w:pPr>
+        <w:pStyle w:val="ListParagraph"/>
+        <w:numPr>
+          <w:ilvl w:val="0"/>
+          <w:numId w:val="14"/>
+        </w:numPr>
+      </w:pPr>
+      <w:r>
+        <w:t xml:space="preserve">Right mouse click on </w:t>
+      </w:r>
+      <w:proofErr w:type="spellStart"/>
+      <w:r>
+        <w:rPr>
+          <w:b/>
+        </w:rPr>
+        <w:t>Config</w:t>
+      </w:r>
+      <w:r>
+        <w:rPr>
+          <w:b/>
+        </w:rPr>
+        <w:t>Control</w:t>
+      </w:r>
+      <w:proofErr w:type="spellEnd"/>
+      <w:r>
+        <w:t xml:space="preserve">, select </w:t>
+      </w:r>
+      <w:r>
+        <w:rPr>
+          <w:b/>
+        </w:rPr>
+        <w:t>Convert to Application</w:t>
+      </w:r>
+    </w:p>
+    <w:p>
+      <w:pPr>
+        <w:pStyle w:val="ListParagraph"/>
+        <w:numPr>
+          <w:ilvl w:val="0"/>
+          <w:numId w:val="14"/>
+        </w:numPr>
+      </w:pPr>
+      <w:r>
+        <w:t>Click Ok</w:t>
+      </w:r>
+    </w:p>
+    <w:p>
+      <w:pPr>
+        <w:pStyle w:val="Heading2"/>
+      </w:pPr>
+      <w:r>
         <w:lastRenderedPageBreak/>
-        <w:t xml:space="preserve">From the Section dropdown select: </w:t>
-      </w:r>
-      <w:r>
-        <w:br/>
-      </w:r>
-      <w:proofErr w:type="spellStart"/>
-      <w:r>
-        <w:rPr>
-          <w:b/>
-        </w:rPr>
-        <w:t>system.webServer</w:t>
-      </w:r>
-      <w:proofErr w:type="spellEnd"/>
-      <w:r>
-        <w:rPr>
-          <w:b/>
-        </w:rPr>
-        <w:t>/security/authentication/</w:t>
-      </w:r>
-      <w:proofErr w:type="spellStart"/>
-      <w:r>
-        <w:rPr>
-          <w:b/>
-        </w:rPr>
-        <w:t>anonymousAuthentication</w:t>
-      </w:r>
-      <w:proofErr w:type="spellEnd"/>
+        <w:t>Add Websites using PowerShell</w:t>
+      </w:r>
+    </w:p>
+    <w:p>
+      <w:pPr>
+        <w:pStyle w:val="ListParagraph"/>
+        <w:numPr>
+          <w:ilvl w:val="0"/>
+          <w:numId w:val="23"/>
+        </w:numPr>
+      </w:pPr>
+      <w:r>
+        <w:t xml:space="preserve">Open PowerShell as an elevated </w:t>
+      </w:r>
+      <w:r>
+        <w:t>user</w:t>
+      </w:r>
+    </w:p>
+    <w:p>
+      <w:pPr>
+        <w:pStyle w:val="ListParagraph"/>
+        <w:numPr>
+          <w:ilvl w:val="0"/>
+          <w:numId w:val="23"/>
+        </w:numPr>
+      </w:pPr>
+      <w:r>
+        <w:t xml:space="preserve">Execute </w:t>
+      </w:r>
+      <w:r>
+        <w:t>DevelopmentIISSetup.ps1</w:t>
+      </w:r>
       <w:r>
         <w:t xml:space="preserve"> </w:t>
       </w:r>
-    </w:p>
-    <w:p>
-      <w:pPr>
-        <w:pStyle w:val="ListParagraph"/>
-        <w:numPr>
-          <w:ilvl w:val="0"/>
-          <w:numId w:val="26"/>
-        </w:numPr>
-        <w:spacing w:line="256" w:lineRule="auto"/>
-      </w:pPr>
-      <w:r>
-        <w:t>Click Ok for the error dialog</w:t>
-      </w:r>
-    </w:p>
-    <w:p>
-      <w:pPr>
-        <w:pStyle w:val="ListParagraph"/>
-        <w:numPr>
-          <w:ilvl w:val="0"/>
-          <w:numId w:val="26"/>
-        </w:numPr>
-        <w:spacing w:line="256" w:lineRule="auto"/>
-      </w:pPr>
-      <w:r>
-        <w:t xml:space="preserve">From the From dropdown select: </w:t>
-      </w:r>
-      <w:proofErr w:type="spellStart"/>
-      <w:r>
-        <w:rPr>
-          <w:b/>
-        </w:rPr>
-        <w:t>ApplicationHost.config</w:t>
-      </w:r>
-      <w:proofErr w:type="spellEnd"/>
-    </w:p>
-    <w:p>
-      <w:pPr>
-        <w:pStyle w:val="ListParagraph"/>
-        <w:numPr>
-          <w:ilvl w:val="0"/>
-          <w:numId w:val="26"/>
-        </w:numPr>
-        <w:spacing w:line="256" w:lineRule="auto"/>
-      </w:pPr>
-      <w:r>
-        <w:t xml:space="preserve">From the Actions pane click </w:t>
-      </w:r>
-      <w:r>
-        <w:rPr>
-          <w:b/>
-        </w:rPr>
-        <w:t>Unlock Section</w:t>
-      </w:r>
-      <w:r>
-        <w:rPr>
-          <w:b/>
-        </w:rPr>
-        <w:br/>
-      </w:r>
-    </w:p>
-    <w:p>
-      <w:pPr>
-        <w:pStyle w:val="ListParagraph"/>
-        <w:numPr>
-          <w:ilvl w:val="0"/>
-          <w:numId w:val="26"/>
-        </w:numPr>
-        <w:spacing w:line="256" w:lineRule="auto"/>
-      </w:pPr>
-      <w:r>
-        <w:t xml:space="preserve">From the Section dropdown select: </w:t>
-      </w:r>
-      <w:proofErr w:type="spellStart"/>
-      <w:r>
-        <w:rPr>
-          <w:b/>
-        </w:rPr>
-        <w:t>system.webServer</w:t>
-      </w:r>
-      <w:proofErr w:type="spellEnd"/>
-      <w:r>
-        <w:rPr>
-          <w:b/>
-        </w:rPr>
-        <w:t>/security/authentication/</w:t>
-      </w:r>
-      <w:proofErr w:type="spellStart"/>
-      <w:r>
-        <w:rPr>
-          <w:b/>
-        </w:rPr>
-        <w:t>basicAuthentication</w:t>
-      </w:r>
-      <w:proofErr w:type="spellEnd"/>
-    </w:p>
-    <w:p>
-      <w:pPr>
-        <w:pStyle w:val="ListParagraph"/>
-        <w:numPr>
-          <w:ilvl w:val="0"/>
-          <w:numId w:val="26"/>
-        </w:numPr>
-        <w:spacing w:line="256" w:lineRule="auto"/>
-      </w:pPr>
-      <w:r>
-        <w:t>Click Ok for the error dialog</w:t>
-      </w:r>
-    </w:p>
-    <w:p>
-      <w:pPr>
-        <w:pStyle w:val="ListParagraph"/>
-        <w:numPr>
-          <w:ilvl w:val="0"/>
-          <w:numId w:val="26"/>
-        </w:numPr>
-        <w:spacing w:line="256" w:lineRule="auto"/>
-      </w:pPr>
-      <w:r>
-        <w:t xml:space="preserve">From the From dropdown select: </w:t>
-      </w:r>
-      <w:proofErr w:type="spellStart"/>
-      <w:r>
-        <w:rPr>
-          <w:b/>
-        </w:rPr>
-        <w:t>ApplicationHost.config</w:t>
-      </w:r>
-      <w:proofErr w:type="spellEnd"/>
-    </w:p>
-    <w:p>
-      <w:pPr>
-        <w:pStyle w:val="ListParagraph"/>
-        <w:numPr>
-          <w:ilvl w:val="0"/>
-          <w:numId w:val="26"/>
-        </w:numPr>
-        <w:spacing w:line="256" w:lineRule="auto"/>
-      </w:pPr>
-      <w:r>
-        <w:t xml:space="preserve">From the Actions pane click </w:t>
-      </w:r>
-      <w:r>
-        <w:rPr>
-          <w:b/>
-        </w:rPr>
-        <w:t>Unlock Section</w:t>
-      </w:r>
-      <w:r>
-        <w:rPr>
-          <w:b/>
-        </w:rPr>
-        <w:br/>
-      </w:r>
-    </w:p>
-    <w:p>
-      <w:pPr>
-        <w:pStyle w:val="ListParagraph"/>
-        <w:numPr>
-          <w:ilvl w:val="0"/>
-          <w:numId w:val="26"/>
-        </w:numPr>
-        <w:spacing w:line="256" w:lineRule="auto"/>
-      </w:pPr>
-      <w:r>
-        <w:t xml:space="preserve">From the Section dropdown select: </w:t>
-      </w:r>
-      <w:proofErr w:type="spellStart"/>
-      <w:r>
-        <w:rPr>
-          <w:b/>
-        </w:rPr>
-        <w:t>system.webServer</w:t>
-      </w:r>
-      <w:proofErr w:type="spellEnd"/>
-      <w:r>
-        <w:rPr>
-          <w:b/>
-        </w:rPr>
-        <w:t>/security/authentication/</w:t>
-      </w:r>
-      <w:proofErr w:type="spellStart"/>
-      <w:r>
-        <w:rPr>
-          <w:b/>
-        </w:rPr>
-        <w:t>digestAuthentication</w:t>
-      </w:r>
-      <w:proofErr w:type="spellEnd"/>
-    </w:p>
-    <w:p>
-      <w:pPr>
-        <w:pStyle w:val="ListParagraph"/>
-        <w:numPr>
-          <w:ilvl w:val="0"/>
-          <w:numId w:val="26"/>
-        </w:numPr>
-        <w:spacing w:line="256" w:lineRule="auto"/>
-      </w:pPr>
-      <w:r>
-        <w:t>Click Ok for the error dialog</w:t>
-      </w:r>
-    </w:p>
-    <w:p>
-      <w:pPr>
-        <w:pStyle w:val="ListParagraph"/>
-        <w:numPr>
-          <w:ilvl w:val="0"/>
-          <w:numId w:val="26"/>
-        </w:numPr>
-        <w:spacing w:line="256" w:lineRule="auto"/>
-      </w:pPr>
-      <w:r>
-        <w:t xml:space="preserve">From the From dropdown select: </w:t>
-      </w:r>
-      <w:proofErr w:type="spellStart"/>
-      <w:r>
-        <w:rPr>
-          <w:b/>
-        </w:rPr>
-        <w:t>ApplicationHost.config</w:t>
-      </w:r>
-      <w:proofErr w:type="spellEnd"/>
-    </w:p>
-    <w:p>
-      <w:pPr>
-        <w:pStyle w:val="ListParagraph"/>
-        <w:numPr>
-          <w:ilvl w:val="0"/>
-          <w:numId w:val="26"/>
-        </w:numPr>
-        <w:spacing w:line="256" w:lineRule="auto"/>
-      </w:pPr>
-      <w:r>
-        <w:t xml:space="preserve">From the Actions pane click </w:t>
-      </w:r>
-      <w:r>
-        <w:rPr>
-          <w:b/>
-        </w:rPr>
-        <w:t>Unlock Section</w:t>
-      </w:r>
-      <w:r>
-        <w:rPr>
-          <w:b/>
-        </w:rPr>
-        <w:br/>
-      </w:r>
-    </w:p>
-    <w:p>
-      <w:pPr>
-        <w:pStyle w:val="ListParagraph"/>
-        <w:numPr>
-          <w:ilvl w:val="0"/>
-          <w:numId w:val="26"/>
-        </w:numPr>
-        <w:spacing w:line="256" w:lineRule="auto"/>
-      </w:pPr>
-      <w:r>
-        <w:t xml:space="preserve">From the Section dropdown select: </w:t>
-      </w:r>
-      <w:r>
-        <w:br/>
-      </w:r>
-      <w:proofErr w:type="spellStart"/>
-      <w:r>
-        <w:rPr>
-          <w:b/>
-        </w:rPr>
-        <w:t>system.webServer</w:t>
-      </w:r>
-      <w:proofErr w:type="spellEnd"/>
-      <w:r>
-        <w:rPr>
-          <w:b/>
-        </w:rPr>
-        <w:t>/security/authentication/</w:t>
-      </w:r>
-      <w:proofErr w:type="spellStart"/>
-      <w:r>
-        <w:rPr>
-          <w:b/>
-        </w:rPr>
-        <w:t>windowsAuthentication</w:t>
-      </w:r>
-      <w:proofErr w:type="spellEnd"/>
-      <w:r>
-        <w:t xml:space="preserve"> </w:t>
-      </w:r>
-    </w:p>
-    <w:p>
-      <w:pPr>
-        <w:pStyle w:val="ListParagraph"/>
-        <w:numPr>
-          <w:ilvl w:val="0"/>
-          <w:numId w:val="26"/>
-        </w:numPr>
-        <w:spacing w:line="256" w:lineRule="auto"/>
-      </w:pPr>
-      <w:r>
-        <w:t>Click Ok for the error dialog</w:t>
-      </w:r>
-    </w:p>
-    <w:p>
-      <w:pPr>
-        <w:pStyle w:val="ListParagraph"/>
-        <w:numPr>
-          <w:ilvl w:val="0"/>
-          <w:numId w:val="26"/>
-        </w:numPr>
-        <w:spacing w:line="256" w:lineRule="auto"/>
-      </w:pPr>
-      <w:r>
-        <w:t xml:space="preserve">From the From dropdown select: </w:t>
-      </w:r>
-      <w:proofErr w:type="spellStart"/>
-      <w:r>
-        <w:rPr>
-          <w:b/>
-        </w:rPr>
-        <w:t>ApplicationHost.config</w:t>
-      </w:r>
-      <w:proofErr w:type="spellEnd"/>
-    </w:p>
-    <w:p>
-      <w:pPr>
-        <w:pStyle w:val="ListParagraph"/>
-        <w:numPr>
-          <w:ilvl w:val="0"/>
-          <w:numId w:val="26"/>
-        </w:numPr>
-        <w:spacing w:line="256" w:lineRule="auto"/>
-      </w:pPr>
-      <w:r>
-        <w:t xml:space="preserve">From the Actions pane click </w:t>
-      </w:r>
-      <w:r>
-        <w:rPr>
-          <w:b/>
-        </w:rPr>
-        <w:t>Unlock Section</w:t>
-      </w:r>
-    </w:p>
-    <w:p>
-      <w:pPr>
-        <w:pStyle w:val="Heading3"/>
-      </w:pPr>
-      <w:r>
-        <w:t xml:space="preserve">Configure the Access Control </w:t>
-      </w:r>
-      <w:r>
-        <w:t>Service</w:t>
-      </w:r>
-    </w:p>
-    <w:p>
-      <w:pPr>
-        <w:pStyle w:val="ListParagraph"/>
-        <w:numPr>
-          <w:ilvl w:val="0"/>
-          <w:numId w:val="13"/>
-        </w:numPr>
-      </w:pPr>
-      <w:r>
-        <w:t xml:space="preserve">Expand </w:t>
-      </w:r>
-      <w:proofErr w:type="spellStart"/>
-      <w:r>
-        <w:rPr>
-          <w:b/>
-        </w:rPr>
-        <w:t>Blueprint_</w:t>
-      </w:r>
-      <w:r>
-        <w:rPr>
-          <w:b/>
-        </w:rPr>
-        <w:t>Auxiliary</w:t>
-      </w:r>
-      <w:proofErr w:type="spellEnd"/>
-      <w:r>
-        <w:t xml:space="preserve"> site</w:t>
-      </w:r>
-    </w:p>
-    <w:p>
-      <w:pPr>
-        <w:pStyle w:val="ListParagraph"/>
-        <w:numPr>
-          <w:ilvl w:val="0"/>
-          <w:numId w:val="13"/>
-        </w:numPr>
-      </w:pPr>
-      <w:r>
-        <w:t xml:space="preserve">Expand </w:t>
-      </w:r>
-      <w:r>
-        <w:rPr>
-          <w:b/>
-        </w:rPr>
-        <w:t>svc</w:t>
-      </w:r>
-      <w:r>
-        <w:t xml:space="preserve"> folder</w:t>
-      </w:r>
-    </w:p>
-    <w:p>
-      <w:pPr>
-        <w:pStyle w:val="ListParagraph"/>
-        <w:numPr>
-          <w:ilvl w:val="0"/>
-          <w:numId w:val="13"/>
-        </w:numPr>
-      </w:pPr>
-      <w:r>
-        <w:t xml:space="preserve">Right mouse click on </w:t>
-      </w:r>
-      <w:proofErr w:type="spellStart"/>
-      <w:r>
-        <w:rPr>
-          <w:b/>
-        </w:rPr>
-        <w:t>AccessControl</w:t>
-      </w:r>
-      <w:proofErr w:type="spellEnd"/>
-      <w:r>
-        <w:t xml:space="preserve">, select </w:t>
-      </w:r>
-      <w:r>
-        <w:rPr>
-          <w:b/>
-        </w:rPr>
-        <w:t>Convert to Application</w:t>
-      </w:r>
-    </w:p>
-    <w:p>
-      <w:pPr>
-        <w:pStyle w:val="ListParagraph"/>
-        <w:numPr>
-          <w:ilvl w:val="0"/>
-          <w:numId w:val="13"/>
-        </w:numPr>
-      </w:pPr>
-      <w:r>
-        <w:t>Click Ok</w:t>
-      </w:r>
-    </w:p>
-    <w:p>
-      <w:pPr>
-        <w:pStyle w:val="Heading3"/>
-      </w:pPr>
-      <w:r>
-        <w:t xml:space="preserve">Configure the </w:t>
-      </w:r>
-      <w:proofErr w:type="spellStart"/>
-      <w:r>
-        <w:t>Config</w:t>
-      </w:r>
-      <w:proofErr w:type="spellEnd"/>
-      <w:r>
-        <w:t xml:space="preserve"> Control Service</w:t>
-      </w:r>
-    </w:p>
-    <w:p>
-      <w:pPr>
-        <w:pStyle w:val="ListParagraph"/>
-        <w:numPr>
-          <w:ilvl w:val="0"/>
-          <w:numId w:val="14"/>
-        </w:numPr>
-      </w:pPr>
-      <w:r>
-        <w:t xml:space="preserve">Expand </w:t>
-      </w:r>
-      <w:proofErr w:type="spellStart"/>
-      <w:r>
-        <w:rPr>
-          <w:b/>
-        </w:rPr>
-        <w:t>Blueprint_A</w:t>
-      </w:r>
-      <w:r>
-        <w:rPr>
-          <w:b/>
-        </w:rPr>
-        <w:t>uxiliary</w:t>
-      </w:r>
-      <w:proofErr w:type="spellEnd"/>
-      <w:r>
-        <w:t xml:space="preserve"> site</w:t>
-      </w:r>
-    </w:p>
-    <w:p>
-      <w:pPr>
-        <w:pStyle w:val="ListParagraph"/>
-        <w:numPr>
-          <w:ilvl w:val="0"/>
-          <w:numId w:val="14"/>
-        </w:numPr>
-      </w:pPr>
-      <w:r>
-        <w:t xml:space="preserve">Expand </w:t>
-      </w:r>
-      <w:r>
-        <w:rPr>
-          <w:b/>
-        </w:rPr>
-        <w:t>svc</w:t>
-      </w:r>
-      <w:r>
-        <w:t xml:space="preserve"> folder</w:t>
-      </w:r>
-    </w:p>
-    <w:p>
-      <w:pPr>
-        <w:pStyle w:val="ListParagraph"/>
-        <w:numPr>
-          <w:ilvl w:val="0"/>
-          <w:numId w:val="14"/>
-        </w:numPr>
-      </w:pPr>
-      <w:r>
-        <w:t xml:space="preserve">Right mouse click on </w:t>
-      </w:r>
-      <w:proofErr w:type="spellStart"/>
-      <w:r>
-        <w:rPr>
-          <w:b/>
-        </w:rPr>
-        <w:t>Config</w:t>
-      </w:r>
-      <w:r>
-        <w:rPr>
-          <w:b/>
-        </w:rPr>
-        <w:t>Control</w:t>
-      </w:r>
-      <w:proofErr w:type="spellEnd"/>
-      <w:r>
-        <w:t xml:space="preserve">, select </w:t>
-      </w:r>
-      <w:r>
-        <w:rPr>
-          <w:b/>
-        </w:rPr>
-        <w:t>Convert to Application</w:t>
-      </w:r>
-    </w:p>
-    <w:p>
-      <w:pPr>
-        <w:pStyle w:val="ListParagraph"/>
-        <w:numPr>
-          <w:ilvl w:val="0"/>
-          <w:numId w:val="14"/>
-        </w:numPr>
-      </w:pPr>
-      <w:r>
-        <w:t>Click Ok</w:t>
+      <w:r>
+        <w:t>(C:\...\blueprint\doc\environment)</w:t>
+      </w:r>
+    </w:p>
+    <w:p>
+      <w:pPr>
+        <w:pStyle w:val="ListParagraph"/>
+        <w:numPr>
+          <w:ilvl w:val="0"/>
+          <w:numId w:val="23"/>
+        </w:numPr>
+      </w:pPr>
+      <w:r>
+        <w:t>Follow the prompts</w:t>
+      </w:r>
+    </w:p>
+    <w:p>
+      <w:pPr>
+        <w:pStyle w:val="Heading1"/>
+      </w:pPr>
+      <w:r>
+        <w:t>Create Blueprint Databases</w:t>
       </w:r>
     </w:p>
     <w:p>
@@ -2998,70 +3236,6 @@
         <w:pStyle w:val="Heading2"/>
       </w:pPr>
       <w:r>
-        <w:t>Add Websites using PowerShell</w:t>
-      </w:r>
-    </w:p>
-    <w:p>
-      <w:pPr>
-        <w:pStyle w:val="ListParagraph"/>
-        <w:numPr>
-          <w:ilvl w:val="0"/>
-          <w:numId w:val="23"/>
-        </w:numPr>
-      </w:pPr>
-      <w:r>
-        <w:t xml:space="preserve">Open PowerShell as an elevated </w:t>
-      </w:r>
-      <w:r>
-        <w:t>user</w:t>
-      </w:r>
-    </w:p>
-    <w:p>
-      <w:pPr>
-        <w:pStyle w:val="ListParagraph"/>
-        <w:numPr>
-          <w:ilvl w:val="0"/>
-          <w:numId w:val="23"/>
-        </w:numPr>
-      </w:pPr>
-      <w:r>
-        <w:t xml:space="preserve">Execute </w:t>
-      </w:r>
-      <w:r>
-        <w:t>DevelopmentIISSetup.ps1</w:t>
-      </w:r>
-      <w:r>
-        <w:t xml:space="preserve"> </w:t>
-      </w:r>
-      <w:r>
-        <w:t>(C:\...\blueprint\doc\environment)</w:t>
-      </w:r>
-    </w:p>
-    <w:p>
-      <w:pPr>
-        <w:pStyle w:val="ListParagraph"/>
-        <w:numPr>
-          <w:ilvl w:val="0"/>
-          <w:numId w:val="23"/>
-        </w:numPr>
-      </w:pPr>
-      <w:r>
-        <w:t>Follow the prompts</w:t>
-      </w:r>
-    </w:p>
-    <w:p>
-      <w:pPr>
-        <w:pStyle w:val="Heading1"/>
-      </w:pPr>
-      <w:r>
-        <w:t>Create Blueprint Databases</w:t>
-      </w:r>
-    </w:p>
-    <w:p>
-      <w:pPr>
-        <w:pStyle w:val="Heading2"/>
-      </w:pPr>
-      <w:r>
         <w:t>Blueprint</w:t>
       </w:r>
       <w:r>
@@ -3112,7 +3286,6 @@
         </w:numPr>
       </w:pPr>
       <w:r>
-        <w:lastRenderedPageBreak/>
         <w:t xml:space="preserve">Execute </w:t>
       </w:r>
       <w:proofErr w:type="spellStart"/>
@@ -3680,7 +3853,11 @@
         <w:t>An alias is an alternate name that can be used to make a connection. The alias encapsulates the required elements of a connection string, and exposes them with a name chosen by the user.</w:t>
       </w:r>
       <w:r>
-        <w:t xml:space="preserve"> This allows us to have a consistent data source name in our connection strings. As a developer you setup your alias to point to the SQL Server instance that you wish to target.</w:t>
+        <w:t xml:space="preserve"> This allows us to </w:t>
+      </w:r>
+      <w:r>
+        <w:lastRenderedPageBreak/>
+        <w:t>have a consistent data source name in our connection strings. As a developer you setup your alias to point to the SQL Server instance that you wish to target.</w:t>
       </w:r>
     </w:p>
     <w:p>
@@ -3817,7 +3994,6 @@
         </w:numPr>
       </w:pPr>
       <w:r>
-        <w:lastRenderedPageBreak/>
         <w:t xml:space="preserve">Right mouse click </w:t>
       </w:r>
       <w:r>
@@ -4253,7 +4429,7 @@
 </file>
 
 <file path=word/numbering.xml><?xml version="1.0" encoding="utf-8"?>
-<w:numbering xmlns:wpc="http://schemas.microsoft.com/office/word/2010/wordprocessingCanvas" xmlns:mc="http://schemas.openxmlformats.org/markup-compatibility/2006" xmlns:o="urn:schemas-microsoft-com:office:office" xmlns:r="http://schemas.openxmlformats.org/officeDocument/2006/relationships" xmlns:m="http://schemas.openxmlformats.org/officeDocument/2006/math" xmlns:v="urn:schemas-microsoft-com:vml" xmlns:wp14="http://schemas.microsoft.com/office/word/2010/wordprocessingDrawing" xmlns:wp="http://schemas.openxmlformats.org/drawingml/2006/wordprocessingDrawing" xmlns:w10="urn:schemas-microsoft-com:office:word" xmlns:w="http://schemas.openxmlformats.org/wordprocessingml/2006/main" xmlns:w14="http://schemas.microsoft.com/office/word/2010/wordml" xmlns:w15="http://schemas.microsoft.com/office/word/2012/wordml" xmlns:wpg="http://schemas.microsoft.com/office/word/2010/wordprocessingGroup" xmlns:wpi="http://schemas.microsoft.com/office/word/2010/wordprocessingInk" xmlns:wne="http://schemas.microsoft.com/office/word/2006/wordml" xmlns:wps="http://schemas.microsoft.com/office/word/2010/wordprocessingShape" mc:Ignorable="w14 w15 wp14">
+<w:numbering xmlns:wpc="http://schemas.microsoft.com/office/word/2010/wordprocessingCanvas" xmlns:cx="http://schemas.microsoft.com/office/drawing/2014/chartex" xmlns:cx1="http://schemas.microsoft.com/office/drawing/2015/9/8/chartex" xmlns:cx2="http://schemas.microsoft.com/office/drawing/2015/10/21/chartex" xmlns:mc="http://schemas.openxmlformats.org/markup-compatibility/2006" xmlns:o="urn:schemas-microsoft-com:office:office" xmlns:r="http://schemas.openxmlformats.org/officeDocument/2006/relationships" xmlns:m="http://schemas.openxmlformats.org/officeDocument/2006/math" xmlns:v="urn:schemas-microsoft-com:vml" xmlns:wp14="http://schemas.microsoft.com/office/word/2010/wordprocessingDrawing" xmlns:wp="http://schemas.openxmlformats.org/drawingml/2006/wordprocessingDrawing" xmlns:w10="urn:schemas-microsoft-com:office:word" xmlns:w="http://schemas.openxmlformats.org/wordprocessingml/2006/main" xmlns:w14="http://schemas.microsoft.com/office/word/2010/wordml" xmlns:w15="http://schemas.microsoft.com/office/word/2012/wordml" xmlns:w16se="http://schemas.microsoft.com/office/word/2015/wordml/symex" xmlns:wpg="http://schemas.microsoft.com/office/word/2010/wordprocessingGroup" xmlns:wpi="http://schemas.microsoft.com/office/word/2010/wordprocessingInk" xmlns:wne="http://schemas.microsoft.com/office/word/2006/wordml" xmlns:wps="http://schemas.microsoft.com/office/word/2010/wordprocessingShape" mc:Ignorable="w14 w15 w16se wp14">
   <w:abstractNum w:abstractNumId="0" w15:restartNumberingAfterBreak="0">
     <w:nsid w:val="06D65DED"/>
     <w:multiLevelType w:val="hybridMultilevel"/>
@@ -5373,6 +5549,92 @@
     </w:lvl>
   </w:abstractNum>
   <w:abstractNum w:abstractNumId="13" w15:restartNumberingAfterBreak="0">
+    <w:nsid w:val="3293760F"/>
+    <w:multiLevelType w:val="hybridMultilevel"/>
+    <w:tmpl w:val="A828A766"/>
+    <w:lvl w:ilvl="0" w:tplc="0409000F">
+      <w:start w:val="1"/>
+      <w:numFmt w:val="decimal"/>
+      <w:lvlText w:val="%1."/>
+      <w:lvlJc w:val="left"/>
+      <w:pPr>
+        <w:ind w:left="360" w:hanging="360"/>
+      </w:pPr>
+    </w:lvl>
+    <w:lvl w:ilvl="1" w:tplc="04090019" w:tentative="1">
+      <w:start w:val="1"/>
+      <w:numFmt w:val="lowerLetter"/>
+      <w:lvlText w:val="%2."/>
+      <w:lvlJc w:val="left"/>
+      <w:pPr>
+        <w:ind w:left="1080" w:hanging="360"/>
+      </w:pPr>
+    </w:lvl>
+    <w:lvl w:ilvl="2" w:tplc="0409001B" w:tentative="1">
+      <w:start w:val="1"/>
+      <w:numFmt w:val="lowerRoman"/>
+      <w:lvlText w:val="%3."/>
+      <w:lvlJc w:val="right"/>
+      <w:pPr>
+        <w:ind w:left="1800" w:hanging="180"/>
+      </w:pPr>
+    </w:lvl>
+    <w:lvl w:ilvl="3" w:tplc="0409000F" w:tentative="1">
+      <w:start w:val="1"/>
+      <w:numFmt w:val="decimal"/>
+      <w:lvlText w:val="%4."/>
+      <w:lvlJc w:val="left"/>
+      <w:pPr>
+        <w:ind w:left="2520" w:hanging="360"/>
+      </w:pPr>
+    </w:lvl>
+    <w:lvl w:ilvl="4" w:tplc="04090019" w:tentative="1">
+      <w:start w:val="1"/>
+      <w:numFmt w:val="lowerLetter"/>
+      <w:lvlText w:val="%5."/>
+      <w:lvlJc w:val="left"/>
+      <w:pPr>
+        <w:ind w:left="3240" w:hanging="360"/>
+      </w:pPr>
+    </w:lvl>
+    <w:lvl w:ilvl="5" w:tplc="0409001B" w:tentative="1">
+      <w:start w:val="1"/>
+      <w:numFmt w:val="lowerRoman"/>
+      <w:lvlText w:val="%6."/>
+      <w:lvlJc w:val="right"/>
+      <w:pPr>
+        <w:ind w:left="3960" w:hanging="180"/>
+      </w:pPr>
+    </w:lvl>
+    <w:lvl w:ilvl="6" w:tplc="0409000F" w:tentative="1">
+      <w:start w:val="1"/>
+      <w:numFmt w:val="decimal"/>
+      <w:lvlText w:val="%7."/>
+      <w:lvlJc w:val="left"/>
+      <w:pPr>
+        <w:ind w:left="4680" w:hanging="360"/>
+      </w:pPr>
+    </w:lvl>
+    <w:lvl w:ilvl="7" w:tplc="04090019" w:tentative="1">
+      <w:start w:val="1"/>
+      <w:numFmt w:val="lowerLetter"/>
+      <w:lvlText w:val="%8."/>
+      <w:lvlJc w:val="left"/>
+      <w:pPr>
+        <w:ind w:left="5400" w:hanging="360"/>
+      </w:pPr>
+    </w:lvl>
+    <w:lvl w:ilvl="8" w:tplc="0409001B" w:tentative="1">
+      <w:start w:val="1"/>
+      <w:numFmt w:val="lowerRoman"/>
+      <w:lvlText w:val="%9."/>
+      <w:lvlJc w:val="right"/>
+      <w:pPr>
+        <w:ind w:left="6120" w:hanging="180"/>
+      </w:pPr>
+    </w:lvl>
+  </w:abstractNum>
+  <w:abstractNum w:abstractNumId="14" w15:restartNumberingAfterBreak="0">
     <w:nsid w:val="386071B6"/>
     <w:multiLevelType w:val="hybridMultilevel"/>
     <w:tmpl w:val="4D1233E4"/>
@@ -5458,7 +5720,7 @@
       </w:pPr>
     </w:lvl>
   </w:abstractNum>
-  <w:abstractNum w:abstractNumId="14" w15:restartNumberingAfterBreak="0">
+  <w:abstractNum w:abstractNumId="15" w15:restartNumberingAfterBreak="0">
     <w:nsid w:val="3BCD6198"/>
     <w:multiLevelType w:val="hybridMultilevel"/>
     <w:tmpl w:val="82C4267A"/>
@@ -5544,7 +5806,7 @@
       </w:pPr>
     </w:lvl>
   </w:abstractNum>
-  <w:abstractNum w:abstractNumId="15" w15:restartNumberingAfterBreak="0">
+  <w:abstractNum w:abstractNumId="16" w15:restartNumberingAfterBreak="0">
     <w:nsid w:val="3C681526"/>
     <w:multiLevelType w:val="hybridMultilevel"/>
     <w:tmpl w:val="60A06D82"/>
@@ -5630,7 +5892,7 @@
       </w:pPr>
     </w:lvl>
   </w:abstractNum>
-  <w:abstractNum w:abstractNumId="16" w15:restartNumberingAfterBreak="0">
+  <w:abstractNum w:abstractNumId="17" w15:restartNumberingAfterBreak="0">
     <w:nsid w:val="3D5E6FA8"/>
     <w:multiLevelType w:val="hybridMultilevel"/>
     <w:tmpl w:val="AE521722"/>
@@ -5716,7 +5978,7 @@
       </w:pPr>
     </w:lvl>
   </w:abstractNum>
-  <w:abstractNum w:abstractNumId="17" w15:restartNumberingAfterBreak="0">
+  <w:abstractNum w:abstractNumId="18" w15:restartNumberingAfterBreak="0">
     <w:nsid w:val="3FE9036A"/>
     <w:multiLevelType w:val="hybridMultilevel"/>
     <w:tmpl w:val="69AEB94C"/>
@@ -5802,7 +6064,7 @@
       </w:pPr>
     </w:lvl>
   </w:abstractNum>
-  <w:abstractNum w:abstractNumId="18" w15:restartNumberingAfterBreak="0">
+  <w:abstractNum w:abstractNumId="19" w15:restartNumberingAfterBreak="0">
     <w:nsid w:val="42CD691F"/>
     <w:multiLevelType w:val="hybridMultilevel"/>
     <w:tmpl w:val="3CA4B3AE"/>
@@ -5888,7 +6150,7 @@
       </w:pPr>
     </w:lvl>
   </w:abstractNum>
-  <w:abstractNum w:abstractNumId="19" w15:restartNumberingAfterBreak="0">
+  <w:abstractNum w:abstractNumId="20" w15:restartNumberingAfterBreak="0">
     <w:nsid w:val="51FD2CC4"/>
     <w:multiLevelType w:val="hybridMultilevel"/>
     <w:tmpl w:val="20CEF286"/>
@@ -5974,7 +6236,7 @@
       </w:pPr>
     </w:lvl>
   </w:abstractNum>
-  <w:abstractNum w:abstractNumId="20" w15:restartNumberingAfterBreak="0">
+  <w:abstractNum w:abstractNumId="21" w15:restartNumberingAfterBreak="0">
     <w:nsid w:val="5AE312D9"/>
     <w:multiLevelType w:val="hybridMultilevel"/>
     <w:tmpl w:val="811EE426"/>
@@ -6060,7 +6322,7 @@
       </w:pPr>
     </w:lvl>
   </w:abstractNum>
-  <w:abstractNum w:abstractNumId="21" w15:restartNumberingAfterBreak="0">
+  <w:abstractNum w:abstractNumId="22" w15:restartNumberingAfterBreak="0">
     <w:nsid w:val="63585FD5"/>
     <w:multiLevelType w:val="hybridMultilevel"/>
     <w:tmpl w:val="9656C60E"/>
@@ -6146,7 +6408,7 @@
       </w:pPr>
     </w:lvl>
   </w:abstractNum>
-  <w:abstractNum w:abstractNumId="22" w15:restartNumberingAfterBreak="0">
+  <w:abstractNum w:abstractNumId="23" w15:restartNumberingAfterBreak="0">
     <w:nsid w:val="637B1FCC"/>
     <w:multiLevelType w:val="hybridMultilevel"/>
     <w:tmpl w:val="FE825C82"/>
@@ -6259,7 +6521,7 @@
       </w:rPr>
     </w:lvl>
   </w:abstractNum>
-  <w:abstractNum w:abstractNumId="23" w15:restartNumberingAfterBreak="0">
+  <w:abstractNum w:abstractNumId="24" w15:restartNumberingAfterBreak="0">
     <w:nsid w:val="6E0F73F5"/>
     <w:multiLevelType w:val="hybridMultilevel"/>
     <w:tmpl w:val="9D3A4DAA"/>
@@ -6345,7 +6607,7 @@
       </w:pPr>
     </w:lvl>
   </w:abstractNum>
-  <w:abstractNum w:abstractNumId="24" w15:restartNumberingAfterBreak="0">
+  <w:abstractNum w:abstractNumId="25" w15:restartNumberingAfterBreak="0">
     <w:nsid w:val="777F188E"/>
     <w:multiLevelType w:val="hybridMultilevel"/>
     <w:tmpl w:val="8A9CFB9E"/>
@@ -6431,7 +6693,7 @@
       </w:pPr>
     </w:lvl>
   </w:abstractNum>
-  <w:abstractNum w:abstractNumId="25" w15:restartNumberingAfterBreak="0">
+  <w:abstractNum w:abstractNumId="26" w15:restartNumberingAfterBreak="0">
     <w:nsid w:val="7C826B53"/>
     <w:multiLevelType w:val="hybridMultilevel"/>
     <w:tmpl w:val="43EC4A20"/>
@@ -6518,22 +6780,22 @@
     </w:lvl>
   </w:abstractNum>
   <w:num w:numId="1">
-    <w:abstractNumId w:val="22"/>
+    <w:abstractNumId w:val="23"/>
   </w:num>
   <w:num w:numId="2">
-    <w:abstractNumId w:val="16"/>
+    <w:abstractNumId w:val="17"/>
   </w:num>
   <w:num w:numId="3">
-    <w:abstractNumId w:val="20"/>
+    <w:abstractNumId w:val="21"/>
   </w:num>
   <w:num w:numId="4">
-    <w:abstractNumId w:val="24"/>
+    <w:abstractNumId w:val="25"/>
   </w:num>
   <w:num w:numId="5">
-    <w:abstractNumId w:val="14"/>
+    <w:abstractNumId w:val="15"/>
   </w:num>
   <w:num w:numId="6">
-    <w:abstractNumId w:val="17"/>
+    <w:abstractNumId w:val="18"/>
   </w:num>
   <w:num w:numId="7">
     <w:abstractNumId w:val="8"/>
@@ -6545,7 +6807,7 @@
     <w:abstractNumId w:val="12"/>
   </w:num>
   <w:num w:numId="10">
-    <w:abstractNumId w:val="19"/>
+    <w:abstractNumId w:val="20"/>
   </w:num>
   <w:num w:numId="11">
     <w:abstractNumId w:val="3"/>
@@ -6557,10 +6819,10 @@
     <w:abstractNumId w:val="1"/>
   </w:num>
   <w:num w:numId="14">
-    <w:abstractNumId w:val="13"/>
+    <w:abstractNumId w:val="14"/>
   </w:num>
   <w:num w:numId="15">
-    <w:abstractNumId w:val="23"/>
+    <w:abstractNumId w:val="24"/>
   </w:num>
   <w:num w:numId="16">
     <w:abstractNumId w:val="7"/>
@@ -6569,7 +6831,7 @@
     <w:abstractNumId w:val="5"/>
   </w:num>
   <w:num w:numId="18">
-    <w:abstractNumId w:val="25"/>
+    <w:abstractNumId w:val="26"/>
   </w:num>
   <w:num w:numId="19">
     <w:abstractNumId w:val="4"/>
@@ -6581,19 +6843,19 @@
     <w:abstractNumId w:val="11"/>
   </w:num>
   <w:num w:numId="22">
-    <w:abstractNumId w:val="18"/>
+    <w:abstractNumId w:val="19"/>
   </w:num>
   <w:num w:numId="23">
     <w:abstractNumId w:val="2"/>
   </w:num>
   <w:num w:numId="24">
-    <w:abstractNumId w:val="21"/>
+    <w:abstractNumId w:val="22"/>
   </w:num>
   <w:num w:numId="25">
     <w:abstractNumId w:val="10"/>
   </w:num>
   <w:num w:numId="26">
-    <w:abstractNumId w:val="15"/>
+    <w:abstractNumId w:val="16"/>
     <w:lvlOverride w:ilvl="0">
       <w:startOverride w:val="1"/>
     </w:lvlOverride>
@@ -6622,11 +6884,14 @@
       <w:startOverride w:val="1"/>
     </w:lvlOverride>
   </w:num>
+  <w:num w:numId="27">
+    <w:abstractNumId w:val="13"/>
+  </w:num>
 </w:numbering>
 </file>
 
 <file path=word/styles.xml><?xml version="1.0" encoding="utf-8"?>
-<w:styles xmlns:mc="http://schemas.openxmlformats.org/markup-compatibility/2006" xmlns:r="http://schemas.openxmlformats.org/officeDocument/2006/relationships" xmlns:w="http://schemas.openxmlformats.org/wordprocessingml/2006/main" xmlns:w14="http://schemas.microsoft.com/office/word/2010/wordml" xmlns:w15="http://schemas.microsoft.com/office/word/2012/wordml" mc:Ignorable="w14 w15">
+<w:styles xmlns:mc="http://schemas.openxmlformats.org/markup-compatibility/2006" xmlns:r="http://schemas.openxmlformats.org/officeDocument/2006/relationships" xmlns:w="http://schemas.openxmlformats.org/wordprocessingml/2006/main" xmlns:w14="http://schemas.microsoft.com/office/word/2010/wordml" xmlns:w15="http://schemas.microsoft.com/office/word/2012/wordml" xmlns:w16se="http://schemas.microsoft.com/office/word/2015/wordml/symex" mc:Ignorable="w14 w15 w16se">
   <w:docDefaults>
     <w:rPrDefault>
       <w:rPr>
@@ -6642,7 +6907,7 @@
       </w:pPr>
     </w:pPrDefault>
   </w:docDefaults>
-  <w:latentStyles w:defLockedState="0" w:defUIPriority="99" w:defSemiHidden="0" w:defUnhideWhenUsed="0" w:defQFormat="0" w:count="371">
+  <w:latentStyles w:defLockedState="0" w:defUIPriority="99" w:defSemiHidden="0" w:defUnhideWhenUsed="0" w:defQFormat="0" w:count="372">
     <w:lsdException w:name="Normal" w:uiPriority="0" w:qFormat="1"/>
     <w:lsdException w:name="heading 1" w:uiPriority="9" w:qFormat="1"/>
     <w:lsdException w:name="heading 2" w:semiHidden="1" w:uiPriority="9" w:unhideWhenUsed="1" w:qFormat="1"/>
@@ -6748,7 +7013,6 @@
     <w:lsdException w:name="HTML Sample" w:semiHidden="1" w:unhideWhenUsed="1"/>
     <w:lsdException w:name="HTML Typewriter" w:semiHidden="1" w:unhideWhenUsed="1"/>
     <w:lsdException w:name="HTML Variable" w:semiHidden="1" w:unhideWhenUsed="1"/>
-    <w:lsdException w:name="Normal Table" w:semiHidden="1" w:unhideWhenUsed="1"/>
     <w:lsdException w:name="annotation subject" w:semiHidden="1" w:unhideWhenUsed="1"/>
     <w:lsdException w:name="No List" w:semiHidden="1" w:unhideWhenUsed="1"/>
     <w:lsdException w:name="Outline List 1" w:semiHidden="1" w:unhideWhenUsed="1"/>
@@ -6795,10 +7059,8 @@
     <w:lsdException w:name="Table Subtle 2" w:semiHidden="1" w:unhideWhenUsed="1"/>
     <w:lsdException w:name="Table Web 1" w:semiHidden="1" w:unhideWhenUsed="1"/>
     <w:lsdException w:name="Table Web 2" w:semiHidden="1" w:unhideWhenUsed="1"/>
-    <w:lsdException w:name="Table Web 3" w:semiHidden="1" w:unhideWhenUsed="1"/>
     <w:lsdException w:name="Balloon Text" w:semiHidden="1" w:unhideWhenUsed="1"/>
     <w:lsdException w:name="Table Grid" w:uiPriority="39"/>
-    <w:lsdException w:name="Table Theme" w:semiHidden="1" w:unhideWhenUsed="1"/>
     <w:lsdException w:name="Placeholder Text" w:semiHidden="1"/>
     <w:lsdException w:name="No Spacing" w:uiPriority="1" w:qFormat="1"/>
     <w:lsdException w:name="Light Shading" w:uiPriority="60"/>
@@ -7014,6 +7276,7 @@
     <w:lsdException w:name="List Table 5 Dark Accent 6" w:uiPriority="50"/>
     <w:lsdException w:name="List Table 6 Colorful Accent 6" w:uiPriority="51"/>
     <w:lsdException w:name="List Table 7 Colorful Accent 6" w:uiPriority="52"/>
+    <w:lsdException w:name="Mention" w:semiHidden="1" w:unhideWhenUsed="1"/>
   </w:latentStyles>
   <w:style w:type="paragraph" w:default="1" w:styleId="Normal">
     <w:name w:val="Normal"/>

</xml_diff>

<commit_message>
Update the Dev setup development environment doc
</commit_message>
<xml_diff>
--- a/doc/environment/Development IIS Setup.docx
+++ b/doc/environment/Development IIS Setup.docx
@@ -1,6 +1,6 @@
 
 <file path=word/document.xml><?xml version="1.0" encoding="utf-8"?>
-<w:document xmlns:wpc="http://schemas.microsoft.com/office/word/2010/wordprocessingCanvas" xmlns:cx="http://schemas.microsoft.com/office/drawing/2014/chartex" xmlns:cx1="http://schemas.microsoft.com/office/drawing/2015/9/8/chartex" xmlns:cx2="http://schemas.microsoft.com/office/drawing/2015/10/21/chartex" xmlns:mc="http://schemas.openxmlformats.org/markup-compatibility/2006" xmlns:o="urn:schemas-microsoft-com:office:office" xmlns:r="http://schemas.openxmlformats.org/officeDocument/2006/relationships" xmlns:m="http://schemas.openxmlformats.org/officeDocument/2006/math" xmlns:v="urn:schemas-microsoft-com:vml" xmlns:wp14="http://schemas.microsoft.com/office/word/2010/wordprocessingDrawing" xmlns:wp="http://schemas.openxmlformats.org/drawingml/2006/wordprocessingDrawing" xmlns:w10="urn:schemas-microsoft-com:office:word" xmlns:w="http://schemas.openxmlformats.org/wordprocessingml/2006/main" xmlns:w14="http://schemas.microsoft.com/office/word/2010/wordml" xmlns:w15="http://schemas.microsoft.com/office/word/2012/wordml" xmlns:w16se="http://schemas.microsoft.com/office/word/2015/wordml/symex" xmlns:wpg="http://schemas.microsoft.com/office/word/2010/wordprocessingGroup" xmlns:wpi="http://schemas.microsoft.com/office/word/2010/wordprocessingInk" xmlns:wne="http://schemas.microsoft.com/office/word/2006/wordml" xmlns:wps="http://schemas.microsoft.com/office/word/2010/wordprocessingShape" mc:Ignorable="w14 w15 w16se wp14">
+<w:document xmlns:wpc="http://schemas.microsoft.com/office/word/2010/wordprocessingCanvas" xmlns:cx="http://schemas.microsoft.com/office/drawing/2014/chartex" xmlns:cx1="http://schemas.microsoft.com/office/drawing/2015/9/8/chartex" xmlns:cx2="http://schemas.microsoft.com/office/drawing/2015/10/21/chartex" xmlns:cx3="http://schemas.microsoft.com/office/drawing/2016/5/9/chartex" xmlns:cx4="http://schemas.microsoft.com/office/drawing/2016/5/10/chartex" xmlns:cx5="http://schemas.microsoft.com/office/drawing/2016/5/11/chartex" xmlns:cx6="http://schemas.microsoft.com/office/drawing/2016/5/12/chartex" xmlns:cx7="http://schemas.microsoft.com/office/drawing/2016/5/13/chartex" xmlns:cx8="http://schemas.microsoft.com/office/drawing/2016/5/14/chartex" xmlns:mc="http://schemas.openxmlformats.org/markup-compatibility/2006" xmlns:aink="http://schemas.microsoft.com/office/drawing/2016/ink" xmlns:am3d="http://schemas.microsoft.com/office/drawing/2017/model3d" xmlns:o="urn:schemas-microsoft-com:office:office" xmlns:r="http://schemas.openxmlformats.org/officeDocument/2006/relationships" xmlns:m="http://schemas.openxmlformats.org/officeDocument/2006/math" xmlns:v="urn:schemas-microsoft-com:vml" xmlns:wp14="http://schemas.microsoft.com/office/word/2010/wordprocessingDrawing" xmlns:wp="http://schemas.openxmlformats.org/drawingml/2006/wordprocessingDrawing" xmlns:w10="urn:schemas-microsoft-com:office:word" xmlns:w="http://schemas.openxmlformats.org/wordprocessingml/2006/main" xmlns:w14="http://schemas.microsoft.com/office/word/2010/wordml" xmlns:w15="http://schemas.microsoft.com/office/word/2012/wordml" xmlns:w16cid="http://schemas.microsoft.com/office/word/2016/wordml/cid" xmlns:w16se="http://schemas.microsoft.com/office/word/2015/wordml/symex" xmlns:wpg="http://schemas.microsoft.com/office/word/2010/wordprocessingGroup" xmlns:wpi="http://schemas.microsoft.com/office/word/2010/wordprocessingInk" xmlns:wne="http://schemas.microsoft.com/office/word/2006/wordml" xmlns:wps="http://schemas.microsoft.com/office/word/2010/wordprocessingShape" mc:Ignorable="w14 w15 w16se w16cid wp14">
   <w:body>
     <w:p>
       <w:pPr>
@@ -625,6 +625,20 @@
         </w:numPr>
       </w:pPr>
       <w:r>
+        <w:t>Give “IIS_IUSRS” full access control</w:t>
+      </w:r>
+      <w:bookmarkStart w:id="0" w:name="_GoBack"/>
+      <w:bookmarkEnd w:id="0"/>
+    </w:p>
+    <w:p>
+      <w:pPr>
+        <w:pStyle w:val="ListParagraph"/>
+        <w:numPr>
+          <w:ilvl w:val="0"/>
+          <w:numId w:val="2"/>
+        </w:numPr>
+      </w:pPr>
+      <w:r>
         <w:t>Click Ok</w:t>
       </w:r>
     </w:p>
@@ -2180,12 +2194,7 @@
         </w:numPr>
       </w:pPr>
       <w:r>
-        <w:t>E</w:t>
-      </w:r>
-      <w:bookmarkStart w:id="0" w:name="_GoBack"/>
-      <w:bookmarkEnd w:id="0"/>
-      <w:r>
-        <w:t xml:space="preserve">xpand </w:t>
+        <w:t xml:space="preserve">Expand </w:t>
       </w:r>
       <w:r>
         <w:rPr>
@@ -3058,15 +3067,7 @@
         <w:pStyle w:val="Heading3"/>
       </w:pPr>
       <w:r>
-        <w:t xml:space="preserve">Configure the </w:t>
-      </w:r>
-      <w:proofErr w:type="spellStart"/>
-      <w:r>
-        <w:t>Config</w:t>
-      </w:r>
-      <w:proofErr w:type="spellEnd"/>
-      <w:r>
-        <w:t xml:space="preserve"> Control Service</w:t>
+        <w:t>Configure the Config Control Service</w:t>
       </w:r>
     </w:p>
     <w:p>
@@ -4429,7 +4430,7 @@
 </file>
 
 <file path=word/numbering.xml><?xml version="1.0" encoding="utf-8"?>
-<w:numbering xmlns:wpc="http://schemas.microsoft.com/office/word/2010/wordprocessingCanvas" xmlns:cx="http://schemas.microsoft.com/office/drawing/2014/chartex" xmlns:cx1="http://schemas.microsoft.com/office/drawing/2015/9/8/chartex" xmlns:cx2="http://schemas.microsoft.com/office/drawing/2015/10/21/chartex" xmlns:mc="http://schemas.openxmlformats.org/markup-compatibility/2006" xmlns:o="urn:schemas-microsoft-com:office:office" xmlns:r="http://schemas.openxmlformats.org/officeDocument/2006/relationships" xmlns:m="http://schemas.openxmlformats.org/officeDocument/2006/math" xmlns:v="urn:schemas-microsoft-com:vml" xmlns:wp14="http://schemas.microsoft.com/office/word/2010/wordprocessingDrawing" xmlns:wp="http://schemas.openxmlformats.org/drawingml/2006/wordprocessingDrawing" xmlns:w10="urn:schemas-microsoft-com:office:word" xmlns:w="http://schemas.openxmlformats.org/wordprocessingml/2006/main" xmlns:w14="http://schemas.microsoft.com/office/word/2010/wordml" xmlns:w15="http://schemas.microsoft.com/office/word/2012/wordml" xmlns:w16se="http://schemas.microsoft.com/office/word/2015/wordml/symex" xmlns:wpg="http://schemas.microsoft.com/office/word/2010/wordprocessingGroup" xmlns:wpi="http://schemas.microsoft.com/office/word/2010/wordprocessingInk" xmlns:wne="http://schemas.microsoft.com/office/word/2006/wordml" xmlns:wps="http://schemas.microsoft.com/office/word/2010/wordprocessingShape" mc:Ignorable="w14 w15 w16se wp14">
+<w:numbering xmlns:wpc="http://schemas.microsoft.com/office/word/2010/wordprocessingCanvas" xmlns:cx="http://schemas.microsoft.com/office/drawing/2014/chartex" xmlns:cx1="http://schemas.microsoft.com/office/drawing/2015/9/8/chartex" xmlns:cx2="http://schemas.microsoft.com/office/drawing/2015/10/21/chartex" xmlns:cx3="http://schemas.microsoft.com/office/drawing/2016/5/9/chartex" xmlns:cx4="http://schemas.microsoft.com/office/drawing/2016/5/10/chartex" xmlns:cx5="http://schemas.microsoft.com/office/drawing/2016/5/11/chartex" xmlns:cx6="http://schemas.microsoft.com/office/drawing/2016/5/12/chartex" xmlns:cx7="http://schemas.microsoft.com/office/drawing/2016/5/13/chartex" xmlns:cx8="http://schemas.microsoft.com/office/drawing/2016/5/14/chartex" xmlns:mc="http://schemas.openxmlformats.org/markup-compatibility/2006" xmlns:aink="http://schemas.microsoft.com/office/drawing/2016/ink" xmlns:am3d="http://schemas.microsoft.com/office/drawing/2017/model3d" xmlns:o="urn:schemas-microsoft-com:office:office" xmlns:r="http://schemas.openxmlformats.org/officeDocument/2006/relationships" xmlns:m="http://schemas.openxmlformats.org/officeDocument/2006/math" xmlns:v="urn:schemas-microsoft-com:vml" xmlns:wp14="http://schemas.microsoft.com/office/word/2010/wordprocessingDrawing" xmlns:wp="http://schemas.openxmlformats.org/drawingml/2006/wordprocessingDrawing" xmlns:w10="urn:schemas-microsoft-com:office:word" xmlns:w="http://schemas.openxmlformats.org/wordprocessingml/2006/main" xmlns:w14="http://schemas.microsoft.com/office/word/2010/wordml" xmlns:w15="http://schemas.microsoft.com/office/word/2012/wordml" xmlns:w16cid="http://schemas.microsoft.com/office/word/2016/wordml/cid" xmlns:w16se="http://schemas.microsoft.com/office/word/2015/wordml/symex" xmlns:wpg="http://schemas.microsoft.com/office/word/2010/wordprocessingGroup" xmlns:wpi="http://schemas.microsoft.com/office/word/2010/wordprocessingInk" xmlns:wne="http://schemas.microsoft.com/office/word/2006/wordml" xmlns:wps="http://schemas.microsoft.com/office/word/2010/wordprocessingShape" mc:Ignorable="w14 w15 w16se w16cid wp14">
   <w:abstractNum w:abstractNumId="0" w15:restartNumberingAfterBreak="0">
     <w:nsid w:val="06D65DED"/>
     <w:multiLevelType w:val="hybridMultilevel"/>
@@ -6891,7 +6892,7 @@
 </file>
 
 <file path=word/styles.xml><?xml version="1.0" encoding="utf-8"?>
-<w:styles xmlns:mc="http://schemas.openxmlformats.org/markup-compatibility/2006" xmlns:r="http://schemas.openxmlformats.org/officeDocument/2006/relationships" xmlns:w="http://schemas.openxmlformats.org/wordprocessingml/2006/main" xmlns:w14="http://schemas.microsoft.com/office/word/2010/wordml" xmlns:w15="http://schemas.microsoft.com/office/word/2012/wordml" xmlns:w16se="http://schemas.microsoft.com/office/word/2015/wordml/symex" mc:Ignorable="w14 w15 w16se">
+<w:styles xmlns:mc="http://schemas.openxmlformats.org/markup-compatibility/2006" xmlns:r="http://schemas.openxmlformats.org/officeDocument/2006/relationships" xmlns:w="http://schemas.openxmlformats.org/wordprocessingml/2006/main" xmlns:w14="http://schemas.microsoft.com/office/word/2010/wordml" xmlns:w15="http://schemas.microsoft.com/office/word/2012/wordml" xmlns:w16cid="http://schemas.microsoft.com/office/word/2016/wordml/cid" xmlns:w16se="http://schemas.microsoft.com/office/word/2015/wordml/symex" mc:Ignorable="w14 w15 w16se w16cid">
   <w:docDefaults>
     <w:rPrDefault>
       <w:rPr>
@@ -6907,7 +6908,7 @@
       </w:pPr>
     </w:pPrDefault>
   </w:docDefaults>
-  <w:latentStyles w:defLockedState="0" w:defUIPriority="99" w:defSemiHidden="0" w:defUnhideWhenUsed="0" w:defQFormat="0" w:count="372">
+  <w:latentStyles w:defLockedState="0" w:defUIPriority="99" w:defSemiHidden="0" w:defUnhideWhenUsed="0" w:defQFormat="0" w:count="375">
     <w:lsdException w:name="Normal" w:uiPriority="0" w:qFormat="1"/>
     <w:lsdException w:name="heading 1" w:uiPriority="9" w:qFormat="1"/>
     <w:lsdException w:name="heading 2" w:semiHidden="1" w:uiPriority="9" w:unhideWhenUsed="1" w:qFormat="1"/>
@@ -7057,10 +7058,11 @@
     <w:lsdException w:name="Table Professional" w:semiHidden="1" w:unhideWhenUsed="1"/>
     <w:lsdException w:name="Table Subtle 1" w:semiHidden="1" w:unhideWhenUsed="1"/>
     <w:lsdException w:name="Table Subtle 2" w:semiHidden="1" w:unhideWhenUsed="1"/>
-    <w:lsdException w:name="Table Web 1" w:semiHidden="1" w:unhideWhenUsed="1"/>
     <w:lsdException w:name="Table Web 2" w:semiHidden="1" w:unhideWhenUsed="1"/>
+    <w:lsdException w:name="Table Web 3" w:semiHidden="1" w:unhideWhenUsed="1"/>
     <w:lsdException w:name="Balloon Text" w:semiHidden="1" w:unhideWhenUsed="1"/>
     <w:lsdException w:name="Table Grid" w:uiPriority="39"/>
+    <w:lsdException w:name="Table Theme" w:semiHidden="1" w:unhideWhenUsed="1"/>
     <w:lsdException w:name="Placeholder Text" w:semiHidden="1"/>
     <w:lsdException w:name="No Spacing" w:uiPriority="1" w:qFormat="1"/>
     <w:lsdException w:name="Light Shading" w:uiPriority="60"/>
@@ -7277,6 +7279,9 @@
     <w:lsdException w:name="List Table 6 Colorful Accent 6" w:uiPriority="51"/>
     <w:lsdException w:name="List Table 7 Colorful Accent 6" w:uiPriority="52"/>
     <w:lsdException w:name="Mention" w:semiHidden="1" w:unhideWhenUsed="1"/>
+    <w:lsdException w:name="Smart Hyperlink" w:semiHidden="1" w:unhideWhenUsed="1"/>
+    <w:lsdException w:name="Hashtag" w:semiHidden="1" w:unhideWhenUsed="1"/>
+    <w:lsdException w:name="Unresolved Mention" w:semiHidden="1" w:unhideWhenUsed="1"/>
   </w:latentStyles>
   <w:style w:type="paragraph" w:default="1" w:styleId="Normal">
     <w:name w:val="Normal"/>

</xml_diff>